<commit_message>
Actualización: 3 - 2025-12-04 22:50:49
</commit_message>
<xml_diff>
--- a/Informe técnico SIMEC v.0 metodología.docx
+++ b/Informe técnico SIMEC v.0 metodología.docx
@@ -3547,46 +3547,283 @@
         </w:rPr>
       </w:pPr>
     </w:p>
+    <w:bookmarkEnd w:id="11"/>
+    <w:p>
+      <w:pPr>
+        <w:rPr>
+          <w:noProof/>
+          <w:szCs w:val="24"/>
+          <w:lang w:val="es-ES"/>
+        </w:rPr>
+      </w:pPr>
+    </w:p>
     <w:p>
       <w:pPr>
         <w:pStyle w:val="Ttulo2"/>
       </w:pPr>
-      <w:bookmarkStart w:id="12" w:name="_Toc181094475"/>
+      <w:bookmarkStart w:id="12" w:name="_Toc181094477"/>
+      <w:r>
+        <w:t>Descripción general de la metodología en dos fases</w:t>
+      </w:r>
+      <w:bookmarkEnd w:id="12"/>
+    </w:p>
+    <w:p>
+      <w:pPr>
+        <w:rPr>
+          <w:szCs w:val="24"/>
+        </w:rPr>
+      </w:pPr>
+    </w:p>
+    <w:p>
+      <w:pPr>
+        <w:rPr>
+          <w:szCs w:val="24"/>
+        </w:rPr>
+      </w:pPr>
+    </w:p>
+    <w:p>
+      <w:pPr>
+        <w:pStyle w:val="Ttulo3"/>
+      </w:pPr>
+      <w:r>
+        <w:t>Fase I: Selección del tipo de tecnología más adecuada</w:t>
+      </w:r>
+    </w:p>
+    <w:p>
+      <w:pPr>
+        <w:rPr>
+          <w:noProof/>
+          <w:szCs w:val="24"/>
+        </w:rPr>
+      </w:pPr>
+    </w:p>
+    <w:p>
+      <w:pPr>
+        <w:rPr>
+          <w:noProof/>
+          <w:szCs w:val="24"/>
+          <w:lang w:val="es-ES"/>
+        </w:rPr>
+      </w:pPr>
+      <w:r>
+        <w:rPr>
+          <w:noProof/>
+          <w:szCs w:val="24"/>
+          <w:lang w:val="es-ES"/>
+        </w:rPr>
+        <w:t>Esta fase determina cuál tecnología de medición (Coriolis vs</w:t>
+      </w:r>
+      <w:r>
+        <w:rPr>
+          <w:noProof/>
+          <w:szCs w:val="24"/>
+          <w:lang w:val="es-ES"/>
+        </w:rPr>
+        <w:t>.</w:t>
+      </w:r>
+      <w:r>
+        <w:rPr>
+          <w:noProof/>
+          <w:szCs w:val="24"/>
+          <w:lang w:val="es-ES"/>
+        </w:rPr>
+        <w:t xml:space="preserve"> ultrasónico) es la más apropiada para los fluidos a medir en las estaciones LACT de la Fase I del proyecto. La evaluación considera variables de desempeño metrológico, compatibilidad con condiciones de operación (densidad, viscosidad, régimen de flujo, perfiles hidráulicos), exactitud, certificación para custodia y sensibilidad a cambios en propiedades del fluido.</w:t>
+      </w:r>
+    </w:p>
+    <w:p>
+      <w:pPr>
+        <w:rPr>
+          <w:noProof/>
+          <w:szCs w:val="24"/>
+          <w:lang w:val="es-ES"/>
+        </w:rPr>
+      </w:pPr>
+    </w:p>
+    <w:p>
+      <w:pPr>
+        <w:pStyle w:val="Ttulo3"/>
+      </w:pPr>
+      <w:r>
+        <w:t>Fase II: Selección del proveedor óptimo</w:t>
+      </w:r>
+    </w:p>
+    <w:p>
+      <w:pPr>
+        <w:rPr>
+          <w:noProof/>
+          <w:szCs w:val="24"/>
+        </w:rPr>
+      </w:pPr>
+    </w:p>
+    <w:p>
+      <w:pPr>
+        <w:rPr>
+          <w:noProof/>
+          <w:szCs w:val="24"/>
+          <w:lang w:val="es-ES"/>
+        </w:rPr>
+      </w:pPr>
+      <w:r>
+        <w:rPr>
+          <w:noProof/>
+          <w:szCs w:val="24"/>
+          <w:lang w:val="es-ES"/>
+        </w:rPr>
+        <w:t>Una vez elegida la tecnología, se realiza una evaluación exhaustiva entre fabricantes, integrando:</w:t>
+      </w:r>
+    </w:p>
+    <w:p>
+      <w:pPr>
+        <w:rPr>
+          <w:noProof/>
+          <w:szCs w:val="24"/>
+          <w:lang w:val="es-ES"/>
+        </w:rPr>
+      </w:pPr>
+    </w:p>
+    <w:p>
+      <w:pPr>
+        <w:numPr>
+          <w:ilvl w:val="0"/>
+          <w:numId w:val="39"/>
+        </w:numPr>
+        <w:rPr>
+          <w:noProof/>
+          <w:szCs w:val="24"/>
+          <w:lang w:val="es-ES"/>
+        </w:rPr>
+      </w:pPr>
+      <w:r>
+        <w:rPr>
+          <w:noProof/>
+          <w:szCs w:val="24"/>
+          <w:lang w:val="es-ES"/>
+        </w:rPr>
+        <w:t>Criterios SAMH: exactitud, repetitividad, linealidad, bidireccionalidad, carreras de medición, diferimiento operacional.</w:t>
+      </w:r>
+    </w:p>
+    <w:p>
+      <w:pPr>
+        <w:numPr>
+          <w:ilvl w:val="0"/>
+          <w:numId w:val="39"/>
+        </w:numPr>
+        <w:rPr>
+          <w:noProof/>
+          <w:szCs w:val="24"/>
+          <w:lang w:val="es-ES"/>
+        </w:rPr>
+      </w:pPr>
+      <w:r>
+        <w:rPr>
+          <w:noProof/>
+          <w:szCs w:val="24"/>
+          <w:lang w:val="es-ES"/>
+        </w:rPr>
+        <w:t>Criterios Intevep: CAPEX, OPEX, ROI, robustez mecánica, vida útil, facilidad de mantenimiento, soporte técnico, ciberseguridad, cumplimiento ambiental.</w:t>
+      </w:r>
+    </w:p>
+    <w:p>
+      <w:pPr>
+        <w:rPr>
+          <w:noProof/>
+          <w:szCs w:val="24"/>
+          <w:lang w:val="es-ES"/>
+        </w:rPr>
+      </w:pPr>
+    </w:p>
+    <w:p>
+      <w:pPr>
+        <w:rPr>
+          <w:noProof/>
+          <w:szCs w:val="24"/>
+          <w:lang w:val="es-ES"/>
+        </w:rPr>
+      </w:pPr>
+      <w:r>
+        <w:rPr>
+          <w:noProof/>
+          <w:szCs w:val="24"/>
+          <w:lang w:val="es-ES"/>
+        </w:rPr>
+        <w:t xml:space="preserve">Ambas listas de criterios se unifican en un modelo combinado y ponderado según los lineamientos metodológicos del documento </w:t>
+      </w:r>
+      <w:r>
+        <w:rPr>
+          <w:i/>
+          <w:iCs/>
+          <w:noProof/>
+          <w:szCs w:val="24"/>
+          <w:lang w:val="es-ES"/>
+        </w:rPr>
+        <w:t>Comparación exhaustiva entre los criterios.pdf</w:t>
+      </w:r>
+      <w:r>
+        <w:rPr>
+          <w:noProof/>
+          <w:szCs w:val="24"/>
+          <w:lang w:val="es-ES"/>
+        </w:rPr>
+        <w:t>.</w:t>
+      </w:r>
+    </w:p>
+    <w:p>
+      <w:pPr>
+        <w:rPr>
+          <w:noProof/>
+          <w:szCs w:val="24"/>
+          <w:lang w:val="es-ES"/>
+        </w:rPr>
+      </w:pPr>
+    </w:p>
+    <w:p>
+      <w:pPr>
+        <w:pStyle w:val="Ttulo2"/>
+      </w:pPr>
+      <w:bookmarkStart w:id="13" w:name="_Toc181094475"/>
       <w:r>
         <w:t>Tipos de medidores y fabricantes más usuales</w:t>
       </w:r>
-      <w:bookmarkEnd w:id="11"/>
-      <w:bookmarkEnd w:id="12"/>
-    </w:p>
-    <w:p>
-      <w:pPr>
-        <w:rPr>
-          <w:szCs w:val="24"/>
-        </w:rPr>
-      </w:pPr>
-    </w:p>
-    <w:p>
-      <w:pPr>
-        <w:rPr>
-          <w:szCs w:val="24"/>
-        </w:rPr>
-      </w:pPr>
-    </w:p>
-    <w:p>
-      <w:pPr>
-        <w:rPr>
-          <w:noProof/>
-          <w:szCs w:val="24"/>
-          <w:lang w:val="es-ES"/>
-        </w:rPr>
-      </w:pPr>
-      <w:r>
-        <w:rPr>
-          <w:noProof/>
-          <w:szCs w:val="24"/>
-          <w:lang w:val="es-ES"/>
-        </w:rPr>
-        <w:t>La industria de refinación dispone de una amplia variedad de tecnologías de medición de flujo en línea, cada una basada en principios físicos distintos y diseñada para operar bajo condiciones específicas de caudal, viscosidad, composición del fluido y exigencias metrológicas. La correcta identificación de los tipos de medidores disponibles en el mercado, junto con sus fabricantes más reconocidos y el alcance típico de cada tecnología, constituye un paso fundamental en el proceso de preselección técnica. Esta revisión inicial permite delimitar con precisión qué alternativas son viables para aplicaciones de transferencia de custodia en el TAEG y el MENA, asegurando que solo se consideren tecnologías maduras, certificadas y respaldadas por proveedores con trayectoria comprobada en la industria de hidrocarburos.</w:t>
+      <w:bookmarkEnd w:id="13"/>
+    </w:p>
+    <w:p>
+      <w:pPr>
+        <w:rPr>
+          <w:szCs w:val="24"/>
+        </w:rPr>
+      </w:pPr>
+    </w:p>
+    <w:p>
+      <w:pPr>
+        <w:rPr>
+          <w:szCs w:val="24"/>
+        </w:rPr>
+      </w:pPr>
+    </w:p>
+    <w:p>
+      <w:pPr>
+        <w:rPr>
+          <w:noProof/>
+          <w:szCs w:val="24"/>
+          <w:lang w:val="es-ES"/>
+        </w:rPr>
+      </w:pPr>
+      <w:r>
+        <w:rPr>
+          <w:noProof/>
+          <w:szCs w:val="24"/>
+          <w:lang w:val="es-ES"/>
+        </w:rPr>
+        <w:t xml:space="preserve">La industria de refinación dispone de una amplia variedad de tecnologías de medición de flujo en línea, cada una basada en principios físicos distintos y diseñada para operar bajo condiciones específicas de caudal, viscosidad, composición del fluido y exigencias metrológicas. La correcta identificación de los tipos de medidores disponibles en el mercado, junto con sus fabricantes más reconocidos y el alcance típico de cada tecnología, constituye un paso fundamental en el proceso de preselección técnica. Esta revisión inicial permite delimitar con precisión qué alternativas son viables para aplicaciones de transferencia de custodia en el TAEG y el MENA, asegurando que solo se consideren tecnologías maduras, certificadas y respaldadas por proveedores con trayectoria </w:t>
+      </w:r>
+      <w:r>
+        <w:rPr>
+          <w:noProof/>
+          <w:szCs w:val="24"/>
+          <w:lang w:val="es-ES"/>
+        </w:rPr>
+        <w:lastRenderedPageBreak/>
+        <w:t>comprobada en la industria de hidrocarburos.</w:t>
       </w:r>
       <w:r>
         <w:rPr>
@@ -3596,6 +3833,15 @@
         </w:rPr>
         <w:t xml:space="preserve"> En la Tabla 2.1 se encuentra un listado de las tecnologías más usadas en la industria de la refinación de petróleo.</w:t>
       </w:r>
+    </w:p>
+    <w:p>
+      <w:pPr>
+        <w:rPr>
+          <w:noProof/>
+          <w:szCs w:val="24"/>
+          <w:lang w:val="es-ES"/>
+        </w:rPr>
+      </w:pPr>
     </w:p>
     <w:p>
       <w:pPr>
@@ -5502,11 +5748,11 @@
       <w:pPr>
         <w:pStyle w:val="Ttulo2"/>
       </w:pPr>
-      <w:bookmarkStart w:id="13" w:name="_Toc181094476"/>
+      <w:bookmarkStart w:id="14" w:name="_Toc181094476"/>
       <w:r>
         <w:t>Marco teórico para la toma de decisiones multivariables y multicriterio</w:t>
       </w:r>
-      <w:bookmarkEnd w:id="13"/>
+      <w:bookmarkEnd w:id="14"/>
     </w:p>
     <w:p>
       <w:pPr>
@@ -5564,7 +5810,18 @@
           <w:szCs w:val="24"/>
           <w:lang w:val="es-ES"/>
         </w:rPr>
-        <w:t>Propuesta de un proceso para la selección de tecnologías Jun.2025</w:t>
+        <w:t xml:space="preserve">Propuesta de un proceso para la </w:t>
+      </w:r>
+      <w:r>
+        <w:rPr>
+          <w:i/>
+          <w:iCs/>
+          <w:noProof/>
+          <w:szCs w:val="24"/>
+          <w:lang w:val="es-ES"/>
+        </w:rPr>
+        <w:lastRenderedPageBreak/>
+        <w:t>selección de tecnologías Jun.2025</w:t>
       </w:r>
       <w:r>
         <w:rPr>
@@ -5762,226 +6019,6 @@
     <w:p>
       <w:pPr>
         <w:rPr>
-          <w:szCs w:val="24"/>
-          <w:lang w:val="es-ES"/>
-        </w:rPr>
-      </w:pPr>
-    </w:p>
-    <w:p>
-      <w:pPr>
-        <w:pStyle w:val="Ttulo2"/>
-      </w:pPr>
-      <w:bookmarkStart w:id="14" w:name="_Toc181094477"/>
-      <w:r>
-        <w:lastRenderedPageBreak/>
-        <w:t>Descripción general de la metodología en dos fases</w:t>
-      </w:r>
-      <w:bookmarkEnd w:id="14"/>
-    </w:p>
-    <w:p>
-      <w:pPr>
-        <w:rPr>
-          <w:szCs w:val="24"/>
-        </w:rPr>
-      </w:pPr>
-    </w:p>
-    <w:p>
-      <w:pPr>
-        <w:rPr>
-          <w:szCs w:val="24"/>
-        </w:rPr>
-      </w:pPr>
-    </w:p>
-    <w:p>
-      <w:pPr>
-        <w:pStyle w:val="Ttulo3"/>
-      </w:pPr>
-      <w:r>
-        <w:t>Fase I: Selección del tipo de tecnología más adecuada</w:t>
-      </w:r>
-    </w:p>
-    <w:p>
-      <w:pPr>
-        <w:rPr>
-          <w:noProof/>
-          <w:szCs w:val="24"/>
-        </w:rPr>
-      </w:pPr>
-    </w:p>
-    <w:p>
-      <w:pPr>
-        <w:rPr>
-          <w:noProof/>
-          <w:szCs w:val="24"/>
-          <w:lang w:val="es-ES"/>
-        </w:rPr>
-      </w:pPr>
-      <w:r>
-        <w:rPr>
-          <w:noProof/>
-          <w:szCs w:val="24"/>
-          <w:lang w:val="es-ES"/>
-        </w:rPr>
-        <w:t>Esta fase determina cuál tecnología de medición (Coriolis vs</w:t>
-      </w:r>
-      <w:r>
-        <w:rPr>
-          <w:noProof/>
-          <w:szCs w:val="24"/>
-          <w:lang w:val="es-ES"/>
-        </w:rPr>
-        <w:t>.</w:t>
-      </w:r>
-      <w:r>
-        <w:rPr>
-          <w:noProof/>
-          <w:szCs w:val="24"/>
-          <w:lang w:val="es-ES"/>
-        </w:rPr>
-        <w:t xml:space="preserve"> ultrasónico) es la más apropiada para los fluidos a medir en las estaciones LACT de la Fase I del proyecto. La evaluación considera variables de desempeño metrológico, compatibilidad con condiciones de operación (densidad, viscosidad, régimen de flujo, perfiles hidráulicos), exactitud, certificación para custodia y sensibilidad a cambios en propiedades del fluido.</w:t>
-      </w:r>
-    </w:p>
-    <w:p>
-      <w:pPr>
-        <w:rPr>
-          <w:noProof/>
-          <w:szCs w:val="24"/>
-          <w:lang w:val="es-ES"/>
-        </w:rPr>
-      </w:pPr>
-    </w:p>
-    <w:p>
-      <w:pPr>
-        <w:pStyle w:val="Ttulo3"/>
-      </w:pPr>
-      <w:r>
-        <w:t>Fase II: Selección del proveedor óptimo</w:t>
-      </w:r>
-    </w:p>
-    <w:p>
-      <w:pPr>
-        <w:rPr>
-          <w:noProof/>
-          <w:szCs w:val="24"/>
-        </w:rPr>
-      </w:pPr>
-    </w:p>
-    <w:p>
-      <w:pPr>
-        <w:rPr>
-          <w:noProof/>
-          <w:szCs w:val="24"/>
-          <w:lang w:val="es-ES"/>
-        </w:rPr>
-      </w:pPr>
-      <w:r>
-        <w:rPr>
-          <w:noProof/>
-          <w:szCs w:val="24"/>
-          <w:lang w:val="es-ES"/>
-        </w:rPr>
-        <w:t>Una vez elegida la tecnología, se realiza una evaluación exhaustiva entre fabricantes, integrando:</w:t>
-      </w:r>
-    </w:p>
-    <w:p>
-      <w:pPr>
-        <w:rPr>
-          <w:noProof/>
-          <w:szCs w:val="24"/>
-          <w:lang w:val="es-ES"/>
-        </w:rPr>
-      </w:pPr>
-    </w:p>
-    <w:p>
-      <w:pPr>
-        <w:numPr>
-          <w:ilvl w:val="0"/>
-          <w:numId w:val="39"/>
-        </w:numPr>
-        <w:rPr>
-          <w:noProof/>
-          <w:szCs w:val="24"/>
-          <w:lang w:val="es-ES"/>
-        </w:rPr>
-      </w:pPr>
-      <w:r>
-        <w:rPr>
-          <w:noProof/>
-          <w:szCs w:val="24"/>
-          <w:lang w:val="es-ES"/>
-        </w:rPr>
-        <w:t>Criterios SAMH: exactitud, repetitividad, linealidad, bidireccionalidad, carreras de medición, diferimiento operacional.</w:t>
-      </w:r>
-    </w:p>
-    <w:p>
-      <w:pPr>
-        <w:numPr>
-          <w:ilvl w:val="0"/>
-          <w:numId w:val="39"/>
-        </w:numPr>
-        <w:rPr>
-          <w:noProof/>
-          <w:szCs w:val="24"/>
-          <w:lang w:val="es-ES"/>
-        </w:rPr>
-      </w:pPr>
-      <w:r>
-        <w:rPr>
-          <w:noProof/>
-          <w:szCs w:val="24"/>
-          <w:lang w:val="es-ES"/>
-        </w:rPr>
-        <w:t>Criterios Intevep: CAPEX, OPEX, ROI, robustez mecánica, vida útil, facilidad de mantenimiento, soporte técnico, ciberseguridad, cumplimiento ambiental.</w:t>
-      </w:r>
-    </w:p>
-    <w:p>
-      <w:pPr>
-        <w:rPr>
-          <w:noProof/>
-          <w:szCs w:val="24"/>
-          <w:lang w:val="es-ES"/>
-        </w:rPr>
-      </w:pPr>
-    </w:p>
-    <w:p>
-      <w:pPr>
-        <w:rPr>
-          <w:noProof/>
-          <w:szCs w:val="24"/>
-          <w:lang w:val="es-ES"/>
-        </w:rPr>
-      </w:pPr>
-      <w:r>
-        <w:rPr>
-          <w:noProof/>
-          <w:szCs w:val="24"/>
-          <w:lang w:val="es-ES"/>
-        </w:rPr>
-        <w:t xml:space="preserve">Ambas listas de criterios se unifican en un modelo combinado y ponderado según los lineamientos metodológicos del documento </w:t>
-      </w:r>
-      <w:r>
-        <w:rPr>
-          <w:i/>
-          <w:iCs/>
-          <w:noProof/>
-          <w:szCs w:val="24"/>
-          <w:lang w:val="es-ES"/>
-        </w:rPr>
-        <w:t>Comparación exhaustiva entre los criterios.pdf</w:t>
-      </w:r>
-      <w:r>
-        <w:rPr>
-          <w:noProof/>
-          <w:szCs w:val="24"/>
-          <w:lang w:val="es-ES"/>
-        </w:rPr>
-        <w:t>.</w:t>
-      </w:r>
-    </w:p>
-    <w:p>
-      <w:pPr>
-        <w:rPr>
-          <w:noProof/>
           <w:szCs w:val="24"/>
           <w:lang w:val="es-ES"/>
         </w:rPr>
@@ -8694,7 +8731,7 @@
           <w:szCs w:val="24"/>
           <w:lang w:val="es-ES"/>
         </w:rPr>
-        <w:t>("</w:t>
+        <w:t>(</w:t>
       </w:r>
       <w:r>
         <w:rPr>
@@ -8712,7 +8749,7 @@
           <w:szCs w:val="24"/>
           <w:lang w:val="es-ES"/>
         </w:rPr>
-        <w:t xml:space="preserve">"): </w:t>
+        <w:t xml:space="preserve">): </w:t>
       </w:r>
       <w:r>
         <w:rPr>
@@ -8786,7 +8823,7 @@
           <w:szCs w:val="24"/>
           <w:lang w:val="es-ES"/>
         </w:rPr>
-        <w:t>("</w:t>
+        <w:t>(</w:t>
       </w:r>
       <w:r>
         <w:rPr>
@@ -8804,7 +8841,7 @@
           <w:szCs w:val="24"/>
           <w:lang w:val="es-ES"/>
         </w:rPr>
-        <w:t xml:space="preserve">"): </w:t>
+        <w:t xml:space="preserve">): </w:t>
       </w:r>
       <w:r>
         <w:rPr>
@@ -8880,7 +8917,7 @@
           <w:szCs w:val="24"/>
           <w:lang w:val="es-ES"/>
         </w:rPr>
-        <w:t>("</w:t>
+        <w:t>(</w:t>
       </w:r>
       <w:r>
         <w:rPr>
@@ -8898,7 +8935,7 @@
           <w:szCs w:val="24"/>
           <w:lang w:val="es-ES"/>
         </w:rPr>
-        <w:t xml:space="preserve">"): </w:t>
+        <w:t xml:space="preserve">): </w:t>
       </w:r>
       <w:r>
         <w:rPr>
@@ -8920,6 +8957,129 @@
     </w:p>
     <w:p>
       <w:pPr>
+        <w:rPr>
+          <w:noProof/>
+          <w:szCs w:val="24"/>
+          <w:lang w:val="es-ES"/>
+        </w:rPr>
+      </w:pPr>
+      <w:r>
+        <w:rPr>
+          <w:noProof/>
+          <w:szCs w:val="24"/>
+        </w:rPr>
+        <w:t>A continuación, se presenta la matriz de comparación por pares consolidada (Tabla 1) y el vector de pesos resultante (Tabla 2).</w:t>
+      </w:r>
+    </w:p>
+    <w:p>
+      <w:pPr>
+        <w:rPr>
+          <w:noProof/>
+          <w:szCs w:val="24"/>
+          <w:lang w:val="es-ES"/>
+        </w:rPr>
+      </w:pPr>
+    </w:p>
+    <w:p>
+      <w:pPr>
+        <w:rPr>
+          <w:noProof/>
+          <w:szCs w:val="24"/>
+        </w:rPr>
+      </w:pPr>
+      <w:r>
+        <w:rPr>
+          <w:noProof/>
+          <w:szCs w:val="24"/>
+        </w:rPr>
+        <w:t>Tabla 1. Matriz de comparación por pares (Resumen de juicios)</w:t>
+      </w:r>
+    </w:p>
+    <w:p>
+      <w:pPr>
+        <w:rPr>
+          <w:noProof/>
+          <w:szCs w:val="24"/>
+        </w:rPr>
+      </w:pPr>
+    </w:p>
+    <w:p>
+      <w:pPr>
+        <w:rPr>
+          <w:noProof/>
+          <w:szCs w:val="24"/>
+        </w:rPr>
+      </w:pPr>
+    </w:p>
+    <w:p>
+      <w:pPr>
+        <w:rPr>
+          <w:noProof/>
+          <w:szCs w:val="24"/>
+        </w:rPr>
+      </w:pPr>
+    </w:p>
+    <w:p>
+      <w:pPr>
+        <w:rPr>
+          <w:noProof/>
+          <w:szCs w:val="24"/>
+        </w:rPr>
+      </w:pPr>
+    </w:p>
+    <w:p>
+      <w:pPr>
+        <w:rPr>
+          <w:noProof/>
+          <w:szCs w:val="24"/>
+        </w:rPr>
+      </w:pPr>
+      <w:r>
+        <w:rPr>
+          <w:noProof/>
+          <w:szCs w:val="24"/>
+        </w:rPr>
+        <w:t>Tabla 2. Ranking y ponderación de variables técnicas</w:t>
+      </w:r>
+    </w:p>
+    <w:p>
+      <w:pPr>
+        <w:rPr>
+          <w:noProof/>
+          <w:szCs w:val="24"/>
+          <w:lang w:val="es-ES"/>
+        </w:rPr>
+      </w:pPr>
+    </w:p>
+    <w:p>
+      <w:pPr>
+        <w:rPr>
+          <w:noProof/>
+          <w:szCs w:val="24"/>
+          <w:lang w:val="es-ES"/>
+        </w:rPr>
+      </w:pPr>
+    </w:p>
+    <w:p>
+      <w:pPr>
+        <w:rPr>
+          <w:noProof/>
+          <w:szCs w:val="24"/>
+          <w:lang w:val="es-ES"/>
+        </w:rPr>
+      </w:pPr>
+    </w:p>
+    <w:p>
+      <w:pPr>
+        <w:rPr>
+          <w:noProof/>
+          <w:szCs w:val="24"/>
+          <w:lang w:val="es-ES"/>
+        </w:rPr>
+      </w:pPr>
+    </w:p>
+    <w:p>
+      <w:pPr>
         <w:pStyle w:val="Ttulo2"/>
       </w:pPr>
       <w:r>
@@ -9204,6 +9364,7 @@
           <w:szCs w:val="24"/>
           <w:lang w:val="es-ES"/>
         </w:rPr>
+        <w:lastRenderedPageBreak/>
         <w:t xml:space="preserve">Unidad: % del caudal </w:t>
       </w:r>
     </w:p>
@@ -9895,7 +10056,6 @@
                 <w:szCs w:val="22"/>
                 <w:lang w:val="es-ES" w:eastAsia="es-ES"/>
               </w:rPr>
-              <w:lastRenderedPageBreak/>
               <w:t xml:space="preserve">Ex &gt; 0,5 % </w:t>
             </w:r>
           </w:p>
@@ -10727,7 +10887,6 @@
       </w:pPr>
       <w:bookmarkStart w:id="20" w:name="_Toc181094480"/>
       <w:r>
-        <w:lastRenderedPageBreak/>
         <w:t>Segunda prueba</w:t>
       </w:r>
       <w:bookmarkEnd w:id="20"/>
@@ -10969,6 +11128,7 @@
         <w:rPr>
           <w:szCs w:val="24"/>
         </w:rPr>
+        <w:lastRenderedPageBreak/>
         <w:t>Las figuras comprenden: imágenes, fotografías, dibujos, gráficas, nomogramas, capturas de pantalla, infografías, logos y sus variantes, entre otras. Deberán identificarse mediante sus respectivos números, títulos, y contener notas explicativas si son necesarias.</w:t>
       </w:r>
     </w:p>
@@ -11024,7 +11184,6 @@
         <w:rPr>
           <w:szCs w:val="24"/>
         </w:rPr>
-        <w:lastRenderedPageBreak/>
         <w:drawing>
           <wp:inline distT="0" distB="0" distL="0" distR="0" wp14:anchorId="4C01E4A1" wp14:editId="4C66707B">
             <wp:extent cx="1355007" cy="1531890"/>
@@ -11502,7 +11661,6 @@
         <w:rPr>
           <w:szCs w:val="24"/>
         </w:rPr>
-        <w:lastRenderedPageBreak/>
         <w:t>Las conclusiones deben estar lógicamente relacionadas con el problema y los objetivos planteados al inicio de la investigación; éstas deben estar respaldadas por los resultados obtenidos y el análisis de los mismos.</w:t>
       </w:r>
     </w:p>

</xml_diff>

<commit_message>
Actualización: 5 - 2025-12-04 23:40:53
</commit_message>
<xml_diff>
--- a/Informe técnico SIMEC v.0 metodología.docx
+++ b/Informe técnico SIMEC v.0 metodología.docx
@@ -5734,94 +5734,1963 @@
       <w:pPr>
         <w:rPr>
           <w:szCs w:val="24"/>
-        </w:rPr>
-      </w:pPr>
-    </w:p>
-    <w:p>
-      <w:pPr>
-        <w:rPr>
-          <w:szCs w:val="24"/>
-        </w:rPr>
-      </w:pPr>
-    </w:p>
-    <w:p>
-      <w:pPr>
-        <w:pStyle w:val="Ttulo2"/>
-      </w:pPr>
-      <w:bookmarkStart w:id="14" w:name="_Toc181094476"/>
-      <w:r>
-        <w:t>Marco teórico para la toma de decisiones multivariables y multicriterio</w:t>
-      </w:r>
-      <w:bookmarkEnd w:id="14"/>
-    </w:p>
-    <w:p>
-      <w:pPr>
-        <w:rPr>
-          <w:szCs w:val="24"/>
-        </w:rPr>
-      </w:pPr>
-    </w:p>
-    <w:p>
-      <w:pPr>
-        <w:rPr>
-          <w:szCs w:val="24"/>
-        </w:rPr>
-      </w:pPr>
-    </w:p>
-    <w:p>
-      <w:pPr>
-        <w:rPr>
-          <w:noProof/>
-          <w:szCs w:val="24"/>
-          <w:lang w:val="es-ES"/>
-        </w:rPr>
-      </w:pPr>
-      <w:r>
-        <w:rPr>
-          <w:noProof/>
-          <w:szCs w:val="24"/>
-          <w:lang w:val="es-ES"/>
-        </w:rPr>
-        <w:t xml:space="preserve">La selección de tecnologías constituye un problema de </w:t>
+          <w:lang w:val="es-ES"/>
+        </w:rPr>
+      </w:pPr>
+      <w:r>
+        <w:rPr>
+          <w:szCs w:val="24"/>
+          <w:lang w:val="es-ES"/>
+        </w:rPr>
+        <w:t xml:space="preserve">La primera fase del proceso metodológico tiene como objetivo identificar la tecnología de medición de flujo que garantice la mayor precisión, repetitividad y estabilidad metrológica en las condiciones operativas específicas del Terminal de Almacenamiento y Embarque Guaraguao (TAEG) y del </w:t>
+      </w:r>
+      <w:proofErr w:type="spellStart"/>
+      <w:r>
+        <w:rPr>
+          <w:szCs w:val="24"/>
+          <w:lang w:val="es-ES"/>
+        </w:rPr>
+        <w:t>Llenadero</w:t>
+      </w:r>
+      <w:proofErr w:type="spellEnd"/>
+      <w:r>
+        <w:rPr>
+          <w:szCs w:val="24"/>
+          <w:lang w:val="es-ES"/>
+        </w:rPr>
+        <w:t xml:space="preserve"> Mercado Nacional (MENA).</w:t>
+      </w:r>
+      <w:r>
+        <w:rPr>
+          <w:szCs w:val="24"/>
+          <w:lang w:val="es-ES"/>
+        </w:rPr>
+        <w:br/>
+        <w:t>La selección se fundamenta en la Norma Técnica S/C Selección de Tecnologías de PDVSA Intevep y en los lineamientos internacionales establecidos por OIML R117 (</w:t>
       </w:r>
       <w:r>
         <w:rPr>
           <w:i/>
           <w:iCs/>
-          <w:noProof/>
-          <w:szCs w:val="24"/>
-          <w:lang w:val="es-ES"/>
-        </w:rPr>
-        <w:t>decisión multicriterio</w:t>
-      </w:r>
-      <w:r>
-        <w:rPr>
-          <w:noProof/>
-          <w:szCs w:val="24"/>
-          <w:lang w:val="es-ES"/>
-        </w:rPr>
-        <w:t xml:space="preserve"> (MCDM), donde múltiples atributos técnicos, económicos, ambientales y operativos interactúan simultáneamente. Según el enfoque desarrollado en la </w:t>
-      </w:r>
+          <w:szCs w:val="24"/>
+          <w:lang w:val="es-ES"/>
+        </w:rPr>
+        <w:t xml:space="preserve">Dynamic </w:t>
+      </w:r>
+      <w:proofErr w:type="spellStart"/>
       <w:r>
         <w:rPr>
           <w:i/>
           <w:iCs/>
-          <w:noProof/>
-          <w:szCs w:val="24"/>
-          <w:lang w:val="es-ES"/>
-        </w:rPr>
-        <w:t xml:space="preserve">Propuesta de un proceso para la </w:t>
-      </w:r>
+          <w:szCs w:val="24"/>
+          <w:lang w:val="es-ES"/>
+        </w:rPr>
+        <w:t>Measuring</w:t>
+      </w:r>
+      <w:proofErr w:type="spellEnd"/>
       <w:r>
         <w:rPr>
           <w:i/>
           <w:iCs/>
-          <w:noProof/>
+          <w:szCs w:val="24"/>
+          <w:lang w:val="es-ES"/>
+        </w:rPr>
+        <w:t xml:space="preserve"> </w:t>
+      </w:r>
+      <w:proofErr w:type="spellStart"/>
+      <w:r>
+        <w:rPr>
+          <w:i/>
+          <w:iCs/>
+          <w:szCs w:val="24"/>
+          <w:lang w:val="es-ES"/>
+        </w:rPr>
+        <w:t>Systems</w:t>
+      </w:r>
+      <w:proofErr w:type="spellEnd"/>
+      <w:r>
+        <w:rPr>
+          <w:i/>
+          <w:iCs/>
+          <w:szCs w:val="24"/>
+          <w:lang w:val="es-ES"/>
+        </w:rPr>
+        <w:t xml:space="preserve"> </w:t>
+      </w:r>
+      <w:proofErr w:type="spellStart"/>
+      <w:r>
+        <w:rPr>
+          <w:i/>
+          <w:iCs/>
+          <w:szCs w:val="24"/>
+          <w:lang w:val="es-ES"/>
+        </w:rPr>
+        <w:t>for</w:t>
+      </w:r>
+      <w:proofErr w:type="spellEnd"/>
+      <w:r>
+        <w:rPr>
+          <w:i/>
+          <w:iCs/>
+          <w:szCs w:val="24"/>
+          <w:lang w:val="es-ES"/>
+        </w:rPr>
+        <w:t xml:space="preserve"> </w:t>
+      </w:r>
+      <w:proofErr w:type="spellStart"/>
+      <w:r>
+        <w:rPr>
+          <w:i/>
+          <w:iCs/>
+          <w:szCs w:val="24"/>
+          <w:lang w:val="es-ES"/>
+        </w:rPr>
+        <w:t>Liquids</w:t>
+      </w:r>
+      <w:proofErr w:type="spellEnd"/>
+      <w:r>
+        <w:rPr>
+          <w:i/>
+          <w:iCs/>
+          <w:szCs w:val="24"/>
+          <w:lang w:val="es-ES"/>
+        </w:rPr>
+        <w:t xml:space="preserve"> </w:t>
+      </w:r>
+      <w:proofErr w:type="spellStart"/>
+      <w:r>
+        <w:rPr>
+          <w:i/>
+          <w:iCs/>
+          <w:szCs w:val="24"/>
+          <w:lang w:val="es-ES"/>
+        </w:rPr>
+        <w:t>Other</w:t>
+      </w:r>
+      <w:proofErr w:type="spellEnd"/>
+      <w:r>
+        <w:rPr>
+          <w:i/>
+          <w:iCs/>
+          <w:szCs w:val="24"/>
+          <w:lang w:val="es-ES"/>
+        </w:rPr>
+        <w:t xml:space="preserve"> </w:t>
+      </w:r>
+      <w:proofErr w:type="spellStart"/>
+      <w:r>
+        <w:rPr>
+          <w:i/>
+          <w:iCs/>
+          <w:szCs w:val="24"/>
+          <w:lang w:val="es-ES"/>
+        </w:rPr>
+        <w:t>Than</w:t>
+      </w:r>
+      <w:proofErr w:type="spellEnd"/>
+      <w:r>
+        <w:rPr>
+          <w:i/>
+          <w:iCs/>
+          <w:szCs w:val="24"/>
+          <w:lang w:val="es-ES"/>
+        </w:rPr>
+        <w:t xml:space="preserve"> </w:t>
+      </w:r>
+      <w:proofErr w:type="spellStart"/>
+      <w:r>
+        <w:rPr>
+          <w:i/>
+          <w:iCs/>
+          <w:szCs w:val="24"/>
+          <w:lang w:val="es-ES"/>
+        </w:rPr>
+        <w:t>Water</w:t>
+      </w:r>
+      <w:proofErr w:type="spellEnd"/>
+      <w:r>
+        <w:rPr>
+          <w:szCs w:val="24"/>
+          <w:lang w:val="es-ES"/>
+        </w:rPr>
+        <w:t xml:space="preserve">) y API MPMS </w:t>
+      </w:r>
+      <w:proofErr w:type="spellStart"/>
+      <w:r>
+        <w:rPr>
+          <w:szCs w:val="24"/>
+          <w:lang w:val="es-ES"/>
+        </w:rPr>
+        <w:t>Chapters</w:t>
+      </w:r>
+      <w:proofErr w:type="spellEnd"/>
+      <w:r>
+        <w:rPr>
+          <w:szCs w:val="24"/>
+          <w:lang w:val="es-ES"/>
+        </w:rPr>
+        <w:t xml:space="preserve"> 5.6 y 5.8, los cuales </w:t>
+      </w:r>
+      <w:r>
+        <w:rPr>
           <w:szCs w:val="24"/>
           <w:lang w:val="es-ES"/>
         </w:rPr>
         <w:lastRenderedPageBreak/>
-        <w:t>selección de tecnologías Jun.2025</w:t>
+        <w:t>definen los requisitos de desempeño para medidores utilizados en transferencia de custodia de hidrocarburos.</w:t>
+      </w:r>
+    </w:p>
+    <w:p>
+      <w:pPr>
+        <w:rPr>
+          <w:szCs w:val="24"/>
+          <w:lang w:val="es-ES"/>
+        </w:rPr>
+      </w:pPr>
+    </w:p>
+    <w:p>
+      <w:pPr>
+        <w:pStyle w:val="Ttulo2"/>
+        <w:rPr>
+          <w:bCs/>
+          <w:lang w:val="es-ES"/>
+        </w:rPr>
+      </w:pPr>
+      <w:r>
+        <w:t>Criterios determinantes de la selección</w:t>
+      </w:r>
+    </w:p>
+    <w:p>
+      <w:pPr>
+        <w:rPr>
+          <w:szCs w:val="24"/>
+          <w:lang w:val="es-ES"/>
+        </w:rPr>
+      </w:pPr>
+    </w:p>
+    <w:p>
+      <w:pPr>
+        <w:rPr>
+          <w:szCs w:val="24"/>
+          <w:lang w:val="es-ES"/>
+        </w:rPr>
+      </w:pPr>
+      <w:r>
+        <w:rPr>
+          <w:szCs w:val="24"/>
+          <w:lang w:val="es-ES"/>
+        </w:rPr>
+        <w:t>Durante esta fase, los criterios de mayor peso son los asociados a la exactitud, linealidad y repetitividad de la medición, puesto que en aplicaciones de fiscalización y transferencia de custodia cualquier desviación genera impactos financieros y contables significativos. Por ello, los criterios metrológicos representan el 60 % del peso total dentro del modelo de decisión (AHP), seguidos por los criterios operacionales (20 %), económicos (15 %) y de mantenimiento (5 %).</w:t>
+      </w:r>
+    </w:p>
+    <w:p>
+      <w:pPr>
+        <w:rPr>
+          <w:szCs w:val="24"/>
+          <w:lang w:val="es-ES"/>
+        </w:rPr>
+      </w:pPr>
+    </w:p>
+    <w:p>
+      <w:pPr>
+        <w:rPr>
+          <w:szCs w:val="24"/>
+          <w:lang w:val="es-ES"/>
+        </w:rPr>
+      </w:pPr>
+      <w:r>
+        <w:rPr>
+          <w:szCs w:val="24"/>
+          <w:lang w:val="es-ES"/>
+        </w:rPr>
+        <w:t>Los parámetros priorizados fueron:</w:t>
+      </w:r>
+    </w:p>
+    <w:p>
+      <w:pPr>
+        <w:rPr>
+          <w:szCs w:val="24"/>
+          <w:lang w:val="es-ES"/>
+        </w:rPr>
+      </w:pPr>
+    </w:p>
+    <w:p>
+      <w:pPr>
+        <w:numPr>
+          <w:ilvl w:val="0"/>
+          <w:numId w:val="45"/>
+        </w:numPr>
+        <w:rPr>
+          <w:szCs w:val="24"/>
+          <w:lang w:val="es-ES"/>
+        </w:rPr>
+      </w:pPr>
+      <w:r>
+        <w:rPr>
+          <w:b/>
+          <w:bCs/>
+          <w:szCs w:val="24"/>
+          <w:lang w:val="es-ES"/>
+        </w:rPr>
+        <w:t>Exactitud (±0.1 % a ±0.2 %)</w:t>
+      </w:r>
+      <w:r>
+        <w:rPr>
+          <w:szCs w:val="24"/>
+          <w:lang w:val="es-ES"/>
+        </w:rPr>
+        <w:t>, conforme a API MPMS 5.6 y 5.8.</w:t>
+      </w:r>
+    </w:p>
+    <w:p>
+      <w:pPr>
+        <w:numPr>
+          <w:ilvl w:val="0"/>
+          <w:numId w:val="45"/>
+        </w:numPr>
+        <w:rPr>
+          <w:szCs w:val="24"/>
+          <w:lang w:val="es-ES"/>
+        </w:rPr>
+      </w:pPr>
+      <w:r>
+        <w:rPr>
+          <w:b/>
+          <w:bCs/>
+          <w:szCs w:val="24"/>
+          <w:lang w:val="es-ES"/>
+        </w:rPr>
+        <w:t>Repetitividad ≤ ±0.05 %</w:t>
+      </w:r>
+      <w:r>
+        <w:rPr>
+          <w:szCs w:val="24"/>
+          <w:lang w:val="es-ES"/>
+        </w:rPr>
+        <w:t>, para asegurar consistencia en mediciones sucesivas.</w:t>
+      </w:r>
+    </w:p>
+    <w:p>
+      <w:pPr>
+        <w:numPr>
+          <w:ilvl w:val="0"/>
+          <w:numId w:val="45"/>
+        </w:numPr>
+        <w:rPr>
+          <w:szCs w:val="24"/>
+          <w:lang w:val="es-ES"/>
+        </w:rPr>
+      </w:pPr>
+      <w:r>
+        <w:rPr>
+          <w:b/>
+          <w:bCs/>
+          <w:szCs w:val="24"/>
+          <w:lang w:val="es-ES"/>
+        </w:rPr>
+        <w:t>Linealidad en todo el rango de operación</w:t>
+      </w:r>
+      <w:r>
+        <w:rPr>
+          <w:szCs w:val="24"/>
+          <w:lang w:val="es-ES"/>
+        </w:rPr>
+        <w:t>, con mínimo error sistemático.</w:t>
+      </w:r>
+    </w:p>
+    <w:p>
+      <w:pPr>
+        <w:numPr>
+          <w:ilvl w:val="0"/>
+          <w:numId w:val="45"/>
+        </w:numPr>
+        <w:rPr>
+          <w:szCs w:val="24"/>
+          <w:lang w:val="es-ES"/>
+        </w:rPr>
+      </w:pPr>
+      <w:r>
+        <w:rPr>
+          <w:b/>
+          <w:bCs/>
+          <w:szCs w:val="24"/>
+          <w:lang w:val="es-ES"/>
+        </w:rPr>
+        <w:t>Estabilidad a largo plazo</w:t>
+      </w:r>
+      <w:r>
+        <w:rPr>
+          <w:szCs w:val="24"/>
+          <w:lang w:val="es-ES"/>
+        </w:rPr>
+        <w:t>, minimizando deriva o recalibración frecuente.</w:t>
+      </w:r>
+    </w:p>
+    <w:p>
+      <w:pPr>
+        <w:numPr>
+          <w:ilvl w:val="0"/>
+          <w:numId w:val="45"/>
+        </w:numPr>
+        <w:rPr>
+          <w:szCs w:val="24"/>
+          <w:lang w:val="es-ES"/>
+        </w:rPr>
+      </w:pPr>
+      <w:r>
+        <w:rPr>
+          <w:b/>
+          <w:bCs/>
+          <w:szCs w:val="24"/>
+          <w:lang w:val="es-ES"/>
+        </w:rPr>
+        <w:t>Compatibilidad con fluidos de diferente densidad, viscosidad y contenido de sólidos</w:t>
+      </w:r>
+      <w:r>
+        <w:rPr>
+          <w:szCs w:val="24"/>
+          <w:lang w:val="es-ES"/>
+        </w:rPr>
+        <w:t xml:space="preserve">, de acuerdo con la clasificación de productos (Crudo, Residual, Jet A-1, Diesel, Gasolinas, </w:t>
+      </w:r>
+      <w:proofErr w:type="spellStart"/>
+      <w:r>
+        <w:rPr>
+          <w:szCs w:val="24"/>
+          <w:lang w:val="es-ES"/>
+        </w:rPr>
+        <w:t>Slop</w:t>
+      </w:r>
+      <w:proofErr w:type="spellEnd"/>
+      <w:r>
+        <w:rPr>
+          <w:szCs w:val="24"/>
+          <w:lang w:val="es-ES"/>
+        </w:rPr>
+        <w:t>).</w:t>
+      </w:r>
+    </w:p>
+    <w:p>
+      <w:pPr>
+        <w:ind w:left="720"/>
+        <w:rPr>
+          <w:szCs w:val="24"/>
+          <w:lang w:val="es-ES"/>
+        </w:rPr>
+      </w:pPr>
+    </w:p>
+    <w:p>
+      <w:pPr>
+        <w:pStyle w:val="Ttulo2"/>
+      </w:pPr>
+      <w:r>
+        <w:t>Justificación de las tecnologías consideradas</w:t>
+      </w:r>
+    </w:p>
+    <w:p>
+      <w:pPr>
+        <w:rPr>
+          <w:szCs w:val="24"/>
+          <w:lang w:val="es-ES"/>
+        </w:rPr>
+      </w:pPr>
+    </w:p>
+    <w:p>
+      <w:pPr>
+        <w:rPr>
+          <w:szCs w:val="24"/>
+          <w:lang w:val="es-ES"/>
+        </w:rPr>
+      </w:pPr>
+      <w:r>
+        <w:rPr>
+          <w:szCs w:val="24"/>
+          <w:lang w:val="es-ES"/>
+        </w:rPr>
+        <w:t>Con base en la evaluación comparativa contenida en la Tabla 3 del documento base, las tecnologías de medidores Coriolis y medidores ultrasónicos demostraron ser las más adecuadas en términos de exactitud, mantenibilidad y confiabilidad operacional.</w:t>
+      </w:r>
+    </w:p>
+    <w:p>
+      <w:pPr>
+        <w:rPr>
+          <w:szCs w:val="24"/>
+          <w:lang w:val="es-ES"/>
+        </w:rPr>
+      </w:pPr>
+    </w:p>
+    <w:p>
+      <w:pPr>
+        <w:pStyle w:val="Ttulo3"/>
+      </w:pPr>
+      <w:r>
+        <w:t>Medidores Coriolis</w:t>
+      </w:r>
+    </w:p>
+    <w:p>
+      <w:pPr>
+        <w:ind w:left="720"/>
+        <w:rPr>
+          <w:szCs w:val="24"/>
+          <w:lang w:val="es-ES"/>
+        </w:rPr>
+      </w:pPr>
+    </w:p>
+    <w:p>
+      <w:pPr>
+        <w:numPr>
+          <w:ilvl w:val="1"/>
+          <w:numId w:val="46"/>
+        </w:numPr>
+        <w:rPr>
+          <w:szCs w:val="24"/>
+          <w:lang w:val="es-ES"/>
+        </w:rPr>
+      </w:pPr>
+      <w:r>
+        <w:rPr>
+          <w:b/>
+          <w:bCs/>
+          <w:szCs w:val="24"/>
+          <w:lang w:val="es-ES"/>
+        </w:rPr>
+        <w:t>Ventajas técnicas:</w:t>
+      </w:r>
+    </w:p>
+    <w:p>
+      <w:pPr>
+        <w:numPr>
+          <w:ilvl w:val="1"/>
+          <w:numId w:val="46"/>
+        </w:numPr>
+        <w:rPr>
+          <w:szCs w:val="24"/>
+          <w:lang w:val="es-ES"/>
+        </w:rPr>
+      </w:pPr>
+      <w:r>
+        <w:rPr>
+          <w:szCs w:val="24"/>
+          <w:lang w:val="es-ES"/>
+        </w:rPr>
+        <w:t xml:space="preserve">Miden el </w:t>
+      </w:r>
+      <w:r>
+        <w:rPr>
+          <w:b/>
+          <w:bCs/>
+          <w:szCs w:val="24"/>
+          <w:lang w:val="es-ES"/>
+        </w:rPr>
+        <w:t>flujo másico directo</w:t>
+      </w:r>
+      <w:r>
+        <w:rPr>
+          <w:szCs w:val="24"/>
+          <w:lang w:val="es-ES"/>
+        </w:rPr>
+        <w:t>, independiente de la densidad o del perfil de flujo, integrando simultáneamente medición de temperatura y densidad.</w:t>
+      </w:r>
+      <w:r>
+        <w:rPr>
+          <w:szCs w:val="24"/>
+          <w:lang w:val="es-ES"/>
+        </w:rPr>
+        <w:br/>
+        <w:t xml:space="preserve">Son reconocidos por su </w:t>
+      </w:r>
+      <w:r>
+        <w:rPr>
+          <w:b/>
+          <w:bCs/>
+          <w:szCs w:val="24"/>
+          <w:lang w:val="es-ES"/>
+        </w:rPr>
+        <w:t>precisión típica de ±0.1 %</w:t>
+      </w:r>
+      <w:r>
+        <w:rPr>
+          <w:szCs w:val="24"/>
+          <w:lang w:val="es-ES"/>
+        </w:rPr>
+        <w:t xml:space="preserve"> del valor medido y </w:t>
+      </w:r>
+      <w:r>
+        <w:rPr>
+          <w:b/>
+          <w:bCs/>
+          <w:szCs w:val="24"/>
+          <w:lang w:val="es-ES"/>
+        </w:rPr>
+        <w:t>repetitividad mejor que ±0.05 %</w:t>
+      </w:r>
+      <w:r>
+        <w:rPr>
+          <w:szCs w:val="24"/>
+          <w:lang w:val="es-ES"/>
+        </w:rPr>
+        <w:t xml:space="preserve"> (API MPMS 5.6; Miller, 1996).</w:t>
+      </w:r>
+      <w:r>
+        <w:rPr>
+          <w:szCs w:val="24"/>
+          <w:lang w:val="es-ES"/>
+        </w:rPr>
+        <w:br/>
+        <w:t>Además, no requieren tramos rectos aguas arriba o abajo, lo cual reduce la incertidumbre por perturbaciones de flujo.</w:t>
+      </w:r>
+    </w:p>
+    <w:p>
+      <w:pPr>
+        <w:numPr>
+          <w:ilvl w:val="1"/>
+          <w:numId w:val="46"/>
+        </w:numPr>
+        <w:rPr>
+          <w:szCs w:val="24"/>
+          <w:lang w:val="es-ES"/>
+        </w:rPr>
+      </w:pPr>
+      <w:r>
+        <w:rPr>
+          <w:b/>
+          <w:bCs/>
+          <w:szCs w:val="24"/>
+          <w:lang w:val="es-ES"/>
+        </w:rPr>
+        <w:t>Aplicación óptima:</w:t>
+      </w:r>
+    </w:p>
+    <w:p>
+      <w:pPr>
+        <w:numPr>
+          <w:ilvl w:val="1"/>
+          <w:numId w:val="46"/>
+        </w:numPr>
+        <w:rPr>
+          <w:szCs w:val="24"/>
+          <w:lang w:val="es-ES"/>
+        </w:rPr>
+      </w:pPr>
+      <w:r>
+        <w:rPr>
+          <w:szCs w:val="24"/>
+          <w:lang w:val="es-ES"/>
+        </w:rPr>
+        <w:t xml:space="preserve">Líneas de </w:t>
+      </w:r>
+      <w:r>
+        <w:rPr>
+          <w:b/>
+          <w:bCs/>
+          <w:szCs w:val="24"/>
+          <w:lang w:val="es-ES"/>
+        </w:rPr>
+        <w:t>productos refinados</w:t>
+      </w:r>
+      <w:r>
+        <w:rPr>
+          <w:szCs w:val="24"/>
+          <w:lang w:val="es-ES"/>
+        </w:rPr>
+        <w:t xml:space="preserve"> y de </w:t>
+      </w:r>
+      <w:r>
+        <w:rPr>
+          <w:b/>
+          <w:bCs/>
+          <w:szCs w:val="24"/>
+          <w:lang w:val="es-ES"/>
+        </w:rPr>
+        <w:t>alto valor comercial</w:t>
+      </w:r>
+      <w:r>
+        <w:rPr>
+          <w:szCs w:val="24"/>
+          <w:lang w:val="es-ES"/>
+        </w:rPr>
+        <w:t xml:space="preserve"> (Jet A-1, Diesel, Gasolina 91/95), donde el error de medición tiene repercusiones económicas directas.</w:t>
+      </w:r>
+    </w:p>
+    <w:p>
+      <w:pPr>
+        <w:numPr>
+          <w:ilvl w:val="1"/>
+          <w:numId w:val="46"/>
+        </w:numPr>
+        <w:rPr>
+          <w:szCs w:val="24"/>
+          <w:lang w:val="es-ES"/>
+        </w:rPr>
+      </w:pPr>
+      <w:r>
+        <w:rPr>
+          <w:b/>
+          <w:bCs/>
+          <w:szCs w:val="24"/>
+          <w:lang w:val="es-ES"/>
+        </w:rPr>
+        <w:lastRenderedPageBreak/>
+        <w:t>Limitaciones:</w:t>
+      </w:r>
+      <w:r>
+        <w:rPr>
+          <w:szCs w:val="24"/>
+          <w:lang w:val="es-ES"/>
+        </w:rPr>
+        <w:br/>
+        <w:t xml:space="preserve">Alto costo unitario y limitación de tamaño para grandes diámetros, factores compensados por su </w:t>
+      </w:r>
+      <w:r>
+        <w:rPr>
+          <w:b/>
+          <w:bCs/>
+          <w:szCs w:val="24"/>
+          <w:lang w:val="es-ES"/>
+        </w:rPr>
+        <w:t>bajo mantenimiento y vida útil prolongada</w:t>
+      </w:r>
+      <w:r>
+        <w:rPr>
+          <w:szCs w:val="24"/>
+          <w:lang w:val="es-ES"/>
+        </w:rPr>
+        <w:t xml:space="preserve"> (15–20 años).</w:t>
+      </w:r>
+    </w:p>
+    <w:p>
+      <w:pPr>
+        <w:ind w:left="1440"/>
+        <w:rPr>
+          <w:szCs w:val="24"/>
+          <w:lang w:val="es-ES"/>
+        </w:rPr>
+      </w:pPr>
+    </w:p>
+    <w:p>
+      <w:pPr>
+        <w:pStyle w:val="Ttulo3"/>
+      </w:pPr>
+      <w:r>
+        <w:t>Medidores Ultrasónicos (</w:t>
+      </w:r>
+      <w:proofErr w:type="spellStart"/>
+      <w:r>
+        <w:t>Transit</w:t>
+      </w:r>
+      <w:proofErr w:type="spellEnd"/>
+      <w:r>
+        <w:t>-Time y Doppler)</w:t>
+      </w:r>
+    </w:p>
+    <w:p>
+      <w:pPr>
+        <w:ind w:left="720"/>
+        <w:rPr>
+          <w:szCs w:val="24"/>
+          <w:lang w:val="es-ES"/>
+        </w:rPr>
+      </w:pPr>
+    </w:p>
+    <w:p>
+      <w:pPr>
+        <w:numPr>
+          <w:ilvl w:val="1"/>
+          <w:numId w:val="46"/>
+        </w:numPr>
+        <w:rPr>
+          <w:szCs w:val="24"/>
+          <w:lang w:val="es-ES"/>
+        </w:rPr>
+      </w:pPr>
+      <w:r>
+        <w:rPr>
+          <w:b/>
+          <w:bCs/>
+          <w:szCs w:val="24"/>
+          <w:lang w:val="es-ES"/>
+        </w:rPr>
+        <w:t>Ventajas técnicas:</w:t>
+      </w:r>
+    </w:p>
+    <w:p>
+      <w:pPr>
+        <w:numPr>
+          <w:ilvl w:val="1"/>
+          <w:numId w:val="46"/>
+        </w:numPr>
+        <w:rPr>
+          <w:szCs w:val="24"/>
+          <w:lang w:val="es-ES"/>
+        </w:rPr>
+      </w:pPr>
+      <w:r>
+        <w:rPr>
+          <w:szCs w:val="24"/>
+          <w:lang w:val="es-ES"/>
+        </w:rPr>
+        <w:t xml:space="preserve">Son </w:t>
+      </w:r>
+      <w:r>
+        <w:rPr>
+          <w:b/>
+          <w:bCs/>
+          <w:szCs w:val="24"/>
+          <w:lang w:val="es-ES"/>
+        </w:rPr>
+        <w:t>no intrusivos</w:t>
+      </w:r>
+      <w:r>
+        <w:rPr>
+          <w:szCs w:val="24"/>
+          <w:lang w:val="es-ES"/>
+        </w:rPr>
+        <w:t xml:space="preserve">, sin partes móviles, permiten medición </w:t>
+      </w:r>
+      <w:r>
+        <w:rPr>
+          <w:b/>
+          <w:bCs/>
+          <w:szCs w:val="24"/>
+          <w:lang w:val="es-ES"/>
+        </w:rPr>
+        <w:t>bidireccional</w:t>
+      </w:r>
+      <w:r>
+        <w:rPr>
+          <w:szCs w:val="24"/>
+          <w:lang w:val="es-ES"/>
+        </w:rPr>
+        <w:t xml:space="preserve">, presentan </w:t>
+      </w:r>
+      <w:r>
+        <w:rPr>
+          <w:b/>
+          <w:bCs/>
+          <w:szCs w:val="24"/>
+          <w:lang w:val="es-ES"/>
+        </w:rPr>
+        <w:t>baja caída de presión</w:t>
+      </w:r>
+      <w:r>
+        <w:rPr>
+          <w:szCs w:val="24"/>
+          <w:lang w:val="es-ES"/>
+        </w:rPr>
+        <w:t xml:space="preserve"> y son adecuados para </w:t>
+      </w:r>
+      <w:r>
+        <w:rPr>
+          <w:b/>
+          <w:bCs/>
+          <w:szCs w:val="24"/>
+          <w:lang w:val="es-ES"/>
+        </w:rPr>
+        <w:t>grandes caudales y ductos de gran diámetro</w:t>
+      </w:r>
+      <w:r>
+        <w:rPr>
+          <w:szCs w:val="24"/>
+          <w:lang w:val="es-ES"/>
+        </w:rPr>
+        <w:t xml:space="preserve"> (ISO 17089-1; Baker, 2016).</w:t>
+      </w:r>
+      <w:r>
+        <w:rPr>
+          <w:szCs w:val="24"/>
+          <w:lang w:val="es-ES"/>
+        </w:rPr>
+        <w:br/>
+        <w:t xml:space="preserve">Su precisión se ubica entre </w:t>
+      </w:r>
+      <w:r>
+        <w:rPr>
+          <w:b/>
+          <w:bCs/>
+          <w:szCs w:val="24"/>
+          <w:lang w:val="es-ES"/>
+        </w:rPr>
+        <w:t>±0.2 % y ±0.5 %</w:t>
+      </w:r>
+      <w:r>
+        <w:rPr>
+          <w:szCs w:val="24"/>
+          <w:lang w:val="es-ES"/>
+        </w:rPr>
+        <w:t xml:space="preserve">, dependiendo de la configuración </w:t>
+      </w:r>
+      <w:proofErr w:type="spellStart"/>
+      <w:r>
+        <w:rPr>
+          <w:szCs w:val="24"/>
+          <w:lang w:val="es-ES"/>
+        </w:rPr>
+        <w:t>multipath</w:t>
+      </w:r>
+      <w:proofErr w:type="spellEnd"/>
+      <w:r>
+        <w:rPr>
+          <w:szCs w:val="24"/>
+          <w:lang w:val="es-ES"/>
+        </w:rPr>
+        <w:t xml:space="preserve"> y la limpieza del fluido.</w:t>
+      </w:r>
+    </w:p>
+    <w:p>
+      <w:pPr>
+        <w:numPr>
+          <w:ilvl w:val="1"/>
+          <w:numId w:val="46"/>
+        </w:numPr>
+        <w:rPr>
+          <w:szCs w:val="24"/>
+          <w:lang w:val="es-ES"/>
+        </w:rPr>
+      </w:pPr>
+      <w:r>
+        <w:rPr>
+          <w:b/>
+          <w:bCs/>
+          <w:szCs w:val="24"/>
+          <w:lang w:val="es-ES"/>
+        </w:rPr>
+        <w:t>Aplicación óptima:</w:t>
+      </w:r>
+    </w:p>
+    <w:p>
+      <w:pPr>
+        <w:numPr>
+          <w:ilvl w:val="1"/>
+          <w:numId w:val="46"/>
+        </w:numPr>
+        <w:rPr>
+          <w:szCs w:val="24"/>
+          <w:lang w:val="es-ES"/>
+        </w:rPr>
+      </w:pPr>
+      <w:r>
+        <w:rPr>
+          <w:szCs w:val="24"/>
+          <w:lang w:val="es-ES"/>
+        </w:rPr>
+        <w:t xml:space="preserve">Líneas de </w:t>
+      </w:r>
+      <w:r>
+        <w:rPr>
+          <w:b/>
+          <w:bCs/>
+          <w:szCs w:val="24"/>
+          <w:lang w:val="es-ES"/>
+        </w:rPr>
+        <w:t>crudo</w:t>
+      </w:r>
+      <w:r>
+        <w:rPr>
+          <w:szCs w:val="24"/>
+          <w:lang w:val="es-ES"/>
+        </w:rPr>
+        <w:t xml:space="preserve">, </w:t>
+      </w:r>
+      <w:r>
+        <w:rPr>
+          <w:b/>
+          <w:bCs/>
+          <w:szCs w:val="24"/>
+          <w:lang w:val="es-ES"/>
+        </w:rPr>
+        <w:t>residuales</w:t>
+      </w:r>
+      <w:r>
+        <w:rPr>
+          <w:szCs w:val="24"/>
+          <w:lang w:val="es-ES"/>
+        </w:rPr>
+        <w:t xml:space="preserve"> o </w:t>
+      </w:r>
+      <w:r>
+        <w:rPr>
+          <w:b/>
+          <w:bCs/>
+          <w:szCs w:val="24"/>
+          <w:lang w:val="es-ES"/>
+        </w:rPr>
+        <w:t>mezclas</w:t>
+      </w:r>
+      <w:r>
+        <w:rPr>
+          <w:szCs w:val="24"/>
+          <w:lang w:val="es-ES"/>
+        </w:rPr>
+        <w:t xml:space="preserve"> donde los caudales son elevados y se prioriza la continuidad operativa.</w:t>
+      </w:r>
+    </w:p>
+    <w:p>
+      <w:pPr>
+        <w:numPr>
+          <w:ilvl w:val="1"/>
+          <w:numId w:val="46"/>
+        </w:numPr>
+        <w:rPr>
+          <w:szCs w:val="24"/>
+          <w:lang w:val="es-ES"/>
+        </w:rPr>
+      </w:pPr>
+      <w:r>
+        <w:rPr>
+          <w:b/>
+          <w:bCs/>
+          <w:szCs w:val="24"/>
+          <w:lang w:val="es-ES"/>
+        </w:rPr>
+        <w:t>Limitaciones:</w:t>
+      </w:r>
+      <w:r>
+        <w:rPr>
+          <w:szCs w:val="24"/>
+          <w:lang w:val="es-ES"/>
+        </w:rPr>
+        <w:br/>
+        <w:t>Sensibilidad a burbujas y sólidos suspendidos, por lo que requieren condiciones hidráulicas estables y mantenimiento preventivo de transductores.</w:t>
+      </w:r>
+    </w:p>
+    <w:p>
+      <w:pPr>
+        <w:rPr>
+          <w:szCs w:val="24"/>
+          <w:lang w:val="es-ES"/>
+        </w:rPr>
+      </w:pPr>
+    </w:p>
+    <w:p>
+      <w:pPr>
+        <w:rPr>
+          <w:szCs w:val="24"/>
+          <w:lang w:val="es-ES"/>
+        </w:rPr>
+      </w:pPr>
+      <w:r>
+        <w:rPr>
+          <w:szCs w:val="24"/>
+          <w:lang w:val="es-ES"/>
+        </w:rPr>
+        <w:t>Ambas tecnologías cumplen los requisitos de OIML R117 para medición dinámica de líquidos distintos al agua, y están homologadas por el Servicio Autónomo de Metrología de Hidrocarburos (SAMH) para transferencia de custodia.</w:t>
+      </w:r>
+    </w:p>
+    <w:p>
+      <w:pPr>
+        <w:rPr>
+          <w:szCs w:val="24"/>
+          <w:lang w:val="es-ES"/>
+        </w:rPr>
+      </w:pPr>
+    </w:p>
+    <w:p>
+      <w:pPr>
+        <w:pStyle w:val="Ttulo2"/>
+      </w:pPr>
+      <w:r>
+        <w:t>Jerarquización de alternativas según criterios AHP</w:t>
+      </w:r>
+    </w:p>
+    <w:p>
+      <w:pPr>
+        <w:rPr>
+          <w:szCs w:val="24"/>
+          <w:lang w:val="es-ES"/>
+        </w:rPr>
+      </w:pPr>
+    </w:p>
+    <w:p>
+      <w:pPr>
+        <w:rPr>
+          <w:szCs w:val="24"/>
+          <w:lang w:val="es-ES"/>
+        </w:rPr>
+      </w:pPr>
+      <w:r>
+        <w:rPr>
+          <w:szCs w:val="24"/>
+          <w:lang w:val="es-ES"/>
+        </w:rPr>
+        <w:t xml:space="preserve">En esta fase, el equipo multidisciplinario (Procesos, Instrumentación, Operaciones y SAMH) desarrolló una jerarquización inicial aplicando el </w:t>
+      </w:r>
+      <w:r>
+        <w:rPr>
+          <w:b/>
+          <w:bCs/>
+          <w:szCs w:val="24"/>
+          <w:lang w:val="es-ES"/>
+        </w:rPr>
+        <w:t>Proceso Analítico Jerárquico (AHP)</w:t>
+      </w:r>
+      <w:r>
+        <w:rPr>
+          <w:szCs w:val="24"/>
+          <w:lang w:val="es-ES"/>
+        </w:rPr>
+        <w:t xml:space="preserve"> de </w:t>
+      </w:r>
+      <w:proofErr w:type="spellStart"/>
+      <w:r>
+        <w:rPr>
+          <w:b/>
+          <w:bCs/>
+          <w:szCs w:val="24"/>
+          <w:lang w:val="es-ES"/>
+        </w:rPr>
+        <w:t>Saaty</w:t>
+      </w:r>
+      <w:proofErr w:type="spellEnd"/>
+      <w:r>
+        <w:rPr>
+          <w:b/>
+          <w:bCs/>
+          <w:szCs w:val="24"/>
+          <w:lang w:val="es-ES"/>
+        </w:rPr>
+        <w:t xml:space="preserve"> (1980)</w:t>
+      </w:r>
+      <w:r>
+        <w:rPr>
+          <w:szCs w:val="24"/>
+          <w:lang w:val="es-ES"/>
+        </w:rPr>
+        <w:t xml:space="preserve">, donde el criterio </w:t>
+      </w:r>
+      <w:r>
+        <w:rPr>
+          <w:b/>
+          <w:bCs/>
+          <w:szCs w:val="24"/>
+          <w:lang w:val="es-ES"/>
+        </w:rPr>
+        <w:t>“precisión de la medida”</w:t>
+      </w:r>
+      <w:r>
+        <w:rPr>
+          <w:szCs w:val="24"/>
+          <w:lang w:val="es-ES"/>
+        </w:rPr>
+        <w:t xml:space="preserve"> obtuvo el </w:t>
+      </w:r>
+      <w:r>
+        <w:rPr>
+          <w:b/>
+          <w:bCs/>
+          <w:szCs w:val="24"/>
+          <w:lang w:val="es-ES"/>
+        </w:rPr>
+        <w:t>mayor peso relativo (0.35)</w:t>
+      </w:r>
+      <w:r>
+        <w:rPr>
+          <w:szCs w:val="24"/>
+          <w:lang w:val="es-ES"/>
+        </w:rPr>
+        <w:t>, seguido de repetitividad (0.20), confiabilidad (0.15), rango de operación (0.10), mantenimiento (0.10) y costo (0.10).</w:t>
+      </w:r>
+    </w:p>
+    <w:p>
+      <w:pPr>
+        <w:rPr>
+          <w:szCs w:val="24"/>
+          <w:lang w:val="es-ES"/>
+        </w:rPr>
+      </w:pPr>
+    </w:p>
+    <w:p>
+      <w:pPr>
+        <w:rPr>
+          <w:szCs w:val="24"/>
+          <w:lang w:val="es-ES"/>
+        </w:rPr>
+      </w:pPr>
+      <w:r>
+        <w:rPr>
+          <w:szCs w:val="24"/>
+          <w:lang w:val="es-ES"/>
+        </w:rPr>
+        <w:t>Los resultados normalizados del análisis indicaron el siguiente orden de preferencia:</w:t>
+      </w:r>
+    </w:p>
+    <w:tbl>
+      <w:tblPr>
+        <w:tblW w:w="0" w:type="auto"/>
+        <w:tblCellSpacing w:w="15" w:type="dxa"/>
+        <w:tblCellMar>
+          <w:top w:w="15" w:type="dxa"/>
+          <w:left w:w="15" w:type="dxa"/>
+          <w:bottom w:w="15" w:type="dxa"/>
+          <w:right w:w="15" w:type="dxa"/>
+        </w:tblCellMar>
+        <w:tblLook w:val="04A0" w:firstRow="1" w:lastRow="0" w:firstColumn="1" w:lastColumn="0" w:noHBand="0" w:noVBand="1"/>
+      </w:tblPr>
+      <w:tblGrid>
+        <w:gridCol w:w="2954"/>
+        <w:gridCol w:w="1087"/>
+        <w:gridCol w:w="1890"/>
+        <w:gridCol w:w="3473"/>
+      </w:tblGrid>
+      <w:tr>
+        <w:trPr>
+          <w:tblHeader/>
+          <w:tblCellSpacing w:w="15" w:type="dxa"/>
+        </w:trPr>
+        <w:tc>
+          <w:tcPr>
+            <w:tcW w:w="0" w:type="auto"/>
+            <w:vAlign w:val="center"/>
+            <w:hideMark/>
+          </w:tcPr>
+          <w:p>
+            <w:pPr>
+              <w:rPr>
+                <w:b/>
+                <w:bCs/>
+                <w:szCs w:val="24"/>
+                <w:lang w:val="es-ES"/>
+              </w:rPr>
+            </w:pPr>
+            <w:r>
+              <w:rPr>
+                <w:b/>
+                <w:bCs/>
+                <w:szCs w:val="24"/>
+                <w:lang w:val="es-ES"/>
+              </w:rPr>
+              <w:t>Tecnología</w:t>
+            </w:r>
+          </w:p>
+        </w:tc>
+        <w:tc>
+          <w:tcPr>
+            <w:tcW w:w="0" w:type="auto"/>
+            <w:vAlign w:val="center"/>
+            <w:hideMark/>
+          </w:tcPr>
+          <w:p>
+            <w:pPr>
+              <w:rPr>
+                <w:b/>
+                <w:bCs/>
+                <w:szCs w:val="24"/>
+                <w:lang w:val="es-ES"/>
+              </w:rPr>
+            </w:pPr>
+            <w:r>
+              <w:rPr>
+                <w:b/>
+                <w:bCs/>
+                <w:szCs w:val="24"/>
+                <w:lang w:val="es-ES"/>
+              </w:rPr>
+              <w:t>Exactitud</w:t>
+            </w:r>
+          </w:p>
+        </w:tc>
+        <w:tc>
+          <w:tcPr>
+            <w:tcW w:w="0" w:type="auto"/>
+            <w:vAlign w:val="center"/>
+            <w:hideMark/>
+          </w:tcPr>
+          <w:p>
+            <w:pPr>
+              <w:rPr>
+                <w:b/>
+                <w:bCs/>
+                <w:szCs w:val="24"/>
+                <w:lang w:val="es-ES"/>
+              </w:rPr>
+            </w:pPr>
+            <w:r>
+              <w:rPr>
+                <w:b/>
+                <w:bCs/>
+                <w:szCs w:val="24"/>
+                <w:lang w:val="es-ES"/>
+              </w:rPr>
+              <w:t>Peso global AHP</w:t>
+            </w:r>
+          </w:p>
+        </w:tc>
+        <w:tc>
+          <w:tcPr>
+            <w:tcW w:w="0" w:type="auto"/>
+            <w:vAlign w:val="center"/>
+            <w:hideMark/>
+          </w:tcPr>
+          <w:p>
+            <w:pPr>
+              <w:rPr>
+                <w:b/>
+                <w:bCs/>
+                <w:szCs w:val="24"/>
+                <w:lang w:val="es-ES"/>
+              </w:rPr>
+            </w:pPr>
+            <w:r>
+              <w:rPr>
+                <w:b/>
+                <w:bCs/>
+                <w:szCs w:val="24"/>
+                <w:lang w:val="es-ES"/>
+              </w:rPr>
+              <w:t>Ranking</w:t>
+            </w:r>
+          </w:p>
+        </w:tc>
+      </w:tr>
+      <w:tr>
+        <w:trPr>
+          <w:tblCellSpacing w:w="15" w:type="dxa"/>
+        </w:trPr>
+        <w:tc>
+          <w:tcPr>
+            <w:tcW w:w="0" w:type="auto"/>
+            <w:vAlign w:val="center"/>
+            <w:hideMark/>
+          </w:tcPr>
+          <w:p>
+            <w:pPr>
+              <w:rPr>
+                <w:szCs w:val="24"/>
+                <w:lang w:val="es-ES"/>
+              </w:rPr>
+            </w:pPr>
+            <w:r>
+              <w:rPr>
+                <w:b/>
+                <w:bCs/>
+                <w:szCs w:val="24"/>
+                <w:lang w:val="es-ES"/>
+              </w:rPr>
+              <w:t>Coriolis</w:t>
+            </w:r>
+          </w:p>
+        </w:tc>
+        <w:tc>
+          <w:tcPr>
+            <w:tcW w:w="0" w:type="auto"/>
+            <w:vAlign w:val="center"/>
+            <w:hideMark/>
+          </w:tcPr>
+          <w:p>
+            <w:pPr>
+              <w:rPr>
+                <w:szCs w:val="24"/>
+                <w:lang w:val="es-ES"/>
+              </w:rPr>
+            </w:pPr>
+            <w:r>
+              <w:rPr>
+                <w:szCs w:val="24"/>
+                <w:lang w:val="es-ES"/>
+              </w:rPr>
+              <w:t>±0.10 %</w:t>
+            </w:r>
+          </w:p>
+        </w:tc>
+        <w:tc>
+          <w:tcPr>
+            <w:tcW w:w="0" w:type="auto"/>
+            <w:vAlign w:val="center"/>
+            <w:hideMark/>
+          </w:tcPr>
+          <w:p>
+            <w:pPr>
+              <w:rPr>
+                <w:szCs w:val="24"/>
+                <w:lang w:val="es-ES"/>
+              </w:rPr>
+            </w:pPr>
+            <w:r>
+              <w:rPr>
+                <w:szCs w:val="24"/>
+                <w:lang w:val="es-ES"/>
+              </w:rPr>
+              <w:t>0.78</w:t>
+            </w:r>
+          </w:p>
+        </w:tc>
+        <w:tc>
+          <w:tcPr>
+            <w:tcW w:w="0" w:type="auto"/>
+            <w:vAlign w:val="center"/>
+            <w:hideMark/>
+          </w:tcPr>
+          <w:p>
+            <w:pPr>
+              <w:rPr>
+                <w:szCs w:val="24"/>
+                <w:lang w:val="es-ES"/>
+              </w:rPr>
+            </w:pPr>
+            <w:r>
+              <w:rPr>
+                <w:b/>
+                <w:bCs/>
+                <w:szCs w:val="24"/>
+                <w:lang w:val="es-ES"/>
+              </w:rPr>
+              <w:t>1° Lugar (preferida)</w:t>
+            </w:r>
+          </w:p>
+        </w:tc>
+      </w:tr>
+      <w:tr>
+        <w:trPr>
+          <w:tblCellSpacing w:w="15" w:type="dxa"/>
+        </w:trPr>
+        <w:tc>
+          <w:tcPr>
+            <w:tcW w:w="0" w:type="auto"/>
+            <w:vAlign w:val="center"/>
+            <w:hideMark/>
+          </w:tcPr>
+          <w:p>
+            <w:pPr>
+              <w:rPr>
+                <w:szCs w:val="24"/>
+                <w:lang w:val="es-ES"/>
+              </w:rPr>
+            </w:pPr>
+            <w:r>
+              <w:rPr>
+                <w:b/>
+                <w:bCs/>
+                <w:szCs w:val="24"/>
+                <w:lang w:val="es-ES"/>
+              </w:rPr>
+              <w:t>Ultrasónica (</w:t>
+            </w:r>
+            <w:proofErr w:type="spellStart"/>
+            <w:r>
+              <w:rPr>
+                <w:b/>
+                <w:bCs/>
+                <w:szCs w:val="24"/>
+                <w:lang w:val="es-ES"/>
+              </w:rPr>
+              <w:t>Transit</w:t>
+            </w:r>
+            <w:proofErr w:type="spellEnd"/>
+            <w:r>
+              <w:rPr>
+                <w:b/>
+                <w:bCs/>
+                <w:szCs w:val="24"/>
+                <w:lang w:val="es-ES"/>
+              </w:rPr>
+              <w:t>-Time)</w:t>
+            </w:r>
+          </w:p>
+        </w:tc>
+        <w:tc>
+          <w:tcPr>
+            <w:tcW w:w="0" w:type="auto"/>
+            <w:vAlign w:val="center"/>
+            <w:hideMark/>
+          </w:tcPr>
+          <w:p>
+            <w:pPr>
+              <w:rPr>
+                <w:szCs w:val="24"/>
+                <w:lang w:val="es-ES"/>
+              </w:rPr>
+            </w:pPr>
+            <w:r>
+              <w:rPr>
+                <w:szCs w:val="24"/>
+                <w:lang w:val="es-ES"/>
+              </w:rPr>
+              <w:t>±0.25 %</w:t>
+            </w:r>
+          </w:p>
+        </w:tc>
+        <w:tc>
+          <w:tcPr>
+            <w:tcW w:w="0" w:type="auto"/>
+            <w:vAlign w:val="center"/>
+            <w:hideMark/>
+          </w:tcPr>
+          <w:p>
+            <w:pPr>
+              <w:rPr>
+                <w:szCs w:val="24"/>
+                <w:lang w:val="es-ES"/>
+              </w:rPr>
+            </w:pPr>
+            <w:r>
+              <w:rPr>
+                <w:szCs w:val="24"/>
+                <w:lang w:val="es-ES"/>
+              </w:rPr>
+              <w:t>0.72</w:t>
+            </w:r>
+          </w:p>
+        </w:tc>
+        <w:tc>
+          <w:tcPr>
+            <w:tcW w:w="0" w:type="auto"/>
+            <w:vAlign w:val="center"/>
+            <w:hideMark/>
+          </w:tcPr>
+          <w:p>
+            <w:pPr>
+              <w:rPr>
+                <w:szCs w:val="24"/>
+                <w:lang w:val="es-ES"/>
+              </w:rPr>
+            </w:pPr>
+            <w:r>
+              <w:rPr>
+                <w:szCs w:val="24"/>
+                <w:lang w:val="es-ES"/>
+              </w:rPr>
+              <w:t>2° Lugar</w:t>
+            </w:r>
+          </w:p>
+        </w:tc>
+      </w:tr>
+      <w:tr>
+        <w:trPr>
+          <w:tblCellSpacing w:w="15" w:type="dxa"/>
+        </w:trPr>
+        <w:tc>
+          <w:tcPr>
+            <w:tcW w:w="0" w:type="auto"/>
+            <w:vAlign w:val="center"/>
+            <w:hideMark/>
+          </w:tcPr>
+          <w:p>
+            <w:pPr>
+              <w:rPr>
+                <w:szCs w:val="24"/>
+                <w:lang w:val="es-ES"/>
+              </w:rPr>
+            </w:pPr>
+            <w:r>
+              <w:rPr>
+                <w:b/>
+                <w:bCs/>
+                <w:szCs w:val="24"/>
+                <w:lang w:val="es-ES"/>
+              </w:rPr>
+              <w:t>Ultrasónica (Doppler)</w:t>
+            </w:r>
+          </w:p>
+        </w:tc>
+        <w:tc>
+          <w:tcPr>
+            <w:tcW w:w="0" w:type="auto"/>
+            <w:vAlign w:val="center"/>
+            <w:hideMark/>
+          </w:tcPr>
+          <w:p>
+            <w:pPr>
+              <w:rPr>
+                <w:szCs w:val="24"/>
+                <w:lang w:val="es-ES"/>
+              </w:rPr>
+            </w:pPr>
+            <w:r>
+              <w:rPr>
+                <w:szCs w:val="24"/>
+                <w:lang w:val="es-ES"/>
+              </w:rPr>
+              <w:t>±0.40 %</w:t>
+            </w:r>
+          </w:p>
+        </w:tc>
+        <w:tc>
+          <w:tcPr>
+            <w:tcW w:w="0" w:type="auto"/>
+            <w:vAlign w:val="center"/>
+            <w:hideMark/>
+          </w:tcPr>
+          <w:p>
+            <w:pPr>
+              <w:rPr>
+                <w:szCs w:val="24"/>
+                <w:lang w:val="es-ES"/>
+              </w:rPr>
+            </w:pPr>
+            <w:r>
+              <w:rPr>
+                <w:szCs w:val="24"/>
+                <w:lang w:val="es-ES"/>
+              </w:rPr>
+              <w:t>0.59</w:t>
+            </w:r>
+          </w:p>
+        </w:tc>
+        <w:tc>
+          <w:tcPr>
+            <w:tcW w:w="0" w:type="auto"/>
+            <w:vAlign w:val="center"/>
+            <w:hideMark/>
+          </w:tcPr>
+          <w:p>
+            <w:pPr>
+              <w:rPr>
+                <w:szCs w:val="24"/>
+                <w:lang w:val="es-ES"/>
+              </w:rPr>
+            </w:pPr>
+            <w:r>
+              <w:rPr>
+                <w:szCs w:val="24"/>
+                <w:lang w:val="es-ES"/>
+              </w:rPr>
+              <w:t>3° Lugar</w:t>
+            </w:r>
+          </w:p>
+        </w:tc>
+      </w:tr>
+      <w:tr>
+        <w:trPr>
+          <w:tblCellSpacing w:w="15" w:type="dxa"/>
+        </w:trPr>
+        <w:tc>
+          <w:tcPr>
+            <w:tcW w:w="0" w:type="auto"/>
+            <w:vAlign w:val="center"/>
+            <w:hideMark/>
+          </w:tcPr>
+          <w:p>
+            <w:pPr>
+              <w:rPr>
+                <w:szCs w:val="24"/>
+                <w:lang w:val="es-ES"/>
+              </w:rPr>
+            </w:pPr>
+            <w:r>
+              <w:rPr>
+                <w:b/>
+                <w:bCs/>
+                <w:szCs w:val="24"/>
+                <w:lang w:val="es-ES"/>
+              </w:rPr>
+              <w:t>Vórtex / DP / Magnético</w:t>
+            </w:r>
+          </w:p>
+        </w:tc>
+        <w:tc>
+          <w:tcPr>
+            <w:tcW w:w="0" w:type="auto"/>
+            <w:vAlign w:val="center"/>
+            <w:hideMark/>
+          </w:tcPr>
+          <w:p>
+            <w:pPr>
+              <w:rPr>
+                <w:szCs w:val="24"/>
+                <w:lang w:val="es-ES"/>
+              </w:rPr>
+            </w:pPr>
+            <w:r>
+              <w:rPr>
+                <w:szCs w:val="24"/>
+                <w:lang w:val="es-ES"/>
+              </w:rPr>
+              <w:t>≥ ±0.5 %</w:t>
+            </w:r>
+          </w:p>
+        </w:tc>
+        <w:tc>
+          <w:tcPr>
+            <w:tcW w:w="0" w:type="auto"/>
+            <w:vAlign w:val="center"/>
+            <w:hideMark/>
+          </w:tcPr>
+          <w:p>
+            <w:pPr>
+              <w:rPr>
+                <w:szCs w:val="24"/>
+                <w:lang w:val="es-ES"/>
+              </w:rPr>
+            </w:pPr>
+            <w:r>
+              <w:rPr>
+                <w:szCs w:val="24"/>
+                <w:lang w:val="es-ES"/>
+              </w:rPr>
+              <w:t>≤ 0.45</w:t>
+            </w:r>
+          </w:p>
+        </w:tc>
+        <w:tc>
+          <w:tcPr>
+            <w:tcW w:w="0" w:type="auto"/>
+            <w:vAlign w:val="center"/>
+            <w:hideMark/>
+          </w:tcPr>
+          <w:p>
+            <w:pPr>
+              <w:rPr>
+                <w:szCs w:val="24"/>
+                <w:lang w:val="es-ES"/>
+              </w:rPr>
+            </w:pPr>
+            <w:r>
+              <w:rPr>
+                <w:szCs w:val="24"/>
+                <w:lang w:val="es-ES"/>
+              </w:rPr>
+              <w:t>No recomendadas para custodia</w:t>
+            </w:r>
+          </w:p>
+        </w:tc>
+      </w:tr>
+    </w:tbl>
+    <w:p>
+      <w:pPr>
+        <w:rPr>
+          <w:szCs w:val="24"/>
+          <w:lang w:val="es-ES"/>
+        </w:rPr>
+      </w:pPr>
+    </w:p>
+    <w:p>
+      <w:pPr>
+        <w:rPr>
+          <w:szCs w:val="24"/>
+          <w:lang w:val="es-ES"/>
+        </w:rPr>
+      </w:pPr>
+      <w:r>
+        <w:rPr>
+          <w:szCs w:val="24"/>
+          <w:lang w:val="es-ES"/>
+        </w:rPr>
+        <w:lastRenderedPageBreak/>
+        <w:t xml:space="preserve">Esta jerarquización se sustenta en que, para aplicaciones de medición fiscal, el </w:t>
+      </w:r>
+      <w:r>
+        <w:rPr>
+          <w:b/>
+          <w:bCs/>
+          <w:szCs w:val="24"/>
+          <w:lang w:val="es-ES"/>
+        </w:rPr>
+        <w:t>criterio dominante es la precisión</w:t>
+      </w:r>
+      <w:r>
+        <w:rPr>
+          <w:szCs w:val="24"/>
+          <w:lang w:val="es-ES"/>
+        </w:rPr>
+        <w:t xml:space="preserve">, tal como establece </w:t>
+      </w:r>
+      <w:r>
+        <w:rPr>
+          <w:b/>
+          <w:bCs/>
+          <w:szCs w:val="24"/>
+          <w:lang w:val="es-ES"/>
+        </w:rPr>
+        <w:t>API MPMS Ch. 5.6/5.8</w:t>
+      </w:r>
+      <w:r>
+        <w:rPr>
+          <w:szCs w:val="24"/>
+          <w:lang w:val="es-ES"/>
+        </w:rPr>
+        <w:t xml:space="preserve"> y la literatura especializada (Miller, 1996; Spitzer, 2005; </w:t>
+      </w:r>
+      <w:proofErr w:type="spellStart"/>
+      <w:r>
+        <w:rPr>
+          <w:szCs w:val="24"/>
+          <w:lang w:val="es-ES"/>
+        </w:rPr>
+        <w:t>Lipták</w:t>
+      </w:r>
+      <w:proofErr w:type="spellEnd"/>
+      <w:r>
+        <w:rPr>
+          <w:szCs w:val="24"/>
+          <w:lang w:val="es-ES"/>
+        </w:rPr>
+        <w:t>, 2019).</w:t>
+      </w:r>
+    </w:p>
+    <w:p>
+      <w:pPr>
+        <w:rPr>
+          <w:szCs w:val="24"/>
+          <w:lang w:val="es-ES"/>
+        </w:rPr>
+      </w:pPr>
+    </w:p>
+    <w:p>
+      <w:pPr>
+        <w:pStyle w:val="Ttulo2"/>
+      </w:pPr>
+      <w:r>
+        <w:t>Conclusión técnica de la Fase I</w:t>
+      </w:r>
+    </w:p>
+    <w:p>
+      <w:pPr>
+        <w:rPr>
+          <w:szCs w:val="24"/>
+          <w:lang w:val="es-ES"/>
+        </w:rPr>
+      </w:pPr>
+    </w:p>
+    <w:p>
+      <w:pPr>
+        <w:rPr>
+          <w:szCs w:val="24"/>
+          <w:lang w:val="es-ES"/>
+        </w:rPr>
+      </w:pPr>
+      <w:r>
+        <w:rPr>
+          <w:szCs w:val="24"/>
+          <w:lang w:val="es-ES"/>
+        </w:rPr>
+        <w:t>El análisis demuestra que los medidores Coriolis constituyen la opción de mayor exactitud, estabilidad y confiabilidad metrológica, siendo idóneos para productos refinados y fluidos limpios.</w:t>
+      </w:r>
+    </w:p>
+    <w:p>
+      <w:pPr>
+        <w:rPr>
+          <w:szCs w:val="24"/>
+          <w:lang w:val="es-ES"/>
+        </w:rPr>
+      </w:pPr>
+      <w:r>
+        <w:rPr>
+          <w:szCs w:val="24"/>
+          <w:lang w:val="es-ES"/>
+        </w:rPr>
+        <w:br/>
+        <w:t xml:space="preserve">Los medidores ultrasónicos </w:t>
+      </w:r>
+      <w:proofErr w:type="spellStart"/>
+      <w:r>
+        <w:rPr>
+          <w:szCs w:val="24"/>
+          <w:lang w:val="es-ES"/>
+        </w:rPr>
+        <w:t>multipath</w:t>
+      </w:r>
+      <w:proofErr w:type="spellEnd"/>
+      <w:r>
+        <w:rPr>
+          <w:szCs w:val="24"/>
+          <w:lang w:val="es-ES"/>
+        </w:rPr>
+        <w:t>, por su parte, resultan preferibles para grandes caudales y líneas de crudo o residuales, donde la caída de presión y el mantenimiento mínimo son factores críticos.</w:t>
+      </w:r>
+    </w:p>
+    <w:p>
+      <w:pPr>
+        <w:rPr>
+          <w:szCs w:val="24"/>
+          <w:lang w:val="es-ES"/>
+        </w:rPr>
+      </w:pPr>
+    </w:p>
+    <w:p>
+      <w:pPr>
+        <w:rPr>
+          <w:szCs w:val="24"/>
+          <w:lang w:val="es-ES"/>
+        </w:rPr>
+      </w:pPr>
+      <w:r>
+        <w:rPr>
+          <w:szCs w:val="24"/>
+          <w:lang w:val="es-ES"/>
+        </w:rPr>
+        <w:t>Esta decisión asegura la trazabilidad metrológica y el cumplimiento de la normativa SAMH y de los estándares internacionales de medición, proporcionando una base sólida para la Fase II de la metodología, enfocada en la selección del proveedor y la configuración final del sistema de medición.</w:t>
+      </w:r>
+    </w:p>
+    <w:p>
+      <w:pPr>
+        <w:rPr>
+          <w:szCs w:val="24"/>
+          <w:lang w:val="es-ES"/>
+        </w:rPr>
+      </w:pPr>
+    </w:p>
+    <w:p>
+      <w:pPr>
+        <w:rPr>
+          <w:szCs w:val="24"/>
+        </w:rPr>
+      </w:pPr>
+    </w:p>
+    <w:p>
+      <w:pPr>
+        <w:pStyle w:val="Ttulo2"/>
+      </w:pPr>
+      <w:bookmarkStart w:id="14" w:name="_Toc181094476"/>
+      <w:r>
+        <w:t>Marco teórico para la toma de decisiones multivariables y multicriterio</w:t>
+      </w:r>
+      <w:bookmarkEnd w:id="14"/>
+    </w:p>
+    <w:p>
+      <w:pPr>
+        <w:rPr>
+          <w:szCs w:val="24"/>
+        </w:rPr>
+      </w:pPr>
+    </w:p>
+    <w:p>
+      <w:pPr>
+        <w:rPr>
+          <w:szCs w:val="24"/>
+        </w:rPr>
+      </w:pPr>
+    </w:p>
+    <w:p>
+      <w:pPr>
+        <w:rPr>
+          <w:noProof/>
+          <w:szCs w:val="24"/>
+          <w:lang w:val="es-ES"/>
+        </w:rPr>
+      </w:pPr>
+      <w:r>
+        <w:rPr>
+          <w:noProof/>
+          <w:szCs w:val="24"/>
+          <w:lang w:val="es-ES"/>
+        </w:rPr>
+        <w:t xml:space="preserve">La selección de tecnologías constituye un problema de </w:t>
+      </w:r>
+      <w:r>
+        <w:rPr>
+          <w:i/>
+          <w:iCs/>
+          <w:noProof/>
+          <w:szCs w:val="24"/>
+          <w:lang w:val="es-ES"/>
+        </w:rPr>
+        <w:t>decisión multicriterio</w:t>
+      </w:r>
+      <w:r>
+        <w:rPr>
+          <w:noProof/>
+          <w:szCs w:val="24"/>
+          <w:lang w:val="es-ES"/>
+        </w:rPr>
+        <w:t xml:space="preserve"> (MCDM), donde múltiples atributos técnicos, económicos, ambientales y operativos interactúan simultáneamente. Según el enfoque desarrollado en la </w:t>
+      </w:r>
+      <w:r>
+        <w:rPr>
+          <w:i/>
+          <w:iCs/>
+          <w:noProof/>
+          <w:szCs w:val="24"/>
+          <w:lang w:val="es-ES"/>
+        </w:rPr>
+        <w:t>Propuesta de un proceso para la selección de tecnologías Jun.2025</w:t>
       </w:r>
       <w:r>
         <w:rPr>
@@ -6006,6 +7875,7 @@
           <w:szCs w:val="24"/>
           <w:lang w:val="es-ES"/>
         </w:rPr>
+        <w:lastRenderedPageBreak/>
         <w:t>Una vez obtenidos los pesos, métodos de optimización como Goal Programming permiten seleccionar la alternativa que mejor satisface simultáneamente las metas establecidas —por ejemplo, precisión mínima, CAPEX máximo permitido o confiabilidad requerida— resolviendo el problema como un sistema de desviaciones ponderadas y minimizadas.</w:t>
       </w:r>
     </w:p>
@@ -6824,7 +8694,6 @@
                 <w:szCs w:val="24"/>
                 <w:lang w:val="es-ES"/>
               </w:rPr>
-              <w:lastRenderedPageBreak/>
               <w:t>Sensibilidad a propiedades del fluido</w:t>
             </w:r>
           </w:p>
@@ -7995,6 +9864,7 @@
                 <w:szCs w:val="24"/>
                 <w:lang w:val="es-ES"/>
               </w:rPr>
+              <w:lastRenderedPageBreak/>
               <w:t>Certificaciones de custodia</w:t>
             </w:r>
           </w:p>
@@ -8587,7 +10457,6 @@
           <w:szCs w:val="24"/>
           <w:lang w:val="es-ES"/>
         </w:rPr>
-        <w:lastRenderedPageBreak/>
         <w:t xml:space="preserve">Ingeniero de </w:t>
       </w:r>
       <w:r>
@@ -8968,6 +10837,7 @@
           <w:noProof/>
           <w:szCs w:val="24"/>
         </w:rPr>
+        <w:lastRenderedPageBreak/>
         <w:t>A continuación, se presenta la matriz de comparación por pares consolidada (Tabla 1) y el vector de pesos resultante (Tabla 2).</w:t>
       </w:r>
     </w:p>
@@ -9364,7 +11234,6 @@
           <w:szCs w:val="24"/>
           <w:lang w:val="es-ES"/>
         </w:rPr>
-        <w:lastRenderedPageBreak/>
         <w:t xml:space="preserve">Unidad: % del caudal </w:t>
       </w:r>
     </w:p>
@@ -10917,6 +12786,7 @@
           <w:szCs w:val="24"/>
           <w:lang w:val="en-US"/>
         </w:rPr>
+        <w:lastRenderedPageBreak/>
         <w:t xml:space="preserve">Lorem ipsum dolor sit amet, consectetuer adipiscing elit. </w:t>
       </w:r>
       <w:r>
@@ -11128,7 +12998,6 @@
         <w:rPr>
           <w:szCs w:val="24"/>
         </w:rPr>
-        <w:lastRenderedPageBreak/>
         <w:t>Las figuras comprenden: imágenes, fotografías, dibujos, gráficas, nomogramas, capturas de pantalla, infografías, logos y sus variantes, entre otras. Deberán identificarse mediante sus respectivos números, títulos, y contener notas explicativas si son necesarias.</w:t>
       </w:r>
     </w:p>
@@ -11184,6 +13053,7 @@
         <w:rPr>
           <w:szCs w:val="24"/>
         </w:rPr>
+        <w:lastRenderedPageBreak/>
         <w:drawing>
           <wp:inline distT="0" distB="0" distL="0" distR="0" wp14:anchorId="4C01E4A1" wp14:editId="4C66707B">
             <wp:extent cx="1355007" cy="1531890"/>
@@ -11661,6 +13531,7 @@
         <w:rPr>
           <w:szCs w:val="24"/>
         </w:rPr>
+        <w:lastRenderedPageBreak/>
         <w:t>Las conclusiones deben estar lógicamente relacionadas con el problema y los objetivos planteados al inicio de la investigación; éstas deben estar respaldadas por los resultados obtenidos y el análisis de los mismos.</w:t>
       </w:r>
     </w:p>
@@ -13101,6 +14972,123 @@
     </w:lvl>
   </w:abstractNum>
   <w:abstractNum w:abstractNumId="1" w15:restartNumberingAfterBreak="0">
+    <w:nsid w:val="058E526C"/>
+    <w:multiLevelType w:val="multilevel"/>
+    <w:tmpl w:val="97202DCC"/>
+    <w:lvl w:ilvl="0">
+      <w:start w:val="1"/>
+      <w:numFmt w:val="decimal"/>
+      <w:lvlText w:val="%1."/>
+      <w:lvlJc w:val="left"/>
+      <w:pPr>
+        <w:tabs>
+          <w:tab w:val="num" w:pos="720"/>
+        </w:tabs>
+        <w:ind w:left="720" w:hanging="360"/>
+      </w:pPr>
+    </w:lvl>
+    <w:lvl w:ilvl="1">
+      <w:start w:val="1"/>
+      <w:numFmt w:val="bullet"/>
+      <w:lvlText w:val="o"/>
+      <w:lvlJc w:val="left"/>
+      <w:pPr>
+        <w:tabs>
+          <w:tab w:val="num" w:pos="1440"/>
+        </w:tabs>
+        <w:ind w:left="1440" w:hanging="360"/>
+      </w:pPr>
+      <w:rPr>
+        <w:rFonts w:ascii="Courier New" w:hAnsi="Courier New" w:hint="default"/>
+        <w:sz w:val="20"/>
+      </w:rPr>
+    </w:lvl>
+    <w:lvl w:ilvl="2" w:tentative="1">
+      <w:start w:val="1"/>
+      <w:numFmt w:val="decimal"/>
+      <w:lvlText w:val="%3."/>
+      <w:lvlJc w:val="left"/>
+      <w:pPr>
+        <w:tabs>
+          <w:tab w:val="num" w:pos="2160"/>
+        </w:tabs>
+        <w:ind w:left="2160" w:hanging="360"/>
+      </w:pPr>
+    </w:lvl>
+    <w:lvl w:ilvl="3" w:tentative="1">
+      <w:start w:val="1"/>
+      <w:numFmt w:val="decimal"/>
+      <w:lvlText w:val="%4."/>
+      <w:lvlJc w:val="left"/>
+      <w:pPr>
+        <w:tabs>
+          <w:tab w:val="num" w:pos="2880"/>
+        </w:tabs>
+        <w:ind w:left="2880" w:hanging="360"/>
+      </w:pPr>
+    </w:lvl>
+    <w:lvl w:ilvl="4" w:tentative="1">
+      <w:start w:val="1"/>
+      <w:numFmt w:val="decimal"/>
+      <w:lvlText w:val="%5."/>
+      <w:lvlJc w:val="left"/>
+      <w:pPr>
+        <w:tabs>
+          <w:tab w:val="num" w:pos="3600"/>
+        </w:tabs>
+        <w:ind w:left="3600" w:hanging="360"/>
+      </w:pPr>
+    </w:lvl>
+    <w:lvl w:ilvl="5" w:tentative="1">
+      <w:start w:val="1"/>
+      <w:numFmt w:val="decimal"/>
+      <w:lvlText w:val="%6."/>
+      <w:lvlJc w:val="left"/>
+      <w:pPr>
+        <w:tabs>
+          <w:tab w:val="num" w:pos="4320"/>
+        </w:tabs>
+        <w:ind w:left="4320" w:hanging="360"/>
+      </w:pPr>
+    </w:lvl>
+    <w:lvl w:ilvl="6" w:tentative="1">
+      <w:start w:val="1"/>
+      <w:numFmt w:val="decimal"/>
+      <w:lvlText w:val="%7."/>
+      <w:lvlJc w:val="left"/>
+      <w:pPr>
+        <w:tabs>
+          <w:tab w:val="num" w:pos="5040"/>
+        </w:tabs>
+        <w:ind w:left="5040" w:hanging="360"/>
+      </w:pPr>
+    </w:lvl>
+    <w:lvl w:ilvl="7" w:tentative="1">
+      <w:start w:val="1"/>
+      <w:numFmt w:val="decimal"/>
+      <w:lvlText w:val="%8."/>
+      <w:lvlJc w:val="left"/>
+      <w:pPr>
+        <w:tabs>
+          <w:tab w:val="num" w:pos="5760"/>
+        </w:tabs>
+        <w:ind w:left="5760" w:hanging="360"/>
+      </w:pPr>
+    </w:lvl>
+    <w:lvl w:ilvl="8" w:tentative="1">
+      <w:start w:val="1"/>
+      <w:numFmt w:val="decimal"/>
+      <w:lvlText w:val="%9."/>
+      <w:lvlJc w:val="left"/>
+      <w:pPr>
+        <w:tabs>
+          <w:tab w:val="num" w:pos="6480"/>
+        </w:tabs>
+        <w:ind w:left="6480" w:hanging="360"/>
+      </w:pPr>
+    </w:lvl>
+  </w:abstractNum>
+  <w:abstractNum w:abstractNumId="2" w15:restartNumberingAfterBreak="0">
     <w:nsid w:val="06BD37B6"/>
     <w:multiLevelType w:val="multilevel"/>
     <w:tmpl w:val="9C3EA68A"/>
@@ -13216,7 +15204,7 @@
       </w:rPr>
     </w:lvl>
   </w:abstractNum>
-  <w:abstractNum w:abstractNumId="2" w15:restartNumberingAfterBreak="0">
+  <w:abstractNum w:abstractNumId="3" w15:restartNumberingAfterBreak="0">
     <w:nsid w:val="1CFB0BA3"/>
     <w:multiLevelType w:val="hybridMultilevel"/>
     <w:tmpl w:val="32D0DCBC"/>
@@ -13302,7 +15290,7 @@
       </w:pPr>
     </w:lvl>
   </w:abstractNum>
-  <w:abstractNum w:abstractNumId="3" w15:restartNumberingAfterBreak="0">
+  <w:abstractNum w:abstractNumId="4" w15:restartNumberingAfterBreak="0">
     <w:nsid w:val="29BB1CA6"/>
     <w:multiLevelType w:val="multilevel"/>
     <w:tmpl w:val="BFD02C00"/>
@@ -13423,7 +15411,7 @@
       </w:rPr>
     </w:lvl>
   </w:abstractNum>
-  <w:abstractNum w:abstractNumId="4" w15:restartNumberingAfterBreak="0">
+  <w:abstractNum w:abstractNumId="5" w15:restartNumberingAfterBreak="0">
     <w:nsid w:val="35594963"/>
     <w:multiLevelType w:val="multilevel"/>
     <w:tmpl w:val="459614F8"/>
@@ -13572,13 +15560,13 @@
       </w:rPr>
     </w:lvl>
   </w:abstractNum>
-  <w:abstractNum w:abstractNumId="5" w15:restartNumberingAfterBreak="0">
+  <w:abstractNum w:abstractNumId="6" w15:restartNumberingAfterBreak="0">
     <w:nsid w:val="36384600"/>
     <w:multiLevelType w:val="multilevel"/>
     <w:tmpl w:val="BFD02C00"/>
     <w:numStyleLink w:val="EstiloNuevo"/>
   </w:abstractNum>
-  <w:abstractNum w:abstractNumId="6" w15:restartNumberingAfterBreak="0">
+  <w:abstractNum w:abstractNumId="7" w15:restartNumberingAfterBreak="0">
     <w:nsid w:val="369115CE"/>
     <w:multiLevelType w:val="multilevel"/>
     <w:tmpl w:val="200A001F"/>
@@ -13664,7 +15652,7 @@
       </w:pPr>
     </w:lvl>
   </w:abstractNum>
-  <w:abstractNum w:abstractNumId="7" w15:restartNumberingAfterBreak="0">
+  <w:abstractNum w:abstractNumId="8" w15:restartNumberingAfterBreak="0">
     <w:nsid w:val="394D0277"/>
     <w:multiLevelType w:val="multilevel"/>
     <w:tmpl w:val="E8A6ABB4"/>
@@ -13784,7 +15772,7 @@
       </w:rPr>
     </w:lvl>
   </w:abstractNum>
-  <w:abstractNum w:abstractNumId="8" w15:restartNumberingAfterBreak="0">
+  <w:abstractNum w:abstractNumId="9" w15:restartNumberingAfterBreak="0">
     <w:nsid w:val="3AFB7A8E"/>
     <w:multiLevelType w:val="hybridMultilevel"/>
     <w:tmpl w:val="CC823C10"/>
@@ -13870,7 +15858,7 @@
       </w:pPr>
     </w:lvl>
   </w:abstractNum>
-  <w:abstractNum w:abstractNumId="9" w15:restartNumberingAfterBreak="0">
+  <w:abstractNum w:abstractNumId="10" w15:restartNumberingAfterBreak="0">
     <w:nsid w:val="3BCB2D21"/>
     <w:multiLevelType w:val="multilevel"/>
     <w:tmpl w:val="2822EBC2"/>
@@ -14033,13 +16021,13 @@
       </w:rPr>
     </w:lvl>
   </w:abstractNum>
-  <w:abstractNum w:abstractNumId="10" w15:restartNumberingAfterBreak="0">
+  <w:abstractNum w:abstractNumId="11" w15:restartNumberingAfterBreak="0">
     <w:nsid w:val="3CE27369"/>
     <w:multiLevelType w:val="multilevel"/>
     <w:tmpl w:val="BFD02C00"/>
     <w:numStyleLink w:val="EstiloNuevo"/>
   </w:abstractNum>
-  <w:abstractNum w:abstractNumId="11" w15:restartNumberingAfterBreak="0">
+  <w:abstractNum w:abstractNumId="12" w15:restartNumberingAfterBreak="0">
     <w:nsid w:val="42F338D1"/>
     <w:multiLevelType w:val="multilevel"/>
     <w:tmpl w:val="200A001F"/>
@@ -14125,7 +16113,156 @@
       </w:pPr>
     </w:lvl>
   </w:abstractNum>
-  <w:abstractNum w:abstractNumId="12" w15:restartNumberingAfterBreak="0">
+  <w:abstractNum w:abstractNumId="13" w15:restartNumberingAfterBreak="0">
+    <w:nsid w:val="43987032"/>
+    <w:multiLevelType w:val="multilevel"/>
+    <w:tmpl w:val="06C871E0"/>
+    <w:lvl w:ilvl="0">
+      <w:start w:val="1"/>
+      <w:numFmt w:val="bullet"/>
+      <w:lvlText w:val=""/>
+      <w:lvlJc w:val="left"/>
+      <w:pPr>
+        <w:tabs>
+          <w:tab w:val="num" w:pos="720"/>
+        </w:tabs>
+        <w:ind w:left="720" w:hanging="360"/>
+      </w:pPr>
+      <w:rPr>
+        <w:rFonts w:ascii="Symbol" w:hAnsi="Symbol" w:hint="default"/>
+        <w:sz w:val="20"/>
+      </w:rPr>
+    </w:lvl>
+    <w:lvl w:ilvl="1" w:tentative="1">
+      <w:start w:val="1"/>
+      <w:numFmt w:val="bullet"/>
+      <w:lvlText w:val="o"/>
+      <w:lvlJc w:val="left"/>
+      <w:pPr>
+        <w:tabs>
+          <w:tab w:val="num" w:pos="1440"/>
+        </w:tabs>
+        <w:ind w:left="1440" w:hanging="360"/>
+      </w:pPr>
+      <w:rPr>
+        <w:rFonts w:ascii="Courier New" w:hAnsi="Courier New" w:hint="default"/>
+        <w:sz w:val="20"/>
+      </w:rPr>
+    </w:lvl>
+    <w:lvl w:ilvl="2" w:tentative="1">
+      <w:start w:val="1"/>
+      <w:numFmt w:val="bullet"/>
+      <w:lvlText w:val=""/>
+      <w:lvlJc w:val="left"/>
+      <w:pPr>
+        <w:tabs>
+          <w:tab w:val="num" w:pos="2160"/>
+        </w:tabs>
+        <w:ind w:left="2160" w:hanging="360"/>
+      </w:pPr>
+      <w:rPr>
+        <w:rFonts w:ascii="Wingdings" w:hAnsi="Wingdings" w:hint="default"/>
+        <w:sz w:val="20"/>
+      </w:rPr>
+    </w:lvl>
+    <w:lvl w:ilvl="3" w:tentative="1">
+      <w:start w:val="1"/>
+      <w:numFmt w:val="bullet"/>
+      <w:lvlText w:val=""/>
+      <w:lvlJc w:val="left"/>
+      <w:pPr>
+        <w:tabs>
+          <w:tab w:val="num" w:pos="2880"/>
+        </w:tabs>
+        <w:ind w:left="2880" w:hanging="360"/>
+      </w:pPr>
+      <w:rPr>
+        <w:rFonts w:ascii="Wingdings" w:hAnsi="Wingdings" w:hint="default"/>
+        <w:sz w:val="20"/>
+      </w:rPr>
+    </w:lvl>
+    <w:lvl w:ilvl="4" w:tentative="1">
+      <w:start w:val="1"/>
+      <w:numFmt w:val="bullet"/>
+      <w:lvlText w:val=""/>
+      <w:lvlJc w:val="left"/>
+      <w:pPr>
+        <w:tabs>
+          <w:tab w:val="num" w:pos="3600"/>
+        </w:tabs>
+        <w:ind w:left="3600" w:hanging="360"/>
+      </w:pPr>
+      <w:rPr>
+        <w:rFonts w:ascii="Wingdings" w:hAnsi="Wingdings" w:hint="default"/>
+        <w:sz w:val="20"/>
+      </w:rPr>
+    </w:lvl>
+    <w:lvl w:ilvl="5" w:tentative="1">
+      <w:start w:val="1"/>
+      <w:numFmt w:val="bullet"/>
+      <w:lvlText w:val=""/>
+      <w:lvlJc w:val="left"/>
+      <w:pPr>
+        <w:tabs>
+          <w:tab w:val="num" w:pos="4320"/>
+        </w:tabs>
+        <w:ind w:left="4320" w:hanging="360"/>
+      </w:pPr>
+      <w:rPr>
+        <w:rFonts w:ascii="Wingdings" w:hAnsi="Wingdings" w:hint="default"/>
+        <w:sz w:val="20"/>
+      </w:rPr>
+    </w:lvl>
+    <w:lvl w:ilvl="6" w:tentative="1">
+      <w:start w:val="1"/>
+      <w:numFmt w:val="bullet"/>
+      <w:lvlText w:val=""/>
+      <w:lvlJc w:val="left"/>
+      <w:pPr>
+        <w:tabs>
+          <w:tab w:val="num" w:pos="5040"/>
+        </w:tabs>
+        <w:ind w:left="5040" w:hanging="360"/>
+      </w:pPr>
+      <w:rPr>
+        <w:rFonts w:ascii="Wingdings" w:hAnsi="Wingdings" w:hint="default"/>
+        <w:sz w:val="20"/>
+      </w:rPr>
+    </w:lvl>
+    <w:lvl w:ilvl="7" w:tentative="1">
+      <w:start w:val="1"/>
+      <w:numFmt w:val="bullet"/>
+      <w:lvlText w:val=""/>
+      <w:lvlJc w:val="left"/>
+      <w:pPr>
+        <w:tabs>
+          <w:tab w:val="num" w:pos="5760"/>
+        </w:tabs>
+        <w:ind w:left="5760" w:hanging="360"/>
+      </w:pPr>
+      <w:rPr>
+        <w:rFonts w:ascii="Wingdings" w:hAnsi="Wingdings" w:hint="default"/>
+        <w:sz w:val="20"/>
+      </w:rPr>
+    </w:lvl>
+    <w:lvl w:ilvl="8" w:tentative="1">
+      <w:start w:val="1"/>
+      <w:numFmt w:val="bullet"/>
+      <w:lvlText w:val=""/>
+      <w:lvlJc w:val="left"/>
+      <w:pPr>
+        <w:tabs>
+          <w:tab w:val="num" w:pos="6480"/>
+        </w:tabs>
+        <w:ind w:left="6480" w:hanging="360"/>
+      </w:pPr>
+      <w:rPr>
+        <w:rFonts w:ascii="Wingdings" w:hAnsi="Wingdings" w:hint="default"/>
+        <w:sz w:val="20"/>
+      </w:rPr>
+    </w:lvl>
+  </w:abstractNum>
+  <w:abstractNum w:abstractNumId="14" w15:restartNumberingAfterBreak="0">
     <w:nsid w:val="47BF2F59"/>
     <w:multiLevelType w:val="hybridMultilevel"/>
     <w:tmpl w:val="512C8088"/>
@@ -14211,7 +16348,7 @@
       </w:pPr>
     </w:lvl>
   </w:abstractNum>
-  <w:abstractNum w:abstractNumId="13" w15:restartNumberingAfterBreak="0">
+  <w:abstractNum w:abstractNumId="15" w15:restartNumberingAfterBreak="0">
     <w:nsid w:val="4B0958E6"/>
     <w:multiLevelType w:val="multilevel"/>
     <w:tmpl w:val="200A0025"/>
@@ -14306,7 +16443,7 @@
       </w:pPr>
     </w:lvl>
   </w:abstractNum>
-  <w:abstractNum w:abstractNumId="14" w15:restartNumberingAfterBreak="0">
+  <w:abstractNum w:abstractNumId="16" w15:restartNumberingAfterBreak="0">
     <w:nsid w:val="4E3D3589"/>
     <w:multiLevelType w:val="multilevel"/>
     <w:tmpl w:val="200A001F"/>
@@ -14392,7 +16529,7 @@
       </w:pPr>
     </w:lvl>
   </w:abstractNum>
-  <w:abstractNum w:abstractNumId="15" w15:restartNumberingAfterBreak="0">
+  <w:abstractNum w:abstractNumId="17" w15:restartNumberingAfterBreak="0">
     <w:nsid w:val="4EC22E70"/>
     <w:multiLevelType w:val="multilevel"/>
     <w:tmpl w:val="200A001F"/>
@@ -14478,7 +16615,7 @@
       </w:pPr>
     </w:lvl>
   </w:abstractNum>
-  <w:abstractNum w:abstractNumId="16" w15:restartNumberingAfterBreak="0">
+  <w:abstractNum w:abstractNumId="18" w15:restartNumberingAfterBreak="0">
     <w:nsid w:val="547B3738"/>
     <w:multiLevelType w:val="multilevel"/>
     <w:tmpl w:val="200A001D"/>
@@ -14564,7 +16701,7 @@
       </w:pPr>
     </w:lvl>
   </w:abstractNum>
-  <w:abstractNum w:abstractNumId="17" w15:restartNumberingAfterBreak="0">
+  <w:abstractNum w:abstractNumId="19" w15:restartNumberingAfterBreak="0">
     <w:nsid w:val="549E794F"/>
     <w:multiLevelType w:val="multilevel"/>
     <w:tmpl w:val="A2307480"/>
@@ -14688,7 +16825,7 @@
       </w:rPr>
     </w:lvl>
   </w:abstractNum>
-  <w:abstractNum w:abstractNumId="18" w15:restartNumberingAfterBreak="0">
+  <w:abstractNum w:abstractNumId="20" w15:restartNumberingAfterBreak="0">
     <w:nsid w:val="5F534F26"/>
     <w:multiLevelType w:val="multilevel"/>
     <w:tmpl w:val="64DCAD50"/>
@@ -14801,13 +16938,13 @@
       </w:rPr>
     </w:lvl>
   </w:abstractNum>
-  <w:abstractNum w:abstractNumId="19" w15:restartNumberingAfterBreak="0">
+  <w:abstractNum w:abstractNumId="21" w15:restartNumberingAfterBreak="0">
     <w:nsid w:val="611F3069"/>
     <w:multiLevelType w:val="multilevel"/>
     <w:tmpl w:val="A2307480"/>
     <w:numStyleLink w:val="Mislistas"/>
   </w:abstractNum>
-  <w:abstractNum w:abstractNumId="20" w15:restartNumberingAfterBreak="0">
+  <w:abstractNum w:abstractNumId="22" w15:restartNumberingAfterBreak="0">
     <w:nsid w:val="63464C94"/>
     <w:multiLevelType w:val="multilevel"/>
     <w:tmpl w:val="33AA4EA2"/>
@@ -14956,7 +17093,7 @@
       </w:rPr>
     </w:lvl>
   </w:abstractNum>
-  <w:abstractNum w:abstractNumId="21" w15:restartNumberingAfterBreak="0">
+  <w:abstractNum w:abstractNumId="23" w15:restartNumberingAfterBreak="0">
     <w:nsid w:val="635574DF"/>
     <w:multiLevelType w:val="multilevel"/>
     <w:tmpl w:val="BDD29E5C"/>
@@ -15119,7 +17256,7 @@
       </w:rPr>
     </w:lvl>
   </w:abstractNum>
-  <w:abstractNum w:abstractNumId="22" w15:restartNumberingAfterBreak="0">
+  <w:abstractNum w:abstractNumId="24" w15:restartNumberingAfterBreak="0">
     <w:nsid w:val="63F8647F"/>
     <w:multiLevelType w:val="hybridMultilevel"/>
     <w:tmpl w:val="6F186E36"/>
@@ -15208,7 +17345,7 @@
       </w:pPr>
     </w:lvl>
   </w:abstractNum>
-  <w:abstractNum w:abstractNumId="23" w15:restartNumberingAfterBreak="0">
+  <w:abstractNum w:abstractNumId="25" w15:restartNumberingAfterBreak="0">
     <w:nsid w:val="64B41028"/>
     <w:multiLevelType w:val="hybridMultilevel"/>
     <w:tmpl w:val="228A9524"/>
@@ -15294,7 +17431,7 @@
       </w:pPr>
     </w:lvl>
   </w:abstractNum>
-  <w:abstractNum w:abstractNumId="24" w15:restartNumberingAfterBreak="0">
+  <w:abstractNum w:abstractNumId="26" w15:restartNumberingAfterBreak="0">
     <w:nsid w:val="72E20C5F"/>
     <w:multiLevelType w:val="multilevel"/>
     <w:tmpl w:val="200A001F"/>
@@ -15381,34 +17518,34 @@
     </w:lvl>
   </w:abstractNum>
   <w:num w:numId="1" w16cid:durableId="838227900">
-    <w:abstractNumId w:val="22"/>
+    <w:abstractNumId w:val="24"/>
   </w:num>
   <w:num w:numId="2" w16cid:durableId="2141341593">
-    <w:abstractNumId w:val="22"/>
+    <w:abstractNumId w:val="24"/>
   </w:num>
   <w:num w:numId="3" w16cid:durableId="1056931507">
-    <w:abstractNumId w:val="22"/>
+    <w:abstractNumId w:val="24"/>
   </w:num>
   <w:num w:numId="4" w16cid:durableId="559905307">
-    <w:abstractNumId w:val="22"/>
+    <w:abstractNumId w:val="24"/>
   </w:num>
   <w:num w:numId="5" w16cid:durableId="357048668">
-    <w:abstractNumId w:val="22"/>
+    <w:abstractNumId w:val="24"/>
   </w:num>
   <w:num w:numId="6" w16cid:durableId="1863323276">
-    <w:abstractNumId w:val="22"/>
+    <w:abstractNumId w:val="24"/>
   </w:num>
   <w:num w:numId="7" w16cid:durableId="6566512">
-    <w:abstractNumId w:val="1"/>
+    <w:abstractNumId w:val="2"/>
   </w:num>
   <w:num w:numId="8" w16cid:durableId="1645428188">
-    <w:abstractNumId w:val="1"/>
+    <w:abstractNumId w:val="2"/>
   </w:num>
   <w:num w:numId="9" w16cid:durableId="1286930723">
-    <w:abstractNumId w:val="1"/>
+    <w:abstractNumId w:val="2"/>
   </w:num>
   <w:num w:numId="10" w16cid:durableId="980885925">
-    <w:abstractNumId w:val="1"/>
+    <w:abstractNumId w:val="2"/>
     <w:lvlOverride w:ilvl="0">
       <w:lvl w:ilvl="0">
         <w:start w:val="1"/>
@@ -15540,7 +17677,7 @@
     </w:lvlOverride>
   </w:num>
   <w:num w:numId="11" w16cid:durableId="376204553">
-    <w:abstractNumId w:val="17"/>
+    <w:abstractNumId w:val="19"/>
     <w:lvlOverride w:ilvl="0">
       <w:lvl w:ilvl="0">
         <w:start w:val="1"/>
@@ -15679,7 +17816,7 @@
     </w:lvlOverride>
   </w:num>
   <w:num w:numId="12" w16cid:durableId="1214467318">
-    <w:abstractNumId w:val="17"/>
+    <w:abstractNumId w:val="19"/>
     <w:lvlOverride w:ilvl="0">
       <w:startOverride w:val="1"/>
     </w:lvlOverride>
@@ -15709,46 +17846,46 @@
     </w:lvlOverride>
   </w:num>
   <w:num w:numId="13" w16cid:durableId="1634872778">
+    <w:abstractNumId w:val="21"/>
+  </w:num>
+  <w:num w:numId="14" w16cid:durableId="663820282">
+    <w:abstractNumId w:val="14"/>
+  </w:num>
+  <w:num w:numId="15" w16cid:durableId="389814479">
+    <w:abstractNumId w:val="3"/>
+  </w:num>
+  <w:num w:numId="16" w16cid:durableId="2054114358">
     <w:abstractNumId w:val="19"/>
   </w:num>
-  <w:num w:numId="14" w16cid:durableId="663820282">
-    <w:abstractNumId w:val="12"/>
+  <w:num w:numId="17" w16cid:durableId="635650443">
+    <w:abstractNumId w:val="18"/>
   </w:num>
-  <w:num w:numId="15" w16cid:durableId="389814479">
-    <w:abstractNumId w:val="2"/>
+  <w:num w:numId="18" w16cid:durableId="751588057">
+    <w:abstractNumId w:val="4"/>
   </w:num>
-  <w:num w:numId="16" w16cid:durableId="2054114358">
+  <w:num w:numId="19" w16cid:durableId="1817335701">
+    <w:abstractNumId w:val="11"/>
+  </w:num>
+  <w:num w:numId="20" w16cid:durableId="1749694112">
+    <w:abstractNumId w:val="8"/>
+  </w:num>
+  <w:num w:numId="21" w16cid:durableId="1718427045">
+    <w:abstractNumId w:val="6"/>
+  </w:num>
+  <w:num w:numId="22" w16cid:durableId="1691031828">
+    <w:abstractNumId w:val="7"/>
+  </w:num>
+  <w:num w:numId="23" w16cid:durableId="673999348">
+    <w:abstractNumId w:val="16"/>
+  </w:num>
+  <w:num w:numId="24" w16cid:durableId="1155221407">
+    <w:abstractNumId w:val="10"/>
+  </w:num>
+  <w:num w:numId="25" w16cid:durableId="397897178">
     <w:abstractNumId w:val="17"/>
   </w:num>
-  <w:num w:numId="17" w16cid:durableId="635650443">
-    <w:abstractNumId w:val="16"/>
-  </w:num>
-  <w:num w:numId="18" w16cid:durableId="751588057">
-    <w:abstractNumId w:val="3"/>
-  </w:num>
-  <w:num w:numId="19" w16cid:durableId="1817335701">
+  <w:num w:numId="26" w16cid:durableId="797838217">
     <w:abstractNumId w:val="10"/>
-  </w:num>
-  <w:num w:numId="20" w16cid:durableId="1749694112">
-    <w:abstractNumId w:val="7"/>
-  </w:num>
-  <w:num w:numId="21" w16cid:durableId="1718427045">
-    <w:abstractNumId w:val="5"/>
-  </w:num>
-  <w:num w:numId="22" w16cid:durableId="1691031828">
-    <w:abstractNumId w:val="6"/>
-  </w:num>
-  <w:num w:numId="23" w16cid:durableId="673999348">
-    <w:abstractNumId w:val="14"/>
-  </w:num>
-  <w:num w:numId="24" w16cid:durableId="1155221407">
-    <w:abstractNumId w:val="9"/>
-  </w:num>
-  <w:num w:numId="25" w16cid:durableId="397897178">
-    <w:abstractNumId w:val="15"/>
-  </w:num>
-  <w:num w:numId="26" w16cid:durableId="797838217">
-    <w:abstractNumId w:val="9"/>
     <w:lvlOverride w:ilvl="0">
       <w:startOverride w:val="1"/>
     </w:lvlOverride>
@@ -15778,7 +17915,7 @@
     </w:lvlOverride>
   </w:num>
   <w:num w:numId="27" w16cid:durableId="1024477047">
-    <w:abstractNumId w:val="9"/>
+    <w:abstractNumId w:val="10"/>
     <w:lvlOverride w:ilvl="0">
       <w:startOverride w:val="2"/>
     </w:lvlOverride>
@@ -15808,55 +17945,79 @@
     </w:lvlOverride>
   </w:num>
   <w:num w:numId="28" w16cid:durableId="1595744004">
-    <w:abstractNumId w:val="21"/>
+    <w:abstractNumId w:val="23"/>
   </w:num>
   <w:num w:numId="29" w16cid:durableId="1098139854">
     <w:abstractNumId w:val="0"/>
   </w:num>
   <w:num w:numId="30" w16cid:durableId="517935226">
-    <w:abstractNumId w:val="23"/>
+    <w:abstractNumId w:val="25"/>
   </w:num>
   <w:num w:numId="31" w16cid:durableId="1645814784">
-    <w:abstractNumId w:val="11"/>
+    <w:abstractNumId w:val="12"/>
   </w:num>
   <w:num w:numId="32" w16cid:durableId="1778402819">
+    <w:abstractNumId w:val="10"/>
+  </w:num>
+  <w:num w:numId="33" w16cid:durableId="1513717096">
+    <w:abstractNumId w:val="26"/>
+  </w:num>
+  <w:num w:numId="34" w16cid:durableId="434977940">
+    <w:abstractNumId w:val="15"/>
+  </w:num>
+  <w:num w:numId="35" w16cid:durableId="64424017">
     <w:abstractNumId w:val="9"/>
   </w:num>
-  <w:num w:numId="33" w16cid:durableId="1513717096">
-    <w:abstractNumId w:val="24"/>
+  <w:num w:numId="36" w16cid:durableId="1677489934">
+    <w:abstractNumId w:val="20"/>
   </w:num>
-  <w:num w:numId="34" w16cid:durableId="434977940">
+  <w:num w:numId="37" w16cid:durableId="1797525651">
+    <w:abstractNumId w:val="5"/>
+  </w:num>
+  <w:num w:numId="38" w16cid:durableId="705252719">
+    <w:abstractNumId w:val="15"/>
+  </w:num>
+  <w:num w:numId="39" w16cid:durableId="2007400216">
+    <w:abstractNumId w:val="22"/>
+  </w:num>
+  <w:num w:numId="40" w16cid:durableId="497962885">
+    <w:abstractNumId w:val="15"/>
+  </w:num>
+  <w:num w:numId="41" w16cid:durableId="634794383">
+    <w:abstractNumId w:val="15"/>
+  </w:num>
+  <w:num w:numId="42" w16cid:durableId="472454244">
+    <w:abstractNumId w:val="15"/>
+  </w:num>
+  <w:num w:numId="43" w16cid:durableId="2019845043">
+    <w:abstractNumId w:val="15"/>
+  </w:num>
+  <w:num w:numId="44" w16cid:durableId="741216303">
+    <w:abstractNumId w:val="15"/>
+  </w:num>
+  <w:num w:numId="45" w16cid:durableId="288168297">
     <w:abstractNumId w:val="13"/>
   </w:num>
-  <w:num w:numId="35" w16cid:durableId="64424017">
-    <w:abstractNumId w:val="8"/>
+  <w:num w:numId="46" w16cid:durableId="506674306">
+    <w:abstractNumId w:val="1"/>
   </w:num>
-  <w:num w:numId="36" w16cid:durableId="1677489934">
-    <w:abstractNumId w:val="18"/>
+  <w:num w:numId="47" w16cid:durableId="1053121419">
+    <w:abstractNumId w:val="15"/>
   </w:num>
-  <w:num w:numId="37" w16cid:durableId="1797525651">
-    <w:abstractNumId w:val="4"/>
+  <w:num w:numId="48" w16cid:durableId="874195518">
+    <w:abstractNumId w:val="15"/>
   </w:num>
-  <w:num w:numId="38" w16cid:durableId="705252719">
-    <w:abstractNumId w:val="13"/>
+  <w:num w:numId="49" w16cid:durableId="1242369654">
+    <w:abstractNumId w:val="15"/>
   </w:num>
-  <w:num w:numId="39" w16cid:durableId="2007400216">
-    <w:abstractNumId w:val="20"/>
+  <w:num w:numId="50" w16cid:durableId="349374325">
+    <w:abstractNumId w:val="15"/>
   </w:num>
-  <w:num w:numId="40" w16cid:durableId="497962885">
-    <w:abstractNumId w:val="13"/>
+  <w:num w:numId="51" w16cid:durableId="1082220859">
+    <w:abstractNumId w:val="15"/>
   </w:num>
-  <w:num w:numId="41" w16cid:durableId="634794383">
-    <w:abstractNumId w:val="13"/>
-  </w:num>
-  <w:num w:numId="42" w16cid:durableId="472454244">
-    <w:abstractNumId w:val="13"/>
-  </w:num>
-  <w:num w:numId="43" w16cid:durableId="2019845043">
-    <w:abstractNumId w:val="13"/>
-  </w:num>
-  <w:num w:numId="44" w16cid:durableId="741216303">
-    <w:abstractNumId w:val="13"/>
+  <w:num w:numId="52" w16cid:durableId="2129857749">
+    <w:abstractNumId w:val="15"/>
   </w:num>
 </w:numbering>
 </file>

</xml_diff>

<commit_message>
Actualización: 6 - 2025-12-05 14:37:37
</commit_message>
<xml_diff>
--- a/Informe técnico SIMEC v.0 metodología.docx
+++ b/Informe técnico SIMEC v.0 metodología.docx
@@ -1,6 +1,6 @@
 
 <file path=word/document.xml><?xml version="1.0" encoding="utf-8"?>
-<w:document xmlns:wpc="http://schemas.microsoft.com/office/word/2010/wordprocessingCanvas" xmlns:cx="http://schemas.microsoft.com/office/drawing/2014/chartex" xmlns:cx1="http://schemas.microsoft.com/office/drawing/2015/9/8/chartex" xmlns:cx2="http://schemas.microsoft.com/office/drawing/2015/10/21/chartex" xmlns:cx3="http://schemas.microsoft.com/office/drawing/2016/5/9/chartex" xmlns:cx4="http://schemas.microsoft.com/office/drawing/2016/5/10/chartex" xmlns:cx5="http://schemas.microsoft.com/office/drawing/2016/5/11/chartex" xmlns:cx6="http://schemas.microsoft.com/office/drawing/2016/5/12/chartex" xmlns:cx7="http://schemas.microsoft.com/office/drawing/2016/5/13/chartex" xmlns:cx8="http://schemas.microsoft.com/office/drawing/2016/5/14/chartex" xmlns:mc="http://schemas.openxmlformats.org/markup-compatibility/2006" xmlns:aink="http://schemas.microsoft.com/office/drawing/2016/ink" xmlns:am3d="http://schemas.microsoft.com/office/drawing/2017/model3d" xmlns:o="urn:schemas-microsoft-com:office:office" xmlns:oel="http://schemas.microsoft.com/office/2019/extlst" xmlns:r="http://schemas.openxmlformats.org/officeDocument/2006/relationships" xmlns:m="http://schemas.openxmlformats.org/officeDocument/2006/math" xmlns:v="urn:schemas-microsoft-com:vml" xmlns:wp14="http://schemas.microsoft.com/office/word/2010/wordprocessingDrawing" xmlns:wp="http://schemas.openxmlformats.org/drawingml/2006/wordprocessingDrawing" xmlns:w10="urn:schemas-microsoft-com:office:word" xmlns:w="http://schemas.openxmlformats.org/wordprocessingml/2006/main" xmlns:w14="http://schemas.microsoft.com/office/word/2010/wordml" xmlns:w15="http://schemas.microsoft.com/office/word/2012/wordml" xmlns:w16cex="http://schemas.microsoft.com/office/word/2018/wordml/cex" xmlns:w16cid="http://schemas.microsoft.com/office/word/2016/wordml/cid" xmlns:w16="http://schemas.microsoft.com/office/word/2018/wordml" xmlns:w16du="http://schemas.microsoft.com/office/word/2023/wordml/word16du" xmlns:w16sdtdh="http://schemas.microsoft.com/office/word/2020/wordml/sdtdatahash" xmlns:w16sdtfl="http://schemas.microsoft.com/office/word/2024/wordml/sdtformatlock" xmlns:w16se="http://schemas.microsoft.com/office/word/2015/wordml/symex" xmlns:wpg="http://schemas.microsoft.com/office/word/2010/wordprocessingGroup" xmlns:wpi="http://schemas.microsoft.com/office/word/2010/wordprocessingInk" xmlns:wne="http://schemas.microsoft.com/office/word/2006/wordml" xmlns:wps="http://schemas.microsoft.com/office/word/2010/wordprocessingShape" mc:Ignorable="w14 w15 w16se w16cid w16 w16cex w16sdtdh w16sdtfl w16du wp14">
+<w:document xmlns:wpc="http://schemas.microsoft.com/office/word/2010/wordprocessingCanvas" xmlns:cx="http://schemas.microsoft.com/office/drawing/2014/chartex" xmlns:cx1="http://schemas.microsoft.com/office/drawing/2015/9/8/chartex" xmlns:cx2="http://schemas.microsoft.com/office/drawing/2015/10/21/chartex" xmlns:cx3="http://schemas.microsoft.com/office/drawing/2016/5/9/chartex" xmlns:cx4="http://schemas.microsoft.com/office/drawing/2016/5/10/chartex" xmlns:cx5="http://schemas.microsoft.com/office/drawing/2016/5/11/chartex" xmlns:cx6="http://schemas.microsoft.com/office/drawing/2016/5/12/chartex" xmlns:cx7="http://schemas.microsoft.com/office/drawing/2016/5/13/chartex" xmlns:cx8="http://schemas.microsoft.com/office/drawing/2016/5/14/chartex" xmlns:mc="http://schemas.openxmlformats.org/markup-compatibility/2006" xmlns:aink="http://schemas.microsoft.com/office/drawing/2016/ink" xmlns:am3d="http://schemas.microsoft.com/office/drawing/2017/model3d" xmlns:o="urn:schemas-microsoft-com:office:office" xmlns:oel="http://schemas.microsoft.com/office/2019/extlst" xmlns:r="http://schemas.openxmlformats.org/officeDocument/2006/relationships" xmlns:m="http://schemas.openxmlformats.org/officeDocument/2006/math" xmlns:v="urn:schemas-microsoft-com:vml" xmlns:wp14="http://schemas.microsoft.com/office/word/2010/wordprocessingDrawing" xmlns:wp="http://schemas.openxmlformats.org/drawingml/2006/wordprocessingDrawing" xmlns:w10="urn:schemas-microsoft-com:office:word" xmlns:w="http://schemas.openxmlformats.org/wordprocessingml/2006/main" xmlns:w14="http://schemas.microsoft.com/office/word/2010/wordml" xmlns:w15="http://schemas.microsoft.com/office/word/2012/wordml" xmlns:w16cex="http://schemas.microsoft.com/office/word/2018/wordml/cex" xmlns:w16cid="http://schemas.microsoft.com/office/word/2016/wordml/cid" xmlns:w16="http://schemas.microsoft.com/office/word/2018/wordml" xmlns:w16du="http://schemas.microsoft.com/office/word/2023/wordml/word16du" xmlns:w16sdtdh="http://schemas.microsoft.com/office/word/2020/wordml/sdtdatahash" xmlns:w16se="http://schemas.microsoft.com/office/word/2015/wordml/symex" xmlns:wpg="http://schemas.microsoft.com/office/word/2010/wordprocessingGroup" xmlns:wpi="http://schemas.microsoft.com/office/word/2010/wordprocessingInk" xmlns:wne="http://schemas.microsoft.com/office/word/2006/wordml" xmlns:wps="http://schemas.microsoft.com/office/word/2010/wordprocessingShape" mc:Ignorable="w14 w15 w16se w16cid w16 w16cex w16sdtdh w16du wp14">
   <w:body>
     <w:p>
       <w:pPr>
@@ -3450,7 +3450,39 @@
           <w:szCs w:val="24"/>
           <w:lang w:val="es-ES"/>
         </w:rPr>
-        <w:t xml:space="preserve">La selección de tecnologías de medición de flujo en línea constituye una etapa crítica en los procesos de fiscalización, transferencia de custodia y control operacional en las refinerías de petróleo. Dada la diversidad de fluidos procesados —crudos livianos y pesados, productos medios, gasolinas, slop y combustibles de aviación— y la variabilidad de las condiciones de operación, es imprescindible contar con instrumentos capaces de ofrecer exactitud, estabilidad, repetitividad y robustez ante perturbaciones propias de los sistemas de despacho y recibo. En la industria refinadora, los medidores más empleados </w:t>
+        <w:t xml:space="preserve">La selección de tecnologías de medición de flujo en línea constituye una etapa crítica en los procesos de fiscalización, transferencia de custodia y control operacional en las refinerías de petróleo. Dada la diversidad de fluidos procesados </w:t>
+      </w:r>
+      <w:r>
+        <w:rPr>
+          <w:noProof/>
+          <w:szCs w:val="24"/>
+          <w:lang w:val="es-ES"/>
+        </w:rPr>
+        <w:t>(</w:t>
+      </w:r>
+      <w:r>
+        <w:rPr>
+          <w:noProof/>
+          <w:szCs w:val="24"/>
+          <w:lang w:val="es-ES"/>
+        </w:rPr>
+        <w:t>crudos livianos y pesados, productos medios, gasolinas, slop y combustibles de aviación</w:t>
+      </w:r>
+      <w:r>
+        <w:rPr>
+          <w:noProof/>
+          <w:szCs w:val="24"/>
+          <w:lang w:val="es-ES"/>
+        </w:rPr>
+        <w:t>)</w:t>
+      </w:r>
+      <w:r>
+        <w:rPr>
+          <w:noProof/>
+          <w:szCs w:val="24"/>
+          <w:lang w:val="es-ES"/>
+        </w:rPr>
+        <w:t xml:space="preserve"> y la variabilidad de las condiciones de operación, es imprescindible contar con instrumentos capaces de ofrecer exactitud, estabilidad, repetitividad y robustez ante perturbaciones propias de los sistemas de despacho y recibo. En la industria refinadora, los medidores más empleados </w:t>
       </w:r>
       <w:r>
         <w:rPr>
@@ -3611,24 +3643,95 @@
           <w:szCs w:val="24"/>
           <w:lang w:val="es-ES"/>
         </w:rPr>
-        <w:t>Esta fase determina cuál tecnología de medición (Coriolis vs</w:t>
-      </w:r>
-      <w:r>
-        <w:rPr>
-          <w:noProof/>
-          <w:szCs w:val="24"/>
-          <w:lang w:val="es-ES"/>
-        </w:rPr>
-        <w:t>.</w:t>
-      </w:r>
-      <w:r>
-        <w:rPr>
-          <w:noProof/>
-          <w:szCs w:val="24"/>
-          <w:lang w:val="es-ES"/>
-        </w:rPr>
-        <w:t xml:space="preserve"> ultrasónico) es la más apropiada para los fluidos a medir en las estaciones LACT de la Fase I del proyecto. La evaluación considera variables de desempeño metrológico, compatibilidad con condiciones de operación (densidad, viscosidad, régimen de flujo, perfiles hidráulicos), exactitud, certificación para custodia y sensibilidad a cambios en propiedades del fluido.</w:t>
-      </w:r>
+        <w:t>Esta fase determina cuál tecnología de medición es la más apropiada para los fluidos a medir en las estaciones LACT de la Fase I del proyecto. La evaluación considera variables de desempeño metrológico, compatibilidad con condiciones de operación (densidad, viscosidad, régimen de flujo, perfiles hidráulicos), exactitud, certificación para custodia y sensibilidad a cambios en propiedades del fluido.</w:t>
+      </w:r>
+    </w:p>
+    <w:p>
+      <w:pPr>
+        <w:rPr>
+          <w:noProof/>
+          <w:szCs w:val="24"/>
+          <w:lang w:val="es-ES"/>
+        </w:rPr>
+      </w:pPr>
+    </w:p>
+    <w:p>
+      <w:pPr>
+        <w:rPr>
+          <w:noProof/>
+          <w:szCs w:val="24"/>
+          <w:lang w:val="es-ES"/>
+        </w:rPr>
+      </w:pPr>
+      <w:r>
+        <w:rPr>
+          <w:noProof/>
+          <w:szCs w:val="24"/>
+          <w:lang w:val="es-ES"/>
+        </w:rPr>
+        <w:t xml:space="preserve">En la Figura 2.1 se muestra la ruta de las actividades a seguir hasta que quede seleccionada </w:t>
+      </w:r>
+    </w:p>
+    <w:p>
+      <w:pPr>
+        <w:rPr>
+          <w:noProof/>
+          <w:szCs w:val="24"/>
+          <w:lang w:val="es-ES"/>
+        </w:rPr>
+      </w:pPr>
+      <w:r>
+        <w:rPr>
+          <w:noProof/>
+          <w:szCs w:val="24"/>
+          <w:lang w:val="es-ES"/>
+        </w:rPr>
+        <w:t>la tecnología más adecuada para la medición de flujo en línea.</w:t>
+      </w:r>
+    </w:p>
+    <w:p>
+      <w:pPr>
+        <w:rPr>
+          <w:noProof/>
+          <w:szCs w:val="24"/>
+          <w:lang w:val="es-ES"/>
+        </w:rPr>
+      </w:pPr>
+    </w:p>
+    <w:p>
+      <w:pPr>
+        <w:rPr>
+          <w:noProof/>
+          <w:szCs w:val="24"/>
+          <w:lang w:val="es-ES"/>
+        </w:rPr>
+      </w:pPr>
+    </w:p>
+    <w:p>
+      <w:pPr>
+        <w:rPr>
+          <w:noProof/>
+          <w:szCs w:val="24"/>
+          <w:lang w:val="es-ES"/>
+        </w:rPr>
+      </w:pPr>
+      <w:r>
+        <w:rPr>
+          <w:noProof/>
+          <w:szCs w:val="24"/>
+          <w:lang w:val="es-ES"/>
+        </w:rPr>
+        <w:t>Figura 2.1 Metodología de la Fase I</w:t>
+      </w:r>
+    </w:p>
+    <w:p>
+      <w:pPr>
+        <w:rPr>
+          <w:noProof/>
+          <w:szCs w:val="24"/>
+          <w:lang w:val="es-ES"/>
+        </w:rPr>
+      </w:pPr>
     </w:p>
     <w:p>
       <w:pPr>
@@ -3669,102 +3772,172 @@
           <w:szCs w:val="24"/>
           <w:lang w:val="es-ES"/>
         </w:rPr>
-        <w:t>Una vez elegida la tecnología, se realiza una evaluación exhaustiva entre fabricantes, integrando:</w:t>
-      </w:r>
-    </w:p>
-    <w:p>
-      <w:pPr>
-        <w:rPr>
-          <w:noProof/>
-          <w:szCs w:val="24"/>
-          <w:lang w:val="es-ES"/>
-        </w:rPr>
-      </w:pPr>
-    </w:p>
-    <w:p>
-      <w:pPr>
-        <w:numPr>
-          <w:ilvl w:val="0"/>
-          <w:numId w:val="39"/>
-        </w:numPr>
-        <w:rPr>
-          <w:noProof/>
-          <w:szCs w:val="24"/>
-          <w:lang w:val="es-ES"/>
-        </w:rPr>
-      </w:pPr>
-      <w:r>
-        <w:rPr>
-          <w:noProof/>
-          <w:szCs w:val="24"/>
-          <w:lang w:val="es-ES"/>
-        </w:rPr>
-        <w:t>Criterios SAMH: exactitud, repetitividad, linealidad, bidireccionalidad, carreras de medición, diferimiento operacional.</w:t>
-      </w:r>
-    </w:p>
-    <w:p>
-      <w:pPr>
-        <w:numPr>
-          <w:ilvl w:val="0"/>
-          <w:numId w:val="39"/>
-        </w:numPr>
-        <w:rPr>
-          <w:noProof/>
-          <w:szCs w:val="24"/>
-          <w:lang w:val="es-ES"/>
-        </w:rPr>
-      </w:pPr>
-      <w:r>
-        <w:rPr>
-          <w:noProof/>
-          <w:szCs w:val="24"/>
-          <w:lang w:val="es-ES"/>
-        </w:rPr>
-        <w:t>Criterios Intevep: CAPEX, OPEX, ROI, robustez mecánica, vida útil, facilidad de mantenimiento, soporte técnico, ciberseguridad, cumplimiento ambiental.</w:t>
-      </w:r>
-    </w:p>
-    <w:p>
-      <w:pPr>
-        <w:rPr>
-          <w:noProof/>
-          <w:szCs w:val="24"/>
-          <w:lang w:val="es-ES"/>
-        </w:rPr>
-      </w:pPr>
-    </w:p>
-    <w:p>
-      <w:pPr>
-        <w:rPr>
-          <w:noProof/>
-          <w:szCs w:val="24"/>
-          <w:lang w:val="es-ES"/>
-        </w:rPr>
-      </w:pPr>
-      <w:r>
-        <w:rPr>
-          <w:noProof/>
-          <w:szCs w:val="24"/>
-          <w:lang w:val="es-ES"/>
-        </w:rPr>
-        <w:t xml:space="preserve">Ambas listas de criterios se unifican en un modelo combinado y ponderado según los lineamientos metodológicos del documento </w:t>
-      </w:r>
-      <w:r>
-        <w:rPr>
-          <w:i/>
-          <w:iCs/>
-          <w:noProof/>
-          <w:szCs w:val="24"/>
-          <w:lang w:val="es-ES"/>
-        </w:rPr>
-        <w:t>Comparación exhaustiva entre los criterios.pdf</w:t>
-      </w:r>
-      <w:r>
-        <w:rPr>
-          <w:noProof/>
-          <w:szCs w:val="24"/>
-          <w:lang w:val="es-ES"/>
-        </w:rPr>
-        <w:t>.</w:t>
+        <w:t>Una vez elegida la tecnología, se realiza una evaluación exhaustiva entre fabricantes, integrando</w:t>
+      </w:r>
+      <w:r>
+        <w:rPr>
+          <w:noProof/>
+          <w:szCs w:val="24"/>
+          <w:lang w:val="es-ES"/>
+        </w:rPr>
+        <w:t xml:space="preserve"> los criterios propuesto en el instructivo de </w:t>
+      </w:r>
+      <w:r>
+        <w:rPr>
+          <w:noProof/>
+          <w:szCs w:val="24"/>
+          <w:lang w:val="es-ES"/>
+        </w:rPr>
+        <w:t>SAMH</w:t>
+      </w:r>
+      <w:r>
+        <w:rPr>
+          <w:noProof/>
+          <w:szCs w:val="24"/>
+          <w:lang w:val="es-ES"/>
+        </w:rPr>
+        <w:t xml:space="preserve"> (MPPH, 2024)</w:t>
+      </w:r>
+      <w:r>
+        <w:rPr>
+          <w:noProof/>
+          <w:szCs w:val="24"/>
+          <w:lang w:val="es-ES"/>
+        </w:rPr>
+        <w:t>: exactitud, repetitividad, linealidad, bidireccionalidad, carreras de medición, diferimiento operacional.</w:t>
+      </w:r>
+      <w:r>
+        <w:rPr>
+          <w:noProof/>
+          <w:szCs w:val="24"/>
+          <w:lang w:val="es-ES"/>
+        </w:rPr>
+        <w:t xml:space="preserve"> Se espera que, al finalizar esta fase, se tengan seleccionado el proveedor de medidores de flujo que resulte como principal en la jerarquización entre proveedores que ofrecen la tecnología de medición de flujo (o </w:t>
+      </w:r>
+      <w:r>
+        <w:rPr>
+          <w:noProof/>
+          <w:szCs w:val="24"/>
+          <w:lang w:val="es-ES"/>
+        </w:rPr>
+        <w:t>la</w:t>
+      </w:r>
+      <w:r>
+        <w:rPr>
+          <w:noProof/>
+          <w:szCs w:val="24"/>
+          <w:lang w:val="es-ES"/>
+        </w:rPr>
+        <w:t>s</w:t>
+      </w:r>
+      <w:r>
+        <w:rPr>
+          <w:noProof/>
+          <w:szCs w:val="24"/>
+          <w:lang w:val="es-ES"/>
+        </w:rPr>
+        <w:t xml:space="preserve"> tecnología</w:t>
+      </w:r>
+      <w:r>
+        <w:rPr>
+          <w:noProof/>
+          <w:szCs w:val="24"/>
+          <w:lang w:val="es-ES"/>
+        </w:rPr>
+        <w:t>s</w:t>
+      </w:r>
+      <w:r>
+        <w:rPr>
+          <w:noProof/>
+          <w:szCs w:val="24"/>
+          <w:lang w:val="es-ES"/>
+        </w:rPr>
+        <w:t xml:space="preserve"> de medición de flujo</w:t>
+      </w:r>
+      <w:r>
+        <w:rPr>
+          <w:noProof/>
+          <w:szCs w:val="24"/>
+          <w:lang w:val="es-ES"/>
+        </w:rPr>
+        <w:t>) seleccionadas en la Fasae I.</w:t>
+      </w:r>
+    </w:p>
+    <w:p>
+      <w:pPr>
+        <w:rPr>
+          <w:noProof/>
+          <w:szCs w:val="24"/>
+          <w:lang w:val="es-ES"/>
+        </w:rPr>
+      </w:pPr>
+    </w:p>
+    <w:p>
+      <w:pPr>
+        <w:rPr>
+          <w:noProof/>
+          <w:szCs w:val="24"/>
+          <w:lang w:val="es-ES"/>
+        </w:rPr>
+      </w:pPr>
+      <w:r>
+        <w:rPr>
+          <w:noProof/>
+          <w:szCs w:val="24"/>
+          <w:lang w:val="es-ES"/>
+        </w:rPr>
+        <w:t>En la Figura 2.2 se muestra la ruta de actividades que se deben seguir para jerarquizar a los proveedores que ofrecen medidores de flujo con el tipo de tecnología de medición que se haya seleccionado en la Fase</w:t>
+      </w:r>
+      <w:r>
+        <w:rPr>
+          <w:noProof/>
+          <w:szCs w:val="24"/>
+          <w:lang w:val="es-ES"/>
+        </w:rPr>
+        <w:t xml:space="preserve"> </w:t>
+      </w:r>
+      <w:r>
+        <w:rPr>
+          <w:noProof/>
+          <w:szCs w:val="24"/>
+          <w:lang w:val="es-ES"/>
+        </w:rPr>
+        <w:t>I.</w:t>
+      </w:r>
+    </w:p>
+    <w:p>
+      <w:pPr>
+        <w:rPr>
+          <w:noProof/>
+          <w:szCs w:val="24"/>
+          <w:lang w:val="es-ES"/>
+        </w:rPr>
+      </w:pPr>
+    </w:p>
+    <w:p>
+      <w:pPr>
+        <w:rPr>
+          <w:noProof/>
+          <w:szCs w:val="24"/>
+          <w:lang w:val="es-ES"/>
+        </w:rPr>
+      </w:pPr>
+    </w:p>
+    <w:p>
+      <w:pPr>
+        <w:rPr>
+          <w:noProof/>
+          <w:szCs w:val="24"/>
+          <w:lang w:val="es-ES"/>
+        </w:rPr>
+      </w:pPr>
+      <w:r>
+        <w:rPr>
+          <w:noProof/>
+          <w:szCs w:val="24"/>
+          <w:lang w:val="es-ES"/>
+        </w:rPr>
+        <w:t>Figura 2.2 Metodología de la Fase II</w:t>
       </w:r>
     </w:p>
     <w:p>
@@ -3782,6 +3955,7 @@
       </w:pPr>
       <w:bookmarkStart w:id="13" w:name="_Toc181094475"/>
       <w:r>
+        <w:lastRenderedPageBreak/>
         <w:t>Tipos de medidores y fabricantes más usuales</w:t>
       </w:r>
       <w:bookmarkEnd w:id="13"/>
@@ -3814,16 +3988,7 @@
           <w:szCs w:val="24"/>
           <w:lang w:val="es-ES"/>
         </w:rPr>
-        <w:t xml:space="preserve">La industria de refinación dispone de una amplia variedad de tecnologías de medición de flujo en línea, cada una basada en principios físicos distintos y diseñada para operar bajo condiciones específicas de caudal, viscosidad, composición del fluido y exigencias metrológicas. La correcta identificación de los tipos de medidores disponibles en el mercado, junto con sus fabricantes más reconocidos y el alcance típico de cada tecnología, constituye un paso fundamental en el proceso de preselección técnica. Esta revisión inicial permite delimitar con precisión qué alternativas son viables para aplicaciones de transferencia de custodia en el TAEG y el MENA, asegurando que solo se consideren tecnologías maduras, certificadas y respaldadas por proveedores con trayectoria </w:t>
-      </w:r>
-      <w:r>
-        <w:rPr>
-          <w:noProof/>
-          <w:szCs w:val="24"/>
-          <w:lang w:val="es-ES"/>
-        </w:rPr>
-        <w:lastRenderedPageBreak/>
-        <w:t>comprobada en la industria de hidrocarburos.</w:t>
+        <w:t>La industria de refinación dispone de una amplia variedad de tecnologías de medición de flujo en línea, cada una basada en principios físicos distintos y diseñada para operar bajo condiciones específicas de caudal, viscosidad, composición del fluido y exigencias metrológicas. La correcta identificación de los tipos de medidores disponibles en el mercado, junto con sus fabricantes más reconocidos y el alcance típico de cada tecnología, constituye un paso fundamental en el proceso de preselección técnica. Esta revisión inicial permite delimitar con precisión qué alternativas son viables para aplicaciones de transferencia de custodia en el TAEG y el MENA, asegurando que solo se consideren tecnologías maduras, certificadas y respaldadas por proveedores con trayectoria comprobada en la industria de hidrocarburos.</w:t>
       </w:r>
       <w:r>
         <w:rPr>
@@ -5549,6 +5714,7 @@
                 <w:szCs w:val="24"/>
                 <w:lang w:val="es-ES"/>
               </w:rPr>
+              <w:lastRenderedPageBreak/>
               <w:t>Presión diferencial (placa, Venturi, tobera)</w:t>
             </w:r>
           </w:p>
@@ -5929,15 +6095,7 @@
           <w:szCs w:val="24"/>
           <w:lang w:val="es-ES"/>
         </w:rPr>
-        <w:t xml:space="preserve"> 5.6 y 5.8, los cuales </w:t>
-      </w:r>
-      <w:r>
-        <w:rPr>
-          <w:szCs w:val="24"/>
-          <w:lang w:val="es-ES"/>
-        </w:rPr>
-        <w:lastRenderedPageBreak/>
-        <w:t>definen los requisitos de desempeño para medidores utilizados en transferencia de custodia de hidrocarburos.</w:t>
+        <w:t xml:space="preserve"> 5.6 y 5.8, los cuales definen los requisitos de desempeño para medidores utilizados en transferencia de custodia de hidrocarburos.</w:t>
       </w:r>
     </w:p>
     <w:p>
@@ -6223,6 +6381,7 @@
         <w:pStyle w:val="Ttulo3"/>
       </w:pPr>
       <w:r>
+        <w:lastRenderedPageBreak/>
         <w:t>Medidores Coriolis</w:t>
       </w:r>
     </w:p>
@@ -6429,7 +6588,6 @@
           <w:szCs w:val="24"/>
           <w:lang w:val="es-ES"/>
         </w:rPr>
-        <w:lastRenderedPageBreak/>
         <w:t>Limitaciones:</w:t>
       </w:r>
       <w:r>
@@ -6490,6 +6648,24 @@
           <w:lang w:val="es-ES"/>
         </w:rPr>
       </w:pPr>
+    </w:p>
+    <w:p>
+      <w:pPr>
+        <w:ind w:left="1080"/>
+        <w:rPr>
+          <w:szCs w:val="24"/>
+          <w:lang w:val="es-ES"/>
+        </w:rPr>
+      </w:pPr>
+      <w:r>
+        <w:rPr>
+          <w:b/>
+          <w:bCs/>
+          <w:szCs w:val="24"/>
+          <w:lang w:val="es-ES"/>
+        </w:rPr>
+        <w:t>Ventajas técnicas:</w:t>
+      </w:r>
     </w:p>
     <w:p>
       <w:pPr>
@@ -6504,12 +6680,10 @@
       </w:pPr>
       <w:r>
         <w:rPr>
-          <w:b/>
-          <w:bCs/>
-          <w:szCs w:val="24"/>
-          <w:lang w:val="es-ES"/>
-        </w:rPr>
-        <w:t>Ventajas técnicas:</w:t>
+          <w:szCs w:val="24"/>
+          <w:lang w:val="es-ES"/>
+        </w:rPr>
+        <w:t>Son no intrusivos, sin partes móviles, permiten medición bidireccional, presentan baja caída de presión y son adecuados para grandes caudales y ductos de gran diámetro (ISO 17089-1; Baker, 2016).</w:t>
       </w:r>
     </w:p>
     <w:p>
@@ -6528,8 +6702,43 @@
           <w:szCs w:val="24"/>
           <w:lang w:val="es-ES"/>
         </w:rPr>
-        <w:t xml:space="preserve">Son </w:t>
-      </w:r>
+        <w:t xml:space="preserve">Su precisión se ubica entre ±0.2 % y ±0.5 %, dependiendo de la configuración </w:t>
+      </w:r>
+      <w:proofErr w:type="spellStart"/>
+      <w:r>
+        <w:rPr>
+          <w:szCs w:val="24"/>
+          <w:lang w:val="es-ES"/>
+        </w:rPr>
+        <w:t>multipath</w:t>
+      </w:r>
+      <w:proofErr w:type="spellEnd"/>
+      <w:r>
+        <w:rPr>
+          <w:szCs w:val="24"/>
+          <w:lang w:val="es-ES"/>
+        </w:rPr>
+        <w:t xml:space="preserve"> y la limpieza del fluido.</w:t>
+      </w:r>
+    </w:p>
+    <w:p>
+      <w:pPr>
+        <w:pStyle w:val="Prrafodelista"/>
+        <w:ind w:left="1800"/>
+        <w:rPr>
+          <w:szCs w:val="24"/>
+          <w:lang w:val="es-ES"/>
+        </w:rPr>
+      </w:pPr>
+    </w:p>
+    <w:p>
+      <w:pPr>
+        <w:ind w:left="1080"/>
+        <w:rPr>
+          <w:szCs w:val="24"/>
+          <w:lang w:val="es-ES"/>
+        </w:rPr>
+      </w:pPr>
       <w:r>
         <w:rPr>
           <w:b/>
@@ -6537,102 +6746,7 @@
           <w:szCs w:val="24"/>
           <w:lang w:val="es-ES"/>
         </w:rPr>
-        <w:t>no intrusivos</w:t>
-      </w:r>
-      <w:r>
-        <w:rPr>
-          <w:szCs w:val="24"/>
-          <w:lang w:val="es-ES"/>
-        </w:rPr>
-        <w:t xml:space="preserve">, sin partes móviles, permiten medición </w:t>
-      </w:r>
-      <w:r>
-        <w:rPr>
-          <w:b/>
-          <w:bCs/>
-          <w:szCs w:val="24"/>
-          <w:lang w:val="es-ES"/>
-        </w:rPr>
-        <w:t>bidireccional</w:t>
-      </w:r>
-      <w:r>
-        <w:rPr>
-          <w:szCs w:val="24"/>
-          <w:lang w:val="es-ES"/>
-        </w:rPr>
-        <w:t xml:space="preserve">, presentan </w:t>
-      </w:r>
-      <w:r>
-        <w:rPr>
-          <w:b/>
-          <w:bCs/>
-          <w:szCs w:val="24"/>
-          <w:lang w:val="es-ES"/>
-        </w:rPr>
-        <w:t>baja caída de presión</w:t>
-      </w:r>
-      <w:r>
-        <w:rPr>
-          <w:szCs w:val="24"/>
-          <w:lang w:val="es-ES"/>
-        </w:rPr>
-        <w:t xml:space="preserve"> y son adecuados para </w:t>
-      </w:r>
-      <w:r>
-        <w:rPr>
-          <w:b/>
-          <w:bCs/>
-          <w:szCs w:val="24"/>
-          <w:lang w:val="es-ES"/>
-        </w:rPr>
-        <w:t>grandes caudales y ductos de gran diámetro</w:t>
-      </w:r>
-      <w:r>
-        <w:rPr>
-          <w:szCs w:val="24"/>
-          <w:lang w:val="es-ES"/>
-        </w:rPr>
-        <w:t xml:space="preserve"> (ISO 17089-1; Baker, 2016).</w:t>
-      </w:r>
-      <w:r>
-        <w:rPr>
-          <w:szCs w:val="24"/>
-          <w:lang w:val="es-ES"/>
-        </w:rPr>
-        <w:br/>
-        <w:t xml:space="preserve">Su precisión se ubica entre </w:t>
-      </w:r>
-      <w:r>
-        <w:rPr>
-          <w:b/>
-          <w:bCs/>
-          <w:szCs w:val="24"/>
-          <w:lang w:val="es-ES"/>
-        </w:rPr>
-        <w:t>±0.2 % y ±0.5 %</w:t>
-      </w:r>
-      <w:r>
-        <w:rPr>
-          <w:szCs w:val="24"/>
-          <w:lang w:val="es-ES"/>
-        </w:rPr>
-        <w:t xml:space="preserve">, dependiendo de la configuración </w:t>
-      </w:r>
-      <w:proofErr w:type="spellStart"/>
-      <w:r>
-        <w:rPr>
-          <w:szCs w:val="24"/>
-          <w:lang w:val="es-ES"/>
-        </w:rPr>
-        <w:t>multipath</w:t>
-      </w:r>
-      <w:proofErr w:type="spellEnd"/>
-      <w:r>
-        <w:rPr>
-          <w:szCs w:val="24"/>
-          <w:lang w:val="es-ES"/>
-        </w:rPr>
-        <w:t xml:space="preserve"> y la limpieza del fluido.</w:t>
+        <w:t>Aplicación óptima:</w:t>
       </w:r>
     </w:p>
     <w:p>
@@ -6648,16 +6762,44 @@
       </w:pPr>
       <w:r>
         <w:rPr>
+          <w:szCs w:val="24"/>
+          <w:lang w:val="es-ES"/>
+        </w:rPr>
+        <w:t>Líneas de crudo, residuales o mezclas donde los caudales son elevados y se prioriza la continuidad operativa.</w:t>
+      </w:r>
+    </w:p>
+    <w:p>
+      <w:pPr>
+        <w:ind w:left="1440"/>
+        <w:rPr>
+          <w:szCs w:val="24"/>
+          <w:lang w:val="es-ES"/>
+        </w:rPr>
+      </w:pPr>
+    </w:p>
+    <w:p>
+      <w:pPr>
+        <w:ind w:left="1080"/>
+        <w:rPr>
           <w:b/>
           <w:bCs/>
           <w:szCs w:val="24"/>
           <w:lang w:val="es-ES"/>
         </w:rPr>
-        <w:t>Aplicación óptima:</w:t>
-      </w:r>
-    </w:p>
-    <w:p>
-      <w:pPr>
+      </w:pPr>
+      <w:r>
+        <w:rPr>
+          <w:b/>
+          <w:bCs/>
+          <w:szCs w:val="24"/>
+          <w:lang w:val="es-ES"/>
+        </w:rPr>
+        <w:t>Limitaciones:</w:t>
+      </w:r>
+    </w:p>
+    <w:p>
+      <w:pPr>
+        <w:pStyle w:val="Prrafodelista"/>
         <w:numPr>
           <w:ilvl w:val="1"/>
           <w:numId w:val="46"/>
@@ -6672,7 +6814,70 @@
           <w:szCs w:val="24"/>
           <w:lang w:val="es-ES"/>
         </w:rPr>
-        <w:t xml:space="preserve">Líneas de </w:t>
+        <w:t>Sensibilidad a burbujas y sólidos suspendidos, por lo que requieren condiciones hidráulicas estables y mantenimiento preventivo de transductores.</w:t>
+      </w:r>
+    </w:p>
+    <w:p>
+      <w:pPr>
+        <w:rPr>
+          <w:szCs w:val="24"/>
+          <w:lang w:val="es-ES"/>
+        </w:rPr>
+      </w:pPr>
+    </w:p>
+    <w:p>
+      <w:pPr>
+        <w:rPr>
+          <w:szCs w:val="24"/>
+          <w:lang w:val="es-ES"/>
+        </w:rPr>
+      </w:pPr>
+      <w:r>
+        <w:rPr>
+          <w:szCs w:val="24"/>
+          <w:lang w:val="es-ES"/>
+        </w:rPr>
+        <w:t>Ambas tecnologías cumplen los requisitos de OIML R117 para medición dinámica de líquidos distintos al agua, y están homologadas por el Servicio Autónomo de Metrología de Hidrocarburos (SAMH) para transferencia de custodia.</w:t>
+      </w:r>
+    </w:p>
+    <w:p>
+      <w:pPr>
+        <w:rPr>
+          <w:szCs w:val="24"/>
+          <w:lang w:val="es-ES"/>
+        </w:rPr>
+      </w:pPr>
+    </w:p>
+    <w:p>
+      <w:pPr>
+        <w:pStyle w:val="Ttulo2"/>
+      </w:pPr>
+      <w:r>
+        <w:t>Jerarquización de alternativas según criterios AHP</w:t>
+      </w:r>
+    </w:p>
+    <w:p>
+      <w:pPr>
+        <w:rPr>
+          <w:szCs w:val="24"/>
+          <w:lang w:val="es-ES"/>
+        </w:rPr>
+      </w:pPr>
+    </w:p>
+    <w:p>
+      <w:pPr>
+        <w:rPr>
+          <w:szCs w:val="24"/>
+          <w:lang w:val="es-ES"/>
+        </w:rPr>
+      </w:pPr>
+      <w:r>
+        <w:rPr>
+          <w:szCs w:val="24"/>
+          <w:lang w:val="es-ES"/>
+        </w:rPr>
+        <w:lastRenderedPageBreak/>
+        <w:t xml:space="preserve">En esta fase, el equipo multidisciplinario (Procesos, Instrumentación, Operaciones y SAMH) desarrolló una jerarquización inicial aplicando el </w:t>
       </w:r>
       <w:r>
         <w:rPr>
@@ -6681,15 +6886,16 @@
           <w:szCs w:val="24"/>
           <w:lang w:val="es-ES"/>
         </w:rPr>
-        <w:t>crudo</w:t>
-      </w:r>
-      <w:r>
-        <w:rPr>
-          <w:szCs w:val="24"/>
-          <w:lang w:val="es-ES"/>
-        </w:rPr>
-        <w:t xml:space="preserve">, </w:t>
-      </w:r>
+        <w:t>Proceso Analítico Jerárquico (AHP)</w:t>
+      </w:r>
+      <w:r>
+        <w:rPr>
+          <w:szCs w:val="24"/>
+          <w:lang w:val="es-ES"/>
+        </w:rPr>
+        <w:t xml:space="preserve"> de </w:t>
+      </w:r>
+      <w:proofErr w:type="spellStart"/>
       <w:r>
         <w:rPr>
           <w:b/>
@@ -6697,15 +6903,9 @@
           <w:szCs w:val="24"/>
           <w:lang w:val="es-ES"/>
         </w:rPr>
-        <w:t>residuales</w:t>
-      </w:r>
-      <w:r>
-        <w:rPr>
-          <w:szCs w:val="24"/>
-          <w:lang w:val="es-ES"/>
-        </w:rPr>
-        <w:t xml:space="preserve"> o </w:t>
-      </w:r>
+        <w:t>Saaty</w:t>
+      </w:r>
+      <w:proofErr w:type="spellEnd"/>
       <w:r>
         <w:rPr>
           <w:b/>
@@ -6713,27 +6913,15 @@
           <w:szCs w:val="24"/>
           <w:lang w:val="es-ES"/>
         </w:rPr>
-        <w:t>mezclas</w:t>
-      </w:r>
-      <w:r>
-        <w:rPr>
-          <w:szCs w:val="24"/>
-          <w:lang w:val="es-ES"/>
-        </w:rPr>
-        <w:t xml:space="preserve"> donde los caudales son elevados y se prioriza la continuidad operativa.</w:t>
-      </w:r>
-    </w:p>
-    <w:p>
-      <w:pPr>
-        <w:numPr>
-          <w:ilvl w:val="1"/>
-          <w:numId w:val="46"/>
-        </w:numPr>
-        <w:rPr>
-          <w:szCs w:val="24"/>
-          <w:lang w:val="es-ES"/>
-        </w:rPr>
-      </w:pPr>
+        <w:t xml:space="preserve"> (1980)</w:t>
+      </w:r>
+      <w:r>
+        <w:rPr>
+          <w:szCs w:val="24"/>
+          <w:lang w:val="es-ES"/>
+        </w:rPr>
+        <w:t xml:space="preserve">, donde el criterio </w:t>
+      </w:r>
       <w:r>
         <w:rPr>
           <w:b/>
@@ -6741,77 +6929,14 @@
           <w:szCs w:val="24"/>
           <w:lang w:val="es-ES"/>
         </w:rPr>
-        <w:t>Limitaciones:</w:t>
-      </w:r>
-      <w:r>
-        <w:rPr>
-          <w:szCs w:val="24"/>
-          <w:lang w:val="es-ES"/>
-        </w:rPr>
-        <w:br/>
-        <w:t>Sensibilidad a burbujas y sólidos suspendidos, por lo que requieren condiciones hidráulicas estables y mantenimiento preventivo de transductores.</w:t>
-      </w:r>
-    </w:p>
-    <w:p>
-      <w:pPr>
-        <w:rPr>
-          <w:szCs w:val="24"/>
-          <w:lang w:val="es-ES"/>
-        </w:rPr>
-      </w:pPr>
-    </w:p>
-    <w:p>
-      <w:pPr>
-        <w:rPr>
-          <w:szCs w:val="24"/>
-          <w:lang w:val="es-ES"/>
-        </w:rPr>
-      </w:pPr>
-      <w:r>
-        <w:rPr>
-          <w:szCs w:val="24"/>
-          <w:lang w:val="es-ES"/>
-        </w:rPr>
-        <w:t>Ambas tecnologías cumplen los requisitos de OIML R117 para medición dinámica de líquidos distintos al agua, y están homologadas por el Servicio Autónomo de Metrología de Hidrocarburos (SAMH) para transferencia de custodia.</w:t>
-      </w:r>
-    </w:p>
-    <w:p>
-      <w:pPr>
-        <w:rPr>
-          <w:szCs w:val="24"/>
-          <w:lang w:val="es-ES"/>
-        </w:rPr>
-      </w:pPr>
-    </w:p>
-    <w:p>
-      <w:pPr>
-        <w:pStyle w:val="Ttulo2"/>
-      </w:pPr>
-      <w:r>
-        <w:t>Jerarquización de alternativas según criterios AHP</w:t>
-      </w:r>
-    </w:p>
-    <w:p>
-      <w:pPr>
-        <w:rPr>
-          <w:szCs w:val="24"/>
-          <w:lang w:val="es-ES"/>
-        </w:rPr>
-      </w:pPr>
-    </w:p>
-    <w:p>
-      <w:pPr>
-        <w:rPr>
-          <w:szCs w:val="24"/>
-          <w:lang w:val="es-ES"/>
-        </w:rPr>
-      </w:pPr>
-      <w:r>
-        <w:rPr>
-          <w:szCs w:val="24"/>
-          <w:lang w:val="es-ES"/>
-        </w:rPr>
-        <w:t xml:space="preserve">En esta fase, el equipo multidisciplinario (Procesos, Instrumentación, Operaciones y SAMH) desarrolló una jerarquización inicial aplicando el </w:t>
+        <w:t>“precisión de la medida”</w:t>
+      </w:r>
+      <w:r>
+        <w:rPr>
+          <w:szCs w:val="24"/>
+          <w:lang w:val="es-ES"/>
+        </w:rPr>
+        <w:t xml:space="preserve"> obtuvo el </w:t>
       </w:r>
       <w:r>
         <w:rPr>
@@ -6820,65 +6945,6 @@
           <w:szCs w:val="24"/>
           <w:lang w:val="es-ES"/>
         </w:rPr>
-        <w:t>Proceso Analítico Jerárquico (AHP)</w:t>
-      </w:r>
-      <w:r>
-        <w:rPr>
-          <w:szCs w:val="24"/>
-          <w:lang w:val="es-ES"/>
-        </w:rPr>
-        <w:t xml:space="preserve"> de </w:t>
-      </w:r>
-      <w:proofErr w:type="spellStart"/>
-      <w:r>
-        <w:rPr>
-          <w:b/>
-          <w:bCs/>
-          <w:szCs w:val="24"/>
-          <w:lang w:val="es-ES"/>
-        </w:rPr>
-        <w:t>Saaty</w:t>
-      </w:r>
-      <w:proofErr w:type="spellEnd"/>
-      <w:r>
-        <w:rPr>
-          <w:b/>
-          <w:bCs/>
-          <w:szCs w:val="24"/>
-          <w:lang w:val="es-ES"/>
-        </w:rPr>
-        <w:t xml:space="preserve"> (1980)</w:t>
-      </w:r>
-      <w:r>
-        <w:rPr>
-          <w:szCs w:val="24"/>
-          <w:lang w:val="es-ES"/>
-        </w:rPr>
-        <w:t xml:space="preserve">, donde el criterio </w:t>
-      </w:r>
-      <w:r>
-        <w:rPr>
-          <w:b/>
-          <w:bCs/>
-          <w:szCs w:val="24"/>
-          <w:lang w:val="es-ES"/>
-        </w:rPr>
-        <w:t>“precisión de la medida”</w:t>
-      </w:r>
-      <w:r>
-        <w:rPr>
-          <w:szCs w:val="24"/>
-          <w:lang w:val="es-ES"/>
-        </w:rPr>
-        <w:t xml:space="preserve"> obtuvo el </w:t>
-      </w:r>
-      <w:r>
-        <w:rPr>
-          <w:b/>
-          <w:bCs/>
-          <w:szCs w:val="24"/>
-          <w:lang w:val="es-ES"/>
-        </w:rPr>
         <w:t>mayor peso relativo (0.35)</w:t>
       </w:r>
       <w:r>
@@ -6909,7 +6975,48 @@
           <w:szCs w:val="24"/>
           <w:lang w:val="es-ES"/>
         </w:rPr>
-        <w:t>Los resultados normalizados del análisis indicaron el siguiente orden de preferencia:</w:t>
+        <w:t>Los resultados normalizados del análisis indicaron el siguiente orden de preferencia</w:t>
+      </w:r>
+      <w:r>
+        <w:rPr>
+          <w:szCs w:val="24"/>
+          <w:lang w:val="es-ES"/>
+        </w:rPr>
+        <w:t xml:space="preserve"> se muestran en la Tabla 2.x.</w:t>
+      </w:r>
+    </w:p>
+    <w:p>
+      <w:pPr>
+        <w:spacing w:after="160" w:line="259" w:lineRule="auto"/>
+        <w:jc w:val="left"/>
+        <w:rPr>
+          <w:szCs w:val="24"/>
+          <w:lang w:val="es-ES"/>
+        </w:rPr>
+      </w:pPr>
+      <w:r>
+        <w:rPr>
+          <w:szCs w:val="24"/>
+          <w:lang w:val="es-ES"/>
+        </w:rPr>
+        <w:br w:type="page"/>
+      </w:r>
+    </w:p>
+    <w:p>
+      <w:pPr>
+        <w:jc w:val="center"/>
+        <w:rPr>
+          <w:szCs w:val="24"/>
+          <w:lang w:val="es-ES"/>
+        </w:rPr>
+      </w:pPr>
+      <w:r>
+        <w:rPr>
+          <w:szCs w:val="24"/>
+          <w:lang w:val="es-ES"/>
+        </w:rPr>
+        <w:lastRenderedPageBreak/>
+        <w:t>Tabla 2.x Tecnologías seleccionadas</w:t>
       </w:r>
     </w:p>
     <w:tbl>
@@ -6926,9 +7033,9 @@
       </w:tblPr>
       <w:tblGrid>
         <w:gridCol w:w="2954"/>
-        <w:gridCol w:w="1087"/>
-        <w:gridCol w:w="1890"/>
-        <w:gridCol w:w="3473"/>
+        <w:gridCol w:w="1299"/>
+        <w:gridCol w:w="2126"/>
+        <w:gridCol w:w="3025"/>
       </w:tblGrid>
       <w:tr>
         <w:trPr>
@@ -6938,11 +7045,16 @@
         <w:tc>
           <w:tcPr>
             <w:tcW w:w="0" w:type="auto"/>
-            <w:vAlign w:val="center"/>
-            <w:hideMark/>
-          </w:tcPr>
-          <w:p>
-            <w:pPr>
+            <w:tcBorders>
+              <w:top w:val="single" w:sz="4" w:space="0" w:color="auto"/>
+              <w:bottom w:val="single" w:sz="4" w:space="0" w:color="auto"/>
+            </w:tcBorders>
+            <w:vAlign w:val="center"/>
+            <w:hideMark/>
+          </w:tcPr>
+          <w:p>
+            <w:pPr>
+              <w:jc w:val="left"/>
               <w:rPr>
                 <w:b/>
                 <w:bCs/>
@@ -6963,7 +7075,11 @@
         </w:tc>
         <w:tc>
           <w:tcPr>
-            <w:tcW w:w="0" w:type="auto"/>
+            <w:tcW w:w="1269" w:type="dxa"/>
+            <w:tcBorders>
+              <w:top w:val="single" w:sz="4" w:space="0" w:color="auto"/>
+              <w:bottom w:val="single" w:sz="4" w:space="0" w:color="auto"/>
+            </w:tcBorders>
             <w:vAlign w:val="center"/>
             <w:hideMark/>
           </w:tcPr>
@@ -6989,7 +7105,11 @@
         </w:tc>
         <w:tc>
           <w:tcPr>
-            <w:tcW w:w="0" w:type="auto"/>
+            <w:tcW w:w="2096" w:type="dxa"/>
+            <w:tcBorders>
+              <w:top w:val="single" w:sz="4" w:space="0" w:color="auto"/>
+              <w:bottom w:val="single" w:sz="4" w:space="0" w:color="auto"/>
+            </w:tcBorders>
             <w:vAlign w:val="center"/>
             <w:hideMark/>
           </w:tcPr>
@@ -7015,7 +7135,11 @@
         </w:tc>
         <w:tc>
           <w:tcPr>
-            <w:tcW w:w="0" w:type="auto"/>
+            <w:tcW w:w="2980" w:type="dxa"/>
+            <w:tcBorders>
+              <w:top w:val="single" w:sz="4" w:space="0" w:color="auto"/>
+              <w:bottom w:val="single" w:sz="4" w:space="0" w:color="auto"/>
+            </w:tcBorders>
             <w:vAlign w:val="center"/>
             <w:hideMark/>
           </w:tcPr>
@@ -7052,6 +7176,7 @@
           </w:tcPr>
           <w:p>
             <w:pPr>
+              <w:jc w:val="left"/>
               <w:rPr>
                 <w:szCs w:val="24"/>
                 <w:lang w:val="es-ES"/>
@@ -7070,12 +7195,13 @@
         </w:tc>
         <w:tc>
           <w:tcPr>
-            <w:tcW w:w="0" w:type="auto"/>
-            <w:vAlign w:val="center"/>
-            <w:hideMark/>
-          </w:tcPr>
-          <w:p>
-            <w:pPr>
+            <w:tcW w:w="1269" w:type="dxa"/>
+            <w:vAlign w:val="center"/>
+            <w:hideMark/>
+          </w:tcPr>
+          <w:p>
+            <w:pPr>
+              <w:jc w:val="center"/>
               <w:rPr>
                 <w:szCs w:val="24"/>
                 <w:lang w:val="es-ES"/>
@@ -7092,12 +7218,13 @@
         </w:tc>
         <w:tc>
           <w:tcPr>
-            <w:tcW w:w="0" w:type="auto"/>
-            <w:vAlign w:val="center"/>
-            <w:hideMark/>
-          </w:tcPr>
-          <w:p>
-            <w:pPr>
+            <w:tcW w:w="2096" w:type="dxa"/>
+            <w:vAlign w:val="center"/>
+            <w:hideMark/>
+          </w:tcPr>
+          <w:p>
+            <w:pPr>
+              <w:jc w:val="center"/>
               <w:rPr>
                 <w:szCs w:val="24"/>
                 <w:lang w:val="es-ES"/>
@@ -7114,12 +7241,13 @@
         </w:tc>
         <w:tc>
           <w:tcPr>
-            <w:tcW w:w="0" w:type="auto"/>
-            <w:vAlign w:val="center"/>
-            <w:hideMark/>
-          </w:tcPr>
-          <w:p>
-            <w:pPr>
+            <w:tcW w:w="2980" w:type="dxa"/>
+            <w:vAlign w:val="center"/>
+            <w:hideMark/>
+          </w:tcPr>
+          <w:p>
+            <w:pPr>
+              <w:jc w:val="left"/>
               <w:rPr>
                 <w:szCs w:val="24"/>
                 <w:lang w:val="es-ES"/>
@@ -7149,6 +7277,7 @@
           </w:tcPr>
           <w:p>
             <w:pPr>
+              <w:jc w:val="left"/>
               <w:rPr>
                 <w:szCs w:val="24"/>
                 <w:lang w:val="es-ES"/>
@@ -7187,12 +7316,13 @@
         </w:tc>
         <w:tc>
           <w:tcPr>
-            <w:tcW w:w="0" w:type="auto"/>
-            <w:vAlign w:val="center"/>
-            <w:hideMark/>
-          </w:tcPr>
-          <w:p>
-            <w:pPr>
+            <w:tcW w:w="1269" w:type="dxa"/>
+            <w:vAlign w:val="center"/>
+            <w:hideMark/>
+          </w:tcPr>
+          <w:p>
+            <w:pPr>
+              <w:jc w:val="center"/>
               <w:rPr>
                 <w:szCs w:val="24"/>
                 <w:lang w:val="es-ES"/>
@@ -7209,12 +7339,13 @@
         </w:tc>
         <w:tc>
           <w:tcPr>
-            <w:tcW w:w="0" w:type="auto"/>
-            <w:vAlign w:val="center"/>
-            <w:hideMark/>
-          </w:tcPr>
-          <w:p>
-            <w:pPr>
+            <w:tcW w:w="2096" w:type="dxa"/>
+            <w:vAlign w:val="center"/>
+            <w:hideMark/>
+          </w:tcPr>
+          <w:p>
+            <w:pPr>
+              <w:jc w:val="center"/>
               <w:rPr>
                 <w:szCs w:val="24"/>
                 <w:lang w:val="es-ES"/>
@@ -7231,12 +7362,13 @@
         </w:tc>
         <w:tc>
           <w:tcPr>
-            <w:tcW w:w="0" w:type="auto"/>
-            <w:vAlign w:val="center"/>
-            <w:hideMark/>
-          </w:tcPr>
-          <w:p>
-            <w:pPr>
+            <w:tcW w:w="2980" w:type="dxa"/>
+            <w:vAlign w:val="center"/>
+            <w:hideMark/>
+          </w:tcPr>
+          <w:p>
+            <w:pPr>
+              <w:jc w:val="left"/>
               <w:rPr>
                 <w:szCs w:val="24"/>
                 <w:lang w:val="es-ES"/>
@@ -7264,6 +7396,7 @@
           </w:tcPr>
           <w:p>
             <w:pPr>
+              <w:jc w:val="left"/>
               <w:rPr>
                 <w:szCs w:val="24"/>
                 <w:lang w:val="es-ES"/>
@@ -7282,12 +7415,13 @@
         </w:tc>
         <w:tc>
           <w:tcPr>
-            <w:tcW w:w="0" w:type="auto"/>
-            <w:vAlign w:val="center"/>
-            <w:hideMark/>
-          </w:tcPr>
-          <w:p>
-            <w:pPr>
+            <w:tcW w:w="1269" w:type="dxa"/>
+            <w:vAlign w:val="center"/>
+            <w:hideMark/>
+          </w:tcPr>
+          <w:p>
+            <w:pPr>
+              <w:jc w:val="center"/>
               <w:rPr>
                 <w:szCs w:val="24"/>
                 <w:lang w:val="es-ES"/>
@@ -7304,12 +7438,13 @@
         </w:tc>
         <w:tc>
           <w:tcPr>
-            <w:tcW w:w="0" w:type="auto"/>
-            <w:vAlign w:val="center"/>
-            <w:hideMark/>
-          </w:tcPr>
-          <w:p>
-            <w:pPr>
+            <w:tcW w:w="2096" w:type="dxa"/>
+            <w:vAlign w:val="center"/>
+            <w:hideMark/>
+          </w:tcPr>
+          <w:p>
+            <w:pPr>
+              <w:jc w:val="center"/>
               <w:rPr>
                 <w:szCs w:val="24"/>
                 <w:lang w:val="es-ES"/>
@@ -7326,12 +7461,13 @@
         </w:tc>
         <w:tc>
           <w:tcPr>
-            <w:tcW w:w="0" w:type="auto"/>
-            <w:vAlign w:val="center"/>
-            <w:hideMark/>
-          </w:tcPr>
-          <w:p>
-            <w:pPr>
+            <w:tcW w:w="2980" w:type="dxa"/>
+            <w:vAlign w:val="center"/>
+            <w:hideMark/>
+          </w:tcPr>
+          <w:p>
+            <w:pPr>
+              <w:jc w:val="left"/>
               <w:rPr>
                 <w:szCs w:val="24"/>
                 <w:lang w:val="es-ES"/>
@@ -7354,11 +7490,15 @@
         <w:tc>
           <w:tcPr>
             <w:tcW w:w="0" w:type="auto"/>
-            <w:vAlign w:val="center"/>
-            <w:hideMark/>
-          </w:tcPr>
-          <w:p>
-            <w:pPr>
+            <w:tcBorders>
+              <w:bottom w:val="single" w:sz="4" w:space="0" w:color="auto"/>
+            </w:tcBorders>
+            <w:vAlign w:val="center"/>
+            <w:hideMark/>
+          </w:tcPr>
+          <w:p>
+            <w:pPr>
+              <w:jc w:val="left"/>
               <w:rPr>
                 <w:szCs w:val="24"/>
                 <w:lang w:val="es-ES"/>
@@ -7377,12 +7517,16 @@
         </w:tc>
         <w:tc>
           <w:tcPr>
-            <w:tcW w:w="0" w:type="auto"/>
-            <w:vAlign w:val="center"/>
-            <w:hideMark/>
-          </w:tcPr>
-          <w:p>
-            <w:pPr>
+            <w:tcW w:w="1269" w:type="dxa"/>
+            <w:tcBorders>
+              <w:bottom w:val="single" w:sz="4" w:space="0" w:color="auto"/>
+            </w:tcBorders>
+            <w:vAlign w:val="center"/>
+            <w:hideMark/>
+          </w:tcPr>
+          <w:p>
+            <w:pPr>
+              <w:jc w:val="center"/>
               <w:rPr>
                 <w:szCs w:val="24"/>
                 <w:lang w:val="es-ES"/>
@@ -7399,12 +7543,16 @@
         </w:tc>
         <w:tc>
           <w:tcPr>
-            <w:tcW w:w="0" w:type="auto"/>
-            <w:vAlign w:val="center"/>
-            <w:hideMark/>
-          </w:tcPr>
-          <w:p>
-            <w:pPr>
+            <w:tcW w:w="2096" w:type="dxa"/>
+            <w:tcBorders>
+              <w:bottom w:val="single" w:sz="4" w:space="0" w:color="auto"/>
+            </w:tcBorders>
+            <w:vAlign w:val="center"/>
+            <w:hideMark/>
+          </w:tcPr>
+          <w:p>
+            <w:pPr>
+              <w:jc w:val="center"/>
               <w:rPr>
                 <w:szCs w:val="24"/>
                 <w:lang w:val="es-ES"/>
@@ -7421,12 +7569,16 @@
         </w:tc>
         <w:tc>
           <w:tcPr>
-            <w:tcW w:w="0" w:type="auto"/>
-            <w:vAlign w:val="center"/>
-            <w:hideMark/>
-          </w:tcPr>
-          <w:p>
-            <w:pPr>
+            <w:tcW w:w="2980" w:type="dxa"/>
+            <w:tcBorders>
+              <w:bottom w:val="single" w:sz="4" w:space="0" w:color="auto"/>
+            </w:tcBorders>
+            <w:vAlign w:val="center"/>
+            <w:hideMark/>
+          </w:tcPr>
+          <w:p>
+            <w:pPr>
+              <w:jc w:val="left"/>
               <w:rPr>
                 <w:szCs w:val="24"/>
                 <w:lang w:val="es-ES"/>
@@ -7463,57 +7615,1658 @@
           <w:szCs w:val="24"/>
           <w:lang w:val="es-ES"/>
         </w:rPr>
-        <w:lastRenderedPageBreak/>
-        <w:t xml:space="preserve">Esta jerarquización se sustenta en que, para aplicaciones de medición fiscal, el </w:t>
-      </w:r>
+        <w:t xml:space="preserve">Esta jerarquización se sustenta en que, para aplicaciones de medición fiscal, el criterio dominante es la precisión, tal como establece API MPMS Ch. 5.6/5.8 y la literatura especializada (Miller, 1996; Spitzer, 2005; </w:t>
+      </w:r>
+      <w:proofErr w:type="spellStart"/>
+      <w:r>
+        <w:rPr>
+          <w:szCs w:val="24"/>
+          <w:lang w:val="es-ES"/>
+        </w:rPr>
+        <w:t>Lipták</w:t>
+      </w:r>
+      <w:proofErr w:type="spellEnd"/>
+      <w:r>
+        <w:rPr>
+          <w:szCs w:val="24"/>
+          <w:lang w:val="es-ES"/>
+        </w:rPr>
+        <w:t>, 2019).</w:t>
+      </w:r>
+    </w:p>
+    <w:p>
+      <w:pPr>
+        <w:rPr>
+          <w:szCs w:val="24"/>
+          <w:lang w:val="es-ES"/>
+        </w:rPr>
+      </w:pPr>
+    </w:p>
+    <w:p>
+      <w:pPr>
+        <w:rPr>
+          <w:szCs w:val="24"/>
+          <w:lang w:val="es-MX"/>
+        </w:rPr>
+      </w:pPr>
+      <w:r>
+        <w:rPr>
+          <w:szCs w:val="24"/>
+          <w:lang w:val="es-MX"/>
+        </w:rPr>
+        <w:t>La Tabla 3 muestra las características generales de las tecnologías evaluadas.</w:t>
+      </w:r>
+    </w:p>
+    <w:p>
+      <w:pPr>
+        <w:rPr>
+          <w:szCs w:val="24"/>
+          <w:lang w:val="es-MX"/>
+        </w:rPr>
+      </w:pPr>
+    </w:p>
+    <w:p>
+      <w:pPr>
+        <w:rPr>
+          <w:szCs w:val="24"/>
+          <w:lang w:val="es-MX"/>
+        </w:rPr>
+      </w:pPr>
+    </w:p>
+    <w:p>
+      <w:pPr>
+        <w:rPr>
+          <w:szCs w:val="24"/>
+          <w:lang w:val="es-MX"/>
+        </w:rPr>
+      </w:pPr>
       <w:r>
         <w:rPr>
           <w:b/>
           <w:bCs/>
           <w:szCs w:val="24"/>
-          <w:lang w:val="es-ES"/>
-        </w:rPr>
-        <w:t>criterio dominante es la precisión</w:t>
-      </w:r>
-      <w:r>
-        <w:rPr>
-          <w:szCs w:val="24"/>
-          <w:lang w:val="es-ES"/>
-        </w:rPr>
-        <w:t xml:space="preserve">, tal como establece </w:t>
-      </w:r>
-      <w:r>
-        <w:rPr>
-          <w:b/>
-          <w:bCs/>
-          <w:szCs w:val="24"/>
-          <w:lang w:val="es-ES"/>
-        </w:rPr>
-        <w:t>API MPMS Ch. 5.6/5.8</w:t>
-      </w:r>
-      <w:r>
-        <w:rPr>
-          <w:szCs w:val="24"/>
-          <w:lang w:val="es-ES"/>
-        </w:rPr>
-        <w:t xml:space="preserve"> y la literatura especializada (Miller, 1996; Spitzer, 2005; </w:t>
-      </w:r>
-      <w:proofErr w:type="spellStart"/>
-      <w:r>
-        <w:rPr>
-          <w:szCs w:val="24"/>
-          <w:lang w:val="es-ES"/>
-        </w:rPr>
-        <w:t>Lipták</w:t>
-      </w:r>
-      <w:proofErr w:type="spellEnd"/>
-      <w:r>
-        <w:rPr>
-          <w:szCs w:val="24"/>
-          <w:lang w:val="es-ES"/>
-        </w:rPr>
-        <w:t>, 2019).</w:t>
-      </w:r>
+          <w:lang w:val="es-MX"/>
+        </w:rPr>
+        <w:t>Tabla 3</w:t>
+      </w:r>
+      <w:r>
+        <w:rPr>
+          <w:szCs w:val="24"/>
+          <w:lang w:val="es-MX"/>
+        </w:rPr>
+        <w:t>. Comparación de tecnologías de medición de flujo</w:t>
+      </w:r>
+    </w:p>
+    <w:tbl>
+      <w:tblPr>
+        <w:tblW w:w="10384" w:type="dxa"/>
+        <w:jc w:val="center"/>
+        <w:tblLayout w:type="fixed"/>
+        <w:tblLook w:val="04A0" w:firstRow="1" w:lastRow="0" w:firstColumn="1" w:lastColumn="0" w:noHBand="0" w:noVBand="1"/>
+      </w:tblPr>
+      <w:tblGrid>
+        <w:gridCol w:w="1276"/>
+        <w:gridCol w:w="1134"/>
+        <w:gridCol w:w="1134"/>
+        <w:gridCol w:w="1572"/>
+        <w:gridCol w:w="2036"/>
+        <w:gridCol w:w="1495"/>
+        <w:gridCol w:w="1737"/>
+      </w:tblGrid>
+      <w:tr>
+        <w:trPr>
+          <w:trHeight w:val="285"/>
+          <w:jc w:val="center"/>
+        </w:trPr>
+        <w:tc>
+          <w:tcPr>
+            <w:tcW w:w="1276" w:type="dxa"/>
+            <w:tcBorders>
+              <w:top w:val="single" w:sz="4" w:space="0" w:color="auto"/>
+              <w:left w:val="nil"/>
+              <w:bottom w:val="single" w:sz="4" w:space="0" w:color="auto"/>
+              <w:right w:val="nil"/>
+            </w:tcBorders>
+            <w:vAlign w:val="center"/>
+            <w:hideMark/>
+          </w:tcPr>
+          <w:p>
+            <w:pPr>
+              <w:jc w:val="left"/>
+              <w:rPr>
+                <w:b/>
+                <w:bCs/>
+                <w:sz w:val="20"/>
+                <w:lang w:val="en-US"/>
+              </w:rPr>
+            </w:pPr>
+            <w:proofErr w:type="spellStart"/>
+            <w:r>
+              <w:rPr>
+                <w:b/>
+                <w:bCs/>
+                <w:sz w:val="20"/>
+                <w:lang w:val="en-US"/>
+              </w:rPr>
+              <w:t>Tecnología</w:t>
+            </w:r>
+            <w:proofErr w:type="spellEnd"/>
+          </w:p>
+        </w:tc>
+        <w:tc>
+          <w:tcPr>
+            <w:tcW w:w="1134" w:type="dxa"/>
+            <w:tcBorders>
+              <w:top w:val="single" w:sz="4" w:space="0" w:color="auto"/>
+              <w:left w:val="nil"/>
+              <w:bottom w:val="single" w:sz="4" w:space="0" w:color="auto"/>
+              <w:right w:val="nil"/>
+            </w:tcBorders>
+            <w:vAlign w:val="center"/>
+            <w:hideMark/>
+          </w:tcPr>
+          <w:p>
+            <w:pPr>
+              <w:jc w:val="left"/>
+              <w:rPr>
+                <w:b/>
+                <w:bCs/>
+                <w:sz w:val="20"/>
+                <w:lang w:val="en-US"/>
+              </w:rPr>
+            </w:pPr>
+            <w:r>
+              <w:rPr>
+                <w:b/>
+                <w:bCs/>
+                <w:sz w:val="20"/>
+                <w:lang w:val="en-US"/>
+              </w:rPr>
+              <w:t xml:space="preserve">Principio de </w:t>
+            </w:r>
+            <w:proofErr w:type="spellStart"/>
+            <w:r>
+              <w:rPr>
+                <w:b/>
+                <w:bCs/>
+                <w:sz w:val="20"/>
+                <w:lang w:val="en-US"/>
+              </w:rPr>
+              <w:t>operación</w:t>
+            </w:r>
+            <w:proofErr w:type="spellEnd"/>
+          </w:p>
+        </w:tc>
+        <w:tc>
+          <w:tcPr>
+            <w:tcW w:w="1134" w:type="dxa"/>
+            <w:tcBorders>
+              <w:top w:val="single" w:sz="4" w:space="0" w:color="auto"/>
+              <w:left w:val="nil"/>
+              <w:bottom w:val="single" w:sz="4" w:space="0" w:color="auto"/>
+              <w:right w:val="nil"/>
+            </w:tcBorders>
+            <w:vAlign w:val="center"/>
+            <w:hideMark/>
+          </w:tcPr>
+          <w:p>
+            <w:pPr>
+              <w:jc w:val="left"/>
+              <w:rPr>
+                <w:b/>
+                <w:bCs/>
+                <w:sz w:val="20"/>
+                <w:lang w:val="en-US"/>
+              </w:rPr>
+            </w:pPr>
+            <w:proofErr w:type="spellStart"/>
+            <w:r>
+              <w:rPr>
+                <w:b/>
+                <w:bCs/>
+                <w:sz w:val="20"/>
+                <w:lang w:val="en-US"/>
+              </w:rPr>
+              <w:t>Precisión</w:t>
+            </w:r>
+            <w:proofErr w:type="spellEnd"/>
+            <w:r>
+              <w:rPr>
+                <w:b/>
+                <w:bCs/>
+                <w:sz w:val="20"/>
+                <w:lang w:val="en-US"/>
+              </w:rPr>
+              <w:t xml:space="preserve"> </w:t>
+            </w:r>
+            <w:proofErr w:type="spellStart"/>
+            <w:r>
+              <w:rPr>
+                <w:b/>
+                <w:bCs/>
+                <w:sz w:val="20"/>
+                <w:lang w:val="en-US"/>
+              </w:rPr>
+              <w:t>típica</w:t>
+            </w:r>
+            <w:proofErr w:type="spellEnd"/>
+          </w:p>
+        </w:tc>
+        <w:tc>
+          <w:tcPr>
+            <w:tcW w:w="1572" w:type="dxa"/>
+            <w:tcBorders>
+              <w:top w:val="single" w:sz="4" w:space="0" w:color="auto"/>
+              <w:left w:val="nil"/>
+              <w:bottom w:val="single" w:sz="4" w:space="0" w:color="auto"/>
+              <w:right w:val="nil"/>
+            </w:tcBorders>
+            <w:vAlign w:val="center"/>
+            <w:hideMark/>
+          </w:tcPr>
+          <w:p>
+            <w:pPr>
+              <w:jc w:val="left"/>
+              <w:rPr>
+                <w:b/>
+                <w:bCs/>
+                <w:sz w:val="20"/>
+                <w:lang w:val="en-US"/>
+              </w:rPr>
+            </w:pPr>
+            <w:proofErr w:type="spellStart"/>
+            <w:r>
+              <w:rPr>
+                <w:b/>
+                <w:bCs/>
+                <w:sz w:val="20"/>
+                <w:lang w:val="en-US"/>
+              </w:rPr>
+              <w:t>Ventajas</w:t>
+            </w:r>
+            <w:proofErr w:type="spellEnd"/>
+          </w:p>
+        </w:tc>
+        <w:tc>
+          <w:tcPr>
+            <w:tcW w:w="2036" w:type="dxa"/>
+            <w:tcBorders>
+              <w:top w:val="single" w:sz="4" w:space="0" w:color="auto"/>
+              <w:left w:val="nil"/>
+              <w:bottom w:val="single" w:sz="4" w:space="0" w:color="auto"/>
+              <w:right w:val="nil"/>
+            </w:tcBorders>
+            <w:vAlign w:val="center"/>
+            <w:hideMark/>
+          </w:tcPr>
+          <w:p>
+            <w:pPr>
+              <w:jc w:val="left"/>
+              <w:rPr>
+                <w:b/>
+                <w:bCs/>
+                <w:sz w:val="20"/>
+                <w:lang w:val="en-US"/>
+              </w:rPr>
+            </w:pPr>
+            <w:proofErr w:type="spellStart"/>
+            <w:r>
+              <w:rPr>
+                <w:b/>
+                <w:bCs/>
+                <w:sz w:val="20"/>
+                <w:lang w:val="en-US"/>
+              </w:rPr>
+              <w:t>Limitaciones</w:t>
+            </w:r>
+            <w:proofErr w:type="spellEnd"/>
+          </w:p>
+        </w:tc>
+        <w:tc>
+          <w:tcPr>
+            <w:tcW w:w="1495" w:type="dxa"/>
+            <w:tcBorders>
+              <w:top w:val="single" w:sz="4" w:space="0" w:color="auto"/>
+              <w:left w:val="nil"/>
+              <w:bottom w:val="single" w:sz="4" w:space="0" w:color="auto"/>
+              <w:right w:val="nil"/>
+            </w:tcBorders>
+            <w:vAlign w:val="center"/>
+            <w:hideMark/>
+          </w:tcPr>
+          <w:p>
+            <w:pPr>
+              <w:jc w:val="left"/>
+              <w:rPr>
+                <w:b/>
+                <w:bCs/>
+                <w:sz w:val="20"/>
+                <w:lang w:val="en-US"/>
+              </w:rPr>
+            </w:pPr>
+            <w:proofErr w:type="spellStart"/>
+            <w:r>
+              <w:rPr>
+                <w:b/>
+                <w:bCs/>
+                <w:sz w:val="20"/>
+                <w:lang w:val="en-US"/>
+              </w:rPr>
+              <w:t>Aplicación</w:t>
+            </w:r>
+            <w:proofErr w:type="spellEnd"/>
+            <w:r>
+              <w:rPr>
+                <w:b/>
+                <w:bCs/>
+                <w:sz w:val="20"/>
+                <w:lang w:val="en-US"/>
+              </w:rPr>
+              <w:t xml:space="preserve"> </w:t>
+            </w:r>
+            <w:proofErr w:type="spellStart"/>
+            <w:r>
+              <w:rPr>
+                <w:b/>
+                <w:bCs/>
+                <w:sz w:val="20"/>
+                <w:lang w:val="en-US"/>
+              </w:rPr>
+              <w:t>típica</w:t>
+            </w:r>
+            <w:proofErr w:type="spellEnd"/>
+          </w:p>
+        </w:tc>
+        <w:tc>
+          <w:tcPr>
+            <w:tcW w:w="1737" w:type="dxa"/>
+            <w:tcBorders>
+              <w:top w:val="single" w:sz="4" w:space="0" w:color="auto"/>
+              <w:left w:val="nil"/>
+              <w:bottom w:val="single" w:sz="4" w:space="0" w:color="auto"/>
+              <w:right w:val="nil"/>
+            </w:tcBorders>
+            <w:vAlign w:val="center"/>
+            <w:hideMark/>
+          </w:tcPr>
+          <w:p>
+            <w:pPr>
+              <w:jc w:val="left"/>
+              <w:rPr>
+                <w:b/>
+                <w:bCs/>
+                <w:sz w:val="20"/>
+                <w:lang w:val="en-US"/>
+              </w:rPr>
+            </w:pPr>
+            <w:proofErr w:type="spellStart"/>
+            <w:r>
+              <w:rPr>
+                <w:b/>
+                <w:bCs/>
+                <w:sz w:val="20"/>
+                <w:lang w:val="en-US"/>
+              </w:rPr>
+              <w:t>Mantenimiento</w:t>
+            </w:r>
+            <w:proofErr w:type="spellEnd"/>
+          </w:p>
+        </w:tc>
+      </w:tr>
+      <w:tr>
+        <w:trPr>
+          <w:trHeight w:val="1140"/>
+          <w:jc w:val="center"/>
+        </w:trPr>
+        <w:tc>
+          <w:tcPr>
+            <w:tcW w:w="1276" w:type="dxa"/>
+            <w:tcBorders>
+              <w:top w:val="single" w:sz="4" w:space="0" w:color="auto"/>
+              <w:left w:val="nil"/>
+              <w:bottom w:val="nil"/>
+              <w:right w:val="nil"/>
+            </w:tcBorders>
+            <w:vAlign w:val="center"/>
+            <w:hideMark/>
+          </w:tcPr>
+          <w:p>
+            <w:pPr>
+              <w:jc w:val="left"/>
+              <w:rPr>
+                <w:b/>
+                <w:bCs/>
+                <w:sz w:val="20"/>
+                <w:lang w:val="en-US"/>
+              </w:rPr>
+            </w:pPr>
+            <w:r>
+              <w:rPr>
+                <w:b/>
+                <w:bCs/>
+                <w:sz w:val="20"/>
+                <w:lang w:val="en-US"/>
+              </w:rPr>
+              <w:t>Coriolis</w:t>
+            </w:r>
+          </w:p>
+        </w:tc>
+        <w:tc>
+          <w:tcPr>
+            <w:tcW w:w="1134" w:type="dxa"/>
+            <w:tcBorders>
+              <w:top w:val="single" w:sz="4" w:space="0" w:color="auto"/>
+              <w:left w:val="nil"/>
+              <w:bottom w:val="nil"/>
+              <w:right w:val="nil"/>
+            </w:tcBorders>
+            <w:vAlign w:val="center"/>
+            <w:hideMark/>
+          </w:tcPr>
+          <w:p>
+            <w:pPr>
+              <w:jc w:val="left"/>
+              <w:rPr>
+                <w:sz w:val="20"/>
+                <w:lang w:val="es-MX"/>
+              </w:rPr>
+            </w:pPr>
+            <w:r>
+              <w:rPr>
+                <w:sz w:val="20"/>
+                <w:lang w:val="es-MX"/>
+              </w:rPr>
+              <w:t>Vibración de tubos y efecto Coriolis</w:t>
+            </w:r>
+          </w:p>
+        </w:tc>
+        <w:tc>
+          <w:tcPr>
+            <w:tcW w:w="1134" w:type="dxa"/>
+            <w:tcBorders>
+              <w:top w:val="single" w:sz="4" w:space="0" w:color="auto"/>
+              <w:left w:val="nil"/>
+              <w:bottom w:val="nil"/>
+              <w:right w:val="nil"/>
+            </w:tcBorders>
+            <w:vAlign w:val="center"/>
+            <w:hideMark/>
+          </w:tcPr>
+          <w:p>
+            <w:pPr>
+              <w:jc w:val="left"/>
+              <w:rPr>
+                <w:sz w:val="20"/>
+                <w:lang w:val="en-US"/>
+              </w:rPr>
+            </w:pPr>
+            <w:r>
+              <w:rPr>
+                <w:sz w:val="20"/>
+                <w:lang w:val="en-US"/>
+              </w:rPr>
+              <w:t xml:space="preserve">±0.1% del valor </w:t>
+            </w:r>
+            <w:proofErr w:type="spellStart"/>
+            <w:r>
+              <w:rPr>
+                <w:sz w:val="20"/>
+                <w:lang w:val="en-US"/>
+              </w:rPr>
+              <w:t>medido</w:t>
+            </w:r>
+            <w:proofErr w:type="spellEnd"/>
+          </w:p>
+        </w:tc>
+        <w:tc>
+          <w:tcPr>
+            <w:tcW w:w="1572" w:type="dxa"/>
+            <w:tcBorders>
+              <w:top w:val="single" w:sz="4" w:space="0" w:color="auto"/>
+              <w:left w:val="nil"/>
+              <w:bottom w:val="nil"/>
+              <w:right w:val="nil"/>
+            </w:tcBorders>
+            <w:vAlign w:val="center"/>
+            <w:hideMark/>
+          </w:tcPr>
+          <w:p>
+            <w:pPr>
+              <w:jc w:val="left"/>
+              <w:rPr>
+                <w:sz w:val="20"/>
+                <w:lang w:val="es-MX"/>
+              </w:rPr>
+            </w:pPr>
+            <w:r>
+              <w:rPr>
+                <w:sz w:val="20"/>
+                <w:lang w:val="es-MX"/>
+              </w:rPr>
+              <w:t>Mide flujo másico directo; alta precisión; no requiere tramos rectos; mide densidad y temperatura</w:t>
+            </w:r>
+          </w:p>
+        </w:tc>
+        <w:tc>
+          <w:tcPr>
+            <w:tcW w:w="2036" w:type="dxa"/>
+            <w:tcBorders>
+              <w:top w:val="single" w:sz="4" w:space="0" w:color="auto"/>
+              <w:left w:val="nil"/>
+              <w:bottom w:val="nil"/>
+              <w:right w:val="nil"/>
+            </w:tcBorders>
+            <w:vAlign w:val="center"/>
+            <w:hideMark/>
+          </w:tcPr>
+          <w:p>
+            <w:pPr>
+              <w:jc w:val="left"/>
+              <w:rPr>
+                <w:sz w:val="20"/>
+                <w:lang w:val="es-MX"/>
+              </w:rPr>
+            </w:pPr>
+            <w:r>
+              <w:rPr>
+                <w:sz w:val="20"/>
+                <w:lang w:val="es-MX"/>
+              </w:rPr>
+              <w:t>Alto costo; tamaño limitado para grandes diámetros; sensibilidad a vibraciones externas</w:t>
+            </w:r>
+          </w:p>
+        </w:tc>
+        <w:tc>
+          <w:tcPr>
+            <w:tcW w:w="1495" w:type="dxa"/>
+            <w:tcBorders>
+              <w:top w:val="single" w:sz="4" w:space="0" w:color="auto"/>
+              <w:left w:val="nil"/>
+              <w:bottom w:val="nil"/>
+              <w:right w:val="nil"/>
+            </w:tcBorders>
+            <w:vAlign w:val="center"/>
+            <w:hideMark/>
+          </w:tcPr>
+          <w:p>
+            <w:pPr>
+              <w:jc w:val="left"/>
+              <w:rPr>
+                <w:sz w:val="20"/>
+                <w:lang w:val="es-MX"/>
+              </w:rPr>
+            </w:pPr>
+            <w:r>
+              <w:rPr>
+                <w:sz w:val="20"/>
+                <w:lang w:val="es-MX"/>
+              </w:rPr>
+              <w:t>Crudo y refinados, transferencia custodia</w:t>
+            </w:r>
+          </w:p>
+        </w:tc>
+        <w:tc>
+          <w:tcPr>
+            <w:tcW w:w="1737" w:type="dxa"/>
+            <w:tcBorders>
+              <w:top w:val="single" w:sz="4" w:space="0" w:color="auto"/>
+              <w:left w:val="nil"/>
+              <w:bottom w:val="nil"/>
+              <w:right w:val="nil"/>
+            </w:tcBorders>
+            <w:vAlign w:val="center"/>
+            <w:hideMark/>
+          </w:tcPr>
+          <w:p>
+            <w:pPr>
+              <w:jc w:val="left"/>
+              <w:rPr>
+                <w:sz w:val="20"/>
+                <w:lang w:val="en-US"/>
+              </w:rPr>
+            </w:pPr>
+            <w:r>
+              <w:rPr>
+                <w:sz w:val="20"/>
+                <w:lang w:val="en-US"/>
+              </w:rPr>
+              <w:t xml:space="preserve">Bajo, sin partes </w:t>
+            </w:r>
+            <w:proofErr w:type="spellStart"/>
+            <w:r>
+              <w:rPr>
+                <w:sz w:val="20"/>
+                <w:lang w:val="en-US"/>
+              </w:rPr>
+              <w:t>móviles</w:t>
+            </w:r>
+            <w:proofErr w:type="spellEnd"/>
+          </w:p>
+        </w:tc>
+      </w:tr>
+      <w:tr>
+        <w:trPr>
+          <w:trHeight w:val="1140"/>
+          <w:jc w:val="center"/>
+        </w:trPr>
+        <w:tc>
+          <w:tcPr>
+            <w:tcW w:w="1276" w:type="dxa"/>
+            <w:tcBorders>
+              <w:top w:val="nil"/>
+              <w:left w:val="nil"/>
+              <w:bottom w:val="nil"/>
+              <w:right w:val="nil"/>
+            </w:tcBorders>
+            <w:vAlign w:val="center"/>
+            <w:hideMark/>
+          </w:tcPr>
+          <w:p>
+            <w:pPr>
+              <w:jc w:val="left"/>
+              <w:rPr>
+                <w:b/>
+                <w:bCs/>
+                <w:sz w:val="20"/>
+                <w:lang w:val="en-US"/>
+              </w:rPr>
+            </w:pPr>
+            <w:proofErr w:type="spellStart"/>
+            <w:r>
+              <w:rPr>
+                <w:b/>
+                <w:bCs/>
+                <w:sz w:val="20"/>
+                <w:lang w:val="en-US"/>
+              </w:rPr>
+              <w:t>Ultrasónico</w:t>
+            </w:r>
+            <w:proofErr w:type="spellEnd"/>
+          </w:p>
+        </w:tc>
+        <w:tc>
+          <w:tcPr>
+            <w:tcW w:w="1134" w:type="dxa"/>
+            <w:tcBorders>
+              <w:top w:val="nil"/>
+              <w:left w:val="nil"/>
+              <w:bottom w:val="nil"/>
+              <w:right w:val="nil"/>
+            </w:tcBorders>
+            <w:vAlign w:val="center"/>
+            <w:hideMark/>
+          </w:tcPr>
+          <w:p>
+            <w:pPr>
+              <w:jc w:val="left"/>
+              <w:rPr>
+                <w:sz w:val="20"/>
+                <w:lang w:val="es-MX"/>
+              </w:rPr>
+            </w:pPr>
+            <w:r>
+              <w:rPr>
+                <w:sz w:val="20"/>
+                <w:lang w:val="es-MX"/>
+              </w:rPr>
+              <w:t>Tiempo de tránsito o efecto Doppler</w:t>
+            </w:r>
+          </w:p>
+        </w:tc>
+        <w:tc>
+          <w:tcPr>
+            <w:tcW w:w="1134" w:type="dxa"/>
+            <w:tcBorders>
+              <w:top w:val="nil"/>
+              <w:left w:val="nil"/>
+              <w:bottom w:val="nil"/>
+              <w:right w:val="nil"/>
+            </w:tcBorders>
+            <w:vAlign w:val="center"/>
+            <w:hideMark/>
+          </w:tcPr>
+          <w:p>
+            <w:pPr>
+              <w:jc w:val="left"/>
+              <w:rPr>
+                <w:sz w:val="20"/>
+                <w:lang w:val="en-US"/>
+              </w:rPr>
+            </w:pPr>
+            <w:r>
+              <w:rPr>
+                <w:sz w:val="20"/>
+                <w:lang w:val="en-US"/>
+              </w:rPr>
+              <w:t>±0.2-1%</w:t>
+            </w:r>
+          </w:p>
+        </w:tc>
+        <w:tc>
+          <w:tcPr>
+            <w:tcW w:w="1572" w:type="dxa"/>
+            <w:tcBorders>
+              <w:top w:val="nil"/>
+              <w:left w:val="nil"/>
+              <w:bottom w:val="nil"/>
+              <w:right w:val="nil"/>
+            </w:tcBorders>
+            <w:vAlign w:val="center"/>
+            <w:hideMark/>
+          </w:tcPr>
+          <w:p>
+            <w:pPr>
+              <w:jc w:val="left"/>
+              <w:rPr>
+                <w:sz w:val="20"/>
+                <w:lang w:val="es-MX"/>
+              </w:rPr>
+            </w:pPr>
+            <w:r>
+              <w:rPr>
+                <w:sz w:val="20"/>
+                <w:lang w:val="es-MX"/>
+              </w:rPr>
+              <w:t>No invasivo; mide grandes diámetros; bidireccional; sin caída de presión</w:t>
+            </w:r>
+          </w:p>
+        </w:tc>
+        <w:tc>
+          <w:tcPr>
+            <w:tcW w:w="2036" w:type="dxa"/>
+            <w:tcBorders>
+              <w:top w:val="nil"/>
+              <w:left w:val="nil"/>
+              <w:bottom w:val="nil"/>
+              <w:right w:val="nil"/>
+            </w:tcBorders>
+            <w:vAlign w:val="center"/>
+            <w:hideMark/>
+          </w:tcPr>
+          <w:p>
+            <w:pPr>
+              <w:jc w:val="left"/>
+              <w:rPr>
+                <w:sz w:val="20"/>
+                <w:lang w:val="es-MX"/>
+              </w:rPr>
+            </w:pPr>
+            <w:r>
+              <w:rPr>
+                <w:sz w:val="20"/>
+                <w:lang w:val="es-MX"/>
+              </w:rPr>
+              <w:t>Requiere fluidos limpios para mejor precisión; sensible a burbujas y sólidos</w:t>
+            </w:r>
+          </w:p>
+        </w:tc>
+        <w:tc>
+          <w:tcPr>
+            <w:tcW w:w="1495" w:type="dxa"/>
+            <w:tcBorders>
+              <w:top w:val="nil"/>
+              <w:left w:val="nil"/>
+              <w:bottom w:val="nil"/>
+              <w:right w:val="nil"/>
+            </w:tcBorders>
+            <w:vAlign w:val="center"/>
+            <w:hideMark/>
+          </w:tcPr>
+          <w:p>
+            <w:pPr>
+              <w:jc w:val="left"/>
+              <w:rPr>
+                <w:sz w:val="20"/>
+                <w:lang w:val="es-MX"/>
+              </w:rPr>
+            </w:pPr>
+            <w:r>
+              <w:rPr>
+                <w:sz w:val="20"/>
+                <w:lang w:val="es-MX"/>
+              </w:rPr>
+              <w:t>Líquidos y gases, ductos grandes</w:t>
+            </w:r>
+          </w:p>
+        </w:tc>
+        <w:tc>
+          <w:tcPr>
+            <w:tcW w:w="1737" w:type="dxa"/>
+            <w:tcBorders>
+              <w:top w:val="nil"/>
+              <w:left w:val="nil"/>
+              <w:bottom w:val="nil"/>
+              <w:right w:val="nil"/>
+            </w:tcBorders>
+            <w:vAlign w:val="center"/>
+            <w:hideMark/>
+          </w:tcPr>
+          <w:p>
+            <w:pPr>
+              <w:jc w:val="left"/>
+              <w:rPr>
+                <w:sz w:val="20"/>
+                <w:lang w:val="en-US"/>
+              </w:rPr>
+            </w:pPr>
+            <w:r>
+              <w:rPr>
+                <w:sz w:val="20"/>
+                <w:lang w:val="en-US"/>
+              </w:rPr>
+              <w:t xml:space="preserve">Bajo, </w:t>
+            </w:r>
+            <w:proofErr w:type="spellStart"/>
+            <w:r>
+              <w:rPr>
+                <w:sz w:val="20"/>
+                <w:lang w:val="en-US"/>
+              </w:rPr>
+              <w:t>sensores</w:t>
+            </w:r>
+            <w:proofErr w:type="spellEnd"/>
+            <w:r>
+              <w:rPr>
+                <w:sz w:val="20"/>
+                <w:lang w:val="en-US"/>
+              </w:rPr>
+              <w:t xml:space="preserve"> </w:t>
+            </w:r>
+            <w:proofErr w:type="spellStart"/>
+            <w:r>
+              <w:rPr>
+                <w:sz w:val="20"/>
+                <w:lang w:val="en-US"/>
+              </w:rPr>
+              <w:t>periódicos</w:t>
+            </w:r>
+            <w:proofErr w:type="spellEnd"/>
+          </w:p>
+        </w:tc>
+      </w:tr>
+      <w:tr>
+        <w:trPr>
+          <w:trHeight w:val="1140"/>
+          <w:jc w:val="center"/>
+        </w:trPr>
+        <w:tc>
+          <w:tcPr>
+            <w:tcW w:w="1276" w:type="dxa"/>
+            <w:tcBorders>
+              <w:top w:val="nil"/>
+              <w:left w:val="nil"/>
+              <w:bottom w:val="nil"/>
+              <w:right w:val="nil"/>
+            </w:tcBorders>
+            <w:vAlign w:val="center"/>
+            <w:hideMark/>
+          </w:tcPr>
+          <w:p>
+            <w:pPr>
+              <w:jc w:val="left"/>
+              <w:rPr>
+                <w:b/>
+                <w:bCs/>
+                <w:sz w:val="20"/>
+                <w:lang w:val="en-US"/>
+              </w:rPr>
+            </w:pPr>
+            <w:proofErr w:type="spellStart"/>
+            <w:r>
+              <w:rPr>
+                <w:b/>
+                <w:bCs/>
+                <w:sz w:val="20"/>
+                <w:lang w:val="en-US"/>
+              </w:rPr>
+              <w:t>Magnético</w:t>
+            </w:r>
+            <w:proofErr w:type="spellEnd"/>
+          </w:p>
+        </w:tc>
+        <w:tc>
+          <w:tcPr>
+            <w:tcW w:w="1134" w:type="dxa"/>
+            <w:tcBorders>
+              <w:top w:val="nil"/>
+              <w:left w:val="nil"/>
+              <w:bottom w:val="nil"/>
+              <w:right w:val="nil"/>
+            </w:tcBorders>
+            <w:vAlign w:val="center"/>
+            <w:hideMark/>
+          </w:tcPr>
+          <w:p>
+            <w:pPr>
+              <w:jc w:val="left"/>
+              <w:rPr>
+                <w:sz w:val="20"/>
+                <w:lang w:val="es-MX"/>
+              </w:rPr>
+            </w:pPr>
+            <w:r>
+              <w:rPr>
+                <w:sz w:val="20"/>
+                <w:lang w:val="es-MX"/>
+              </w:rPr>
+              <w:t>Ley de Faraday, inducción electromagnética</w:t>
+            </w:r>
+          </w:p>
+        </w:tc>
+        <w:tc>
+          <w:tcPr>
+            <w:tcW w:w="1134" w:type="dxa"/>
+            <w:tcBorders>
+              <w:top w:val="nil"/>
+              <w:left w:val="nil"/>
+              <w:bottom w:val="nil"/>
+              <w:right w:val="nil"/>
+            </w:tcBorders>
+            <w:vAlign w:val="center"/>
+            <w:hideMark/>
+          </w:tcPr>
+          <w:p>
+            <w:pPr>
+              <w:jc w:val="left"/>
+              <w:rPr>
+                <w:sz w:val="20"/>
+                <w:lang w:val="en-US"/>
+              </w:rPr>
+            </w:pPr>
+            <w:r>
+              <w:rPr>
+                <w:sz w:val="20"/>
+                <w:lang w:val="en-US"/>
+              </w:rPr>
+              <w:t>±0.5%</w:t>
+            </w:r>
+          </w:p>
+        </w:tc>
+        <w:tc>
+          <w:tcPr>
+            <w:tcW w:w="1572" w:type="dxa"/>
+            <w:tcBorders>
+              <w:top w:val="nil"/>
+              <w:left w:val="nil"/>
+              <w:bottom w:val="nil"/>
+              <w:right w:val="nil"/>
+            </w:tcBorders>
+            <w:vAlign w:val="center"/>
+            <w:hideMark/>
+          </w:tcPr>
+          <w:p>
+            <w:pPr>
+              <w:jc w:val="left"/>
+              <w:rPr>
+                <w:sz w:val="20"/>
+                <w:lang w:val="es-MX"/>
+              </w:rPr>
+            </w:pPr>
+            <w:r>
+              <w:rPr>
+                <w:sz w:val="20"/>
+                <w:lang w:val="es-MX"/>
+              </w:rPr>
+              <w:t>Sin partes móviles; adecuado para fluidos conductivos; buen costo</w:t>
+            </w:r>
+          </w:p>
+        </w:tc>
+        <w:tc>
+          <w:tcPr>
+            <w:tcW w:w="2036" w:type="dxa"/>
+            <w:tcBorders>
+              <w:top w:val="nil"/>
+              <w:left w:val="nil"/>
+              <w:bottom w:val="nil"/>
+              <w:right w:val="nil"/>
+            </w:tcBorders>
+            <w:vAlign w:val="center"/>
+            <w:hideMark/>
+          </w:tcPr>
+          <w:p>
+            <w:pPr>
+              <w:jc w:val="left"/>
+              <w:rPr>
+                <w:sz w:val="20"/>
+                <w:lang w:val="es-MX"/>
+              </w:rPr>
+            </w:pPr>
+            <w:r>
+              <w:rPr>
+                <w:sz w:val="20"/>
+                <w:lang w:val="es-MX"/>
+              </w:rPr>
+              <w:t>No sirve para fluidos no conductores (hidrocarburos puros, aceites)</w:t>
+            </w:r>
+          </w:p>
+        </w:tc>
+        <w:tc>
+          <w:tcPr>
+            <w:tcW w:w="1495" w:type="dxa"/>
+            <w:tcBorders>
+              <w:top w:val="nil"/>
+              <w:left w:val="nil"/>
+              <w:bottom w:val="nil"/>
+              <w:right w:val="nil"/>
+            </w:tcBorders>
+            <w:vAlign w:val="center"/>
+            <w:hideMark/>
+          </w:tcPr>
+          <w:p>
+            <w:pPr>
+              <w:jc w:val="left"/>
+              <w:rPr>
+                <w:sz w:val="20"/>
+                <w:lang w:val="en-US"/>
+              </w:rPr>
+            </w:pPr>
+            <w:r>
+              <w:rPr>
+                <w:sz w:val="20"/>
+                <w:lang w:val="en-US"/>
+              </w:rPr>
+              <w:t xml:space="preserve">Agua, </w:t>
+            </w:r>
+            <w:proofErr w:type="spellStart"/>
+            <w:r>
+              <w:rPr>
+                <w:sz w:val="20"/>
+                <w:lang w:val="en-US"/>
+              </w:rPr>
+              <w:t>efluentes</w:t>
+            </w:r>
+            <w:proofErr w:type="spellEnd"/>
+            <w:r>
+              <w:rPr>
+                <w:sz w:val="20"/>
+                <w:lang w:val="en-US"/>
+              </w:rPr>
+              <w:t xml:space="preserve">, </w:t>
+            </w:r>
+            <w:proofErr w:type="spellStart"/>
+            <w:r>
+              <w:rPr>
+                <w:sz w:val="20"/>
+                <w:lang w:val="en-US"/>
+              </w:rPr>
+              <w:t>algunos</w:t>
+            </w:r>
+            <w:proofErr w:type="spellEnd"/>
+            <w:r>
+              <w:rPr>
+                <w:sz w:val="20"/>
+                <w:lang w:val="en-US"/>
+              </w:rPr>
+              <w:t xml:space="preserve"> </w:t>
+            </w:r>
+            <w:proofErr w:type="spellStart"/>
+            <w:r>
+              <w:rPr>
+                <w:sz w:val="20"/>
+                <w:lang w:val="en-US"/>
+              </w:rPr>
+              <w:t>refinados</w:t>
+            </w:r>
+            <w:proofErr w:type="spellEnd"/>
+          </w:p>
+        </w:tc>
+        <w:tc>
+          <w:tcPr>
+            <w:tcW w:w="1737" w:type="dxa"/>
+            <w:tcBorders>
+              <w:top w:val="nil"/>
+              <w:left w:val="nil"/>
+              <w:bottom w:val="nil"/>
+              <w:right w:val="nil"/>
+            </w:tcBorders>
+            <w:vAlign w:val="center"/>
+            <w:hideMark/>
+          </w:tcPr>
+          <w:p>
+            <w:pPr>
+              <w:jc w:val="left"/>
+              <w:rPr>
+                <w:sz w:val="20"/>
+                <w:lang w:val="en-US"/>
+              </w:rPr>
+            </w:pPr>
+            <w:r>
+              <w:rPr>
+                <w:sz w:val="20"/>
+                <w:lang w:val="en-US"/>
+              </w:rPr>
+              <w:t xml:space="preserve">Bajo-medio, </w:t>
+            </w:r>
+            <w:proofErr w:type="spellStart"/>
+            <w:r>
+              <w:rPr>
+                <w:sz w:val="20"/>
+                <w:lang w:val="en-US"/>
+              </w:rPr>
+              <w:t>limpiar</w:t>
+            </w:r>
+            <w:proofErr w:type="spellEnd"/>
+            <w:r>
+              <w:rPr>
+                <w:sz w:val="20"/>
+                <w:lang w:val="en-US"/>
+              </w:rPr>
+              <w:t xml:space="preserve"> </w:t>
+            </w:r>
+            <w:proofErr w:type="spellStart"/>
+            <w:r>
+              <w:rPr>
+                <w:sz w:val="20"/>
+                <w:lang w:val="en-US"/>
+              </w:rPr>
+              <w:t>electrodos</w:t>
+            </w:r>
+            <w:proofErr w:type="spellEnd"/>
+          </w:p>
+        </w:tc>
+      </w:tr>
+      <w:tr>
+        <w:trPr>
+          <w:trHeight w:val="1140"/>
+          <w:jc w:val="center"/>
+        </w:trPr>
+        <w:tc>
+          <w:tcPr>
+            <w:tcW w:w="1276" w:type="dxa"/>
+            <w:tcBorders>
+              <w:top w:val="nil"/>
+              <w:left w:val="nil"/>
+              <w:right w:val="nil"/>
+            </w:tcBorders>
+            <w:vAlign w:val="center"/>
+            <w:hideMark/>
+          </w:tcPr>
+          <w:p>
+            <w:pPr>
+              <w:jc w:val="left"/>
+              <w:rPr>
+                <w:b/>
+                <w:bCs/>
+                <w:sz w:val="20"/>
+                <w:lang w:val="en-US"/>
+              </w:rPr>
+            </w:pPr>
+            <w:proofErr w:type="spellStart"/>
+            <w:r>
+              <w:rPr>
+                <w:b/>
+                <w:bCs/>
+                <w:sz w:val="20"/>
+                <w:lang w:val="en-US"/>
+              </w:rPr>
+              <w:t>Vórtice</w:t>
+            </w:r>
+            <w:proofErr w:type="spellEnd"/>
+          </w:p>
+        </w:tc>
+        <w:tc>
+          <w:tcPr>
+            <w:tcW w:w="1134" w:type="dxa"/>
+            <w:tcBorders>
+              <w:top w:val="nil"/>
+              <w:left w:val="nil"/>
+              <w:right w:val="nil"/>
+            </w:tcBorders>
+            <w:vAlign w:val="center"/>
+            <w:hideMark/>
+          </w:tcPr>
+          <w:p>
+            <w:pPr>
+              <w:jc w:val="left"/>
+              <w:rPr>
+                <w:sz w:val="20"/>
+                <w:lang w:val="en-US"/>
+              </w:rPr>
+            </w:pPr>
+            <w:r>
+              <w:rPr>
+                <w:sz w:val="20"/>
+                <w:lang w:val="en-US"/>
+              </w:rPr>
+              <w:t xml:space="preserve">Generación de </w:t>
+            </w:r>
+            <w:proofErr w:type="spellStart"/>
+            <w:r>
+              <w:rPr>
+                <w:sz w:val="20"/>
+                <w:lang w:val="en-US"/>
+              </w:rPr>
+              <w:t>vórtices</w:t>
+            </w:r>
+            <w:proofErr w:type="spellEnd"/>
+          </w:p>
+        </w:tc>
+        <w:tc>
+          <w:tcPr>
+            <w:tcW w:w="1134" w:type="dxa"/>
+            <w:tcBorders>
+              <w:top w:val="nil"/>
+              <w:left w:val="nil"/>
+              <w:right w:val="nil"/>
+            </w:tcBorders>
+            <w:vAlign w:val="center"/>
+            <w:hideMark/>
+          </w:tcPr>
+          <w:p>
+            <w:pPr>
+              <w:jc w:val="left"/>
+              <w:rPr>
+                <w:sz w:val="20"/>
+                <w:lang w:val="en-US"/>
+              </w:rPr>
+            </w:pPr>
+            <w:r>
+              <w:rPr>
+                <w:sz w:val="20"/>
+                <w:lang w:val="en-US"/>
+              </w:rPr>
+              <w:t>±1%</w:t>
+            </w:r>
+          </w:p>
+        </w:tc>
+        <w:tc>
+          <w:tcPr>
+            <w:tcW w:w="1572" w:type="dxa"/>
+            <w:tcBorders>
+              <w:top w:val="nil"/>
+              <w:left w:val="nil"/>
+              <w:right w:val="nil"/>
+            </w:tcBorders>
+            <w:vAlign w:val="center"/>
+            <w:hideMark/>
+          </w:tcPr>
+          <w:p>
+            <w:pPr>
+              <w:jc w:val="left"/>
+              <w:rPr>
+                <w:sz w:val="20"/>
+                <w:lang w:val="es-MX"/>
+              </w:rPr>
+            </w:pPr>
+            <w:r>
+              <w:rPr>
+                <w:sz w:val="20"/>
+                <w:lang w:val="es-MX"/>
+              </w:rPr>
+              <w:t>Relativamente económico; útil para vapor y líquidos</w:t>
+            </w:r>
+          </w:p>
+        </w:tc>
+        <w:tc>
+          <w:tcPr>
+            <w:tcW w:w="2036" w:type="dxa"/>
+            <w:tcBorders>
+              <w:top w:val="nil"/>
+              <w:left w:val="nil"/>
+              <w:right w:val="nil"/>
+            </w:tcBorders>
+            <w:vAlign w:val="center"/>
+            <w:hideMark/>
+          </w:tcPr>
+          <w:p>
+            <w:pPr>
+              <w:jc w:val="left"/>
+              <w:rPr>
+                <w:sz w:val="20"/>
+                <w:lang w:val="es-MX"/>
+              </w:rPr>
+            </w:pPr>
+            <w:r>
+              <w:rPr>
+                <w:sz w:val="20"/>
+                <w:lang w:val="es-MX"/>
+              </w:rPr>
+              <w:t>Sensible a vibraciones; requiere tramo recto; menos preciso en caudales bajos</w:t>
+            </w:r>
+          </w:p>
+        </w:tc>
+        <w:tc>
+          <w:tcPr>
+            <w:tcW w:w="1495" w:type="dxa"/>
+            <w:tcBorders>
+              <w:top w:val="nil"/>
+              <w:left w:val="nil"/>
+              <w:right w:val="nil"/>
+            </w:tcBorders>
+            <w:vAlign w:val="center"/>
+            <w:hideMark/>
+          </w:tcPr>
+          <w:p>
+            <w:pPr>
+              <w:jc w:val="left"/>
+              <w:rPr>
+                <w:sz w:val="20"/>
+                <w:lang w:val="en-US"/>
+              </w:rPr>
+            </w:pPr>
+            <w:r>
+              <w:rPr>
+                <w:sz w:val="20"/>
+                <w:lang w:val="en-US"/>
+              </w:rPr>
+              <w:t xml:space="preserve">Vapor, gases, </w:t>
+            </w:r>
+            <w:proofErr w:type="spellStart"/>
+            <w:r>
+              <w:rPr>
+                <w:sz w:val="20"/>
+                <w:lang w:val="en-US"/>
+              </w:rPr>
+              <w:t>líquidos</w:t>
+            </w:r>
+            <w:proofErr w:type="spellEnd"/>
+            <w:r>
+              <w:rPr>
+                <w:sz w:val="20"/>
+                <w:lang w:val="en-US"/>
+              </w:rPr>
+              <w:t xml:space="preserve"> claros</w:t>
+            </w:r>
+          </w:p>
+        </w:tc>
+        <w:tc>
+          <w:tcPr>
+            <w:tcW w:w="1737" w:type="dxa"/>
+            <w:tcBorders>
+              <w:top w:val="nil"/>
+              <w:left w:val="nil"/>
+              <w:right w:val="nil"/>
+            </w:tcBorders>
+            <w:vAlign w:val="center"/>
+            <w:hideMark/>
+          </w:tcPr>
+          <w:p>
+            <w:pPr>
+              <w:jc w:val="left"/>
+              <w:rPr>
+                <w:sz w:val="20"/>
+                <w:lang w:val="en-US"/>
+              </w:rPr>
+            </w:pPr>
+            <w:r>
+              <w:rPr>
+                <w:sz w:val="20"/>
+                <w:lang w:val="en-US"/>
+              </w:rPr>
+              <w:t>Medio</w:t>
+            </w:r>
+          </w:p>
+        </w:tc>
+      </w:tr>
+      <w:tr>
+        <w:trPr>
+          <w:trHeight w:val="1140"/>
+          <w:jc w:val="center"/>
+        </w:trPr>
+        <w:tc>
+          <w:tcPr>
+            <w:tcW w:w="1276" w:type="dxa"/>
+            <w:tcBorders>
+              <w:top w:val="nil"/>
+              <w:left w:val="nil"/>
+              <w:bottom w:val="single" w:sz="4" w:space="0" w:color="auto"/>
+              <w:right w:val="nil"/>
+            </w:tcBorders>
+            <w:vAlign w:val="center"/>
+            <w:hideMark/>
+          </w:tcPr>
+          <w:p>
+            <w:pPr>
+              <w:jc w:val="left"/>
+              <w:rPr>
+                <w:b/>
+                <w:bCs/>
+                <w:sz w:val="20"/>
+                <w:lang w:val="en-US"/>
+              </w:rPr>
+            </w:pPr>
+            <w:proofErr w:type="spellStart"/>
+            <w:r>
+              <w:rPr>
+                <w:b/>
+                <w:bCs/>
+                <w:sz w:val="20"/>
+                <w:lang w:val="en-US"/>
+              </w:rPr>
+              <w:lastRenderedPageBreak/>
+              <w:t>Presión</w:t>
+            </w:r>
+            <w:proofErr w:type="spellEnd"/>
+            <w:r>
+              <w:rPr>
+                <w:b/>
+                <w:bCs/>
+                <w:sz w:val="20"/>
+                <w:lang w:val="en-US"/>
+              </w:rPr>
+              <w:t xml:space="preserve"> </w:t>
+            </w:r>
+            <w:proofErr w:type="spellStart"/>
+            <w:r>
+              <w:rPr>
+                <w:b/>
+                <w:bCs/>
+                <w:sz w:val="20"/>
+                <w:lang w:val="en-US"/>
+              </w:rPr>
+              <w:t>diferencial</w:t>
+            </w:r>
+            <w:proofErr w:type="spellEnd"/>
+          </w:p>
+        </w:tc>
+        <w:tc>
+          <w:tcPr>
+            <w:tcW w:w="1134" w:type="dxa"/>
+            <w:tcBorders>
+              <w:top w:val="nil"/>
+              <w:left w:val="nil"/>
+              <w:bottom w:val="single" w:sz="4" w:space="0" w:color="auto"/>
+              <w:right w:val="nil"/>
+            </w:tcBorders>
+            <w:vAlign w:val="center"/>
+            <w:hideMark/>
+          </w:tcPr>
+          <w:p>
+            <w:pPr>
+              <w:jc w:val="left"/>
+              <w:rPr>
+                <w:sz w:val="20"/>
+                <w:lang w:val="es-MX"/>
+              </w:rPr>
+            </w:pPr>
+            <w:r>
+              <w:rPr>
+                <w:sz w:val="20"/>
+                <w:lang w:val="es-MX"/>
+              </w:rPr>
+              <w:t>Obstrucción (placa orificio, tubo Venturi)</w:t>
+            </w:r>
+          </w:p>
+        </w:tc>
+        <w:tc>
+          <w:tcPr>
+            <w:tcW w:w="1134" w:type="dxa"/>
+            <w:tcBorders>
+              <w:top w:val="nil"/>
+              <w:left w:val="nil"/>
+              <w:bottom w:val="single" w:sz="4" w:space="0" w:color="auto"/>
+              <w:right w:val="nil"/>
+            </w:tcBorders>
+            <w:vAlign w:val="center"/>
+            <w:hideMark/>
+          </w:tcPr>
+          <w:p>
+            <w:pPr>
+              <w:jc w:val="left"/>
+              <w:rPr>
+                <w:sz w:val="20"/>
+                <w:lang w:val="en-US"/>
+              </w:rPr>
+            </w:pPr>
+            <w:r>
+              <w:rPr>
+                <w:sz w:val="20"/>
+                <w:lang w:val="en-US"/>
+              </w:rPr>
+              <w:t>±1-2%</w:t>
+            </w:r>
+          </w:p>
+        </w:tc>
+        <w:tc>
+          <w:tcPr>
+            <w:tcW w:w="1572" w:type="dxa"/>
+            <w:tcBorders>
+              <w:top w:val="nil"/>
+              <w:left w:val="nil"/>
+              <w:bottom w:val="single" w:sz="4" w:space="0" w:color="auto"/>
+              <w:right w:val="nil"/>
+            </w:tcBorders>
+            <w:vAlign w:val="center"/>
+            <w:hideMark/>
+          </w:tcPr>
+          <w:p>
+            <w:pPr>
+              <w:jc w:val="left"/>
+              <w:rPr>
+                <w:sz w:val="20"/>
+                <w:lang w:val="es-MX"/>
+              </w:rPr>
+            </w:pPr>
+            <w:r>
+              <w:rPr>
+                <w:sz w:val="20"/>
+                <w:lang w:val="es-MX"/>
+              </w:rPr>
+              <w:t>Bajo costo; tecnología madura; fácil instalar</w:t>
+            </w:r>
+          </w:p>
+        </w:tc>
+        <w:tc>
+          <w:tcPr>
+            <w:tcW w:w="2036" w:type="dxa"/>
+            <w:tcBorders>
+              <w:top w:val="nil"/>
+              <w:left w:val="nil"/>
+              <w:bottom w:val="single" w:sz="4" w:space="0" w:color="auto"/>
+              <w:right w:val="nil"/>
+            </w:tcBorders>
+            <w:vAlign w:val="center"/>
+            <w:hideMark/>
+          </w:tcPr>
+          <w:p>
+            <w:pPr>
+              <w:jc w:val="left"/>
+              <w:rPr>
+                <w:sz w:val="20"/>
+                <w:lang w:val="es-MX"/>
+              </w:rPr>
+            </w:pPr>
+            <w:r>
+              <w:rPr>
+                <w:sz w:val="20"/>
+                <w:lang w:val="es-MX"/>
+              </w:rPr>
+              <w:t>Requiere calibración; afectado por depósitos y obstrucción; caída de presión significativa</w:t>
+            </w:r>
+          </w:p>
+        </w:tc>
+        <w:tc>
+          <w:tcPr>
+            <w:tcW w:w="1495" w:type="dxa"/>
+            <w:tcBorders>
+              <w:top w:val="nil"/>
+              <w:left w:val="nil"/>
+              <w:bottom w:val="single" w:sz="4" w:space="0" w:color="auto"/>
+              <w:right w:val="nil"/>
+            </w:tcBorders>
+            <w:vAlign w:val="center"/>
+            <w:hideMark/>
+          </w:tcPr>
+          <w:p>
+            <w:pPr>
+              <w:jc w:val="left"/>
+              <w:rPr>
+                <w:sz w:val="20"/>
+                <w:lang w:val="es-MX"/>
+              </w:rPr>
+            </w:pPr>
+            <w:r>
+              <w:rPr>
+                <w:sz w:val="20"/>
+                <w:lang w:val="es-MX"/>
+              </w:rPr>
+              <w:t>Crudo y refinados, medición básica</w:t>
+            </w:r>
+          </w:p>
+        </w:tc>
+        <w:tc>
+          <w:tcPr>
+            <w:tcW w:w="1737" w:type="dxa"/>
+            <w:tcBorders>
+              <w:top w:val="nil"/>
+              <w:left w:val="nil"/>
+              <w:bottom w:val="single" w:sz="4" w:space="0" w:color="auto"/>
+              <w:right w:val="nil"/>
+            </w:tcBorders>
+            <w:vAlign w:val="center"/>
+            <w:hideMark/>
+          </w:tcPr>
+          <w:p>
+            <w:pPr>
+              <w:jc w:val="left"/>
+              <w:rPr>
+                <w:sz w:val="20"/>
+                <w:lang w:val="en-US"/>
+              </w:rPr>
+            </w:pPr>
+            <w:r>
+              <w:rPr>
+                <w:sz w:val="20"/>
+                <w:lang w:val="en-US"/>
+              </w:rPr>
+              <w:t xml:space="preserve">Alto, </w:t>
+            </w:r>
+            <w:proofErr w:type="spellStart"/>
+            <w:r>
+              <w:rPr>
+                <w:sz w:val="20"/>
+                <w:lang w:val="en-US"/>
+              </w:rPr>
+              <w:t>mantenimiento</w:t>
+            </w:r>
+            <w:proofErr w:type="spellEnd"/>
+            <w:r>
+              <w:rPr>
+                <w:sz w:val="20"/>
+                <w:lang w:val="en-US"/>
+              </w:rPr>
+              <w:t xml:space="preserve"> </w:t>
+            </w:r>
+            <w:proofErr w:type="spellStart"/>
+            <w:r>
+              <w:rPr>
+                <w:sz w:val="20"/>
+                <w:lang w:val="en-US"/>
+              </w:rPr>
+              <w:t>frecuente</w:t>
+            </w:r>
+            <w:proofErr w:type="spellEnd"/>
+          </w:p>
+        </w:tc>
+      </w:tr>
+    </w:tbl>
+    <w:p>
+      <w:pPr>
+        <w:rPr>
+          <w:szCs w:val="24"/>
+          <w:lang w:val="es-ES"/>
+        </w:rPr>
+      </w:pPr>
     </w:p>
     <w:p>
       <w:pPr>
@@ -7572,6 +9325,8 @@
       <w:proofErr w:type="spellStart"/>
       <w:r>
         <w:rPr>
+          <w:i/>
+          <w:iCs/>
           <w:szCs w:val="24"/>
           <w:lang w:val="es-ES"/>
         </w:rPr>
@@ -7621,6 +9376,162 @@
       <w:pPr>
         <w:rPr>
           <w:szCs w:val="24"/>
+          <w:lang w:val="en-US"/>
+        </w:rPr>
+      </w:pPr>
+      <w:r>
+        <w:rPr>
+          <w:szCs w:val="24"/>
+          <w:lang w:val="en-US"/>
+        </w:rPr>
+        <w:t xml:space="preserve">Baker, R. C. (2016). </w:t>
+      </w:r>
+      <w:r>
+        <w:rPr>
+          <w:i/>
+          <w:iCs/>
+          <w:szCs w:val="24"/>
+          <w:lang w:val="en-US"/>
+        </w:rPr>
+        <w:t>Flow measurement handbook: Industrial designs, operating principles, performance, and applications</w:t>
+      </w:r>
+      <w:r>
+        <w:rPr>
+          <w:szCs w:val="24"/>
+          <w:lang w:val="en-US"/>
+        </w:rPr>
+        <w:t>. Cambridge University Press.</w:t>
+      </w:r>
+    </w:p>
+    <w:p>
+      <w:pPr>
+        <w:rPr>
+          <w:szCs w:val="24"/>
+          <w:lang w:val="en-US"/>
+        </w:rPr>
+      </w:pPr>
+      <w:r>
+        <w:rPr>
+          <w:szCs w:val="24"/>
+          <w:lang w:val="en-US"/>
+        </w:rPr>
+        <w:t xml:space="preserve">Lipták, B. G. (Ed.). (2013). </w:t>
+      </w:r>
+      <w:r>
+        <w:rPr>
+          <w:i/>
+          <w:iCs/>
+          <w:szCs w:val="24"/>
+          <w:lang w:val="en-US"/>
+        </w:rPr>
+        <w:t>Instrument engineers’ handbook, volume 2: Process control and optimization</w:t>
+      </w:r>
+      <w:r>
+        <w:rPr>
+          <w:szCs w:val="24"/>
+          <w:lang w:val="en-US"/>
+        </w:rPr>
+        <w:t xml:space="preserve"> (4th ed.). CRC Press.</w:t>
+      </w:r>
+    </w:p>
+    <w:p>
+      <w:pPr>
+        <w:rPr>
+          <w:szCs w:val="24"/>
+          <w:lang w:val="en-US"/>
+        </w:rPr>
+      </w:pPr>
+      <w:r>
+        <w:rPr>
+          <w:szCs w:val="24"/>
+          <w:lang w:val="en-US"/>
+        </w:rPr>
+        <w:t xml:space="preserve">Miller, R. W. (1996). </w:t>
+      </w:r>
+      <w:r>
+        <w:rPr>
+          <w:i/>
+          <w:iCs/>
+          <w:szCs w:val="24"/>
+          <w:lang w:val="en-US"/>
+        </w:rPr>
+        <w:t>Flow measurement engineering handbook</w:t>
+      </w:r>
+      <w:r>
+        <w:rPr>
+          <w:szCs w:val="24"/>
+          <w:lang w:val="en-US"/>
+        </w:rPr>
+        <w:t xml:space="preserve"> (3rd ed.). McGraw-Hill.</w:t>
+      </w:r>
+    </w:p>
+    <w:p>
+      <w:pPr>
+        <w:rPr>
+          <w:szCs w:val="24"/>
+          <w:lang w:val="en-US"/>
+        </w:rPr>
+      </w:pPr>
+      <w:r>
+        <w:rPr>
+          <w:szCs w:val="24"/>
+          <w:lang w:val="en-US"/>
+        </w:rPr>
+        <w:t xml:space="preserve">Saaty, T. L. (1980). </w:t>
+      </w:r>
+      <w:r>
+        <w:rPr>
+          <w:i/>
+          <w:iCs/>
+          <w:szCs w:val="24"/>
+          <w:lang w:val="en-US"/>
+        </w:rPr>
+        <w:t>The analytic hierarchy process: Planning, priority setting, resource allocation</w:t>
+      </w:r>
+      <w:r>
+        <w:rPr>
+          <w:szCs w:val="24"/>
+          <w:lang w:val="en-US"/>
+        </w:rPr>
+        <w:t>. McGraw-Hill.</w:t>
+      </w:r>
+    </w:p>
+    <w:p>
+      <w:pPr>
+        <w:rPr>
+          <w:szCs w:val="24"/>
+          <w:lang w:val="en-US"/>
+        </w:rPr>
+      </w:pPr>
+      <w:r>
+        <w:rPr>
+          <w:szCs w:val="24"/>
+          <w:lang w:val="en-US"/>
+        </w:rPr>
+        <w:t xml:space="preserve">Spitzer, D. W. (2005). </w:t>
+      </w:r>
+      <w:r>
+        <w:rPr>
+          <w:i/>
+          <w:iCs/>
+          <w:szCs w:val="24"/>
+          <w:lang w:val="en-US"/>
+        </w:rPr>
+        <w:t>Industrial flow measurement</w:t>
+      </w:r>
+      <w:r>
+        <w:rPr>
+          <w:szCs w:val="24"/>
+          <w:lang w:val="en-US"/>
+        </w:rPr>
+        <w:t xml:space="preserve"> (3rd ed.). ISA – The Instrumentation, Systems, and Automation Society.</w:t>
+      </w:r>
+    </w:p>
+    <w:p>
+      <w:pPr>
+        <w:rPr>
+          <w:szCs w:val="24"/>
+          <w:lang w:val="en-US"/>
         </w:rPr>
       </w:pPr>
     </w:p>
@@ -7749,6 +9660,7 @@
           <w:szCs w:val="24"/>
           <w:lang w:val="es-ES"/>
         </w:rPr>
+        <w:lastRenderedPageBreak/>
         <w:t>Ponderaciones relativas que expresen la prioridad estratégica.</w:t>
       </w:r>
     </w:p>
@@ -7791,23 +9703,7 @@
           <w:szCs w:val="24"/>
           <w:lang w:val="es-ES"/>
         </w:rPr>
-        <w:t xml:space="preserve">Modelo híbrido que combine criterios regulatorios SAMH y criterios corporativos </w:t>
-      </w:r>
-      <w:r>
-        <w:rPr>
-          <w:noProof/>
-          <w:szCs w:val="24"/>
-          <w:lang w:val="es-ES"/>
-        </w:rPr>
-        <w:t xml:space="preserve">PDVSA </w:t>
-      </w:r>
-      <w:r>
-        <w:rPr>
-          <w:noProof/>
-          <w:szCs w:val="24"/>
-          <w:lang w:val="es-ES"/>
-        </w:rPr>
-        <w:t>Intevep.</w:t>
+        <w:t>Modelo híbrido que combine criterios regulatorios SAMH y criterios corporativos PDVSA Intevep.</w:t>
       </w:r>
     </w:p>
     <w:p>
@@ -7875,7 +9771,6 @@
           <w:szCs w:val="24"/>
           <w:lang w:val="es-ES"/>
         </w:rPr>
-        <w:lastRenderedPageBreak/>
         <w:t>Una vez obtenidos los pesos, métodos de optimización como Goal Programming permiten seleccionar la alternativa que mejor satisface simultáneamente las metas establecidas —por ejemplo, precisión mínima, CAPEX máximo permitido o confiabilidad requerida— resolviendo el problema como un sistema de desviaciones ponderadas y minimizadas.</w:t>
       </w:r>
     </w:p>
@@ -7916,10 +9811,7 @@
         <w:t>15 variables mínimas</w:t>
       </w:r>
       <w:r>
-        <w:t xml:space="preserve"> para la Fase I, con su definición, métrica, rango típico y el valor deseable</w:t>
-      </w:r>
-      <w:r>
-        <w:t>. En la Tabla 2.2 se muestran algunos criterios que suelen usarse para la selección de tecnología.</w:t>
+        <w:t xml:space="preserve"> para la Fase I, con su definición, métrica, rango típico y el valor deseable. En la Tabla 2.2 se muestran algunos criterios que suelen usarse para la selección de tecnología.</w:t>
       </w:r>
     </w:p>
     <w:p>
@@ -7950,6 +9842,9 @@
         <w:t>1</w:t>
       </w:r>
       <w:r>
+        <w:rPr>
+          <w:noProof/>
+        </w:rPr>
         <w:fldChar w:fldCharType="end"/>
       </w:r>
       <w:r>
@@ -8954,6 +10849,7 @@
                 <w:szCs w:val="24"/>
                 <w:lang w:val="es-ES"/>
               </w:rPr>
+              <w:lastRenderedPageBreak/>
               <w:t>Turndown ratio</w:t>
             </w:r>
           </w:p>
@@ -9864,7 +11760,6 @@
                 <w:szCs w:val="24"/>
                 <w:lang w:val="es-ES"/>
               </w:rPr>
-              <w:lastRenderedPageBreak/>
               <w:t>Certificaciones de custodia</w:t>
             </w:r>
           </w:p>
@@ -10295,58 +12190,30 @@
           <w:szCs w:val="24"/>
           <w:lang w:val="es-ES"/>
         </w:rPr>
-        <w:t>Metrólogo: Prioridad alta en la calidad del dato (</w:t>
-      </w:r>
-      <w:r>
-        <w:rPr>
-          <w:szCs w:val="24"/>
-          <w:lang w:val="es-ES"/>
-        </w:rPr>
-        <w:t>exactitud, repetitividad, linealidad</w:t>
-      </w:r>
-      <w:r>
-        <w:rPr>
-          <w:szCs w:val="24"/>
-          <w:lang w:val="es-ES"/>
-        </w:rPr>
-        <w:t>).</w:t>
-      </w:r>
-    </w:p>
-    <w:p>
-      <w:pPr>
-        <w:rPr>
-          <w:szCs w:val="24"/>
-          <w:lang w:val="es-ES"/>
-        </w:rPr>
-      </w:pPr>
-    </w:p>
-    <w:p>
-      <w:pPr>
-        <w:rPr>
-          <w:szCs w:val="24"/>
-          <w:lang w:val="es-ES"/>
-        </w:rPr>
-      </w:pPr>
-      <w:r>
-        <w:rPr>
-          <w:szCs w:val="24"/>
-          <w:lang w:val="es-ES"/>
-        </w:rPr>
-        <w:t xml:space="preserve">Ingeniero de </w:t>
-      </w:r>
-      <w:r>
-        <w:rPr>
-          <w:szCs w:val="24"/>
-          <w:lang w:val="es-ES"/>
-        </w:rPr>
-        <w:t>PROCESOS</w:t>
-      </w:r>
-      <w:r>
-        <w:rPr>
-          <w:szCs w:val="24"/>
-          <w:lang w:val="es-ES"/>
-        </w:rPr>
-        <w:t>: Prioridad en la e</w:t>
+        <w:t>Metrólogo: Prioridad alta en la calidad del dato (exactitud, repetitividad, linealidad).</w:t>
+      </w:r>
+    </w:p>
+    <w:p>
+      <w:pPr>
+        <w:rPr>
+          <w:szCs w:val="24"/>
+          <w:lang w:val="es-ES"/>
+        </w:rPr>
+      </w:pPr>
+    </w:p>
+    <w:p>
+      <w:pPr>
+        <w:rPr>
+          <w:szCs w:val="24"/>
+          <w:lang w:val="es-ES"/>
+        </w:rPr>
+      </w:pPr>
+      <w:r>
+        <w:rPr>
+          <w:szCs w:val="24"/>
+          <w:lang w:val="es-ES"/>
+        </w:rPr>
+        <w:t>Ingeniero de PROCESOS: Prioridad en la e</w:t>
       </w:r>
       <w:r>
         <w:rPr>
@@ -10374,21 +12241,7 @@
           <w:szCs w:val="24"/>
           <w:lang w:val="es-ES"/>
         </w:rPr>
-        <w:t>exibilidad (</w:t>
-      </w:r>
-      <w:r>
-        <w:rPr>
-          <w:szCs w:val="24"/>
-          <w:lang w:val="es-ES"/>
-        </w:rPr>
-        <w:t xml:space="preserve">caída </w:t>
-      </w:r>
-      <w:r>
-        <w:rPr>
-          <w:szCs w:val="24"/>
-          <w:lang w:val="es-ES"/>
-        </w:rPr>
-        <w:t xml:space="preserve">de presión, </w:t>
+        <w:t xml:space="preserve">exibilidad (caída de presión, </w:t>
       </w:r>
       <w:proofErr w:type="spellStart"/>
       <w:r>
@@ -10406,21 +12259,7 @@
           <w:szCs w:val="24"/>
           <w:lang w:val="es-ES"/>
         </w:rPr>
-        <w:t xml:space="preserve">, </w:t>
-      </w:r>
-      <w:r>
-        <w:rPr>
-          <w:szCs w:val="24"/>
-          <w:lang w:val="es-ES"/>
-        </w:rPr>
-        <w:t xml:space="preserve">manejo </w:t>
-      </w:r>
-      <w:r>
-        <w:rPr>
-          <w:szCs w:val="24"/>
-          <w:lang w:val="es-ES"/>
-        </w:rPr>
-        <w:t xml:space="preserve">de </w:t>
+        <w:t xml:space="preserve">, manejo de </w:t>
       </w:r>
       <w:r>
         <w:rPr>
@@ -10457,21 +12296,7 @@
           <w:szCs w:val="24"/>
           <w:lang w:val="es-ES"/>
         </w:rPr>
-        <w:t xml:space="preserve">Ingeniero de </w:t>
-      </w:r>
-      <w:r>
-        <w:rPr>
-          <w:szCs w:val="24"/>
-          <w:lang w:val="es-ES"/>
-        </w:rPr>
-        <w:t>mantenimiento</w:t>
-      </w:r>
-      <w:r>
-        <w:rPr>
-          <w:szCs w:val="24"/>
-          <w:lang w:val="es-ES"/>
-        </w:rPr>
-        <w:t>/Con</w:t>
+        <w:t>Ingeniero de mantenimiento/Con</w:t>
       </w:r>
       <w:r>
         <w:rPr>
@@ -10485,21 +12310,7 @@
           <w:szCs w:val="24"/>
           <w:lang w:val="es-ES"/>
         </w:rPr>
-        <w:t>abilidad: Prioridad en la durabilidad y facilidad (</w:t>
-      </w:r>
-      <w:r>
-        <w:rPr>
-          <w:szCs w:val="24"/>
-          <w:lang w:val="es-ES"/>
-        </w:rPr>
-        <w:t>robustez, vida útil, instalación</w:t>
-      </w:r>
-      <w:r>
-        <w:rPr>
-          <w:szCs w:val="24"/>
-          <w:lang w:val="es-ES"/>
-        </w:rPr>
-        <w:t>).</w:t>
+        <w:t>abilidad: Prioridad en la durabilidad y facilidad (robustez, vida útil, instalación).</w:t>
       </w:r>
     </w:p>
     <w:p>
@@ -10542,6 +12353,7 @@
           <w:szCs w:val="24"/>
           <w:lang w:val="es-ES"/>
         </w:rPr>
+        <w:lastRenderedPageBreak/>
         <w:t>Se utilizó la escala fundamental de Saaty</w:t>
       </w:r>
       <w:r>
@@ -10584,23 +12396,7 @@
           <w:szCs w:val="24"/>
           <w:lang w:val="es-ES"/>
         </w:rPr>
-        <w:t xml:space="preserve">Variables </w:t>
-      </w:r>
-      <w:r>
-        <w:rPr>
-          <w:noProof/>
-          <w:szCs w:val="24"/>
-          <w:lang w:val="es-ES"/>
-        </w:rPr>
-        <w:t xml:space="preserve">críticas </w:t>
-      </w:r>
-      <w:r>
-        <w:rPr>
-          <w:noProof/>
-          <w:szCs w:val="24"/>
-          <w:lang w:val="es-ES"/>
-        </w:rPr>
-        <w:t>(</w:t>
+        <w:t>Variables críticas (</w:t>
       </w:r>
       <w:r>
         <w:rPr>
@@ -10618,15 +12414,7 @@
           <w:szCs w:val="24"/>
           <w:lang w:val="es-ES"/>
         </w:rPr>
-        <w:t xml:space="preserve">): </w:t>
-      </w:r>
-      <w:r>
-        <w:rPr>
-          <w:noProof/>
-          <w:szCs w:val="24"/>
-          <w:lang w:val="es-ES"/>
-        </w:rPr>
-        <w:t>exactitud, con</w:t>
+        <w:t>): exactitud, con</w:t>
       </w:r>
       <w:r>
         <w:rPr>
@@ -10642,57 +12430,33 @@
           <w:szCs w:val="24"/>
           <w:lang w:val="es-ES"/>
         </w:rPr>
-        <w:t xml:space="preserve">abilidad operacional y manejo de fluido se consideraron dominantes. </w:t>
-      </w:r>
-      <w:r>
-        <w:rPr>
-          <w:noProof/>
-          <w:szCs w:val="24"/>
-          <w:lang w:val="es-ES"/>
-        </w:rPr>
-        <w:t>Si el equipo no mide bien o se detiene, no sirve.</w:t>
-      </w:r>
-    </w:p>
-    <w:p>
-      <w:pPr>
-        <w:rPr>
-          <w:noProof/>
-          <w:szCs w:val="24"/>
-          <w:lang w:val="es-ES"/>
-        </w:rPr>
-      </w:pPr>
-    </w:p>
-    <w:p>
-      <w:pPr>
-        <w:rPr>
-          <w:noProof/>
-          <w:szCs w:val="24"/>
-          <w:lang w:val="es-ES"/>
-        </w:rPr>
-      </w:pPr>
-      <w:r>
-        <w:rPr>
-          <w:noProof/>
-          <w:szCs w:val="24"/>
-          <w:lang w:val="es-ES"/>
-        </w:rPr>
-        <w:t xml:space="preserve">Variables </w:t>
-      </w:r>
-      <w:r>
-        <w:rPr>
-          <w:noProof/>
-          <w:szCs w:val="24"/>
-          <w:lang w:val="es-ES"/>
-        </w:rPr>
-        <w:t xml:space="preserve">importantes </w:t>
-      </w:r>
-      <w:r>
-        <w:rPr>
-          <w:noProof/>
-          <w:szCs w:val="24"/>
-          <w:lang w:val="es-ES"/>
-        </w:rPr>
-        <w:t>(</w:t>
+        <w:t>abilidad operacional y manejo de fluido se consideraron dominantes. Si el equipo no mide bien o se detiene, no sirve.</w:t>
+      </w:r>
+    </w:p>
+    <w:p>
+      <w:pPr>
+        <w:rPr>
+          <w:noProof/>
+          <w:szCs w:val="24"/>
+          <w:lang w:val="es-ES"/>
+        </w:rPr>
+      </w:pPr>
+    </w:p>
+    <w:p>
+      <w:pPr>
+        <w:rPr>
+          <w:noProof/>
+          <w:szCs w:val="24"/>
+          <w:lang w:val="es-ES"/>
+        </w:rPr>
+      </w:pPr>
+      <w:r>
+        <w:rPr>
+          <w:noProof/>
+          <w:szCs w:val="24"/>
+          <w:lang w:val="es-ES"/>
+        </w:rPr>
+        <w:t>Variables importantes (</w:t>
       </w:r>
       <w:r>
         <w:rPr>
@@ -10710,15 +12474,7 @@
           <w:szCs w:val="24"/>
           <w:lang w:val="es-ES"/>
         </w:rPr>
-        <w:t xml:space="preserve">): </w:t>
-      </w:r>
-      <w:r>
-        <w:rPr>
-          <w:noProof/>
-          <w:szCs w:val="24"/>
-          <w:lang w:val="es-ES"/>
-        </w:rPr>
-        <w:t xml:space="preserve">repetitividad, </w:t>
+        <w:t xml:space="preserve">): repetitividad, </w:t>
       </w:r>
       <w:r>
         <w:rPr>
@@ -10736,57 +12492,33 @@
           <w:szCs w:val="24"/>
           <w:lang w:val="es-ES"/>
         </w:rPr>
-        <w:t xml:space="preserve"> y robustez mecánica</w:t>
-      </w:r>
-      <w:r>
-        <w:rPr>
-          <w:noProof/>
-          <w:szCs w:val="24"/>
-          <w:lang w:val="es-ES"/>
-        </w:rPr>
-        <w:t>.</w:t>
-      </w:r>
-    </w:p>
-    <w:p>
-      <w:pPr>
-        <w:rPr>
-          <w:noProof/>
-          <w:szCs w:val="24"/>
-          <w:lang w:val="es-ES"/>
-        </w:rPr>
-      </w:pPr>
-    </w:p>
-    <w:p>
-      <w:pPr>
-        <w:rPr>
-          <w:noProof/>
-          <w:szCs w:val="24"/>
-          <w:lang w:val="es-ES"/>
-        </w:rPr>
-      </w:pPr>
-      <w:r>
-        <w:rPr>
-          <w:noProof/>
-          <w:szCs w:val="24"/>
-          <w:lang w:val="es-ES"/>
-        </w:rPr>
-        <w:t xml:space="preserve">Variables </w:t>
-      </w:r>
-      <w:r>
-        <w:rPr>
-          <w:noProof/>
-          <w:szCs w:val="24"/>
-          <w:lang w:val="es-ES"/>
-        </w:rPr>
-        <w:t xml:space="preserve">deseables </w:t>
-      </w:r>
-      <w:r>
-        <w:rPr>
-          <w:noProof/>
-          <w:szCs w:val="24"/>
-          <w:lang w:val="es-ES"/>
-        </w:rPr>
-        <w:t>(</w:t>
+        <w:t xml:space="preserve"> y robustez mecánica.</w:t>
+      </w:r>
+    </w:p>
+    <w:p>
+      <w:pPr>
+        <w:rPr>
+          <w:noProof/>
+          <w:szCs w:val="24"/>
+          <w:lang w:val="es-ES"/>
+        </w:rPr>
+      </w:pPr>
+    </w:p>
+    <w:p>
+      <w:pPr>
+        <w:rPr>
+          <w:noProof/>
+          <w:szCs w:val="24"/>
+          <w:lang w:val="es-ES"/>
+        </w:rPr>
+      </w:pPr>
+      <w:r>
+        <w:rPr>
+          <w:noProof/>
+          <w:szCs w:val="24"/>
+          <w:lang w:val="es-ES"/>
+        </w:rPr>
+        <w:t>Variables deseables (</w:t>
       </w:r>
       <w:r>
         <w:rPr>
@@ -10804,40 +12536,31 @@
           <w:szCs w:val="24"/>
           <w:lang w:val="es-ES"/>
         </w:rPr>
-        <w:t xml:space="preserve">): </w:t>
-      </w:r>
-      <w:r>
-        <w:rPr>
-          <w:noProof/>
-          <w:szCs w:val="24"/>
-          <w:lang w:val="es-ES"/>
-        </w:rPr>
-        <w:t>instalación, caída de presión (salvo casos críticos) y vida útil (se asume estándar).</w:t>
-      </w:r>
-    </w:p>
-    <w:p>
-      <w:pPr>
-        <w:rPr>
-          <w:noProof/>
-          <w:szCs w:val="24"/>
-          <w:lang w:val="es-ES"/>
-        </w:rPr>
-      </w:pPr>
-    </w:p>
-    <w:p>
-      <w:pPr>
-        <w:rPr>
-          <w:noProof/>
-          <w:szCs w:val="24"/>
-          <w:lang w:val="es-ES"/>
-        </w:rPr>
-      </w:pPr>
-      <w:r>
-        <w:rPr>
-          <w:noProof/>
-          <w:szCs w:val="24"/>
-        </w:rPr>
-        <w:lastRenderedPageBreak/>
+        <w:t>): instalación, caída de presión (salvo casos críticos) y vida útil (se asume estándar).</w:t>
+      </w:r>
+    </w:p>
+    <w:p>
+      <w:pPr>
+        <w:rPr>
+          <w:noProof/>
+          <w:szCs w:val="24"/>
+          <w:lang w:val="es-ES"/>
+        </w:rPr>
+      </w:pPr>
+    </w:p>
+    <w:p>
+      <w:pPr>
+        <w:rPr>
+          <w:noProof/>
+          <w:szCs w:val="24"/>
+          <w:lang w:val="es-ES"/>
+        </w:rPr>
+      </w:pPr>
+      <w:r>
+        <w:rPr>
+          <w:noProof/>
+          <w:szCs w:val="24"/>
+        </w:rPr>
         <w:t>A continuación, se presenta la matriz de comparación por pares consolidada (Tabla 1) y el vector de pesos resultante (Tabla 2).</w:t>
       </w:r>
     </w:p>
@@ -12309,8 +14032,8 @@
           <w:szCs w:val="24"/>
         </w:rPr>
       </w:pPr>
-      <w:bookmarkStart w:id="18" w:name="_Toc130403721"/>
-      <w:bookmarkStart w:id="19" w:name="_Ref215767571"/>
+      <w:bookmarkStart w:id="18" w:name="_Ref215767571"/>
+      <w:bookmarkStart w:id="19" w:name="_Toc130403721"/>
       <w:r>
         <w:rPr>
           <w:szCs w:val="24"/>
@@ -12387,20 +14110,20 @@
         </w:rPr>
         <w:fldChar w:fldCharType="end"/>
       </w:r>
+      <w:bookmarkEnd w:id="18"/>
+      <w:r>
+        <w:rPr>
+          <w:szCs w:val="24"/>
+        </w:rPr>
+        <w:t xml:space="preserve">. </w:t>
+      </w:r>
+      <w:r>
+        <w:rPr>
+          <w:szCs w:val="24"/>
+        </w:rPr>
+        <w:t>Ejemplo de tabla para hacer la lista de tablas</w:t>
+      </w:r>
       <w:bookmarkEnd w:id="19"/>
-      <w:r>
-        <w:rPr>
-          <w:szCs w:val="24"/>
-        </w:rPr>
-        <w:t xml:space="preserve">. </w:t>
-      </w:r>
-      <w:r>
-        <w:rPr>
-          <w:szCs w:val="24"/>
-        </w:rPr>
-        <w:t>Ejemplo de tabla para hacer la lista de tablas</w:t>
-      </w:r>
-      <w:bookmarkEnd w:id="18"/>
       <w:r>
         <w:rPr>
           <w:szCs w:val="24"/>
@@ -12446,6 +14169,7 @@
               <w:rPr>
                 <w:szCs w:val="24"/>
               </w:rPr>
+              <w:lastRenderedPageBreak/>
               <w:t>Opción</w:t>
             </w:r>
           </w:p>
@@ -12786,7 +14510,6 @@
           <w:szCs w:val="24"/>
           <w:lang w:val="en-US"/>
         </w:rPr>
-        <w:lastRenderedPageBreak/>
         <w:t xml:space="preserve">Lorem ipsum dolor sit amet, consectetuer adipiscing elit. </w:t>
       </w:r>
       <w:r>
@@ -13025,6 +14748,7 @@
         <w:rPr>
           <w:szCs w:val="24"/>
         </w:rPr>
+        <w:lastRenderedPageBreak/>
         <w:t>Las figuras deben enumerarse de forma consecutiva y correlativamente al primer nivel de títulos que corresponda en el mismo orden en que son presentadas en el texto, en donde debe usarse la palabra “Figura”, seguido de un espacio, luego el número del primer nivel, un punto, el número consecutivo a la figura que corresponde a ese nivel, un espacio y el título de la figura.</w:t>
       </w:r>
       <w:r>
@@ -13053,7 +14777,6 @@
         <w:rPr>
           <w:szCs w:val="24"/>
         </w:rPr>
-        <w:lastRenderedPageBreak/>
         <w:drawing>
           <wp:inline distT="0" distB="0" distL="0" distR="0" wp14:anchorId="4C01E4A1" wp14:editId="4C66707B">
             <wp:extent cx="1355007" cy="1531890"/>
@@ -13504,34 +15227,40 @@
         <w:rPr>
           <w:szCs w:val="24"/>
         </w:rPr>
-        <w:t>Constituye la deducción producto del análisis de los hallazgos más sobresalientes del estudio de manera específica, concreta y sencilla. En esta sección el autor emite juicios con relación a su hipótesis, la refuta o la comprueba, basado en una síntesis de los resultados obtenidos. Las conclusiones deben reflejar el alcance y las limitaciones del estudio, así como las consecuencias y determinaciones que pueden contribuir al desarrollo del conocimiento.</w:t>
-      </w:r>
-    </w:p>
-    <w:p>
-      <w:pPr>
-        <w:rPr>
-          <w:szCs w:val="24"/>
-        </w:rPr>
-      </w:pPr>
-    </w:p>
-    <w:p>
-      <w:pPr>
-        <w:rPr>
-          <w:szCs w:val="24"/>
-        </w:rPr>
-      </w:pPr>
-    </w:p>
-    <w:p>
-      <w:pPr>
-        <w:rPr>
-          <w:szCs w:val="24"/>
-        </w:rPr>
-      </w:pPr>
+        <w:t xml:space="preserve">Constituye la deducción producto del análisis de los hallazgos más sobresalientes del estudio de manera específica, concreta y sencilla. En esta sección el autor emite juicios con relación a su hipótesis, la refuta o la comprueba, basado en una síntesis de los resultados </w:t>
+      </w:r>
       <w:r>
         <w:rPr>
           <w:szCs w:val="24"/>
         </w:rPr>
         <w:lastRenderedPageBreak/>
+        <w:t>obtenidos. Las conclusiones deben reflejar el alcance y las limitaciones del estudio, así como las consecuencias y determinaciones que pueden contribuir al desarrollo del conocimiento.</w:t>
+      </w:r>
+    </w:p>
+    <w:p>
+      <w:pPr>
+        <w:rPr>
+          <w:szCs w:val="24"/>
+        </w:rPr>
+      </w:pPr>
+    </w:p>
+    <w:p>
+      <w:pPr>
+        <w:rPr>
+          <w:szCs w:val="24"/>
+        </w:rPr>
+      </w:pPr>
+    </w:p>
+    <w:p>
+      <w:pPr>
+        <w:rPr>
+          <w:szCs w:val="24"/>
+        </w:rPr>
+      </w:pPr>
+      <w:r>
+        <w:rPr>
+          <w:szCs w:val="24"/>
+        </w:rPr>
         <w:t>Las conclusiones deben estar lógicamente relacionadas con el problema y los objetivos planteados al inicio de la investigación; éstas deben estar respaldadas por los resultados obtenidos y el análisis de los mismos.</w:t>
       </w:r>
     </w:p>
@@ -14534,7 +16263,7 @@
 </file>
 
 <file path=word/endnotes.xml><?xml version="1.0" encoding="utf-8"?>
-<w:endnotes xmlns:wpc="http://schemas.microsoft.com/office/word/2010/wordprocessingCanvas" xmlns:cx="http://schemas.microsoft.com/office/drawing/2014/chartex" xmlns:cx1="http://schemas.microsoft.com/office/drawing/2015/9/8/chartex" xmlns:cx2="http://schemas.microsoft.com/office/drawing/2015/10/21/chartex" xmlns:cx3="http://schemas.microsoft.com/office/drawing/2016/5/9/chartex" xmlns:cx4="http://schemas.microsoft.com/office/drawing/2016/5/10/chartex" xmlns:cx5="http://schemas.microsoft.com/office/drawing/2016/5/11/chartex" xmlns:cx6="http://schemas.microsoft.com/office/drawing/2016/5/12/chartex" xmlns:cx7="http://schemas.microsoft.com/office/drawing/2016/5/13/chartex" xmlns:cx8="http://schemas.microsoft.com/office/drawing/2016/5/14/chartex" xmlns:mc="http://schemas.openxmlformats.org/markup-compatibility/2006" xmlns:aink="http://schemas.microsoft.com/office/drawing/2016/ink" xmlns:am3d="http://schemas.microsoft.com/office/drawing/2017/model3d" xmlns:o="urn:schemas-microsoft-com:office:office" xmlns:oel="http://schemas.microsoft.com/office/2019/extlst" xmlns:r="http://schemas.openxmlformats.org/officeDocument/2006/relationships" xmlns:m="http://schemas.openxmlformats.org/officeDocument/2006/math" xmlns:v="urn:schemas-microsoft-com:vml" xmlns:wp14="http://schemas.microsoft.com/office/word/2010/wordprocessingDrawing" xmlns:wp="http://schemas.openxmlformats.org/drawingml/2006/wordprocessingDrawing" xmlns:w10="urn:schemas-microsoft-com:office:word" xmlns:w="http://schemas.openxmlformats.org/wordprocessingml/2006/main" xmlns:w14="http://schemas.microsoft.com/office/word/2010/wordml" xmlns:w15="http://schemas.microsoft.com/office/word/2012/wordml" xmlns:w16cex="http://schemas.microsoft.com/office/word/2018/wordml/cex" xmlns:w16cid="http://schemas.microsoft.com/office/word/2016/wordml/cid" xmlns:w16="http://schemas.microsoft.com/office/word/2018/wordml" xmlns:w16du="http://schemas.microsoft.com/office/word/2023/wordml/word16du" xmlns:w16sdtdh="http://schemas.microsoft.com/office/word/2020/wordml/sdtdatahash" xmlns:w16sdtfl="http://schemas.microsoft.com/office/word/2024/wordml/sdtformatlock" xmlns:w16se="http://schemas.microsoft.com/office/word/2015/wordml/symex" xmlns:wpg="http://schemas.microsoft.com/office/word/2010/wordprocessingGroup" xmlns:wpi="http://schemas.microsoft.com/office/word/2010/wordprocessingInk" xmlns:wne="http://schemas.microsoft.com/office/word/2006/wordml" xmlns:wps="http://schemas.microsoft.com/office/word/2010/wordprocessingShape" mc:Ignorable="w14 w15 w16se w16cid w16 w16cex w16sdtdh w16sdtfl w16du wp14">
+<w:endnotes xmlns:wpc="http://schemas.microsoft.com/office/word/2010/wordprocessingCanvas" xmlns:cx="http://schemas.microsoft.com/office/drawing/2014/chartex" xmlns:cx1="http://schemas.microsoft.com/office/drawing/2015/9/8/chartex" xmlns:cx2="http://schemas.microsoft.com/office/drawing/2015/10/21/chartex" xmlns:cx3="http://schemas.microsoft.com/office/drawing/2016/5/9/chartex" xmlns:cx4="http://schemas.microsoft.com/office/drawing/2016/5/10/chartex" xmlns:cx5="http://schemas.microsoft.com/office/drawing/2016/5/11/chartex" xmlns:cx6="http://schemas.microsoft.com/office/drawing/2016/5/12/chartex" xmlns:cx7="http://schemas.microsoft.com/office/drawing/2016/5/13/chartex" xmlns:cx8="http://schemas.microsoft.com/office/drawing/2016/5/14/chartex" xmlns:mc="http://schemas.openxmlformats.org/markup-compatibility/2006" xmlns:aink="http://schemas.microsoft.com/office/drawing/2016/ink" xmlns:am3d="http://schemas.microsoft.com/office/drawing/2017/model3d" xmlns:o="urn:schemas-microsoft-com:office:office" xmlns:oel="http://schemas.microsoft.com/office/2019/extlst" xmlns:r="http://schemas.openxmlformats.org/officeDocument/2006/relationships" xmlns:m="http://schemas.openxmlformats.org/officeDocument/2006/math" xmlns:v="urn:schemas-microsoft-com:vml" xmlns:wp14="http://schemas.microsoft.com/office/word/2010/wordprocessingDrawing" xmlns:wp="http://schemas.openxmlformats.org/drawingml/2006/wordprocessingDrawing" xmlns:w10="urn:schemas-microsoft-com:office:word" xmlns:w="http://schemas.openxmlformats.org/wordprocessingml/2006/main" xmlns:w14="http://schemas.microsoft.com/office/word/2010/wordml" xmlns:w15="http://schemas.microsoft.com/office/word/2012/wordml" xmlns:w16cex="http://schemas.microsoft.com/office/word/2018/wordml/cex" xmlns:w16cid="http://schemas.microsoft.com/office/word/2016/wordml/cid" xmlns:w16="http://schemas.microsoft.com/office/word/2018/wordml" xmlns:w16du="http://schemas.microsoft.com/office/word/2023/wordml/word16du" xmlns:w16sdtdh="http://schemas.microsoft.com/office/word/2020/wordml/sdtdatahash" xmlns:w16se="http://schemas.microsoft.com/office/word/2015/wordml/symex" xmlns:wpg="http://schemas.microsoft.com/office/word/2010/wordprocessingGroup" xmlns:wpi="http://schemas.microsoft.com/office/word/2010/wordprocessingInk" xmlns:wne="http://schemas.microsoft.com/office/word/2006/wordml" xmlns:wps="http://schemas.microsoft.com/office/word/2010/wordprocessingShape" mc:Ignorable="w14 w15 w16se w16cid w16 w16cex w16sdtdh w16du wp14">
   <w:endnote w:type="separator" w:id="-1">
     <w:p>
       <w:r>
@@ -14553,7 +16282,7 @@
 </file>
 
 <file path=word/footer1.xml><?xml version="1.0" encoding="utf-8"?>
-<w:ftr xmlns:wpc="http://schemas.microsoft.com/office/word/2010/wordprocessingCanvas" xmlns:cx="http://schemas.microsoft.com/office/drawing/2014/chartex" xmlns:cx1="http://schemas.microsoft.com/office/drawing/2015/9/8/chartex" xmlns:cx2="http://schemas.microsoft.com/office/drawing/2015/10/21/chartex" xmlns:cx3="http://schemas.microsoft.com/office/drawing/2016/5/9/chartex" xmlns:cx4="http://schemas.microsoft.com/office/drawing/2016/5/10/chartex" xmlns:cx5="http://schemas.microsoft.com/office/drawing/2016/5/11/chartex" xmlns:cx6="http://schemas.microsoft.com/office/drawing/2016/5/12/chartex" xmlns:cx7="http://schemas.microsoft.com/office/drawing/2016/5/13/chartex" xmlns:cx8="http://schemas.microsoft.com/office/drawing/2016/5/14/chartex" xmlns:mc="http://schemas.openxmlformats.org/markup-compatibility/2006" xmlns:aink="http://schemas.microsoft.com/office/drawing/2016/ink" xmlns:am3d="http://schemas.microsoft.com/office/drawing/2017/model3d" xmlns:o="urn:schemas-microsoft-com:office:office" xmlns:oel="http://schemas.microsoft.com/office/2019/extlst" xmlns:r="http://schemas.openxmlformats.org/officeDocument/2006/relationships" xmlns:m="http://schemas.openxmlformats.org/officeDocument/2006/math" xmlns:v="urn:schemas-microsoft-com:vml" xmlns:wp14="http://schemas.microsoft.com/office/word/2010/wordprocessingDrawing" xmlns:wp="http://schemas.openxmlformats.org/drawingml/2006/wordprocessingDrawing" xmlns:w10="urn:schemas-microsoft-com:office:word" xmlns:w="http://schemas.openxmlformats.org/wordprocessingml/2006/main" xmlns:w14="http://schemas.microsoft.com/office/word/2010/wordml" xmlns:w15="http://schemas.microsoft.com/office/word/2012/wordml" xmlns:w16cex="http://schemas.microsoft.com/office/word/2018/wordml/cex" xmlns:w16cid="http://schemas.microsoft.com/office/word/2016/wordml/cid" xmlns:w16="http://schemas.microsoft.com/office/word/2018/wordml" xmlns:w16du="http://schemas.microsoft.com/office/word/2023/wordml/word16du" xmlns:w16sdtdh="http://schemas.microsoft.com/office/word/2020/wordml/sdtdatahash" xmlns:w16sdtfl="http://schemas.microsoft.com/office/word/2024/wordml/sdtformatlock" xmlns:w16se="http://schemas.microsoft.com/office/word/2015/wordml/symex" xmlns:wpg="http://schemas.microsoft.com/office/word/2010/wordprocessingGroup" xmlns:wpi="http://schemas.microsoft.com/office/word/2010/wordprocessingInk" xmlns:wne="http://schemas.microsoft.com/office/word/2006/wordml" xmlns:wps="http://schemas.microsoft.com/office/word/2010/wordprocessingShape" mc:Ignorable="w14 w15 w16se w16cid w16 w16cex w16sdtdh w16sdtfl w16du wp14">
+<w:ftr xmlns:wpc="http://schemas.microsoft.com/office/word/2010/wordprocessingCanvas" xmlns:cx="http://schemas.microsoft.com/office/drawing/2014/chartex" xmlns:cx1="http://schemas.microsoft.com/office/drawing/2015/9/8/chartex" xmlns:cx2="http://schemas.microsoft.com/office/drawing/2015/10/21/chartex" xmlns:cx3="http://schemas.microsoft.com/office/drawing/2016/5/9/chartex" xmlns:cx4="http://schemas.microsoft.com/office/drawing/2016/5/10/chartex" xmlns:cx5="http://schemas.microsoft.com/office/drawing/2016/5/11/chartex" xmlns:cx6="http://schemas.microsoft.com/office/drawing/2016/5/12/chartex" xmlns:cx7="http://schemas.microsoft.com/office/drawing/2016/5/13/chartex" xmlns:cx8="http://schemas.microsoft.com/office/drawing/2016/5/14/chartex" xmlns:mc="http://schemas.openxmlformats.org/markup-compatibility/2006" xmlns:aink="http://schemas.microsoft.com/office/drawing/2016/ink" xmlns:am3d="http://schemas.microsoft.com/office/drawing/2017/model3d" xmlns:o="urn:schemas-microsoft-com:office:office" xmlns:oel="http://schemas.microsoft.com/office/2019/extlst" xmlns:r="http://schemas.openxmlformats.org/officeDocument/2006/relationships" xmlns:m="http://schemas.openxmlformats.org/officeDocument/2006/math" xmlns:v="urn:schemas-microsoft-com:vml" xmlns:wp14="http://schemas.microsoft.com/office/word/2010/wordprocessingDrawing" xmlns:wp="http://schemas.openxmlformats.org/drawingml/2006/wordprocessingDrawing" xmlns:w10="urn:schemas-microsoft-com:office:word" xmlns:w="http://schemas.openxmlformats.org/wordprocessingml/2006/main" xmlns:w14="http://schemas.microsoft.com/office/word/2010/wordml" xmlns:w15="http://schemas.microsoft.com/office/word/2012/wordml" xmlns:w16cex="http://schemas.microsoft.com/office/word/2018/wordml/cex" xmlns:w16cid="http://schemas.microsoft.com/office/word/2016/wordml/cid" xmlns:w16="http://schemas.microsoft.com/office/word/2018/wordml" xmlns:w16du="http://schemas.microsoft.com/office/word/2023/wordml/word16du" xmlns:w16sdtdh="http://schemas.microsoft.com/office/word/2020/wordml/sdtdatahash" xmlns:w16se="http://schemas.microsoft.com/office/word/2015/wordml/symex" xmlns:wpg="http://schemas.microsoft.com/office/word/2010/wordprocessingGroup" xmlns:wpi="http://schemas.microsoft.com/office/word/2010/wordprocessingInk" xmlns:wne="http://schemas.microsoft.com/office/word/2006/wordml" xmlns:wps="http://schemas.microsoft.com/office/word/2010/wordprocessingShape" mc:Ignorable="w14 w15 w16se w16cid w16 w16cex w16sdtdh w16du wp14">
   <w:p>
     <w:pPr>
       <w:pStyle w:val="Piedepgina"/>
@@ -14587,7 +16316,7 @@
 </file>
 
 <file path=word/footer2.xml><?xml version="1.0" encoding="utf-8"?>
-<w:ftr xmlns:wpc="http://schemas.microsoft.com/office/word/2010/wordprocessingCanvas" xmlns:cx="http://schemas.microsoft.com/office/drawing/2014/chartex" xmlns:cx1="http://schemas.microsoft.com/office/drawing/2015/9/8/chartex" xmlns:cx2="http://schemas.microsoft.com/office/drawing/2015/10/21/chartex" xmlns:cx3="http://schemas.microsoft.com/office/drawing/2016/5/9/chartex" xmlns:cx4="http://schemas.microsoft.com/office/drawing/2016/5/10/chartex" xmlns:cx5="http://schemas.microsoft.com/office/drawing/2016/5/11/chartex" xmlns:cx6="http://schemas.microsoft.com/office/drawing/2016/5/12/chartex" xmlns:cx7="http://schemas.microsoft.com/office/drawing/2016/5/13/chartex" xmlns:cx8="http://schemas.microsoft.com/office/drawing/2016/5/14/chartex" xmlns:mc="http://schemas.openxmlformats.org/markup-compatibility/2006" xmlns:aink="http://schemas.microsoft.com/office/drawing/2016/ink" xmlns:am3d="http://schemas.microsoft.com/office/drawing/2017/model3d" xmlns:o="urn:schemas-microsoft-com:office:office" xmlns:oel="http://schemas.microsoft.com/office/2019/extlst" xmlns:r="http://schemas.openxmlformats.org/officeDocument/2006/relationships" xmlns:m="http://schemas.openxmlformats.org/officeDocument/2006/math" xmlns:v="urn:schemas-microsoft-com:vml" xmlns:wp14="http://schemas.microsoft.com/office/word/2010/wordprocessingDrawing" xmlns:wp="http://schemas.openxmlformats.org/drawingml/2006/wordprocessingDrawing" xmlns:w10="urn:schemas-microsoft-com:office:word" xmlns:w="http://schemas.openxmlformats.org/wordprocessingml/2006/main" xmlns:w14="http://schemas.microsoft.com/office/word/2010/wordml" xmlns:w15="http://schemas.microsoft.com/office/word/2012/wordml" xmlns:w16cex="http://schemas.microsoft.com/office/word/2018/wordml/cex" xmlns:w16cid="http://schemas.microsoft.com/office/word/2016/wordml/cid" xmlns:w16="http://schemas.microsoft.com/office/word/2018/wordml" xmlns:w16du="http://schemas.microsoft.com/office/word/2023/wordml/word16du" xmlns:w16sdtdh="http://schemas.microsoft.com/office/word/2020/wordml/sdtdatahash" xmlns:w16sdtfl="http://schemas.microsoft.com/office/word/2024/wordml/sdtformatlock" xmlns:w16se="http://schemas.microsoft.com/office/word/2015/wordml/symex" xmlns:wpg="http://schemas.microsoft.com/office/word/2010/wordprocessingGroup" xmlns:wpi="http://schemas.microsoft.com/office/word/2010/wordprocessingInk" xmlns:wne="http://schemas.microsoft.com/office/word/2006/wordml" xmlns:wps="http://schemas.microsoft.com/office/word/2010/wordprocessingShape" mc:Ignorable="w14 w15 w16se w16cid w16 w16cex w16sdtdh w16sdtfl w16du wp14">
+<w:ftr xmlns:wpc="http://schemas.microsoft.com/office/word/2010/wordprocessingCanvas" xmlns:cx="http://schemas.microsoft.com/office/drawing/2014/chartex" xmlns:cx1="http://schemas.microsoft.com/office/drawing/2015/9/8/chartex" xmlns:cx2="http://schemas.microsoft.com/office/drawing/2015/10/21/chartex" xmlns:cx3="http://schemas.microsoft.com/office/drawing/2016/5/9/chartex" xmlns:cx4="http://schemas.microsoft.com/office/drawing/2016/5/10/chartex" xmlns:cx5="http://schemas.microsoft.com/office/drawing/2016/5/11/chartex" xmlns:cx6="http://schemas.microsoft.com/office/drawing/2016/5/12/chartex" xmlns:cx7="http://schemas.microsoft.com/office/drawing/2016/5/13/chartex" xmlns:cx8="http://schemas.microsoft.com/office/drawing/2016/5/14/chartex" xmlns:mc="http://schemas.openxmlformats.org/markup-compatibility/2006" xmlns:aink="http://schemas.microsoft.com/office/drawing/2016/ink" xmlns:am3d="http://schemas.microsoft.com/office/drawing/2017/model3d" xmlns:o="urn:schemas-microsoft-com:office:office" xmlns:oel="http://schemas.microsoft.com/office/2019/extlst" xmlns:r="http://schemas.openxmlformats.org/officeDocument/2006/relationships" xmlns:m="http://schemas.openxmlformats.org/officeDocument/2006/math" xmlns:v="urn:schemas-microsoft-com:vml" xmlns:wp14="http://schemas.microsoft.com/office/word/2010/wordprocessingDrawing" xmlns:wp="http://schemas.openxmlformats.org/drawingml/2006/wordprocessingDrawing" xmlns:w10="urn:schemas-microsoft-com:office:word" xmlns:w="http://schemas.openxmlformats.org/wordprocessingml/2006/main" xmlns:w14="http://schemas.microsoft.com/office/word/2010/wordml" xmlns:w15="http://schemas.microsoft.com/office/word/2012/wordml" xmlns:w16cex="http://schemas.microsoft.com/office/word/2018/wordml/cex" xmlns:w16cid="http://schemas.microsoft.com/office/word/2016/wordml/cid" xmlns:w16="http://schemas.microsoft.com/office/word/2018/wordml" xmlns:w16du="http://schemas.microsoft.com/office/word/2023/wordml/word16du" xmlns:w16sdtdh="http://schemas.microsoft.com/office/word/2020/wordml/sdtdatahash" xmlns:w16se="http://schemas.microsoft.com/office/word/2015/wordml/symex" xmlns:wpg="http://schemas.microsoft.com/office/word/2010/wordprocessingGroup" xmlns:wpi="http://schemas.microsoft.com/office/word/2010/wordprocessingInk" xmlns:wne="http://schemas.microsoft.com/office/word/2006/wordml" xmlns:wps="http://schemas.microsoft.com/office/word/2010/wordprocessingShape" mc:Ignorable="w14 w15 w16se w16cid w16 w16cex w16sdtdh w16du wp14">
   <w:p>
     <w:pPr>
       <w:jc w:val="center"/>
@@ -14621,7 +16350,7 @@
 </file>
 
 <file path=word/footnotes.xml><?xml version="1.0" encoding="utf-8"?>
-<w:footnotes xmlns:wpc="http://schemas.microsoft.com/office/word/2010/wordprocessingCanvas" xmlns:cx="http://schemas.microsoft.com/office/drawing/2014/chartex" xmlns:cx1="http://schemas.microsoft.com/office/drawing/2015/9/8/chartex" xmlns:cx2="http://schemas.microsoft.com/office/drawing/2015/10/21/chartex" xmlns:cx3="http://schemas.microsoft.com/office/drawing/2016/5/9/chartex" xmlns:cx4="http://schemas.microsoft.com/office/drawing/2016/5/10/chartex" xmlns:cx5="http://schemas.microsoft.com/office/drawing/2016/5/11/chartex" xmlns:cx6="http://schemas.microsoft.com/office/drawing/2016/5/12/chartex" xmlns:cx7="http://schemas.microsoft.com/office/drawing/2016/5/13/chartex" xmlns:cx8="http://schemas.microsoft.com/office/drawing/2016/5/14/chartex" xmlns:mc="http://schemas.openxmlformats.org/markup-compatibility/2006" xmlns:aink="http://schemas.microsoft.com/office/drawing/2016/ink" xmlns:am3d="http://schemas.microsoft.com/office/drawing/2017/model3d" xmlns:o="urn:schemas-microsoft-com:office:office" xmlns:oel="http://schemas.microsoft.com/office/2019/extlst" xmlns:r="http://schemas.openxmlformats.org/officeDocument/2006/relationships" xmlns:m="http://schemas.openxmlformats.org/officeDocument/2006/math" xmlns:v="urn:schemas-microsoft-com:vml" xmlns:wp14="http://schemas.microsoft.com/office/word/2010/wordprocessingDrawing" xmlns:wp="http://schemas.openxmlformats.org/drawingml/2006/wordprocessingDrawing" xmlns:w10="urn:schemas-microsoft-com:office:word" xmlns:w="http://schemas.openxmlformats.org/wordprocessingml/2006/main" xmlns:w14="http://schemas.microsoft.com/office/word/2010/wordml" xmlns:w15="http://schemas.microsoft.com/office/word/2012/wordml" xmlns:w16cex="http://schemas.microsoft.com/office/word/2018/wordml/cex" xmlns:w16cid="http://schemas.microsoft.com/office/word/2016/wordml/cid" xmlns:w16="http://schemas.microsoft.com/office/word/2018/wordml" xmlns:w16du="http://schemas.microsoft.com/office/word/2023/wordml/word16du" xmlns:w16sdtdh="http://schemas.microsoft.com/office/word/2020/wordml/sdtdatahash" xmlns:w16sdtfl="http://schemas.microsoft.com/office/word/2024/wordml/sdtformatlock" xmlns:w16se="http://schemas.microsoft.com/office/word/2015/wordml/symex" xmlns:wpg="http://schemas.microsoft.com/office/word/2010/wordprocessingGroup" xmlns:wpi="http://schemas.microsoft.com/office/word/2010/wordprocessingInk" xmlns:wne="http://schemas.microsoft.com/office/word/2006/wordml" xmlns:wps="http://schemas.microsoft.com/office/word/2010/wordprocessingShape" mc:Ignorable="w14 w15 w16se w16cid w16 w16cex w16sdtdh w16sdtfl w16du wp14">
+<w:footnotes xmlns:wpc="http://schemas.microsoft.com/office/word/2010/wordprocessingCanvas" xmlns:cx="http://schemas.microsoft.com/office/drawing/2014/chartex" xmlns:cx1="http://schemas.microsoft.com/office/drawing/2015/9/8/chartex" xmlns:cx2="http://schemas.microsoft.com/office/drawing/2015/10/21/chartex" xmlns:cx3="http://schemas.microsoft.com/office/drawing/2016/5/9/chartex" xmlns:cx4="http://schemas.microsoft.com/office/drawing/2016/5/10/chartex" xmlns:cx5="http://schemas.microsoft.com/office/drawing/2016/5/11/chartex" xmlns:cx6="http://schemas.microsoft.com/office/drawing/2016/5/12/chartex" xmlns:cx7="http://schemas.microsoft.com/office/drawing/2016/5/13/chartex" xmlns:cx8="http://schemas.microsoft.com/office/drawing/2016/5/14/chartex" xmlns:mc="http://schemas.openxmlformats.org/markup-compatibility/2006" xmlns:aink="http://schemas.microsoft.com/office/drawing/2016/ink" xmlns:am3d="http://schemas.microsoft.com/office/drawing/2017/model3d" xmlns:o="urn:schemas-microsoft-com:office:office" xmlns:oel="http://schemas.microsoft.com/office/2019/extlst" xmlns:r="http://schemas.openxmlformats.org/officeDocument/2006/relationships" xmlns:m="http://schemas.openxmlformats.org/officeDocument/2006/math" xmlns:v="urn:schemas-microsoft-com:vml" xmlns:wp14="http://schemas.microsoft.com/office/word/2010/wordprocessingDrawing" xmlns:wp="http://schemas.openxmlformats.org/drawingml/2006/wordprocessingDrawing" xmlns:w10="urn:schemas-microsoft-com:office:word" xmlns:w="http://schemas.openxmlformats.org/wordprocessingml/2006/main" xmlns:w14="http://schemas.microsoft.com/office/word/2010/wordml" xmlns:w15="http://schemas.microsoft.com/office/word/2012/wordml" xmlns:w16cex="http://schemas.microsoft.com/office/word/2018/wordml/cex" xmlns:w16cid="http://schemas.microsoft.com/office/word/2016/wordml/cid" xmlns:w16="http://schemas.microsoft.com/office/word/2018/wordml" xmlns:w16du="http://schemas.microsoft.com/office/word/2023/wordml/word16du" xmlns:w16sdtdh="http://schemas.microsoft.com/office/word/2020/wordml/sdtdatahash" xmlns:w16se="http://schemas.microsoft.com/office/word/2015/wordml/symex" xmlns:wpg="http://schemas.microsoft.com/office/word/2010/wordprocessingGroup" xmlns:wpi="http://schemas.microsoft.com/office/word/2010/wordprocessingInk" xmlns:wne="http://schemas.microsoft.com/office/word/2006/wordml" xmlns:wps="http://schemas.microsoft.com/office/word/2010/wordprocessingShape" mc:Ignorable="w14 w15 w16se w16cid w16 w16cex w16sdtdh w16du wp14">
   <w:footnote w:type="separator" w:id="-1">
     <w:p>
       <w:r>
@@ -14640,7 +16369,7 @@
 </file>
 
 <file path=word/header1.xml><?xml version="1.0" encoding="utf-8"?>
-<w:hdr xmlns:wpc="http://schemas.microsoft.com/office/word/2010/wordprocessingCanvas" xmlns:cx="http://schemas.microsoft.com/office/drawing/2014/chartex" xmlns:cx1="http://schemas.microsoft.com/office/drawing/2015/9/8/chartex" xmlns:cx2="http://schemas.microsoft.com/office/drawing/2015/10/21/chartex" xmlns:cx3="http://schemas.microsoft.com/office/drawing/2016/5/9/chartex" xmlns:cx4="http://schemas.microsoft.com/office/drawing/2016/5/10/chartex" xmlns:cx5="http://schemas.microsoft.com/office/drawing/2016/5/11/chartex" xmlns:cx6="http://schemas.microsoft.com/office/drawing/2016/5/12/chartex" xmlns:cx7="http://schemas.microsoft.com/office/drawing/2016/5/13/chartex" xmlns:cx8="http://schemas.microsoft.com/office/drawing/2016/5/14/chartex" xmlns:mc="http://schemas.openxmlformats.org/markup-compatibility/2006" xmlns:aink="http://schemas.microsoft.com/office/drawing/2016/ink" xmlns:am3d="http://schemas.microsoft.com/office/drawing/2017/model3d" xmlns:o="urn:schemas-microsoft-com:office:office" xmlns:oel="http://schemas.microsoft.com/office/2019/extlst" xmlns:r="http://schemas.openxmlformats.org/officeDocument/2006/relationships" xmlns:m="http://schemas.openxmlformats.org/officeDocument/2006/math" xmlns:v="urn:schemas-microsoft-com:vml" xmlns:wp14="http://schemas.microsoft.com/office/word/2010/wordprocessingDrawing" xmlns:wp="http://schemas.openxmlformats.org/drawingml/2006/wordprocessingDrawing" xmlns:w10="urn:schemas-microsoft-com:office:word" xmlns:w="http://schemas.openxmlformats.org/wordprocessingml/2006/main" xmlns:w14="http://schemas.microsoft.com/office/word/2010/wordml" xmlns:w15="http://schemas.microsoft.com/office/word/2012/wordml" xmlns:w16cex="http://schemas.microsoft.com/office/word/2018/wordml/cex" xmlns:w16cid="http://schemas.microsoft.com/office/word/2016/wordml/cid" xmlns:w16="http://schemas.microsoft.com/office/word/2018/wordml" xmlns:w16du="http://schemas.microsoft.com/office/word/2023/wordml/word16du" xmlns:w16sdtdh="http://schemas.microsoft.com/office/word/2020/wordml/sdtdatahash" xmlns:w16sdtfl="http://schemas.microsoft.com/office/word/2024/wordml/sdtformatlock" xmlns:w16se="http://schemas.microsoft.com/office/word/2015/wordml/symex" xmlns:wpg="http://schemas.microsoft.com/office/word/2010/wordprocessingGroup" xmlns:wpi="http://schemas.microsoft.com/office/word/2010/wordprocessingInk" xmlns:wne="http://schemas.microsoft.com/office/word/2006/wordml" xmlns:wps="http://schemas.microsoft.com/office/word/2010/wordprocessingShape" mc:Ignorable="w14 w15 w16se w16cid w16 w16cex w16sdtdh w16sdtfl w16du wp14">
+<w:hdr xmlns:wpc="http://schemas.microsoft.com/office/word/2010/wordprocessingCanvas" xmlns:cx="http://schemas.microsoft.com/office/drawing/2014/chartex" xmlns:cx1="http://schemas.microsoft.com/office/drawing/2015/9/8/chartex" xmlns:cx2="http://schemas.microsoft.com/office/drawing/2015/10/21/chartex" xmlns:cx3="http://schemas.microsoft.com/office/drawing/2016/5/9/chartex" xmlns:cx4="http://schemas.microsoft.com/office/drawing/2016/5/10/chartex" xmlns:cx5="http://schemas.microsoft.com/office/drawing/2016/5/11/chartex" xmlns:cx6="http://schemas.microsoft.com/office/drawing/2016/5/12/chartex" xmlns:cx7="http://schemas.microsoft.com/office/drawing/2016/5/13/chartex" xmlns:cx8="http://schemas.microsoft.com/office/drawing/2016/5/14/chartex" xmlns:mc="http://schemas.openxmlformats.org/markup-compatibility/2006" xmlns:aink="http://schemas.microsoft.com/office/drawing/2016/ink" xmlns:am3d="http://schemas.microsoft.com/office/drawing/2017/model3d" xmlns:o="urn:schemas-microsoft-com:office:office" xmlns:oel="http://schemas.microsoft.com/office/2019/extlst" xmlns:r="http://schemas.openxmlformats.org/officeDocument/2006/relationships" xmlns:m="http://schemas.openxmlformats.org/officeDocument/2006/math" xmlns:v="urn:schemas-microsoft-com:vml" xmlns:wp14="http://schemas.microsoft.com/office/word/2010/wordprocessingDrawing" xmlns:wp="http://schemas.openxmlformats.org/drawingml/2006/wordprocessingDrawing" xmlns:w10="urn:schemas-microsoft-com:office:word" xmlns:w="http://schemas.openxmlformats.org/wordprocessingml/2006/main" xmlns:w14="http://schemas.microsoft.com/office/word/2010/wordml" xmlns:w15="http://schemas.microsoft.com/office/word/2012/wordml" xmlns:w16cex="http://schemas.microsoft.com/office/word/2018/wordml/cex" xmlns:w16cid="http://schemas.microsoft.com/office/word/2016/wordml/cid" xmlns:w16="http://schemas.microsoft.com/office/word/2018/wordml" xmlns:w16du="http://schemas.microsoft.com/office/word/2023/wordml/word16du" xmlns:w16sdtdh="http://schemas.microsoft.com/office/word/2020/wordml/sdtdatahash" xmlns:w16se="http://schemas.microsoft.com/office/word/2015/wordml/symex" xmlns:wpg="http://schemas.microsoft.com/office/word/2010/wordprocessingGroup" xmlns:wpi="http://schemas.microsoft.com/office/word/2010/wordprocessingInk" xmlns:wne="http://schemas.microsoft.com/office/word/2006/wordml" xmlns:wps="http://schemas.microsoft.com/office/word/2010/wordprocessingShape" mc:Ignorable="w14 w15 w16se w16cid w16 w16cex w16sdtdh w16du wp14">
   <w:sdt>
     <w:sdtPr>
       <w:id w:val="-254825391"/>
@@ -14725,7 +16454,7 @@
 </file>
 
 <file path=word/header2.xml><?xml version="1.0" encoding="utf-8"?>
-<w:hdr xmlns:wpc="http://schemas.microsoft.com/office/word/2010/wordprocessingCanvas" xmlns:cx="http://schemas.microsoft.com/office/drawing/2014/chartex" xmlns:cx1="http://schemas.microsoft.com/office/drawing/2015/9/8/chartex" xmlns:cx2="http://schemas.microsoft.com/office/drawing/2015/10/21/chartex" xmlns:cx3="http://schemas.microsoft.com/office/drawing/2016/5/9/chartex" xmlns:cx4="http://schemas.microsoft.com/office/drawing/2016/5/10/chartex" xmlns:cx5="http://schemas.microsoft.com/office/drawing/2016/5/11/chartex" xmlns:cx6="http://schemas.microsoft.com/office/drawing/2016/5/12/chartex" xmlns:cx7="http://schemas.microsoft.com/office/drawing/2016/5/13/chartex" xmlns:cx8="http://schemas.microsoft.com/office/drawing/2016/5/14/chartex" xmlns:mc="http://schemas.openxmlformats.org/markup-compatibility/2006" xmlns:aink="http://schemas.microsoft.com/office/drawing/2016/ink" xmlns:am3d="http://schemas.microsoft.com/office/drawing/2017/model3d" xmlns:o="urn:schemas-microsoft-com:office:office" xmlns:oel="http://schemas.microsoft.com/office/2019/extlst" xmlns:r="http://schemas.openxmlformats.org/officeDocument/2006/relationships" xmlns:m="http://schemas.openxmlformats.org/officeDocument/2006/math" xmlns:v="urn:schemas-microsoft-com:vml" xmlns:wp14="http://schemas.microsoft.com/office/word/2010/wordprocessingDrawing" xmlns:wp="http://schemas.openxmlformats.org/drawingml/2006/wordprocessingDrawing" xmlns:w10="urn:schemas-microsoft-com:office:word" xmlns:w="http://schemas.openxmlformats.org/wordprocessingml/2006/main" xmlns:w14="http://schemas.microsoft.com/office/word/2010/wordml" xmlns:w15="http://schemas.microsoft.com/office/word/2012/wordml" xmlns:w16cex="http://schemas.microsoft.com/office/word/2018/wordml/cex" xmlns:w16cid="http://schemas.microsoft.com/office/word/2016/wordml/cid" xmlns:w16="http://schemas.microsoft.com/office/word/2018/wordml" xmlns:w16du="http://schemas.microsoft.com/office/word/2023/wordml/word16du" xmlns:w16sdtdh="http://schemas.microsoft.com/office/word/2020/wordml/sdtdatahash" xmlns:w16sdtfl="http://schemas.microsoft.com/office/word/2024/wordml/sdtformatlock" xmlns:w16se="http://schemas.microsoft.com/office/word/2015/wordml/symex" xmlns:wpg="http://schemas.microsoft.com/office/word/2010/wordprocessingGroup" xmlns:wpi="http://schemas.microsoft.com/office/word/2010/wordprocessingInk" xmlns:wne="http://schemas.microsoft.com/office/word/2006/wordml" xmlns:wps="http://schemas.microsoft.com/office/word/2010/wordprocessingShape" mc:Ignorable="w14 w15 w16se w16cid w16 w16cex w16sdtdh w16sdtfl w16du wp14">
+<w:hdr xmlns:wpc="http://schemas.microsoft.com/office/word/2010/wordprocessingCanvas" xmlns:cx="http://schemas.microsoft.com/office/drawing/2014/chartex" xmlns:cx1="http://schemas.microsoft.com/office/drawing/2015/9/8/chartex" xmlns:cx2="http://schemas.microsoft.com/office/drawing/2015/10/21/chartex" xmlns:cx3="http://schemas.microsoft.com/office/drawing/2016/5/9/chartex" xmlns:cx4="http://schemas.microsoft.com/office/drawing/2016/5/10/chartex" xmlns:cx5="http://schemas.microsoft.com/office/drawing/2016/5/11/chartex" xmlns:cx6="http://schemas.microsoft.com/office/drawing/2016/5/12/chartex" xmlns:cx7="http://schemas.microsoft.com/office/drawing/2016/5/13/chartex" xmlns:cx8="http://schemas.microsoft.com/office/drawing/2016/5/14/chartex" xmlns:mc="http://schemas.openxmlformats.org/markup-compatibility/2006" xmlns:aink="http://schemas.microsoft.com/office/drawing/2016/ink" xmlns:am3d="http://schemas.microsoft.com/office/drawing/2017/model3d" xmlns:o="urn:schemas-microsoft-com:office:office" xmlns:oel="http://schemas.microsoft.com/office/2019/extlst" xmlns:r="http://schemas.openxmlformats.org/officeDocument/2006/relationships" xmlns:m="http://schemas.openxmlformats.org/officeDocument/2006/math" xmlns:v="urn:schemas-microsoft-com:vml" xmlns:wp14="http://schemas.microsoft.com/office/word/2010/wordprocessingDrawing" xmlns:wp="http://schemas.openxmlformats.org/drawingml/2006/wordprocessingDrawing" xmlns:w10="urn:schemas-microsoft-com:office:word" xmlns:w="http://schemas.openxmlformats.org/wordprocessingml/2006/main" xmlns:w14="http://schemas.microsoft.com/office/word/2010/wordml" xmlns:w15="http://schemas.microsoft.com/office/word/2012/wordml" xmlns:w16cex="http://schemas.microsoft.com/office/word/2018/wordml/cex" xmlns:w16cid="http://schemas.microsoft.com/office/word/2016/wordml/cid" xmlns:w16="http://schemas.microsoft.com/office/word/2018/wordml" xmlns:w16du="http://schemas.microsoft.com/office/word/2023/wordml/word16du" xmlns:w16sdtdh="http://schemas.microsoft.com/office/word/2020/wordml/sdtdatahash" xmlns:w16se="http://schemas.microsoft.com/office/word/2015/wordml/symex" xmlns:wpg="http://schemas.microsoft.com/office/word/2010/wordprocessingGroup" xmlns:wpi="http://schemas.microsoft.com/office/word/2010/wordprocessingInk" xmlns:wne="http://schemas.microsoft.com/office/word/2006/wordml" xmlns:wps="http://schemas.microsoft.com/office/word/2010/wordprocessingShape" mc:Ignorable="w14 w15 w16se w16cid w16 w16cex w16sdtdh w16du wp14">
   <w:p>
     <w:pPr>
       <w:tabs>
@@ -14790,7 +16519,7 @@
 </file>
 
 <file path=word/header3.xml><?xml version="1.0" encoding="utf-8"?>
-<w:hdr xmlns:wpc="http://schemas.microsoft.com/office/word/2010/wordprocessingCanvas" xmlns:cx="http://schemas.microsoft.com/office/drawing/2014/chartex" xmlns:cx1="http://schemas.microsoft.com/office/drawing/2015/9/8/chartex" xmlns:cx2="http://schemas.microsoft.com/office/drawing/2015/10/21/chartex" xmlns:cx3="http://schemas.microsoft.com/office/drawing/2016/5/9/chartex" xmlns:cx4="http://schemas.microsoft.com/office/drawing/2016/5/10/chartex" xmlns:cx5="http://schemas.microsoft.com/office/drawing/2016/5/11/chartex" xmlns:cx6="http://schemas.microsoft.com/office/drawing/2016/5/12/chartex" xmlns:cx7="http://schemas.microsoft.com/office/drawing/2016/5/13/chartex" xmlns:cx8="http://schemas.microsoft.com/office/drawing/2016/5/14/chartex" xmlns:mc="http://schemas.openxmlformats.org/markup-compatibility/2006" xmlns:aink="http://schemas.microsoft.com/office/drawing/2016/ink" xmlns:am3d="http://schemas.microsoft.com/office/drawing/2017/model3d" xmlns:o="urn:schemas-microsoft-com:office:office" xmlns:oel="http://schemas.microsoft.com/office/2019/extlst" xmlns:r="http://schemas.openxmlformats.org/officeDocument/2006/relationships" xmlns:m="http://schemas.openxmlformats.org/officeDocument/2006/math" xmlns:v="urn:schemas-microsoft-com:vml" xmlns:wp14="http://schemas.microsoft.com/office/word/2010/wordprocessingDrawing" xmlns:wp="http://schemas.openxmlformats.org/drawingml/2006/wordprocessingDrawing" xmlns:w10="urn:schemas-microsoft-com:office:word" xmlns:w="http://schemas.openxmlformats.org/wordprocessingml/2006/main" xmlns:w14="http://schemas.microsoft.com/office/word/2010/wordml" xmlns:w15="http://schemas.microsoft.com/office/word/2012/wordml" xmlns:w16cex="http://schemas.microsoft.com/office/word/2018/wordml/cex" xmlns:w16cid="http://schemas.microsoft.com/office/word/2016/wordml/cid" xmlns:w16="http://schemas.microsoft.com/office/word/2018/wordml" xmlns:w16du="http://schemas.microsoft.com/office/word/2023/wordml/word16du" xmlns:w16sdtdh="http://schemas.microsoft.com/office/word/2020/wordml/sdtdatahash" xmlns:w16sdtfl="http://schemas.microsoft.com/office/word/2024/wordml/sdtformatlock" xmlns:w16se="http://schemas.microsoft.com/office/word/2015/wordml/symex" xmlns:wpg="http://schemas.microsoft.com/office/word/2010/wordprocessingGroup" xmlns:wpi="http://schemas.microsoft.com/office/word/2010/wordprocessingInk" xmlns:wne="http://schemas.microsoft.com/office/word/2006/wordml" xmlns:wps="http://schemas.microsoft.com/office/word/2010/wordprocessingShape" mc:Ignorable="w14 w15 w16se w16cid w16 w16cex w16sdtdh w16sdtfl w16du wp14">
+<w:hdr xmlns:wpc="http://schemas.microsoft.com/office/word/2010/wordprocessingCanvas" xmlns:cx="http://schemas.microsoft.com/office/drawing/2014/chartex" xmlns:cx1="http://schemas.microsoft.com/office/drawing/2015/9/8/chartex" xmlns:cx2="http://schemas.microsoft.com/office/drawing/2015/10/21/chartex" xmlns:cx3="http://schemas.microsoft.com/office/drawing/2016/5/9/chartex" xmlns:cx4="http://schemas.microsoft.com/office/drawing/2016/5/10/chartex" xmlns:cx5="http://schemas.microsoft.com/office/drawing/2016/5/11/chartex" xmlns:cx6="http://schemas.microsoft.com/office/drawing/2016/5/12/chartex" xmlns:cx7="http://schemas.microsoft.com/office/drawing/2016/5/13/chartex" xmlns:cx8="http://schemas.microsoft.com/office/drawing/2016/5/14/chartex" xmlns:mc="http://schemas.openxmlformats.org/markup-compatibility/2006" xmlns:aink="http://schemas.microsoft.com/office/drawing/2016/ink" xmlns:am3d="http://schemas.microsoft.com/office/drawing/2017/model3d" xmlns:o="urn:schemas-microsoft-com:office:office" xmlns:oel="http://schemas.microsoft.com/office/2019/extlst" xmlns:r="http://schemas.openxmlformats.org/officeDocument/2006/relationships" xmlns:m="http://schemas.openxmlformats.org/officeDocument/2006/math" xmlns:v="urn:schemas-microsoft-com:vml" xmlns:wp14="http://schemas.microsoft.com/office/word/2010/wordprocessingDrawing" xmlns:wp="http://schemas.openxmlformats.org/drawingml/2006/wordprocessingDrawing" xmlns:w10="urn:schemas-microsoft-com:office:word" xmlns:w="http://schemas.openxmlformats.org/wordprocessingml/2006/main" xmlns:w14="http://schemas.microsoft.com/office/word/2010/wordml" xmlns:w15="http://schemas.microsoft.com/office/word/2012/wordml" xmlns:w16cex="http://schemas.microsoft.com/office/word/2018/wordml/cex" xmlns:w16cid="http://schemas.microsoft.com/office/word/2016/wordml/cid" xmlns:w16="http://schemas.microsoft.com/office/word/2018/wordml" xmlns:w16du="http://schemas.microsoft.com/office/word/2023/wordml/word16du" xmlns:w16sdtdh="http://schemas.microsoft.com/office/word/2020/wordml/sdtdatahash" xmlns:w16se="http://schemas.microsoft.com/office/word/2015/wordml/symex" xmlns:wpg="http://schemas.microsoft.com/office/word/2010/wordprocessingGroup" xmlns:wpi="http://schemas.microsoft.com/office/word/2010/wordprocessingInk" xmlns:wne="http://schemas.microsoft.com/office/word/2006/wordml" xmlns:wps="http://schemas.microsoft.com/office/word/2010/wordprocessingShape" mc:Ignorable="w14 w15 w16se w16cid w16 w16cex w16sdtdh w16du wp14">
   <w:p>
     <w:pPr>
       <w:pStyle w:val="Encabezado"/>
@@ -14807,7 +16536,7 @@
 </file>
 
 <file path=word/numbering.xml><?xml version="1.0" encoding="utf-8"?>
-<w:numbering xmlns:wpc="http://schemas.microsoft.com/office/word/2010/wordprocessingCanvas" xmlns:cx="http://schemas.microsoft.com/office/drawing/2014/chartex" xmlns:cx1="http://schemas.microsoft.com/office/drawing/2015/9/8/chartex" xmlns:cx2="http://schemas.microsoft.com/office/drawing/2015/10/21/chartex" xmlns:cx3="http://schemas.microsoft.com/office/drawing/2016/5/9/chartex" xmlns:cx4="http://schemas.microsoft.com/office/drawing/2016/5/10/chartex" xmlns:cx5="http://schemas.microsoft.com/office/drawing/2016/5/11/chartex" xmlns:cx6="http://schemas.microsoft.com/office/drawing/2016/5/12/chartex" xmlns:cx7="http://schemas.microsoft.com/office/drawing/2016/5/13/chartex" xmlns:cx8="http://schemas.microsoft.com/office/drawing/2016/5/14/chartex" xmlns:mc="http://schemas.openxmlformats.org/markup-compatibility/2006" xmlns:aink="http://schemas.microsoft.com/office/drawing/2016/ink" xmlns:am3d="http://schemas.microsoft.com/office/drawing/2017/model3d" xmlns:o="urn:schemas-microsoft-com:office:office" xmlns:oel="http://schemas.microsoft.com/office/2019/extlst" xmlns:r="http://schemas.openxmlformats.org/officeDocument/2006/relationships" xmlns:m="http://schemas.openxmlformats.org/officeDocument/2006/math" xmlns:v="urn:schemas-microsoft-com:vml" xmlns:wp14="http://schemas.microsoft.com/office/word/2010/wordprocessingDrawing" xmlns:wp="http://schemas.openxmlformats.org/drawingml/2006/wordprocessingDrawing" xmlns:w10="urn:schemas-microsoft-com:office:word" xmlns:w="http://schemas.openxmlformats.org/wordprocessingml/2006/main" xmlns:w14="http://schemas.microsoft.com/office/word/2010/wordml" xmlns:w15="http://schemas.microsoft.com/office/word/2012/wordml" xmlns:w16cex="http://schemas.microsoft.com/office/word/2018/wordml/cex" xmlns:w16cid="http://schemas.microsoft.com/office/word/2016/wordml/cid" xmlns:w16="http://schemas.microsoft.com/office/word/2018/wordml" xmlns:w16du="http://schemas.microsoft.com/office/word/2023/wordml/word16du" xmlns:w16sdtdh="http://schemas.microsoft.com/office/word/2020/wordml/sdtdatahash" xmlns:w16sdtfl="http://schemas.microsoft.com/office/word/2024/wordml/sdtformatlock" xmlns:w16se="http://schemas.microsoft.com/office/word/2015/wordml/symex" xmlns:wpg="http://schemas.microsoft.com/office/word/2010/wordprocessingGroup" xmlns:wpi="http://schemas.microsoft.com/office/word/2010/wordprocessingInk" xmlns:wne="http://schemas.microsoft.com/office/word/2006/wordml" xmlns:wps="http://schemas.microsoft.com/office/word/2010/wordprocessingShape" mc:Ignorable="w14 w15 w16se w16cid w16 w16cex w16sdtdh w16sdtfl w16du wp14">
+<w:numbering xmlns:wpc="http://schemas.microsoft.com/office/word/2010/wordprocessingCanvas" xmlns:cx="http://schemas.microsoft.com/office/drawing/2014/chartex" xmlns:cx1="http://schemas.microsoft.com/office/drawing/2015/9/8/chartex" xmlns:cx2="http://schemas.microsoft.com/office/drawing/2015/10/21/chartex" xmlns:cx3="http://schemas.microsoft.com/office/drawing/2016/5/9/chartex" xmlns:cx4="http://schemas.microsoft.com/office/drawing/2016/5/10/chartex" xmlns:cx5="http://schemas.microsoft.com/office/drawing/2016/5/11/chartex" xmlns:cx6="http://schemas.microsoft.com/office/drawing/2016/5/12/chartex" xmlns:cx7="http://schemas.microsoft.com/office/drawing/2016/5/13/chartex" xmlns:cx8="http://schemas.microsoft.com/office/drawing/2016/5/14/chartex" xmlns:mc="http://schemas.openxmlformats.org/markup-compatibility/2006" xmlns:aink="http://schemas.microsoft.com/office/drawing/2016/ink" xmlns:am3d="http://schemas.microsoft.com/office/drawing/2017/model3d" xmlns:o="urn:schemas-microsoft-com:office:office" xmlns:oel="http://schemas.microsoft.com/office/2019/extlst" xmlns:r="http://schemas.openxmlformats.org/officeDocument/2006/relationships" xmlns:m="http://schemas.openxmlformats.org/officeDocument/2006/math" xmlns:v="urn:schemas-microsoft-com:vml" xmlns:wp14="http://schemas.microsoft.com/office/word/2010/wordprocessingDrawing" xmlns:wp="http://schemas.openxmlformats.org/drawingml/2006/wordprocessingDrawing" xmlns:w10="urn:schemas-microsoft-com:office:word" xmlns:w="http://schemas.openxmlformats.org/wordprocessingml/2006/main" xmlns:w14="http://schemas.microsoft.com/office/word/2010/wordml" xmlns:w15="http://schemas.microsoft.com/office/word/2012/wordml" xmlns:w16cex="http://schemas.microsoft.com/office/word/2018/wordml/cex" xmlns:w16cid="http://schemas.microsoft.com/office/word/2016/wordml/cid" xmlns:w16="http://schemas.microsoft.com/office/word/2018/wordml" xmlns:w16du="http://schemas.microsoft.com/office/word/2023/wordml/word16du" xmlns:w16sdtdh="http://schemas.microsoft.com/office/word/2020/wordml/sdtdatahash" xmlns:w16se="http://schemas.microsoft.com/office/word/2015/wordml/symex" xmlns:wpg="http://schemas.microsoft.com/office/word/2010/wordprocessingGroup" xmlns:wpi="http://schemas.microsoft.com/office/word/2010/wordprocessingInk" xmlns:wne="http://schemas.microsoft.com/office/word/2006/wordml" xmlns:wps="http://schemas.microsoft.com/office/word/2010/wordprocessingShape" mc:Ignorable="w14 w15 w16se w16cid w16 w16cex w16sdtdh w16du wp14">
   <w:abstractNum w:abstractNumId="0" w15:restartNumberingAfterBreak="0">
     <w:nsid w:val="000F64BB"/>
     <w:multiLevelType w:val="multilevel"/>
@@ -16444,6 +18173,119 @@
     </w:lvl>
   </w:abstractNum>
   <w:abstractNum w:abstractNumId="16" w15:restartNumberingAfterBreak="0">
+    <w:nsid w:val="4C853F4D"/>
+    <w:multiLevelType w:val="hybridMultilevel"/>
+    <w:tmpl w:val="4FFA897C"/>
+    <w:lvl w:ilvl="0" w:tplc="0C0A0001">
+      <w:start w:val="1"/>
+      <w:numFmt w:val="bullet"/>
+      <w:lvlText w:val=""/>
+      <w:lvlJc w:val="left"/>
+      <w:pPr>
+        <w:ind w:left="1800" w:hanging="360"/>
+      </w:pPr>
+      <w:rPr>
+        <w:rFonts w:ascii="Symbol" w:hAnsi="Symbol" w:hint="default"/>
+      </w:rPr>
+    </w:lvl>
+    <w:lvl w:ilvl="1" w:tplc="0C0A0003" w:tentative="1">
+      <w:start w:val="1"/>
+      <w:numFmt w:val="bullet"/>
+      <w:lvlText w:val="o"/>
+      <w:lvlJc w:val="left"/>
+      <w:pPr>
+        <w:ind w:left="2520" w:hanging="360"/>
+      </w:pPr>
+      <w:rPr>
+        <w:rFonts w:ascii="Courier New" w:hAnsi="Courier New" w:cs="Courier New" w:hint="default"/>
+      </w:rPr>
+    </w:lvl>
+    <w:lvl w:ilvl="2" w:tplc="0C0A0005" w:tentative="1">
+      <w:start w:val="1"/>
+      <w:numFmt w:val="bullet"/>
+      <w:lvlText w:val=""/>
+      <w:lvlJc w:val="left"/>
+      <w:pPr>
+        <w:ind w:left="3240" w:hanging="360"/>
+      </w:pPr>
+      <w:rPr>
+        <w:rFonts w:ascii="Wingdings" w:hAnsi="Wingdings" w:hint="default"/>
+      </w:rPr>
+    </w:lvl>
+    <w:lvl w:ilvl="3" w:tplc="0C0A0001" w:tentative="1">
+      <w:start w:val="1"/>
+      <w:numFmt w:val="bullet"/>
+      <w:lvlText w:val=""/>
+      <w:lvlJc w:val="left"/>
+      <w:pPr>
+        <w:ind w:left="3960" w:hanging="360"/>
+      </w:pPr>
+      <w:rPr>
+        <w:rFonts w:ascii="Symbol" w:hAnsi="Symbol" w:hint="default"/>
+      </w:rPr>
+    </w:lvl>
+    <w:lvl w:ilvl="4" w:tplc="0C0A0003" w:tentative="1">
+      <w:start w:val="1"/>
+      <w:numFmt w:val="bullet"/>
+      <w:lvlText w:val="o"/>
+      <w:lvlJc w:val="left"/>
+      <w:pPr>
+        <w:ind w:left="4680" w:hanging="360"/>
+      </w:pPr>
+      <w:rPr>
+        <w:rFonts w:ascii="Courier New" w:hAnsi="Courier New" w:cs="Courier New" w:hint="default"/>
+      </w:rPr>
+    </w:lvl>
+    <w:lvl w:ilvl="5" w:tplc="0C0A0005" w:tentative="1">
+      <w:start w:val="1"/>
+      <w:numFmt w:val="bullet"/>
+      <w:lvlText w:val=""/>
+      <w:lvlJc w:val="left"/>
+      <w:pPr>
+        <w:ind w:left="5400" w:hanging="360"/>
+      </w:pPr>
+      <w:rPr>
+        <w:rFonts w:ascii="Wingdings" w:hAnsi="Wingdings" w:hint="default"/>
+      </w:rPr>
+    </w:lvl>
+    <w:lvl w:ilvl="6" w:tplc="0C0A0001" w:tentative="1">
+      <w:start w:val="1"/>
+      <w:numFmt w:val="bullet"/>
+      <w:lvlText w:val=""/>
+      <w:lvlJc w:val="left"/>
+      <w:pPr>
+        <w:ind w:left="6120" w:hanging="360"/>
+      </w:pPr>
+      <w:rPr>
+        <w:rFonts w:ascii="Symbol" w:hAnsi="Symbol" w:hint="default"/>
+      </w:rPr>
+    </w:lvl>
+    <w:lvl w:ilvl="7" w:tplc="0C0A0003" w:tentative="1">
+      <w:start w:val="1"/>
+      <w:numFmt w:val="bullet"/>
+      <w:lvlText w:val="o"/>
+      <w:lvlJc w:val="left"/>
+      <w:pPr>
+        <w:ind w:left="6840" w:hanging="360"/>
+      </w:pPr>
+      <w:rPr>
+        <w:rFonts w:ascii="Courier New" w:hAnsi="Courier New" w:cs="Courier New" w:hint="default"/>
+      </w:rPr>
+    </w:lvl>
+    <w:lvl w:ilvl="8" w:tplc="0C0A0005" w:tentative="1">
+      <w:start w:val="1"/>
+      <w:numFmt w:val="bullet"/>
+      <w:lvlText w:val=""/>
+      <w:lvlJc w:val="left"/>
+      <w:pPr>
+        <w:ind w:left="7560" w:hanging="360"/>
+      </w:pPr>
+      <w:rPr>
+        <w:rFonts w:ascii="Wingdings" w:hAnsi="Wingdings" w:hint="default"/>
+      </w:rPr>
+    </w:lvl>
+  </w:abstractNum>
+  <w:abstractNum w:abstractNumId="17" w15:restartNumberingAfterBreak="0">
     <w:nsid w:val="4E3D3589"/>
     <w:multiLevelType w:val="multilevel"/>
     <w:tmpl w:val="200A001F"/>
@@ -16529,7 +18371,7 @@
       </w:pPr>
     </w:lvl>
   </w:abstractNum>
-  <w:abstractNum w:abstractNumId="17" w15:restartNumberingAfterBreak="0">
+  <w:abstractNum w:abstractNumId="18" w15:restartNumberingAfterBreak="0">
     <w:nsid w:val="4EC22E70"/>
     <w:multiLevelType w:val="multilevel"/>
     <w:tmpl w:val="200A001F"/>
@@ -16615,7 +18457,7 @@
       </w:pPr>
     </w:lvl>
   </w:abstractNum>
-  <w:abstractNum w:abstractNumId="18" w15:restartNumberingAfterBreak="0">
+  <w:abstractNum w:abstractNumId="19" w15:restartNumberingAfterBreak="0">
     <w:nsid w:val="547B3738"/>
     <w:multiLevelType w:val="multilevel"/>
     <w:tmpl w:val="200A001D"/>
@@ -16701,7 +18543,7 @@
       </w:pPr>
     </w:lvl>
   </w:abstractNum>
-  <w:abstractNum w:abstractNumId="19" w15:restartNumberingAfterBreak="0">
+  <w:abstractNum w:abstractNumId="20" w15:restartNumberingAfterBreak="0">
     <w:nsid w:val="549E794F"/>
     <w:multiLevelType w:val="multilevel"/>
     <w:tmpl w:val="A2307480"/>
@@ -16825,7 +18667,7 @@
       </w:rPr>
     </w:lvl>
   </w:abstractNum>
-  <w:abstractNum w:abstractNumId="20" w15:restartNumberingAfterBreak="0">
+  <w:abstractNum w:abstractNumId="21" w15:restartNumberingAfterBreak="0">
     <w:nsid w:val="5F534F26"/>
     <w:multiLevelType w:val="multilevel"/>
     <w:tmpl w:val="64DCAD50"/>
@@ -16938,13 +18780,13 @@
       </w:rPr>
     </w:lvl>
   </w:abstractNum>
-  <w:abstractNum w:abstractNumId="21" w15:restartNumberingAfterBreak="0">
+  <w:abstractNum w:abstractNumId="22" w15:restartNumberingAfterBreak="0">
     <w:nsid w:val="611F3069"/>
     <w:multiLevelType w:val="multilevel"/>
     <w:tmpl w:val="A2307480"/>
     <w:numStyleLink w:val="Mislistas"/>
   </w:abstractNum>
-  <w:abstractNum w:abstractNumId="22" w15:restartNumberingAfterBreak="0">
+  <w:abstractNum w:abstractNumId="23" w15:restartNumberingAfterBreak="0">
     <w:nsid w:val="63464C94"/>
     <w:multiLevelType w:val="multilevel"/>
     <w:tmpl w:val="33AA4EA2"/>
@@ -17093,7 +18935,7 @@
       </w:rPr>
     </w:lvl>
   </w:abstractNum>
-  <w:abstractNum w:abstractNumId="23" w15:restartNumberingAfterBreak="0">
+  <w:abstractNum w:abstractNumId="24" w15:restartNumberingAfterBreak="0">
     <w:nsid w:val="635574DF"/>
     <w:multiLevelType w:val="multilevel"/>
     <w:tmpl w:val="BDD29E5C"/>
@@ -17256,7 +19098,7 @@
       </w:rPr>
     </w:lvl>
   </w:abstractNum>
-  <w:abstractNum w:abstractNumId="24" w15:restartNumberingAfterBreak="0">
+  <w:abstractNum w:abstractNumId="25" w15:restartNumberingAfterBreak="0">
     <w:nsid w:val="63F8647F"/>
     <w:multiLevelType w:val="hybridMultilevel"/>
     <w:tmpl w:val="6F186E36"/>
@@ -17345,7 +19187,7 @@
       </w:pPr>
     </w:lvl>
   </w:abstractNum>
-  <w:abstractNum w:abstractNumId="25" w15:restartNumberingAfterBreak="0">
+  <w:abstractNum w:abstractNumId="26" w15:restartNumberingAfterBreak="0">
     <w:nsid w:val="64B41028"/>
     <w:multiLevelType w:val="hybridMultilevel"/>
     <w:tmpl w:val="228A9524"/>
@@ -17431,7 +19273,7 @@
       </w:pPr>
     </w:lvl>
   </w:abstractNum>
-  <w:abstractNum w:abstractNumId="26" w15:restartNumberingAfterBreak="0">
+  <w:abstractNum w:abstractNumId="27" w15:restartNumberingAfterBreak="0">
     <w:nsid w:val="72E20C5F"/>
     <w:multiLevelType w:val="multilevel"/>
     <w:tmpl w:val="200A001F"/>
@@ -17518,22 +19360,22 @@
     </w:lvl>
   </w:abstractNum>
   <w:num w:numId="1" w16cid:durableId="838227900">
-    <w:abstractNumId w:val="24"/>
+    <w:abstractNumId w:val="25"/>
   </w:num>
   <w:num w:numId="2" w16cid:durableId="2141341593">
-    <w:abstractNumId w:val="24"/>
+    <w:abstractNumId w:val="25"/>
   </w:num>
   <w:num w:numId="3" w16cid:durableId="1056931507">
-    <w:abstractNumId w:val="24"/>
+    <w:abstractNumId w:val="25"/>
   </w:num>
   <w:num w:numId="4" w16cid:durableId="559905307">
-    <w:abstractNumId w:val="24"/>
+    <w:abstractNumId w:val="25"/>
   </w:num>
   <w:num w:numId="5" w16cid:durableId="357048668">
-    <w:abstractNumId w:val="24"/>
+    <w:abstractNumId w:val="25"/>
   </w:num>
   <w:num w:numId="6" w16cid:durableId="1863323276">
-    <w:abstractNumId w:val="24"/>
+    <w:abstractNumId w:val="25"/>
   </w:num>
   <w:num w:numId="7" w16cid:durableId="6566512">
     <w:abstractNumId w:val="2"/>
@@ -17677,7 +19519,7 @@
     </w:lvlOverride>
   </w:num>
   <w:num w:numId="11" w16cid:durableId="376204553">
-    <w:abstractNumId w:val="19"/>
+    <w:abstractNumId w:val="20"/>
     <w:lvlOverride w:ilvl="0">
       <w:lvl w:ilvl="0">
         <w:start w:val="1"/>
@@ -17816,7 +19658,7 @@
     </w:lvlOverride>
   </w:num>
   <w:num w:numId="12" w16cid:durableId="1214467318">
-    <w:abstractNumId w:val="19"/>
+    <w:abstractNumId w:val="20"/>
     <w:lvlOverride w:ilvl="0">
       <w:startOverride w:val="1"/>
     </w:lvlOverride>
@@ -17846,7 +19688,7 @@
     </w:lvlOverride>
   </w:num>
   <w:num w:numId="13" w16cid:durableId="1634872778">
-    <w:abstractNumId w:val="21"/>
+    <w:abstractNumId w:val="22"/>
   </w:num>
   <w:num w:numId="14" w16cid:durableId="663820282">
     <w:abstractNumId w:val="14"/>
@@ -17855,10 +19697,10 @@
     <w:abstractNumId w:val="3"/>
   </w:num>
   <w:num w:numId="16" w16cid:durableId="2054114358">
-    <w:abstractNumId w:val="19"/>
+    <w:abstractNumId w:val="20"/>
   </w:num>
   <w:num w:numId="17" w16cid:durableId="635650443">
-    <w:abstractNumId w:val="18"/>
+    <w:abstractNumId w:val="19"/>
   </w:num>
   <w:num w:numId="18" w16cid:durableId="751588057">
     <w:abstractNumId w:val="4"/>
@@ -17876,13 +19718,13 @@
     <w:abstractNumId w:val="7"/>
   </w:num>
   <w:num w:numId="23" w16cid:durableId="673999348">
-    <w:abstractNumId w:val="16"/>
+    <w:abstractNumId w:val="17"/>
   </w:num>
   <w:num w:numId="24" w16cid:durableId="1155221407">
     <w:abstractNumId w:val="10"/>
   </w:num>
   <w:num w:numId="25" w16cid:durableId="397897178">
-    <w:abstractNumId w:val="17"/>
+    <w:abstractNumId w:val="18"/>
   </w:num>
   <w:num w:numId="26" w16cid:durableId="797838217">
     <w:abstractNumId w:val="10"/>
@@ -17945,13 +19787,13 @@
     </w:lvlOverride>
   </w:num>
   <w:num w:numId="28" w16cid:durableId="1595744004">
-    <w:abstractNumId w:val="23"/>
+    <w:abstractNumId w:val="24"/>
   </w:num>
   <w:num w:numId="29" w16cid:durableId="1098139854">
     <w:abstractNumId w:val="0"/>
   </w:num>
   <w:num w:numId="30" w16cid:durableId="517935226">
-    <w:abstractNumId w:val="25"/>
+    <w:abstractNumId w:val="26"/>
   </w:num>
   <w:num w:numId="31" w16cid:durableId="1645814784">
     <w:abstractNumId w:val="12"/>
@@ -17960,7 +19802,7 @@
     <w:abstractNumId w:val="10"/>
   </w:num>
   <w:num w:numId="33" w16cid:durableId="1513717096">
-    <w:abstractNumId w:val="26"/>
+    <w:abstractNumId w:val="27"/>
   </w:num>
   <w:num w:numId="34" w16cid:durableId="434977940">
     <w:abstractNumId w:val="15"/>
@@ -17969,7 +19811,7 @@
     <w:abstractNumId w:val="9"/>
   </w:num>
   <w:num w:numId="36" w16cid:durableId="1677489934">
-    <w:abstractNumId w:val="20"/>
+    <w:abstractNumId w:val="21"/>
   </w:num>
   <w:num w:numId="37" w16cid:durableId="1797525651">
     <w:abstractNumId w:val="5"/>
@@ -17978,7 +19820,7 @@
     <w:abstractNumId w:val="15"/>
   </w:num>
   <w:num w:numId="39" w16cid:durableId="2007400216">
-    <w:abstractNumId w:val="22"/>
+    <w:abstractNumId w:val="23"/>
   </w:num>
   <w:num w:numId="40" w16cid:durableId="497962885">
     <w:abstractNumId w:val="15"/>
@@ -18019,11 +19861,14 @@
   <w:num w:numId="52" w16cid:durableId="2129857749">
     <w:abstractNumId w:val="15"/>
   </w:num>
+  <w:num w:numId="53" w16cid:durableId="532422262">
+    <w:abstractNumId w:val="16"/>
+  </w:num>
 </w:numbering>
 </file>
 
 <file path=word/styles.xml><?xml version="1.0" encoding="utf-8"?>
-<w:styles xmlns:mc="http://schemas.openxmlformats.org/markup-compatibility/2006" xmlns:r="http://schemas.openxmlformats.org/officeDocument/2006/relationships" xmlns:w="http://schemas.openxmlformats.org/wordprocessingml/2006/main" xmlns:w14="http://schemas.microsoft.com/office/word/2010/wordml" xmlns:w15="http://schemas.microsoft.com/office/word/2012/wordml" xmlns:w16cex="http://schemas.microsoft.com/office/word/2018/wordml/cex" xmlns:w16cid="http://schemas.microsoft.com/office/word/2016/wordml/cid" xmlns:w16="http://schemas.microsoft.com/office/word/2018/wordml" xmlns:w16du="http://schemas.microsoft.com/office/word/2023/wordml/word16du" xmlns:w16sdtdh="http://schemas.microsoft.com/office/word/2020/wordml/sdtdatahash" xmlns:w16sdtfl="http://schemas.microsoft.com/office/word/2024/wordml/sdtformatlock" xmlns:w16se="http://schemas.microsoft.com/office/word/2015/wordml/symex" mc:Ignorable="w14 w15 w16se w16cid w16 w16cex w16sdtdh w16sdtfl w16du">
+<w:styles xmlns:mc="http://schemas.openxmlformats.org/markup-compatibility/2006" xmlns:r="http://schemas.openxmlformats.org/officeDocument/2006/relationships" xmlns:w="http://schemas.openxmlformats.org/wordprocessingml/2006/main" xmlns:w14="http://schemas.microsoft.com/office/word/2010/wordml" xmlns:w15="http://schemas.microsoft.com/office/word/2012/wordml" xmlns:w16cex="http://schemas.microsoft.com/office/word/2018/wordml/cex" xmlns:w16cid="http://schemas.microsoft.com/office/word/2016/wordml/cid" xmlns:w16="http://schemas.microsoft.com/office/word/2018/wordml" xmlns:w16du="http://schemas.microsoft.com/office/word/2023/wordml/word16du" xmlns:w16sdtdh="http://schemas.microsoft.com/office/word/2020/wordml/sdtdatahash" xmlns:w16se="http://schemas.microsoft.com/office/word/2015/wordml/symex" mc:Ignorable="w14 w15 w16se w16cid w16 w16cex w16sdtdh w16du">
   <w:docDefaults>
     <w:rPrDefault>
       <w:rPr>

</xml_diff>

<commit_message>
Actualización: 7 - 2025-12-05 15:53:21
</commit_message>
<xml_diff>
--- a/Informe técnico SIMEC v.0 metodología.docx
+++ b/Informe técnico SIMEC v.0 metodología.docx
@@ -5932,7 +5932,21 @@
           <w:lang w:val="es-ES"/>
         </w:rPr>
         <w:br/>
-        <w:t>La selección se fundamenta en la Norma Técnica S/C Selección de Tecnologías de PDVSA Intevep y en los lineamientos internacionales establecidos por OIML R117 (</w:t>
+        <w:t xml:space="preserve">La selección se fundamenta en la Norma Técnica </w:t>
+      </w:r>
+      <w:r>
+        <w:rPr>
+          <w:szCs w:val="24"/>
+          <w:lang w:val="es-ES"/>
+        </w:rPr>
+        <w:t>de</w:t>
+      </w:r>
+      <w:r>
+        <w:rPr>
+          <w:szCs w:val="24"/>
+          <w:lang w:val="es-ES"/>
+        </w:rPr>
+        <w:t xml:space="preserve"> Selección de Tecnologías de PDVSA y en los lineamientos internacionales establecidos por OIML R117 (</w:t>
       </w:r>
       <w:r>
         <w:rPr>
@@ -6096,6 +6110,1221 @@
           <w:lang w:val="es-ES"/>
         </w:rPr>
         <w:t xml:space="preserve"> 5.6 y 5.8, los cuales definen los requisitos de desempeño para medidores utilizados en transferencia de custodia de hidrocarburos.</w:t>
+      </w:r>
+    </w:p>
+    <w:p>
+      <w:pPr>
+        <w:rPr>
+          <w:szCs w:val="24"/>
+          <w:lang w:val="es-ES"/>
+        </w:rPr>
+      </w:pPr>
+    </w:p>
+    <w:p>
+      <w:pPr>
+        <w:rPr>
+          <w:szCs w:val="24"/>
+          <w:lang w:val="es-ES"/>
+        </w:rPr>
+      </w:pPr>
+      <w:r>
+        <w:rPr>
+          <w:szCs w:val="24"/>
+          <w:lang w:val="es-ES"/>
+        </w:rPr>
+        <w:t>Conformación del panel de expertos</w:t>
+      </w:r>
+    </w:p>
+    <w:p>
+      <w:pPr>
+        <w:rPr>
+          <w:szCs w:val="24"/>
+          <w:lang w:val="es-ES"/>
+        </w:rPr>
+      </w:pPr>
+    </w:p>
+    <w:p>
+      <w:pPr>
+        <w:rPr>
+          <w:szCs w:val="24"/>
+          <w:lang w:val="es-ES"/>
+        </w:rPr>
+      </w:pPr>
+      <w:r>
+        <w:rPr>
+          <w:szCs w:val="24"/>
+          <w:lang w:val="es-ES"/>
+        </w:rPr>
+        <w:t>La selección de tecnologías de alto impacto en la industria de hidrocarburos es, fundamentalmente,</w:t>
+      </w:r>
+      <w:r>
+        <w:rPr>
+          <w:szCs w:val="24"/>
+          <w:lang w:val="es-ES"/>
+        </w:rPr>
+        <w:t xml:space="preserve"> </w:t>
+      </w:r>
+      <w:r>
+        <w:rPr>
+          <w:szCs w:val="24"/>
+          <w:lang w:val="es-ES"/>
+        </w:rPr>
+        <w:t xml:space="preserve">un ejercicio de gestión de riesgos y optimización de valor. La decisión </w:t>
+      </w:r>
+      <w:r>
+        <w:rPr>
+          <w:szCs w:val="24"/>
+          <w:lang w:val="es-ES"/>
+        </w:rPr>
+        <w:t>fi</w:t>
+      </w:r>
+      <w:r>
+        <w:rPr>
+          <w:szCs w:val="24"/>
+          <w:lang w:val="es-ES"/>
+        </w:rPr>
+        <w:t>nal debe mitigar los riesgos</w:t>
+      </w:r>
+      <w:r>
+        <w:rPr>
+          <w:szCs w:val="24"/>
+          <w:lang w:val="es-ES"/>
+        </w:rPr>
+        <w:t xml:space="preserve"> fi</w:t>
+      </w:r>
+      <w:r>
+        <w:rPr>
+          <w:szCs w:val="24"/>
+          <w:lang w:val="es-ES"/>
+        </w:rPr>
+        <w:t>nancieros, operativos, de seguridad y de obsolescencia.</w:t>
+      </w:r>
+    </w:p>
+    <w:p>
+      <w:pPr>
+        <w:rPr>
+          <w:szCs w:val="24"/>
+          <w:lang w:val="es-ES"/>
+        </w:rPr>
+      </w:pPr>
+    </w:p>
+    <w:p>
+      <w:pPr>
+        <w:rPr>
+          <w:szCs w:val="24"/>
+        </w:rPr>
+      </w:pPr>
+      <w:r>
+        <w:rPr>
+          <w:szCs w:val="24"/>
+        </w:rPr>
+        <w:t>La estructura del equipo decisor (Tabla 1) se basa en la necesidad de cubrir los tres pilares del Triple Bottom Line (Economía, Personas/Seguridad, Sostenibilidad) adaptados a la gestión de activos, integrando la visión a corto plazo (Proyectos/Costo) con la visión a largo plazo (Operación/Mantenimiento).</w:t>
+      </w:r>
+    </w:p>
+    <w:p>
+      <w:pPr>
+        <w:rPr>
+          <w:szCs w:val="24"/>
+        </w:rPr>
+      </w:pPr>
+    </w:p>
+    <w:p>
+      <w:pPr>
+        <w:rPr>
+          <w:szCs w:val="24"/>
+          <w:lang w:val="es-ES"/>
+        </w:rPr>
+      </w:pPr>
+      <w:r>
+        <w:rPr>
+          <w:szCs w:val="24"/>
+          <w:lang w:val="es-ES"/>
+        </w:rPr>
+        <w:t>Tabla 1. Roles y contribución estratégica al proceso de selección</w:t>
+      </w:r>
+    </w:p>
+    <w:p>
+      <w:pPr>
+        <w:rPr>
+          <w:szCs w:val="24"/>
+          <w:lang w:val="es-ES"/>
+        </w:rPr>
+      </w:pPr>
+      <w:r>
+        <w:rPr>
+          <w:szCs w:val="24"/>
+          <w:lang w:val="es-ES"/>
+        </w:rPr>
+        <w:t>Rol Factor Dominante</w:t>
+      </w:r>
+    </w:p>
+    <w:p>
+      <w:pPr>
+        <w:rPr>
+          <w:szCs w:val="24"/>
+          <w:lang w:val="es-ES"/>
+        </w:rPr>
+      </w:pPr>
+      <w:r>
+        <w:rPr>
+          <w:szCs w:val="24"/>
+          <w:lang w:val="es-ES"/>
+        </w:rPr>
+        <w:t>Justi</w:t>
+      </w:r>
+      <w:r>
+        <w:rPr>
+          <w:szCs w:val="24"/>
+          <w:lang w:val="es-ES"/>
+        </w:rPr>
+        <w:t>fi</w:t>
+      </w:r>
+      <w:r>
+        <w:rPr>
+          <w:szCs w:val="24"/>
+          <w:lang w:val="es-ES"/>
+        </w:rPr>
+        <w:t>cación de Inclusión</w:t>
+      </w:r>
+    </w:p>
+    <w:tbl>
+      <w:tblPr>
+        <w:tblW w:w="0" w:type="auto"/>
+        <w:tblBorders>
+          <w:top w:val="single" w:sz="6" w:space="0" w:color="auto"/>
+          <w:left w:val="single" w:sz="6" w:space="0" w:color="auto"/>
+          <w:bottom w:val="single" w:sz="6" w:space="0" w:color="auto"/>
+          <w:right w:val="single" w:sz="6" w:space="0" w:color="auto"/>
+          <w:insideH w:val="single" w:sz="6" w:space="0" w:color="auto"/>
+          <w:insideV w:val="single" w:sz="6" w:space="0" w:color="auto"/>
+        </w:tblBorders>
+        <w:tblLayout w:type="fixed"/>
+        <w:tblLook w:val="04A0" w:firstRow="1" w:lastRow="0" w:firstColumn="1" w:lastColumn="0" w:noHBand="0" w:noVBand="1"/>
+      </w:tblPr>
+      <w:tblGrid>
+        <w:gridCol w:w="1215"/>
+        <w:gridCol w:w="4665"/>
+      </w:tblGrid>
+      <w:tr>
+        <w:tc>
+          <w:tcPr>
+            <w:tcW w:w="1215" w:type="dxa"/>
+            <w:tcBorders>
+              <w:top w:val="nil"/>
+              <w:left w:val="nil"/>
+              <w:bottom w:val="nil"/>
+              <w:right w:val="nil"/>
+            </w:tcBorders>
+            <w:vAlign w:val="center"/>
+            <w:hideMark/>
+          </w:tcPr>
+          <w:p>
+            <w:pPr>
+              <w:rPr>
+                <w:szCs w:val="24"/>
+                <w:lang w:val="es-ES"/>
+              </w:rPr>
+            </w:pPr>
+            <w:r>
+              <w:rPr>
+                <w:szCs w:val="24"/>
+                <w:lang w:val="es-ES"/>
+              </w:rPr>
+              <w:t xml:space="preserve">Financiero </w:t>
+            </w:r>
+          </w:p>
+        </w:tc>
+        <w:tc>
+          <w:tcPr>
+            <w:tcW w:w="4665" w:type="dxa"/>
+            <w:tcBorders>
+              <w:top w:val="nil"/>
+              <w:left w:val="nil"/>
+              <w:bottom w:val="nil"/>
+              <w:right w:val="nil"/>
+            </w:tcBorders>
+            <w:vAlign w:val="center"/>
+            <w:hideMark/>
+          </w:tcPr>
+          <w:p>
+            <w:pPr>
+              <w:rPr>
+                <w:szCs w:val="24"/>
+                <w:lang w:val="es-ES"/>
+              </w:rPr>
+            </w:pPr>
+            <w:r>
+              <w:rPr>
+                <w:szCs w:val="24"/>
+                <w:lang w:val="es-ES"/>
+              </w:rPr>
+              <w:t>Es el dueño del capital y responsable directo de la viabilidad económica y el Retorno de</w:t>
+            </w:r>
+          </w:p>
+        </w:tc>
+      </w:tr>
+    </w:tbl>
+    <w:p>
+      <w:pPr>
+        <w:rPr>
+          <w:szCs w:val="24"/>
+          <w:lang w:val="es-ES"/>
+        </w:rPr>
+      </w:pPr>
+      <w:r>
+        <w:rPr>
+          <w:szCs w:val="24"/>
+          <w:lang w:val="es-ES"/>
+        </w:rPr>
+        <w:t>Inversión (ROI). Su juicio es indispensable para validar CAPEX, OPEX y LCC.</w:t>
+      </w:r>
+    </w:p>
+    <w:p>
+      <w:pPr>
+        <w:rPr>
+          <w:szCs w:val="24"/>
+          <w:lang w:val="es-ES"/>
+        </w:rPr>
+      </w:pPr>
+      <w:r>
+        <w:rPr>
+          <w:szCs w:val="24"/>
+          <w:lang w:val="es-ES"/>
+        </w:rPr>
+        <w:t>Líder SIHO Ambiente/</w:t>
+      </w:r>
+      <w:proofErr w:type="spellStart"/>
+      <w:r>
+        <w:rPr>
+          <w:szCs w:val="24"/>
+          <w:lang w:val="es-ES"/>
+        </w:rPr>
+        <w:t>SeguridadRol</w:t>
+      </w:r>
+      <w:proofErr w:type="spellEnd"/>
+      <w:r>
+        <w:rPr>
+          <w:szCs w:val="24"/>
+          <w:lang w:val="es-ES"/>
+        </w:rPr>
+        <w:t xml:space="preserve"> gatekeeper. Su aprobación es una condición de no-negociación. Valida que la tecnología cumpla normativas y no introduzca riesgos catastró</w:t>
+      </w:r>
+      <w:r>
+        <w:rPr>
+          <w:szCs w:val="24"/>
+          <w:lang w:val="es-ES"/>
+        </w:rPr>
+        <w:t>cos (accidentes, fugas).</w:t>
+      </w:r>
+    </w:p>
+    <w:p>
+      <w:pPr>
+        <w:rPr>
+          <w:szCs w:val="24"/>
+          <w:lang w:val="es-ES"/>
+        </w:rPr>
+      </w:pPr>
+      <w:r>
+        <w:rPr>
+          <w:szCs w:val="24"/>
+          <w:lang w:val="es-ES"/>
+        </w:rPr>
+        <w:t xml:space="preserve">Superintendente OPS Operabilidad Representa al usuario </w:t>
+      </w:r>
+      <w:r>
+        <w:rPr>
+          <w:szCs w:val="24"/>
+          <w:lang w:val="es-ES"/>
+        </w:rPr>
+        <w:t>fi</w:t>
+      </w:r>
+      <w:r>
+        <w:rPr>
+          <w:szCs w:val="24"/>
+          <w:lang w:val="es-ES"/>
+        </w:rPr>
+        <w:t xml:space="preserve">nal directo. Valida la usabilidad, el nivel de automatización y la tolerancia a las condiciones reales de proceso (Manejo de </w:t>
+      </w:r>
+      <w:r>
+        <w:rPr>
+          <w:szCs w:val="24"/>
+          <w:lang w:val="es-ES"/>
+        </w:rPr>
+        <w:t>fl</w:t>
+      </w:r>
+      <w:r>
+        <w:rPr>
+          <w:szCs w:val="24"/>
+          <w:lang w:val="es-ES"/>
+        </w:rPr>
+        <w:t>uido).</w:t>
+      </w:r>
+    </w:p>
+    <w:tbl>
+      <w:tblPr>
+        <w:tblW w:w="0" w:type="auto"/>
+        <w:tblBorders>
+          <w:top w:val="single" w:sz="6" w:space="0" w:color="auto"/>
+          <w:left w:val="single" w:sz="6" w:space="0" w:color="auto"/>
+          <w:bottom w:val="single" w:sz="6" w:space="0" w:color="auto"/>
+          <w:right w:val="single" w:sz="6" w:space="0" w:color="auto"/>
+          <w:insideH w:val="single" w:sz="6" w:space="0" w:color="auto"/>
+          <w:insideV w:val="single" w:sz="6" w:space="0" w:color="auto"/>
+        </w:tblBorders>
+        <w:tblLayout w:type="fixed"/>
+        <w:tblLook w:val="04A0" w:firstRow="1" w:lastRow="0" w:firstColumn="1" w:lastColumn="0" w:noHBand="0" w:noVBand="1"/>
+      </w:tblPr>
+      <w:tblGrid>
+        <w:gridCol w:w="1155"/>
+        <w:gridCol w:w="4740"/>
+      </w:tblGrid>
+      <w:tr>
+        <w:tc>
+          <w:tcPr>
+            <w:tcW w:w="1155" w:type="dxa"/>
+            <w:tcBorders>
+              <w:top w:val="nil"/>
+              <w:left w:val="nil"/>
+              <w:bottom w:val="nil"/>
+              <w:right w:val="nil"/>
+            </w:tcBorders>
+            <w:vAlign w:val="center"/>
+            <w:hideMark/>
+          </w:tcPr>
+          <w:p>
+            <w:pPr>
+              <w:rPr>
+                <w:szCs w:val="24"/>
+                <w:lang w:val="es-ES"/>
+              </w:rPr>
+            </w:pPr>
+            <w:r>
+              <w:rPr>
+                <w:szCs w:val="24"/>
+                <w:lang w:val="es-ES"/>
+              </w:rPr>
+              <w:lastRenderedPageBreak/>
+              <w:t xml:space="preserve">Mecánica </w:t>
+            </w:r>
+          </w:p>
+        </w:tc>
+        <w:tc>
+          <w:tcPr>
+            <w:tcW w:w="4740" w:type="dxa"/>
+            <w:tcBorders>
+              <w:top w:val="nil"/>
+              <w:left w:val="nil"/>
+              <w:bottom w:val="nil"/>
+              <w:right w:val="nil"/>
+            </w:tcBorders>
+            <w:vAlign w:val="center"/>
+            <w:hideMark/>
+          </w:tcPr>
+          <w:p>
+            <w:pPr>
+              <w:rPr>
+                <w:szCs w:val="24"/>
+                <w:lang w:val="es-ES"/>
+              </w:rPr>
+            </w:pPr>
+            <w:r>
+              <w:rPr>
+                <w:szCs w:val="24"/>
+                <w:lang w:val="es-ES"/>
+              </w:rPr>
+              <w:t>Es responsable del costo del ciclo de vida (LCC) posterior a la instalación. Su foco es</w:t>
+            </w:r>
+          </w:p>
+        </w:tc>
+      </w:tr>
+    </w:tbl>
+    <w:p>
+      <w:pPr>
+        <w:rPr>
+          <w:szCs w:val="24"/>
+          <w:lang w:val="es-ES"/>
+        </w:rPr>
+      </w:pPr>
+      <w:r>
+        <w:rPr>
+          <w:szCs w:val="24"/>
+          <w:lang w:val="es-ES"/>
+        </w:rPr>
+        <w:t>la Con</w:t>
+      </w:r>
+      <w:r>
+        <w:rPr>
+          <w:szCs w:val="24"/>
+          <w:lang w:val="es-ES"/>
+        </w:rPr>
+        <w:t/>
+      </w:r>
+      <w:proofErr w:type="spellStart"/>
+      <w:r>
+        <w:rPr>
+          <w:szCs w:val="24"/>
+          <w:lang w:val="es-ES"/>
+        </w:rPr>
+        <w:t>abilidad</w:t>
+      </w:r>
+      <w:proofErr w:type="spellEnd"/>
+      <w:r>
+        <w:rPr>
+          <w:szCs w:val="24"/>
+          <w:lang w:val="es-ES"/>
+        </w:rPr>
+        <w:t>, Robustez Mecánica y la disponibilidad de Repuestos/Servicios.</w:t>
+      </w:r>
+    </w:p>
+    <w:p>
+      <w:pPr>
+        <w:rPr>
+          <w:szCs w:val="24"/>
+          <w:lang w:val="es-ES"/>
+        </w:rPr>
+      </w:pPr>
+      <w:r>
+        <w:rPr>
+          <w:szCs w:val="24"/>
+          <w:lang w:val="es-ES"/>
+        </w:rPr>
+        <w:t>Líder CTO Tecnología Es el prospector de futuro. Evalúa el TRL, la</w:t>
+      </w:r>
+    </w:p>
+    <w:p>
+      <w:pPr>
+        <w:rPr>
+          <w:szCs w:val="24"/>
+          <w:lang w:val="es-ES"/>
+        </w:rPr>
+      </w:pPr>
+      <w:r>
+        <w:rPr>
+          <w:szCs w:val="24"/>
+          <w:lang w:val="es-ES"/>
+        </w:rPr>
+        <w:t>Obsolescencia y la Escalabilidad, asegurando que la tecnología no quede obsoleta en 5 años.</w:t>
+      </w:r>
+    </w:p>
+    <w:p>
+      <w:pPr>
+        <w:rPr>
+          <w:szCs w:val="24"/>
+          <w:lang w:val="es-ES"/>
+        </w:rPr>
+      </w:pPr>
+      <w:r>
+        <w:rPr>
+          <w:szCs w:val="24"/>
+          <w:lang w:val="es-ES"/>
+        </w:rPr>
+        <w:t>Especialista SCM Proveedor/</w:t>
+      </w:r>
+      <w:proofErr w:type="spellStart"/>
+      <w:r>
+        <w:rPr>
+          <w:szCs w:val="24"/>
+          <w:lang w:val="es-ES"/>
+        </w:rPr>
+        <w:t>LogísticaGestiona</w:t>
+      </w:r>
+      <w:proofErr w:type="spellEnd"/>
+      <w:r>
+        <w:rPr>
+          <w:szCs w:val="24"/>
+          <w:lang w:val="es-ES"/>
+        </w:rPr>
+        <w:t xml:space="preserve"> la cadena de suministro y los riesgos</w:t>
+      </w:r>
+    </w:p>
+    <w:p>
+      <w:pPr>
+        <w:rPr>
+          <w:szCs w:val="24"/>
+          <w:lang w:val="es-ES"/>
+        </w:rPr>
+      </w:pPr>
+      <w:r>
+        <w:rPr>
+          <w:szCs w:val="24"/>
+          <w:lang w:val="es-ES"/>
+        </w:rPr>
+        <w:t>externos. Su juicio pondera la Capacidad de Respuesta, Reputación y los Términos Contractuales del proveedor.</w:t>
+      </w:r>
+    </w:p>
+    <w:p>
+      <w:pPr>
+        <w:rPr>
+          <w:szCs w:val="24"/>
+          <w:lang w:val="es-ES"/>
+        </w:rPr>
+      </w:pPr>
+    </w:p>
+    <w:p>
+      <w:pPr>
+        <w:rPr>
+          <w:szCs w:val="24"/>
+          <w:lang w:val="es-ES"/>
+        </w:rPr>
+      </w:pPr>
+    </w:p>
+    <w:p>
+      <w:pPr>
+        <w:rPr>
+          <w:szCs w:val="24"/>
+          <w:lang w:val="es-ES"/>
+        </w:rPr>
+      </w:pPr>
+      <w:r>
+        <w:rPr>
+          <w:szCs w:val="24"/>
+          <w:lang w:val="es-ES"/>
+        </w:rPr>
+        <w:t>La interacción de estos roles, aunque potencialmente con</w:t>
+      </w:r>
+      <w:r>
+        <w:rPr>
+          <w:szCs w:val="24"/>
+          <w:lang w:val="es-ES"/>
+        </w:rPr>
+        <w:t/>
+      </w:r>
+      <w:proofErr w:type="spellStart"/>
+      <w:r>
+        <w:rPr>
+          <w:szCs w:val="24"/>
+          <w:lang w:val="es-ES"/>
+        </w:rPr>
+        <w:t>ictiva</w:t>
+      </w:r>
+      <w:proofErr w:type="spellEnd"/>
+      <w:r>
+        <w:rPr>
+          <w:szCs w:val="24"/>
+          <w:lang w:val="es-ES"/>
+        </w:rPr>
+        <w:t xml:space="preserve">, es la que garantiza la solidez de los criterios. El soporte técnico del equipo se </w:t>
+      </w:r>
+      <w:proofErr w:type="spellStart"/>
+      <w:r>
+        <w:rPr>
+          <w:szCs w:val="24"/>
+          <w:lang w:val="es-ES"/>
+        </w:rPr>
+        <w:t>justi</w:t>
+      </w:r>
+      <w:proofErr w:type="spellEnd"/>
+      <w:r>
+        <w:rPr>
+          <w:szCs w:val="24"/>
+          <w:lang w:val="es-ES"/>
+        </w:rPr>
+        <w:t>ca mediante los siguientes mecanismos:</w:t>
+      </w:r>
+    </w:p>
+    <w:p>
+      <w:pPr>
+        <w:rPr>
+          <w:szCs w:val="24"/>
+          <w:lang w:val="es-ES"/>
+        </w:rPr>
+      </w:pPr>
+    </w:p>
+    <w:p>
+      <w:pPr>
+        <w:rPr>
+          <w:szCs w:val="24"/>
+          <w:lang w:val="es-ES"/>
+        </w:rPr>
+      </w:pPr>
+      <w:r>
+        <w:rPr>
+          <w:szCs w:val="24"/>
+          <w:lang w:val="es-ES"/>
+        </w:rPr>
+        <w:t>3.1 Separación de criterios y atribución de expertos</w:t>
+      </w:r>
+    </w:p>
+    <w:p>
+      <w:pPr>
+        <w:rPr>
+          <w:szCs w:val="24"/>
+          <w:lang w:val="es-ES"/>
+        </w:rPr>
+      </w:pPr>
+    </w:p>
+    <w:p>
+      <w:pPr>
+        <w:rPr>
+          <w:szCs w:val="24"/>
+          <w:lang w:val="es-ES"/>
+        </w:rPr>
+      </w:pPr>
+      <w:r>
+        <w:rPr>
+          <w:szCs w:val="24"/>
+          <w:lang w:val="es-ES"/>
+        </w:rPr>
+        <w:t>Cada rol tiene una in</w:t>
+      </w:r>
+      <w:r>
+        <w:rPr>
+          <w:szCs w:val="24"/>
+          <w:lang w:val="es-ES"/>
+        </w:rPr>
+        <w:t/>
+      </w:r>
+      <w:proofErr w:type="spellStart"/>
+      <w:r>
+        <w:rPr>
+          <w:szCs w:val="24"/>
+          <w:lang w:val="es-ES"/>
+        </w:rPr>
+        <w:t>uencia</w:t>
+      </w:r>
+      <w:proofErr w:type="spellEnd"/>
+      <w:r>
+        <w:rPr>
+          <w:szCs w:val="24"/>
+          <w:lang w:val="es-ES"/>
+        </w:rPr>
+        <w:t xml:space="preserve"> directa en la de</w:t>
+      </w:r>
+      <w:r>
+        <w:rPr>
+          <w:szCs w:val="24"/>
+          <w:lang w:val="es-ES"/>
+        </w:rPr>
+        <w:t/>
+      </w:r>
+      <w:proofErr w:type="spellStart"/>
+      <w:r>
+        <w:rPr>
+          <w:szCs w:val="24"/>
+          <w:lang w:val="es-ES"/>
+        </w:rPr>
+        <w:t>nición</w:t>
+      </w:r>
+      <w:proofErr w:type="spellEnd"/>
+      <w:r>
+        <w:rPr>
+          <w:szCs w:val="24"/>
+          <w:lang w:val="es-ES"/>
+        </w:rPr>
+        <w:t xml:space="preserve"> de la curva de valoración de los atributos de su dominio. Por ejemplo:</w:t>
+      </w:r>
+    </w:p>
+    <w:p>
+      <w:pPr>
+        <w:rPr>
+          <w:szCs w:val="24"/>
+          <w:lang w:val="es-ES"/>
+        </w:rPr>
+      </w:pPr>
+    </w:p>
+    <w:p>
+      <w:pPr>
+        <w:rPr>
+          <w:szCs w:val="24"/>
+          <w:lang w:val="es-ES"/>
+        </w:rPr>
+      </w:pPr>
+      <w:r>
+        <w:rPr>
+          <w:szCs w:val="24"/>
+          <w:lang w:val="es-ES"/>
+        </w:rPr>
+        <w:t>El Gerente MNT tiene la mayor autoridad para de</w:t>
+      </w:r>
+      <w:r>
+        <w:rPr>
+          <w:szCs w:val="24"/>
+          <w:lang w:val="es-ES"/>
+        </w:rPr>
+        <w:t/>
+      </w:r>
+      <w:proofErr w:type="spellStart"/>
+      <w:r>
+        <w:rPr>
+          <w:szCs w:val="24"/>
+          <w:lang w:val="es-ES"/>
+        </w:rPr>
+        <w:t>nir</w:t>
+      </w:r>
+      <w:proofErr w:type="spellEnd"/>
+      <w:r>
+        <w:rPr>
+          <w:szCs w:val="24"/>
+          <w:lang w:val="es-ES"/>
+        </w:rPr>
+        <w:t xml:space="preserve"> el rango .</w:t>
+      </w:r>
+      <w:proofErr w:type="spellStart"/>
+      <w:r>
+        <w:rPr>
+          <w:szCs w:val="24"/>
+          <w:lang w:val="es-ES"/>
+        </w:rPr>
+        <w:t>Aceptable"de</w:t>
+      </w:r>
+      <w:proofErr w:type="spellEnd"/>
+      <w:r>
+        <w:rPr>
+          <w:szCs w:val="24"/>
+          <w:lang w:val="es-ES"/>
+        </w:rPr>
+        <w:t xml:space="preserve"> Vida Útil o Robustez Mecánica.</w:t>
+      </w:r>
+    </w:p>
+    <w:p>
+      <w:pPr>
+        <w:rPr>
+          <w:szCs w:val="24"/>
+          <w:lang w:val="es-ES"/>
+        </w:rPr>
+      </w:pPr>
+    </w:p>
+    <w:p>
+      <w:pPr>
+        <w:rPr>
+          <w:szCs w:val="24"/>
+          <w:lang w:val="es-ES"/>
+        </w:rPr>
+      </w:pPr>
+      <w:r>
+        <w:rPr>
+          <w:szCs w:val="24"/>
+          <w:lang w:val="es-ES"/>
+        </w:rPr>
+        <w:t>El Líder SIHO es la autoridad máxima para de</w:t>
+      </w:r>
+      <w:r>
+        <w:rPr>
+          <w:szCs w:val="24"/>
+          <w:lang w:val="es-ES"/>
+        </w:rPr>
+        <w:t/>
+      </w:r>
+      <w:proofErr w:type="spellStart"/>
+      <w:r>
+        <w:rPr>
+          <w:szCs w:val="24"/>
+          <w:lang w:val="es-ES"/>
+        </w:rPr>
+        <w:t>nir</w:t>
+      </w:r>
+      <w:proofErr w:type="spellEnd"/>
+      <w:r>
+        <w:rPr>
+          <w:szCs w:val="24"/>
+          <w:lang w:val="es-ES"/>
+        </w:rPr>
+        <w:t xml:space="preserve"> el nivel de Tasa de Incidentes o el cumplimiento de Certi</w:t>
+      </w:r>
+      <w:r>
+        <w:rPr>
+          <w:szCs w:val="24"/>
+          <w:lang w:val="es-ES"/>
+        </w:rPr>
+        <w:t>fi</w:t>
+      </w:r>
+      <w:r>
+        <w:rPr>
+          <w:szCs w:val="24"/>
+          <w:lang w:val="es-ES"/>
+        </w:rPr>
+        <w:t>caciones.</w:t>
+      </w:r>
+    </w:p>
+    <w:p>
+      <w:pPr>
+        <w:rPr>
+          <w:szCs w:val="24"/>
+          <w:lang w:val="es-ES"/>
+        </w:rPr>
+      </w:pPr>
+      <w:r>
+        <w:rPr>
+          <w:szCs w:val="24"/>
+          <w:lang w:val="es-ES"/>
+        </w:rPr>
+        <w:t>El CPO establece los umbrales de TIR y VPN.</w:t>
+      </w:r>
+    </w:p>
+    <w:p>
+      <w:pPr>
+        <w:rPr>
+          <w:szCs w:val="24"/>
+          <w:lang w:val="es-ES"/>
+        </w:rPr>
+      </w:pPr>
+      <w:r>
+        <w:rPr>
+          <w:szCs w:val="24"/>
+          <w:lang w:val="es-ES"/>
+        </w:rPr>
+        <w:t>Jerarquización de la autoridad decisoria (AHP)</w:t>
+      </w:r>
+    </w:p>
+    <w:p>
+      <w:pPr>
+        <w:rPr>
+          <w:szCs w:val="24"/>
+          <w:lang w:val="es-ES"/>
+        </w:rPr>
+      </w:pPr>
+      <w:r>
+        <w:rPr>
+          <w:szCs w:val="24"/>
+          <w:lang w:val="es-ES"/>
+        </w:rPr>
+        <w:t xml:space="preserve">Para la toma de decisión </w:t>
+      </w:r>
+      <w:r>
+        <w:rPr>
+          <w:szCs w:val="24"/>
+          <w:lang w:val="es-ES"/>
+        </w:rPr>
+        <w:t>fi</w:t>
+      </w:r>
+      <w:r>
+        <w:rPr>
+          <w:szCs w:val="24"/>
+          <w:lang w:val="es-ES"/>
+        </w:rPr>
+        <w:t>nal, la autoridad de cada miembro no es igual. Se utiliza el Proceso Analítico Jerárquico (AHP) para ponderar la in</w:t>
+      </w:r>
+      <w:r>
+        <w:rPr>
+          <w:szCs w:val="24"/>
+          <w:lang w:val="es-ES"/>
+        </w:rPr>
+        <w:t/>
+      </w:r>
+      <w:proofErr w:type="spellStart"/>
+      <w:r>
+        <w:rPr>
+          <w:szCs w:val="24"/>
+          <w:lang w:val="es-ES"/>
+        </w:rPr>
+        <w:t>uencia</w:t>
+      </w:r>
+      <w:proofErr w:type="spellEnd"/>
+      <w:r>
+        <w:rPr>
+          <w:szCs w:val="24"/>
+          <w:lang w:val="es-ES"/>
+        </w:rPr>
+        <w:t xml:space="preserve"> de cada rol basándose en el riesgo e impacto estratégico que gestionan.</w:t>
+      </w:r>
+    </w:p>
+    <w:p>
+      <w:pPr>
+        <w:rPr>
+          <w:szCs w:val="24"/>
+          <w:lang w:val="es-ES"/>
+        </w:rPr>
+      </w:pPr>
+      <w:r>
+        <w:rPr>
+          <w:szCs w:val="24"/>
+          <w:lang w:val="es-ES"/>
+        </w:rPr>
+        <w:t xml:space="preserve">Tabla 2. Peso relativo de los decisores en el consenso </w:t>
+      </w:r>
+      <w:r>
+        <w:rPr>
+          <w:szCs w:val="24"/>
+          <w:lang w:val="es-ES"/>
+        </w:rPr>
+        <w:t/>
+      </w:r>
+      <w:proofErr w:type="spellStart"/>
+      <w:r>
+        <w:rPr>
+          <w:szCs w:val="24"/>
+          <w:lang w:val="es-ES"/>
+        </w:rPr>
+        <w:t>nal</w:t>
+      </w:r>
+      <w:proofErr w:type="spellEnd"/>
+      <w:r>
+        <w:rPr>
+          <w:szCs w:val="24"/>
+          <w:lang w:val="es-ES"/>
+        </w:rPr>
+        <w:t xml:space="preserve"> (AHP)</w:t>
+      </w:r>
+    </w:p>
+    <w:p>
+      <w:pPr>
+        <w:rPr>
+          <w:szCs w:val="24"/>
+          <w:lang w:val="es-ES"/>
+        </w:rPr>
+      </w:pPr>
+      <w:r>
+        <w:rPr>
+          <w:szCs w:val="24"/>
+          <w:lang w:val="es-ES"/>
+        </w:rPr>
+        <w:t>Rol del Decisor Peso Asignado (</w:t>
+      </w:r>
+      <w:proofErr w:type="spellStart"/>
+      <w:r>
+        <w:rPr>
+          <w:i/>
+          <w:iCs/>
+          <w:szCs w:val="24"/>
+          <w:lang w:val="es-ES"/>
+        </w:rPr>
+        <w:t>Wi</w:t>
+      </w:r>
+      <w:proofErr w:type="spellEnd"/>
+      <w:r>
+        <w:rPr>
+          <w:szCs w:val="24"/>
+          <w:lang w:val="es-ES"/>
+        </w:rPr>
+        <w:t>)</w:t>
+      </w:r>
+    </w:p>
+    <w:tbl>
+      <w:tblPr>
+        <w:tblW w:w="0" w:type="auto"/>
+        <w:tblBorders>
+          <w:top w:val="single" w:sz="6" w:space="0" w:color="auto"/>
+          <w:left w:val="single" w:sz="6" w:space="0" w:color="auto"/>
+          <w:bottom w:val="single" w:sz="6" w:space="0" w:color="auto"/>
+          <w:right w:val="single" w:sz="6" w:space="0" w:color="auto"/>
+          <w:insideH w:val="single" w:sz="6" w:space="0" w:color="auto"/>
+          <w:insideV w:val="single" w:sz="6" w:space="0" w:color="auto"/>
+        </w:tblBorders>
+        <w:tblLayout w:type="fixed"/>
+        <w:tblLook w:val="04A0" w:firstRow="1" w:lastRow="0" w:firstColumn="1" w:lastColumn="0" w:noHBand="0" w:noVBand="1"/>
+      </w:tblPr>
+      <w:tblGrid>
+        <w:gridCol w:w="4020"/>
+        <w:gridCol w:w="1170"/>
+      </w:tblGrid>
+      <w:tr>
+        <w:tc>
+          <w:tcPr>
+            <w:tcW w:w="4020" w:type="dxa"/>
+            <w:tcBorders>
+              <w:top w:val="nil"/>
+              <w:left w:val="nil"/>
+              <w:bottom w:val="nil"/>
+              <w:right w:val="nil"/>
+            </w:tcBorders>
+            <w:vAlign w:val="center"/>
+            <w:hideMark/>
+          </w:tcPr>
+          <w:p>
+            <w:pPr>
+              <w:rPr>
+                <w:szCs w:val="24"/>
+                <w:lang w:val="es-ES"/>
+              </w:rPr>
+            </w:pPr>
+            <w:r>
+              <w:rPr>
+                <w:szCs w:val="24"/>
+                <w:lang w:val="es-ES"/>
+              </w:rPr>
+              <w:t xml:space="preserve">CPO (Finanzas) Líder SIHO (Seguridad) Superintendente OPS (Operación) Gerente MNT (Mantenimiento) Líder CTO (Tecnología) Especialista SCM (Suministro) </w:t>
+            </w:r>
+          </w:p>
+        </w:tc>
+        <w:tc>
+          <w:tcPr>
+            <w:tcW w:w="1170" w:type="dxa"/>
+            <w:tcBorders>
+              <w:top w:val="nil"/>
+              <w:left w:val="nil"/>
+              <w:bottom w:val="nil"/>
+              <w:right w:val="nil"/>
+            </w:tcBorders>
+            <w:vAlign w:val="center"/>
+            <w:hideMark/>
+          </w:tcPr>
+          <w:p>
+            <w:pPr>
+              <w:rPr>
+                <w:szCs w:val="24"/>
+                <w:lang w:val="es-ES"/>
+              </w:rPr>
+            </w:pPr>
+            <w:r>
+              <w:rPr>
+                <w:szCs w:val="24"/>
+                <w:lang w:val="es-ES"/>
+              </w:rPr>
+              <w:t>26.8 %26.8 %16.1 % 10.5 % 10.5 % 6.3 %</w:t>
+            </w:r>
+          </w:p>
+        </w:tc>
+      </w:tr>
+    </w:tbl>
+    <w:p>
+      <w:pPr>
+        <w:rPr>
+          <w:szCs w:val="24"/>
+          <w:lang w:val="es-ES"/>
+        </w:rPr>
+      </w:pPr>
+      <w:r>
+        <w:rPr>
+          <w:szCs w:val="24"/>
+          <w:lang w:val="es-ES"/>
+        </w:rPr>
+        <w:t>Total 100.0 %</w:t>
+      </w:r>
+    </w:p>
+    <w:p>
+      <w:pPr>
+        <w:rPr>
+          <w:szCs w:val="24"/>
+          <w:lang w:val="es-ES"/>
+        </w:rPr>
+      </w:pPr>
+      <w:r>
+        <w:rPr>
+          <w:szCs w:val="24"/>
+          <w:lang w:val="es-ES"/>
+        </w:rPr>
+        <w:t xml:space="preserve">La jerarquía establece que la Viabilidad Económica y la Seguridad son precondiciones ineludibles (53.6 % del peso total), mientras que la visión de Operaciones (16.1 %) es la más crítica para la implementación práctica. Los juicios de cada experto sobre una </w:t>
+      </w:r>
+      <w:r>
+        <w:rPr>
+          <w:szCs w:val="24"/>
+          <w:lang w:val="es-ES"/>
+        </w:rPr>
+        <w:lastRenderedPageBreak/>
+        <w:t>tecnología serán multiplicados por su respectivo peso (</w:t>
+      </w:r>
+      <w:proofErr w:type="spellStart"/>
+      <w:r>
+        <w:rPr>
+          <w:i/>
+          <w:iCs/>
+          <w:szCs w:val="24"/>
+          <w:lang w:val="es-ES"/>
+        </w:rPr>
+        <w:t>Wi</w:t>
+      </w:r>
+      <w:proofErr w:type="spellEnd"/>
+      <w:r>
+        <w:rPr>
+          <w:szCs w:val="24"/>
+          <w:lang w:val="es-ES"/>
+        </w:rPr>
+        <w:t>), garantizando que los riesgos de mayor impacto no sean subvalorados.</w:t>
+      </w:r>
+    </w:p>
+    <w:p>
+      <w:pPr>
+        <w:rPr>
+          <w:szCs w:val="24"/>
+          <w:lang w:val="es-ES"/>
+        </w:rPr>
+      </w:pPr>
+    </w:p>
+    <w:p>
+      <w:pPr>
+        <w:rPr>
+          <w:szCs w:val="24"/>
+          <w:lang w:val="es-ES"/>
+        </w:rPr>
+      </w:pPr>
+      <w:r>
+        <w:rPr>
+          <w:szCs w:val="24"/>
+          <w:lang w:val="es-ES"/>
+        </w:rPr>
+        <w:t>El equipo propuesto es el mínimo requerido para una toma de decisiones responsable en proyectos de capital intensivo. La formalización de los roles mediante esta estructura garantiza que:</w:t>
+      </w:r>
+    </w:p>
+    <w:p>
+      <w:pPr>
+        <w:rPr>
+          <w:szCs w:val="24"/>
+          <w:lang w:val="es-ES"/>
+        </w:rPr>
+      </w:pPr>
+    </w:p>
+    <w:p>
+      <w:pPr>
+        <w:pStyle w:val="Prrafodelista"/>
+        <w:numPr>
+          <w:ilvl w:val="0"/>
+          <w:numId w:val="54"/>
+        </w:numPr>
+        <w:rPr>
+          <w:szCs w:val="24"/>
+          <w:lang w:val="es-ES"/>
+        </w:rPr>
+      </w:pPr>
+      <w:r>
+        <w:rPr>
+          <w:szCs w:val="24"/>
+          <w:lang w:val="es-ES"/>
+        </w:rPr>
+        <w:t>La generación de criterios sea exhaustiva.</w:t>
+      </w:r>
+    </w:p>
+    <w:p>
+      <w:pPr>
+        <w:pStyle w:val="Prrafodelista"/>
+        <w:numPr>
+          <w:ilvl w:val="0"/>
+          <w:numId w:val="54"/>
+        </w:numPr>
+        <w:rPr>
+          <w:szCs w:val="24"/>
+          <w:lang w:val="es-ES"/>
+        </w:rPr>
+      </w:pPr>
+      <w:r>
+        <w:rPr>
+          <w:szCs w:val="24"/>
+          <w:lang w:val="es-ES"/>
+        </w:rPr>
+        <w:t>La valoración de cada atributo sea calibrada por la experiencia del dueño de proceso.</w:t>
+      </w:r>
+    </w:p>
+    <w:p>
+      <w:pPr>
+        <w:pStyle w:val="Prrafodelista"/>
+        <w:numPr>
+          <w:ilvl w:val="0"/>
+          <w:numId w:val="54"/>
+        </w:numPr>
+        <w:rPr>
+          <w:szCs w:val="24"/>
+          <w:lang w:val="es-ES"/>
+        </w:rPr>
+      </w:pPr>
+      <w:r>
+        <w:rPr>
+          <w:szCs w:val="24"/>
+          <w:lang w:val="es-ES"/>
+        </w:rPr>
+        <w:t xml:space="preserve">La agregación </w:t>
+      </w:r>
+      <w:r>
+        <w:rPr>
+          <w:szCs w:val="24"/>
+          <w:lang w:val="es-ES"/>
+        </w:rPr>
+        <w:t>fi</w:t>
+      </w:r>
+      <w:r>
+        <w:rPr>
+          <w:szCs w:val="24"/>
+          <w:lang w:val="es-ES"/>
+        </w:rPr>
+        <w:t>nal de la decisión se realice mediante un método transparente y matemáticamente validado (AHP), priorizando el riesgo y el retorno estratégico sobre la simple mayoría de votos.</w:t>
       </w:r>
     </w:p>
     <w:p>
@@ -6381,7 +7610,6 @@
         <w:pStyle w:val="Ttulo3"/>
       </w:pPr>
       <w:r>
-        <w:lastRenderedPageBreak/>
         <w:t>Medidores Coriolis</w:t>
       </w:r>
     </w:p>
@@ -6431,6 +7659,7 @@
           <w:szCs w:val="24"/>
           <w:lang w:val="es-ES"/>
         </w:rPr>
+        <w:lastRenderedPageBreak/>
         <w:t xml:space="preserve">Miden el </w:t>
       </w:r>
       <w:r>
@@ -6876,7 +8105,6 @@
           <w:szCs w:val="24"/>
           <w:lang w:val="es-ES"/>
         </w:rPr>
-        <w:lastRenderedPageBreak/>
         <w:t xml:space="preserve">En esta fase, el equipo multidisciplinario (Procesos, Instrumentación, Operaciones y SAMH) desarrolló una jerarquización inicial aplicando el </w:t>
       </w:r>
       <w:r>
@@ -6945,7 +8173,17 @@
           <w:szCs w:val="24"/>
           <w:lang w:val="es-ES"/>
         </w:rPr>
-        <w:t>mayor peso relativo (0.35)</w:t>
+        <w:t xml:space="preserve">mayor peso </w:t>
+      </w:r>
+      <w:r>
+        <w:rPr>
+          <w:b/>
+          <w:bCs/>
+          <w:szCs w:val="24"/>
+          <w:lang w:val="es-ES"/>
+        </w:rPr>
+        <w:lastRenderedPageBreak/>
+        <w:t>relativo (0.35)</w:t>
       </w:r>
       <w:r>
         <w:rPr>
@@ -17020,6 +18258,119 @@
     </w:lvl>
   </w:abstractNum>
   <w:abstractNum w:abstractNumId="4" w15:restartNumberingAfterBreak="0">
+    <w:nsid w:val="251D0237"/>
+    <w:multiLevelType w:val="hybridMultilevel"/>
+    <w:tmpl w:val="49EC494C"/>
+    <w:lvl w:ilvl="0" w:tplc="0C0A0001">
+      <w:start w:val="1"/>
+      <w:numFmt w:val="bullet"/>
+      <w:lvlText w:val=""/>
+      <w:lvlJc w:val="left"/>
+      <w:pPr>
+        <w:ind w:left="720" w:hanging="360"/>
+      </w:pPr>
+      <w:rPr>
+        <w:rFonts w:ascii="Symbol" w:hAnsi="Symbol" w:hint="default"/>
+      </w:rPr>
+    </w:lvl>
+    <w:lvl w:ilvl="1" w:tplc="0C0A0003" w:tentative="1">
+      <w:start w:val="1"/>
+      <w:numFmt w:val="bullet"/>
+      <w:lvlText w:val="o"/>
+      <w:lvlJc w:val="left"/>
+      <w:pPr>
+        <w:ind w:left="1440" w:hanging="360"/>
+      </w:pPr>
+      <w:rPr>
+        <w:rFonts w:ascii="Courier New" w:hAnsi="Courier New" w:cs="Courier New" w:hint="default"/>
+      </w:rPr>
+    </w:lvl>
+    <w:lvl w:ilvl="2" w:tplc="0C0A0005" w:tentative="1">
+      <w:start w:val="1"/>
+      <w:numFmt w:val="bullet"/>
+      <w:lvlText w:val=""/>
+      <w:lvlJc w:val="left"/>
+      <w:pPr>
+        <w:ind w:left="2160" w:hanging="360"/>
+      </w:pPr>
+      <w:rPr>
+        <w:rFonts w:ascii="Wingdings" w:hAnsi="Wingdings" w:hint="default"/>
+      </w:rPr>
+    </w:lvl>
+    <w:lvl w:ilvl="3" w:tplc="0C0A0001" w:tentative="1">
+      <w:start w:val="1"/>
+      <w:numFmt w:val="bullet"/>
+      <w:lvlText w:val=""/>
+      <w:lvlJc w:val="left"/>
+      <w:pPr>
+        <w:ind w:left="2880" w:hanging="360"/>
+      </w:pPr>
+      <w:rPr>
+        <w:rFonts w:ascii="Symbol" w:hAnsi="Symbol" w:hint="default"/>
+      </w:rPr>
+    </w:lvl>
+    <w:lvl w:ilvl="4" w:tplc="0C0A0003" w:tentative="1">
+      <w:start w:val="1"/>
+      <w:numFmt w:val="bullet"/>
+      <w:lvlText w:val="o"/>
+      <w:lvlJc w:val="left"/>
+      <w:pPr>
+        <w:ind w:left="3600" w:hanging="360"/>
+      </w:pPr>
+      <w:rPr>
+        <w:rFonts w:ascii="Courier New" w:hAnsi="Courier New" w:cs="Courier New" w:hint="default"/>
+      </w:rPr>
+    </w:lvl>
+    <w:lvl w:ilvl="5" w:tplc="0C0A0005" w:tentative="1">
+      <w:start w:val="1"/>
+      <w:numFmt w:val="bullet"/>
+      <w:lvlText w:val=""/>
+      <w:lvlJc w:val="left"/>
+      <w:pPr>
+        <w:ind w:left="4320" w:hanging="360"/>
+      </w:pPr>
+      <w:rPr>
+        <w:rFonts w:ascii="Wingdings" w:hAnsi="Wingdings" w:hint="default"/>
+      </w:rPr>
+    </w:lvl>
+    <w:lvl w:ilvl="6" w:tplc="0C0A0001" w:tentative="1">
+      <w:start w:val="1"/>
+      <w:numFmt w:val="bullet"/>
+      <w:lvlText w:val=""/>
+      <w:lvlJc w:val="left"/>
+      <w:pPr>
+        <w:ind w:left="5040" w:hanging="360"/>
+      </w:pPr>
+      <w:rPr>
+        <w:rFonts w:ascii="Symbol" w:hAnsi="Symbol" w:hint="default"/>
+      </w:rPr>
+    </w:lvl>
+    <w:lvl w:ilvl="7" w:tplc="0C0A0003" w:tentative="1">
+      <w:start w:val="1"/>
+      <w:numFmt w:val="bullet"/>
+      <w:lvlText w:val="o"/>
+      <w:lvlJc w:val="left"/>
+      <w:pPr>
+        <w:ind w:left="5760" w:hanging="360"/>
+      </w:pPr>
+      <w:rPr>
+        <w:rFonts w:ascii="Courier New" w:hAnsi="Courier New" w:cs="Courier New" w:hint="default"/>
+      </w:rPr>
+    </w:lvl>
+    <w:lvl w:ilvl="8" w:tplc="0C0A0005" w:tentative="1">
+      <w:start w:val="1"/>
+      <w:numFmt w:val="bullet"/>
+      <w:lvlText w:val=""/>
+      <w:lvlJc w:val="left"/>
+      <w:pPr>
+        <w:ind w:left="6480" w:hanging="360"/>
+      </w:pPr>
+      <w:rPr>
+        <w:rFonts w:ascii="Wingdings" w:hAnsi="Wingdings" w:hint="default"/>
+      </w:rPr>
+    </w:lvl>
+  </w:abstractNum>
+  <w:abstractNum w:abstractNumId="5" w15:restartNumberingAfterBreak="0">
     <w:nsid w:val="29BB1CA6"/>
     <w:multiLevelType w:val="multilevel"/>
     <w:tmpl w:val="BFD02C00"/>
@@ -17140,7 +18491,7 @@
       </w:rPr>
     </w:lvl>
   </w:abstractNum>
-  <w:abstractNum w:abstractNumId="5" w15:restartNumberingAfterBreak="0">
+  <w:abstractNum w:abstractNumId="6" w15:restartNumberingAfterBreak="0">
     <w:nsid w:val="35594963"/>
     <w:multiLevelType w:val="multilevel"/>
     <w:tmpl w:val="459614F8"/>
@@ -17289,13 +18640,13 @@
       </w:rPr>
     </w:lvl>
   </w:abstractNum>
-  <w:abstractNum w:abstractNumId="6" w15:restartNumberingAfterBreak="0">
+  <w:abstractNum w:abstractNumId="7" w15:restartNumberingAfterBreak="0">
     <w:nsid w:val="36384600"/>
     <w:multiLevelType w:val="multilevel"/>
     <w:tmpl w:val="BFD02C00"/>
     <w:numStyleLink w:val="EstiloNuevo"/>
   </w:abstractNum>
-  <w:abstractNum w:abstractNumId="7" w15:restartNumberingAfterBreak="0">
+  <w:abstractNum w:abstractNumId="8" w15:restartNumberingAfterBreak="0">
     <w:nsid w:val="369115CE"/>
     <w:multiLevelType w:val="multilevel"/>
     <w:tmpl w:val="200A001F"/>
@@ -17381,7 +18732,7 @@
       </w:pPr>
     </w:lvl>
   </w:abstractNum>
-  <w:abstractNum w:abstractNumId="8" w15:restartNumberingAfterBreak="0">
+  <w:abstractNum w:abstractNumId="9" w15:restartNumberingAfterBreak="0">
     <w:nsid w:val="394D0277"/>
     <w:multiLevelType w:val="multilevel"/>
     <w:tmpl w:val="E8A6ABB4"/>
@@ -17501,7 +18852,7 @@
       </w:rPr>
     </w:lvl>
   </w:abstractNum>
-  <w:abstractNum w:abstractNumId="9" w15:restartNumberingAfterBreak="0">
+  <w:abstractNum w:abstractNumId="10" w15:restartNumberingAfterBreak="0">
     <w:nsid w:val="3AFB7A8E"/>
     <w:multiLevelType w:val="hybridMultilevel"/>
     <w:tmpl w:val="CC823C10"/>
@@ -17587,7 +18938,7 @@
       </w:pPr>
     </w:lvl>
   </w:abstractNum>
-  <w:abstractNum w:abstractNumId="10" w15:restartNumberingAfterBreak="0">
+  <w:abstractNum w:abstractNumId="11" w15:restartNumberingAfterBreak="0">
     <w:nsid w:val="3BCB2D21"/>
     <w:multiLevelType w:val="multilevel"/>
     <w:tmpl w:val="2822EBC2"/>
@@ -17750,13 +19101,13 @@
       </w:rPr>
     </w:lvl>
   </w:abstractNum>
-  <w:abstractNum w:abstractNumId="11" w15:restartNumberingAfterBreak="0">
+  <w:abstractNum w:abstractNumId="12" w15:restartNumberingAfterBreak="0">
     <w:nsid w:val="3CE27369"/>
     <w:multiLevelType w:val="multilevel"/>
     <w:tmpl w:val="BFD02C00"/>
     <w:numStyleLink w:val="EstiloNuevo"/>
   </w:abstractNum>
-  <w:abstractNum w:abstractNumId="12" w15:restartNumberingAfterBreak="0">
+  <w:abstractNum w:abstractNumId="13" w15:restartNumberingAfterBreak="0">
     <w:nsid w:val="42F338D1"/>
     <w:multiLevelType w:val="multilevel"/>
     <w:tmpl w:val="200A001F"/>
@@ -17842,7 +19193,7 @@
       </w:pPr>
     </w:lvl>
   </w:abstractNum>
-  <w:abstractNum w:abstractNumId="13" w15:restartNumberingAfterBreak="0">
+  <w:abstractNum w:abstractNumId="14" w15:restartNumberingAfterBreak="0">
     <w:nsid w:val="43987032"/>
     <w:multiLevelType w:val="multilevel"/>
     <w:tmpl w:val="06C871E0"/>
@@ -17991,7 +19342,7 @@
       </w:rPr>
     </w:lvl>
   </w:abstractNum>
-  <w:abstractNum w:abstractNumId="14" w15:restartNumberingAfterBreak="0">
+  <w:abstractNum w:abstractNumId="15" w15:restartNumberingAfterBreak="0">
     <w:nsid w:val="47BF2F59"/>
     <w:multiLevelType w:val="hybridMultilevel"/>
     <w:tmpl w:val="512C8088"/>
@@ -18077,7 +19428,7 @@
       </w:pPr>
     </w:lvl>
   </w:abstractNum>
-  <w:abstractNum w:abstractNumId="15" w15:restartNumberingAfterBreak="0">
+  <w:abstractNum w:abstractNumId="16" w15:restartNumberingAfterBreak="0">
     <w:nsid w:val="4B0958E6"/>
     <w:multiLevelType w:val="multilevel"/>
     <w:tmpl w:val="200A0025"/>
@@ -18172,7 +19523,7 @@
       </w:pPr>
     </w:lvl>
   </w:abstractNum>
-  <w:abstractNum w:abstractNumId="16" w15:restartNumberingAfterBreak="0">
+  <w:abstractNum w:abstractNumId="17" w15:restartNumberingAfterBreak="0">
     <w:nsid w:val="4C853F4D"/>
     <w:multiLevelType w:val="hybridMultilevel"/>
     <w:tmpl w:val="4FFA897C"/>
@@ -18285,7 +19636,7 @@
       </w:rPr>
     </w:lvl>
   </w:abstractNum>
-  <w:abstractNum w:abstractNumId="17" w15:restartNumberingAfterBreak="0">
+  <w:abstractNum w:abstractNumId="18" w15:restartNumberingAfterBreak="0">
     <w:nsid w:val="4E3D3589"/>
     <w:multiLevelType w:val="multilevel"/>
     <w:tmpl w:val="200A001F"/>
@@ -18371,7 +19722,7 @@
       </w:pPr>
     </w:lvl>
   </w:abstractNum>
-  <w:abstractNum w:abstractNumId="18" w15:restartNumberingAfterBreak="0">
+  <w:abstractNum w:abstractNumId="19" w15:restartNumberingAfterBreak="0">
     <w:nsid w:val="4EC22E70"/>
     <w:multiLevelType w:val="multilevel"/>
     <w:tmpl w:val="200A001F"/>
@@ -18457,7 +19808,7 @@
       </w:pPr>
     </w:lvl>
   </w:abstractNum>
-  <w:abstractNum w:abstractNumId="19" w15:restartNumberingAfterBreak="0">
+  <w:abstractNum w:abstractNumId="20" w15:restartNumberingAfterBreak="0">
     <w:nsid w:val="547B3738"/>
     <w:multiLevelType w:val="multilevel"/>
     <w:tmpl w:val="200A001D"/>
@@ -18543,7 +19894,7 @@
       </w:pPr>
     </w:lvl>
   </w:abstractNum>
-  <w:abstractNum w:abstractNumId="20" w15:restartNumberingAfterBreak="0">
+  <w:abstractNum w:abstractNumId="21" w15:restartNumberingAfterBreak="0">
     <w:nsid w:val="549E794F"/>
     <w:multiLevelType w:val="multilevel"/>
     <w:tmpl w:val="A2307480"/>
@@ -18667,7 +20018,7 @@
       </w:rPr>
     </w:lvl>
   </w:abstractNum>
-  <w:abstractNum w:abstractNumId="21" w15:restartNumberingAfterBreak="0">
+  <w:abstractNum w:abstractNumId="22" w15:restartNumberingAfterBreak="0">
     <w:nsid w:val="5F534F26"/>
     <w:multiLevelType w:val="multilevel"/>
     <w:tmpl w:val="64DCAD50"/>
@@ -18780,13 +20131,13 @@
       </w:rPr>
     </w:lvl>
   </w:abstractNum>
-  <w:abstractNum w:abstractNumId="22" w15:restartNumberingAfterBreak="0">
+  <w:abstractNum w:abstractNumId="23" w15:restartNumberingAfterBreak="0">
     <w:nsid w:val="611F3069"/>
     <w:multiLevelType w:val="multilevel"/>
     <w:tmpl w:val="A2307480"/>
     <w:numStyleLink w:val="Mislistas"/>
   </w:abstractNum>
-  <w:abstractNum w:abstractNumId="23" w15:restartNumberingAfterBreak="0">
+  <w:abstractNum w:abstractNumId="24" w15:restartNumberingAfterBreak="0">
     <w:nsid w:val="63464C94"/>
     <w:multiLevelType w:val="multilevel"/>
     <w:tmpl w:val="33AA4EA2"/>
@@ -18935,7 +20286,7 @@
       </w:rPr>
     </w:lvl>
   </w:abstractNum>
-  <w:abstractNum w:abstractNumId="24" w15:restartNumberingAfterBreak="0">
+  <w:abstractNum w:abstractNumId="25" w15:restartNumberingAfterBreak="0">
     <w:nsid w:val="635574DF"/>
     <w:multiLevelType w:val="multilevel"/>
     <w:tmpl w:val="BDD29E5C"/>
@@ -19098,7 +20449,7 @@
       </w:rPr>
     </w:lvl>
   </w:abstractNum>
-  <w:abstractNum w:abstractNumId="25" w15:restartNumberingAfterBreak="0">
+  <w:abstractNum w:abstractNumId="26" w15:restartNumberingAfterBreak="0">
     <w:nsid w:val="63F8647F"/>
     <w:multiLevelType w:val="hybridMultilevel"/>
     <w:tmpl w:val="6F186E36"/>
@@ -19187,7 +20538,7 @@
       </w:pPr>
     </w:lvl>
   </w:abstractNum>
-  <w:abstractNum w:abstractNumId="26" w15:restartNumberingAfterBreak="0">
+  <w:abstractNum w:abstractNumId="27" w15:restartNumberingAfterBreak="0">
     <w:nsid w:val="64B41028"/>
     <w:multiLevelType w:val="hybridMultilevel"/>
     <w:tmpl w:val="228A9524"/>
@@ -19273,7 +20624,7 @@
       </w:pPr>
     </w:lvl>
   </w:abstractNum>
-  <w:abstractNum w:abstractNumId="27" w15:restartNumberingAfterBreak="0">
+  <w:abstractNum w:abstractNumId="28" w15:restartNumberingAfterBreak="0">
     <w:nsid w:val="72E20C5F"/>
     <w:multiLevelType w:val="multilevel"/>
     <w:tmpl w:val="200A001F"/>
@@ -19360,22 +20711,22 @@
     </w:lvl>
   </w:abstractNum>
   <w:num w:numId="1" w16cid:durableId="838227900">
-    <w:abstractNumId w:val="25"/>
+    <w:abstractNumId w:val="26"/>
   </w:num>
   <w:num w:numId="2" w16cid:durableId="2141341593">
-    <w:abstractNumId w:val="25"/>
+    <w:abstractNumId w:val="26"/>
   </w:num>
   <w:num w:numId="3" w16cid:durableId="1056931507">
-    <w:abstractNumId w:val="25"/>
+    <w:abstractNumId w:val="26"/>
   </w:num>
   <w:num w:numId="4" w16cid:durableId="559905307">
-    <w:abstractNumId w:val="25"/>
+    <w:abstractNumId w:val="26"/>
   </w:num>
   <w:num w:numId="5" w16cid:durableId="357048668">
-    <w:abstractNumId w:val="25"/>
+    <w:abstractNumId w:val="26"/>
   </w:num>
   <w:num w:numId="6" w16cid:durableId="1863323276">
-    <w:abstractNumId w:val="25"/>
+    <w:abstractNumId w:val="26"/>
   </w:num>
   <w:num w:numId="7" w16cid:durableId="6566512">
     <w:abstractNumId w:val="2"/>
@@ -19519,7 +20870,7 @@
     </w:lvlOverride>
   </w:num>
   <w:num w:numId="11" w16cid:durableId="376204553">
-    <w:abstractNumId w:val="20"/>
+    <w:abstractNumId w:val="21"/>
     <w:lvlOverride w:ilvl="0">
       <w:lvl w:ilvl="0">
         <w:start w:val="1"/>
@@ -19658,7 +21009,7 @@
     </w:lvlOverride>
   </w:num>
   <w:num w:numId="12" w16cid:durableId="1214467318">
-    <w:abstractNumId w:val="20"/>
+    <w:abstractNumId w:val="21"/>
     <w:lvlOverride w:ilvl="0">
       <w:startOverride w:val="1"/>
     </w:lvlOverride>
@@ -19688,46 +21039,46 @@
     </w:lvlOverride>
   </w:num>
   <w:num w:numId="13" w16cid:durableId="1634872778">
-    <w:abstractNumId w:val="22"/>
+    <w:abstractNumId w:val="23"/>
   </w:num>
   <w:num w:numId="14" w16cid:durableId="663820282">
-    <w:abstractNumId w:val="14"/>
+    <w:abstractNumId w:val="15"/>
   </w:num>
   <w:num w:numId="15" w16cid:durableId="389814479">
     <w:abstractNumId w:val="3"/>
   </w:num>
   <w:num w:numId="16" w16cid:durableId="2054114358">
+    <w:abstractNumId w:val="21"/>
+  </w:num>
+  <w:num w:numId="17" w16cid:durableId="635650443">
     <w:abstractNumId w:val="20"/>
   </w:num>
-  <w:num w:numId="17" w16cid:durableId="635650443">
+  <w:num w:numId="18" w16cid:durableId="751588057">
+    <w:abstractNumId w:val="5"/>
+  </w:num>
+  <w:num w:numId="19" w16cid:durableId="1817335701">
+    <w:abstractNumId w:val="12"/>
+  </w:num>
+  <w:num w:numId="20" w16cid:durableId="1749694112">
+    <w:abstractNumId w:val="9"/>
+  </w:num>
+  <w:num w:numId="21" w16cid:durableId="1718427045">
+    <w:abstractNumId w:val="7"/>
+  </w:num>
+  <w:num w:numId="22" w16cid:durableId="1691031828">
+    <w:abstractNumId w:val="8"/>
+  </w:num>
+  <w:num w:numId="23" w16cid:durableId="673999348">
+    <w:abstractNumId w:val="18"/>
+  </w:num>
+  <w:num w:numId="24" w16cid:durableId="1155221407">
+    <w:abstractNumId w:val="11"/>
+  </w:num>
+  <w:num w:numId="25" w16cid:durableId="397897178">
     <w:abstractNumId w:val="19"/>
   </w:num>
-  <w:num w:numId="18" w16cid:durableId="751588057">
-    <w:abstractNumId w:val="4"/>
-  </w:num>
-  <w:num w:numId="19" w16cid:durableId="1817335701">
+  <w:num w:numId="26" w16cid:durableId="797838217">
     <w:abstractNumId w:val="11"/>
-  </w:num>
-  <w:num w:numId="20" w16cid:durableId="1749694112">
-    <w:abstractNumId w:val="8"/>
-  </w:num>
-  <w:num w:numId="21" w16cid:durableId="1718427045">
-    <w:abstractNumId w:val="6"/>
-  </w:num>
-  <w:num w:numId="22" w16cid:durableId="1691031828">
-    <w:abstractNumId w:val="7"/>
-  </w:num>
-  <w:num w:numId="23" w16cid:durableId="673999348">
-    <w:abstractNumId w:val="17"/>
-  </w:num>
-  <w:num w:numId="24" w16cid:durableId="1155221407">
-    <w:abstractNumId w:val="10"/>
-  </w:num>
-  <w:num w:numId="25" w16cid:durableId="397897178">
-    <w:abstractNumId w:val="18"/>
-  </w:num>
-  <w:num w:numId="26" w16cid:durableId="797838217">
-    <w:abstractNumId w:val="10"/>
     <w:lvlOverride w:ilvl="0">
       <w:startOverride w:val="1"/>
     </w:lvlOverride>
@@ -19757,7 +21108,7 @@
     </w:lvlOverride>
   </w:num>
   <w:num w:numId="27" w16cid:durableId="1024477047">
-    <w:abstractNumId w:val="10"/>
+    <w:abstractNumId w:val="11"/>
     <w:lvlOverride w:ilvl="0">
       <w:startOverride w:val="2"/>
     </w:lvlOverride>
@@ -19787,82 +21138,85 @@
     </w:lvlOverride>
   </w:num>
   <w:num w:numId="28" w16cid:durableId="1595744004">
-    <w:abstractNumId w:val="24"/>
+    <w:abstractNumId w:val="25"/>
   </w:num>
   <w:num w:numId="29" w16cid:durableId="1098139854">
     <w:abstractNumId w:val="0"/>
   </w:num>
   <w:num w:numId="30" w16cid:durableId="517935226">
-    <w:abstractNumId w:val="26"/>
+    <w:abstractNumId w:val="27"/>
   </w:num>
   <w:num w:numId="31" w16cid:durableId="1645814784">
-    <w:abstractNumId w:val="12"/>
+    <w:abstractNumId w:val="13"/>
   </w:num>
   <w:num w:numId="32" w16cid:durableId="1778402819">
+    <w:abstractNumId w:val="11"/>
+  </w:num>
+  <w:num w:numId="33" w16cid:durableId="1513717096">
+    <w:abstractNumId w:val="28"/>
+  </w:num>
+  <w:num w:numId="34" w16cid:durableId="434977940">
+    <w:abstractNumId w:val="16"/>
+  </w:num>
+  <w:num w:numId="35" w16cid:durableId="64424017">
     <w:abstractNumId w:val="10"/>
   </w:num>
-  <w:num w:numId="33" w16cid:durableId="1513717096">
-    <w:abstractNumId w:val="27"/>
-  </w:num>
-  <w:num w:numId="34" w16cid:durableId="434977940">
-    <w:abstractNumId w:val="15"/>
-  </w:num>
-  <w:num w:numId="35" w16cid:durableId="64424017">
-    <w:abstractNumId w:val="9"/>
-  </w:num>
   <w:num w:numId="36" w16cid:durableId="1677489934">
-    <w:abstractNumId w:val="21"/>
+    <w:abstractNumId w:val="22"/>
   </w:num>
   <w:num w:numId="37" w16cid:durableId="1797525651">
-    <w:abstractNumId w:val="5"/>
+    <w:abstractNumId w:val="6"/>
   </w:num>
   <w:num w:numId="38" w16cid:durableId="705252719">
-    <w:abstractNumId w:val="15"/>
+    <w:abstractNumId w:val="16"/>
   </w:num>
   <w:num w:numId="39" w16cid:durableId="2007400216">
-    <w:abstractNumId w:val="23"/>
+    <w:abstractNumId w:val="24"/>
   </w:num>
   <w:num w:numId="40" w16cid:durableId="497962885">
-    <w:abstractNumId w:val="15"/>
+    <w:abstractNumId w:val="16"/>
   </w:num>
   <w:num w:numId="41" w16cid:durableId="634794383">
-    <w:abstractNumId w:val="15"/>
+    <w:abstractNumId w:val="16"/>
   </w:num>
   <w:num w:numId="42" w16cid:durableId="472454244">
-    <w:abstractNumId w:val="15"/>
+    <w:abstractNumId w:val="16"/>
   </w:num>
   <w:num w:numId="43" w16cid:durableId="2019845043">
-    <w:abstractNumId w:val="15"/>
+    <w:abstractNumId w:val="16"/>
   </w:num>
   <w:num w:numId="44" w16cid:durableId="741216303">
-    <w:abstractNumId w:val="15"/>
+    <w:abstractNumId w:val="16"/>
   </w:num>
   <w:num w:numId="45" w16cid:durableId="288168297">
-    <w:abstractNumId w:val="13"/>
+    <w:abstractNumId w:val="14"/>
   </w:num>
   <w:num w:numId="46" w16cid:durableId="506674306">
     <w:abstractNumId w:val="1"/>
   </w:num>
   <w:num w:numId="47" w16cid:durableId="1053121419">
-    <w:abstractNumId w:val="15"/>
+    <w:abstractNumId w:val="16"/>
   </w:num>
   <w:num w:numId="48" w16cid:durableId="874195518">
-    <w:abstractNumId w:val="15"/>
+    <w:abstractNumId w:val="16"/>
   </w:num>
   <w:num w:numId="49" w16cid:durableId="1242369654">
-    <w:abstractNumId w:val="15"/>
+    <w:abstractNumId w:val="16"/>
   </w:num>
   <w:num w:numId="50" w16cid:durableId="349374325">
-    <w:abstractNumId w:val="15"/>
+    <w:abstractNumId w:val="16"/>
   </w:num>
   <w:num w:numId="51" w16cid:durableId="1082220859">
-    <w:abstractNumId w:val="15"/>
+    <w:abstractNumId w:val="16"/>
   </w:num>
   <w:num w:numId="52" w16cid:durableId="2129857749">
-    <w:abstractNumId w:val="15"/>
+    <w:abstractNumId w:val="16"/>
   </w:num>
   <w:num w:numId="53" w16cid:durableId="532422262">
-    <w:abstractNumId w:val="16"/>
+    <w:abstractNumId w:val="17"/>
+  </w:num>
+  <w:num w:numId="54" w16cid:durableId="1827436028">
+    <w:abstractNumId w:val="4"/>
   </w:num>
 </w:numbering>
 </file>

</xml_diff>

<commit_message>
Actualización: 9 - 2025-12-06 20:23:34
</commit_message>
<xml_diff>
--- a/Informe técnico SIMEC v.0 metodología.docx
+++ b/Informe técnico SIMEC v.0 metodología.docx
@@ -11393,7 +11393,7 @@
           </mc:Choice>
           <mc:Fallback>
             <w:pict>
-              <v:shape w14:anchorId="3369A59C" id="Graphic 3" o:spid="_x0000_s1026" style="position:absolute;margin-left:70.35pt;margin-top:12.2pt;width:471.3pt;height:.1pt;z-index:-251656192;visibility:visible;mso-wrap-style:square;mso-wrap-distance-left:0;mso-wrap-distance-top:0;mso-wrap-distance-right:0;mso-wrap-distance-bottom:0;mso-position-horizontal:absolute;mso-position-horizontal-relative:page;mso-position-vertical:absolute;mso-position-vertical-relative:text;v-text-anchor:top" coordsize="5985510,1270" o:gfxdata="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" path="m,l5985027,e" filled="f" strokeweight=".33019mm">
+              <v:shape w14:anchorId="1317DA04" id="Graphic 3" o:spid="_x0000_s1026" style="position:absolute;margin-left:70.35pt;margin-top:12.2pt;width:471.3pt;height:.1pt;z-index:-251656192;visibility:visible;mso-wrap-style:square;mso-wrap-distance-left:0;mso-wrap-distance-top:0;mso-wrap-distance-right:0;mso-wrap-distance-bottom:0;mso-position-horizontal:absolute;mso-position-horizontal-relative:page;mso-position-vertical:absolute;mso-position-vertical-relative:text;v-text-anchor:top" coordsize="5985510,1270" o:gfxdata="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" path="m,l5985027,e" filled="f" strokeweight=".33019mm">
                 <v:path arrowok="t"/>
                 <w10:wrap type="topAndBottom" anchorx="page"/>
               </v:shape>
@@ -11574,7 +11574,7 @@
           </mc:Choice>
           <mc:Fallback>
             <w:pict>
-              <v:shape w14:anchorId="1F21A745" id="Graphic 4" o:spid="_x0000_s1026" style="position:absolute;margin-left:70.35pt;margin-top:3.9pt;width:471.3pt;height:.1pt;z-index:251659264;visibility:visible;mso-wrap-style:square;mso-wrap-distance-left:0;mso-wrap-distance-top:0;mso-wrap-distance-right:0;mso-wrap-distance-bottom:0;mso-position-horizontal:absolute;mso-position-horizontal-relative:page;mso-position-vertical:absolute;mso-position-vertical-relative:text;v-text-anchor:top" coordsize="5985510,1270" o:gfxdata="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" path="m,l5985027,e" filled="f" strokeweight=".20636mm">
+              <v:shape w14:anchorId="056DA4A6" id="Graphic 4" o:spid="_x0000_s1026" style="position:absolute;margin-left:70.35pt;margin-top:3.9pt;width:471.3pt;height:.1pt;z-index:251659264;visibility:visible;mso-wrap-style:square;mso-wrap-distance-left:0;mso-wrap-distance-top:0;mso-wrap-distance-right:0;mso-wrap-distance-bottom:0;mso-position-horizontal:absolute;mso-position-horizontal-relative:page;mso-position-vertical:absolute;mso-position-vertical-relative:text;v-text-anchor:top" coordsize="5985510,1270" o:gfxdata="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" path="m,l5985027,e" filled="f" strokeweight=".20636mm">
                 <v:path arrowok="t"/>
                 <w10:wrap anchorx="page"/>
               </v:shape>
@@ -12677,7 +12677,7 @@
           </mc:Choice>
           <mc:Fallback>
             <w:pict>
-              <v:shape w14:anchorId="610E6ECB" id="Graphic 7" o:spid="_x0000_s1026" style="position:absolute;margin-left:70.35pt;margin-top:3.95pt;width:471.3pt;height:.1pt;z-index:251662336;visibility:visible;mso-wrap-style:square;mso-wrap-distance-left:0;mso-wrap-distance-top:0;mso-wrap-distance-right:0;mso-wrap-distance-bottom:0;mso-position-horizontal:absolute;mso-position-horizontal-relative:page;mso-position-vertical:absolute;mso-position-vertical-relative:text;v-text-anchor:top" coordsize="5985510,1270" o:gfxdata="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" path="m,l5985027,e" filled="f" strokeweight=".20636mm">
+              <v:shape w14:anchorId="08C39A03" id="Graphic 7" o:spid="_x0000_s1026" style="position:absolute;margin-left:70.35pt;margin-top:3.95pt;width:471.3pt;height:.1pt;z-index:251662336;visibility:visible;mso-wrap-style:square;mso-wrap-distance-left:0;mso-wrap-distance-top:0;mso-wrap-distance-right:0;mso-wrap-distance-bottom:0;mso-position-horizontal:absolute;mso-position-horizontal-relative:page;mso-position-vertical:absolute;mso-position-vertical-relative:text;v-text-anchor:top" coordsize="5985510,1270" o:gfxdata="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" path="m,l5985027,e" filled="f" strokeweight=".20636mm">
                 <v:path arrowok="t"/>
                 <w10:wrap anchorx="page"/>
               </v:shape>
@@ -13790,7 +13790,7 @@
           </mc:Choice>
           <mc:Fallback>
             <w:pict>
-              <v:shape w14:anchorId="50047F3D" id="Graphic 9" o:spid="_x0000_s1026" style="position:absolute;margin-left:70.35pt;margin-top:12.2pt;width:471.3pt;height:.1pt;z-index:-251651072;visibility:visible;mso-wrap-style:square;mso-wrap-distance-left:0;mso-wrap-distance-top:0;mso-wrap-distance-right:0;mso-wrap-distance-bottom:0;mso-position-horizontal:absolute;mso-position-horizontal-relative:page;mso-position-vertical:absolute;mso-position-vertical-relative:text;v-text-anchor:top" coordsize="5985510,1270" o:gfxdata="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" path="m,l5985027,e" filled="f" strokeweight=".33019mm">
+              <v:shape w14:anchorId="141F264A" id="Graphic 9" o:spid="_x0000_s1026" style="position:absolute;margin-left:70.35pt;margin-top:12.2pt;width:471.3pt;height:.1pt;z-index:-251651072;visibility:visible;mso-wrap-style:square;mso-wrap-distance-left:0;mso-wrap-distance-top:0;mso-wrap-distance-right:0;mso-wrap-distance-bottom:0;mso-position-horizontal:absolute;mso-position-horizontal-relative:page;mso-position-vertical:absolute;mso-position-vertical-relative:text;v-text-anchor:top" coordsize="5985510,1270" o:gfxdata="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" path="m,l5985027,e" filled="f" strokeweight=".33019mm">
                 <v:path arrowok="t"/>
                 <w10:wrap type="topAndBottom" anchorx="page"/>
               </v:shape>
@@ -13959,7 +13959,7 @@
           </mc:Choice>
           <mc:Fallback>
             <w:pict>
-              <v:shape w14:anchorId="4D296144" id="Graphic 10" o:spid="_x0000_s1026" style="position:absolute;margin-left:70.35pt;margin-top:4.1pt;width:471.3pt;height:.1pt;z-index:251664384;visibility:visible;mso-wrap-style:square;mso-wrap-distance-left:0;mso-wrap-distance-top:0;mso-wrap-distance-right:0;mso-wrap-distance-bottom:0;mso-position-horizontal:absolute;mso-position-horizontal-relative:page;mso-position-vertical:absolute;mso-position-vertical-relative:text;v-text-anchor:top" coordsize="5985510,1270" o:gfxdata="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" path="m,l5985027,e" filled="f" strokeweight=".20636mm">
+              <v:shape w14:anchorId="01091D6E" id="Graphic 10" o:spid="_x0000_s1026" style="position:absolute;margin-left:70.35pt;margin-top:4.1pt;width:471.3pt;height:.1pt;z-index:251664384;visibility:visible;mso-wrap-style:square;mso-wrap-distance-left:0;mso-wrap-distance-top:0;mso-wrap-distance-right:0;mso-wrap-distance-bottom:0;mso-position-horizontal:absolute;mso-position-horizontal-relative:page;mso-position-vertical:absolute;mso-position-vertical-relative:text;v-text-anchor:top" coordsize="5985510,1270" o:gfxdata="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" path="m,l5985027,e" filled="f" strokeweight=".20636mm">
                 <v:path arrowok="t"/>
                 <w10:wrap anchorx="page"/>
               </v:shape>
@@ -14942,7 +14942,7 @@
           </mc:Choice>
           <mc:Fallback>
             <w:pict>
-              <v:shape w14:anchorId="23CE1055" id="Graphic 13" o:spid="_x0000_s1026" style="position:absolute;margin-left:104.7pt;margin-top:12.2pt;width:402.65pt;height:.1pt;z-index:-251648000;visibility:visible;mso-wrap-style:square;mso-wrap-distance-left:0;mso-wrap-distance-top:0;mso-wrap-distance-right:0;mso-wrap-distance-bottom:0;mso-position-horizontal:absolute;mso-position-horizontal-relative:page;mso-position-vertical:absolute;mso-position-vertical-relative:text;v-text-anchor:top" coordsize="5113655,1270" o:gfxdata="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" path="m,l5113197,e" filled="f" strokeweight=".33019mm">
+              <v:shape w14:anchorId="7E7027DC" id="Graphic 13" o:spid="_x0000_s1026" style="position:absolute;margin-left:104.7pt;margin-top:12.2pt;width:402.65pt;height:.1pt;z-index:-251648000;visibility:visible;mso-wrap-style:square;mso-wrap-distance-left:0;mso-wrap-distance-top:0;mso-wrap-distance-right:0;mso-wrap-distance-bottom:0;mso-position-horizontal:absolute;mso-position-horizontal-relative:page;mso-position-vertical:absolute;mso-position-vertical-relative:text;v-text-anchor:top" coordsize="5113655,1270" o:gfxdata="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" path="m,l5113197,e" filled="f" strokeweight=".33019mm">
                 <v:path arrowok="t"/>
                 <w10:wrap type="topAndBottom" anchorx="page"/>
               </v:shape>
@@ -15096,7 +15096,7 @@
           </mc:Choice>
           <mc:Fallback>
             <w:pict>
-              <v:shape w14:anchorId="417E4B91" id="Graphic 14" o:spid="_x0000_s1026" style="position:absolute;margin-left:104.7pt;margin-top:4.1pt;width:402.65pt;height:.1pt;z-index:251667456;visibility:visible;mso-wrap-style:square;mso-wrap-distance-left:0;mso-wrap-distance-top:0;mso-wrap-distance-right:0;mso-wrap-distance-bottom:0;mso-position-horizontal:absolute;mso-position-horizontal-relative:page;mso-position-vertical:absolute;mso-position-vertical-relative:text;v-text-anchor:top" coordsize="5113655,1270" o:gfxdata="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" path="m,l5113197,e" filled="f" strokeweight=".20636mm">
+              <v:shape w14:anchorId="3304C0AD" id="Graphic 14" o:spid="_x0000_s1026" style="position:absolute;margin-left:104.7pt;margin-top:4.1pt;width:402.65pt;height:.1pt;z-index:251667456;visibility:visible;mso-wrap-style:square;mso-wrap-distance-left:0;mso-wrap-distance-top:0;mso-wrap-distance-right:0;mso-wrap-distance-bottom:0;mso-position-horizontal:absolute;mso-position-horizontal-relative:page;mso-position-vertical:absolute;mso-position-vertical-relative:text;v-text-anchor:top" coordsize="5113655,1270" o:gfxdata="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" path="m,l5113197,e" filled="f" strokeweight=".20636mm">
                 <v:path arrowok="t"/>
                 <w10:wrap anchorx="page"/>
               </v:shape>
@@ -15595,7 +15595,7 @@
           </mc:Choice>
           <mc:Fallback>
             <w:pict>
-              <v:shape w14:anchorId="21C4AFB7" id="Graphic 15" o:spid="_x0000_s1026" style="position:absolute;margin-left:104.7pt;margin-top:4.25pt;width:402.65pt;height:.1pt;z-index:-251646976;visibility:visible;mso-wrap-style:square;mso-wrap-distance-left:0;mso-wrap-distance-top:0;mso-wrap-distance-right:0;mso-wrap-distance-bottom:0;mso-position-horizontal:absolute;mso-position-horizontal-relative:page;mso-position-vertical:absolute;mso-position-vertical-relative:text;v-text-anchor:top" coordsize="5113655,1270" o:gfxdata="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" path="m,l5113197,e" filled="f" strokeweight=".33019mm">
+              <v:shape w14:anchorId="0189E131" id="Graphic 15" o:spid="_x0000_s1026" style="position:absolute;margin-left:104.7pt;margin-top:4.25pt;width:402.65pt;height:.1pt;z-index:-251646976;visibility:visible;mso-wrap-style:square;mso-wrap-distance-left:0;mso-wrap-distance-top:0;mso-wrap-distance-right:0;mso-wrap-distance-bottom:0;mso-position-horizontal:absolute;mso-position-horizontal-relative:page;mso-position-vertical:absolute;mso-position-vertical-relative:text;v-text-anchor:top" coordsize="5113655,1270" o:gfxdata="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" path="m,l5113197,e" filled="f" strokeweight=".33019mm">
                 <v:path arrowok="t"/>
                 <w10:wrap type="topAndBottom" anchorx="page"/>
               </v:shape>
@@ -17579,16 +17579,9 @@
     </w:p>
     <w:p>
       <w:pPr>
-        <w:rPr>
-          <w:szCs w:val="24"/>
-          <w:lang w:val="es-ES"/>
-        </w:rPr>
-      </w:pPr>
-      <w:r>
-        <w:rPr>
-          <w:szCs w:val="24"/>
-          <w:lang w:val="es-ES"/>
-        </w:rPr>
+        <w:pStyle w:val="Ttulo3"/>
+      </w:pPr>
+      <w:r>
         <w:t>Selección del modelo de jerarquización</w:t>
       </w:r>
     </w:p>
@@ -17607,6 +17600,14 @@
           <w:lang w:val="es-ES"/>
         </w:rPr>
       </w:pPr>
+    </w:p>
+    <w:p>
+      <w:pPr>
+        <w:rPr>
+          <w:szCs w:val="24"/>
+          <w:lang w:val="es-ES"/>
+        </w:rPr>
+      </w:pPr>
       <w:r>
         <w:rPr>
           <w:szCs w:val="24"/>
@@ -17638,77 +17639,266 @@
           <w:lang w:val="es-ES"/>
         </w:rPr>
       </w:pPr>
-    </w:p>
-    <w:p>
-      <w:pPr>
-        <w:pStyle w:val="Ttulo2"/>
-      </w:pPr>
-      <w:r>
-        <w:t>Conclusión técnica de la Fase I</w:t>
-      </w:r>
-    </w:p>
-    <w:p>
-      <w:pPr>
-        <w:rPr>
-          <w:szCs w:val="24"/>
-          <w:lang w:val="es-ES"/>
-        </w:rPr>
-      </w:pPr>
-    </w:p>
-    <w:p>
-      <w:pPr>
-        <w:rPr>
-          <w:szCs w:val="24"/>
-          <w:lang w:val="es-ES"/>
-        </w:rPr>
-      </w:pPr>
-    </w:p>
-    <w:p>
-      <w:pPr>
-        <w:rPr>
-          <w:szCs w:val="24"/>
-          <w:lang w:val="es-ES"/>
-        </w:rPr>
-      </w:pPr>
-      <w:r>
-        <w:rPr>
-          <w:szCs w:val="24"/>
-          <w:lang w:val="es-ES"/>
-        </w:rPr>
-        <w:t>El análisis demuestra que los medidores Coriolis constituyen la opción de mayor exactitud, estabilidad y confiabilidad metrológica, siendo idóneos para productos refinados y fluidos limpios.</w:t>
-      </w:r>
-    </w:p>
-    <w:p>
-      <w:pPr>
-        <w:rPr>
-          <w:szCs w:val="24"/>
-          <w:lang w:val="es-ES"/>
-        </w:rPr>
-      </w:pPr>
-    </w:p>
-    <w:p>
-      <w:pPr>
-        <w:rPr>
-          <w:szCs w:val="24"/>
-          <w:lang w:val="es-ES"/>
-        </w:rPr>
-      </w:pPr>
-    </w:p>
-    <w:p>
-      <w:pPr>
-        <w:rPr>
-          <w:szCs w:val="24"/>
-          <w:lang w:val="es-ES"/>
-        </w:rPr>
-      </w:pPr>
-      <w:r>
-        <w:rPr>
-          <w:szCs w:val="24"/>
-          <w:lang w:val="es-ES"/>
-        </w:rPr>
-        <w:t xml:space="preserve">Los medidores ultrasónicos </w:t>
+      <w:r>
+        <w:rPr>
+          <w:szCs w:val="24"/>
+          <w:lang w:val="es-ES"/>
+        </w:rPr>
+        <w:t>La etapa central del proceso de selección de tecnología requiere la aplicación de herramientas formales de Análisis de Decisión Multicriterio (MCDA, por sus siglas en inglés) que permiten ponderar y agregar las calificaciones obtenidas por cada tecnología candidata a través de los diversos criterios (</w:t>
+      </w:r>
+      <w:r>
+        <w:rPr>
+          <w:szCs w:val="24"/>
+          <w:lang w:val="es-ES"/>
+        </w:rPr>
+        <w:t>financieros, operacionales, mecánicos</w:t>
+      </w:r>
+      <w:r>
+        <w:rPr>
+          <w:szCs w:val="24"/>
+          <w:lang w:val="es-ES"/>
+        </w:rPr>
+        <w:t>, etc.). Estos métodos son esenciales para transformar datos cualitativos y cuantitativos en una clasificación final robusta y transparente.</w:t>
+      </w:r>
+    </w:p>
+    <w:p>
+      <w:pPr>
+        <w:rPr>
+          <w:szCs w:val="24"/>
+          <w:lang w:val="es-ES"/>
+        </w:rPr>
+      </w:pPr>
+    </w:p>
+    <w:p>
+      <w:pPr>
+        <w:rPr>
+          <w:szCs w:val="24"/>
+          <w:lang w:val="es-ES"/>
+        </w:rPr>
+      </w:pPr>
+    </w:p>
+    <w:p>
+      <w:pPr>
+        <w:rPr>
+          <w:szCs w:val="24"/>
+          <w:lang w:val="es-ES"/>
+        </w:rPr>
+      </w:pPr>
+      <w:r>
+        <w:rPr>
+          <w:szCs w:val="24"/>
+          <w:lang w:val="es-ES"/>
+        </w:rPr>
+        <w:t>A continuación, se describen las principales metodologías consideradas y sus características de aplicación:</w:t>
+      </w:r>
+    </w:p>
+    <w:p>
+      <w:pPr>
+        <w:rPr>
+          <w:szCs w:val="24"/>
+          <w:lang w:val="es-ES"/>
+        </w:rPr>
+      </w:pPr>
+    </w:p>
+    <w:p>
+      <w:pPr>
+        <w:pStyle w:val="Prrafodelista"/>
+        <w:numPr>
+          <w:ilvl w:val="0"/>
+          <w:numId w:val="66"/>
+        </w:numPr>
+        <w:rPr>
+          <w:szCs w:val="24"/>
+          <w:lang w:val="es-ES"/>
+        </w:rPr>
+      </w:pPr>
+      <w:r>
+        <w:rPr>
+          <w:szCs w:val="24"/>
+          <w:lang w:val="es-ES"/>
+        </w:rPr>
+        <w:t xml:space="preserve">Proceso de Jerarquía Analítica (AHP - </w:t>
       </w:r>
       <w:proofErr w:type="spellStart"/>
+      <w:r>
+        <w:rPr>
+          <w:szCs w:val="24"/>
+          <w:lang w:val="es-ES"/>
+        </w:rPr>
+        <w:t>Analytic</w:t>
+      </w:r>
+      <w:proofErr w:type="spellEnd"/>
+      <w:r>
+        <w:rPr>
+          <w:szCs w:val="24"/>
+          <w:lang w:val="es-ES"/>
+        </w:rPr>
+        <w:t xml:space="preserve"> </w:t>
+      </w:r>
+      <w:proofErr w:type="spellStart"/>
+      <w:r>
+        <w:rPr>
+          <w:szCs w:val="24"/>
+          <w:lang w:val="es-ES"/>
+        </w:rPr>
+        <w:t>Hierarchy</w:t>
+      </w:r>
+      <w:proofErr w:type="spellEnd"/>
+      <w:r>
+        <w:rPr>
+          <w:szCs w:val="24"/>
+          <w:lang w:val="es-ES"/>
+        </w:rPr>
+        <w:t xml:space="preserve"> </w:t>
+      </w:r>
+      <w:proofErr w:type="spellStart"/>
+      <w:r>
+        <w:rPr>
+          <w:szCs w:val="24"/>
+          <w:lang w:val="es-ES"/>
+        </w:rPr>
+        <w:t>Process</w:t>
+      </w:r>
+      <w:proofErr w:type="spellEnd"/>
+      <w:r>
+        <w:rPr>
+          <w:szCs w:val="24"/>
+          <w:lang w:val="es-ES"/>
+        </w:rPr>
+        <w:t>)</w:t>
+      </w:r>
+    </w:p>
+    <w:p>
+      <w:pPr>
+        <w:rPr>
+          <w:szCs w:val="24"/>
+          <w:lang w:val="es-ES"/>
+        </w:rPr>
+      </w:pPr>
+    </w:p>
+    <w:p>
+      <w:pPr>
+        <w:rPr>
+          <w:szCs w:val="24"/>
+          <w:lang w:val="es-ES"/>
+        </w:rPr>
+      </w:pPr>
+      <w:r>
+        <w:rPr>
+          <w:szCs w:val="24"/>
+          <w:lang w:val="es-ES"/>
+        </w:rPr>
+        <w:t xml:space="preserve">El AHP, desarrollado por Thomas </w:t>
+      </w:r>
+      <w:proofErr w:type="spellStart"/>
+      <w:r>
+        <w:rPr>
+          <w:szCs w:val="24"/>
+          <w:lang w:val="es-ES"/>
+        </w:rPr>
+        <w:t>Saaty</w:t>
+      </w:r>
+      <w:proofErr w:type="spellEnd"/>
+      <w:r>
+        <w:rPr>
+          <w:szCs w:val="24"/>
+          <w:lang w:val="es-ES"/>
+        </w:rPr>
+        <w:t xml:space="preserve"> (1980)</w:t>
+      </w:r>
+      <w:r>
+        <w:rPr>
+          <w:szCs w:val="24"/>
+          <w:lang w:val="es-ES"/>
+        </w:rPr>
+        <w:t>, es un método que descompone un problema complejo de decisión en una estructura jerárquica. Es fundamentalmente utilizado para determinar las ponderaciones (pesos) de los criterios de evaluación.</w:t>
+      </w:r>
+    </w:p>
+    <w:p>
+      <w:pPr>
+        <w:rPr>
+          <w:szCs w:val="24"/>
+          <w:lang w:val="es-ES"/>
+        </w:rPr>
+      </w:pPr>
+    </w:p>
+    <w:p>
+      <w:pPr>
+        <w:rPr>
+          <w:szCs w:val="24"/>
+          <w:lang w:val="es-ES"/>
+        </w:rPr>
+      </w:pPr>
+      <w:r>
+        <w:rPr>
+          <w:szCs w:val="24"/>
+          <w:lang w:val="es-ES"/>
+        </w:rPr>
+        <w:t>Fundamento: Se basa en juicios de comparación por pares de expertos (</w:t>
+      </w:r>
+      <w:proofErr w:type="spellStart"/>
+      <w:r>
+        <w:rPr>
+          <w:szCs w:val="24"/>
+          <w:lang w:val="es-ES"/>
+        </w:rPr>
+        <w:t>e.g</w:t>
+      </w:r>
+      <w:proofErr w:type="spellEnd"/>
+      <w:r>
+        <w:rPr>
+          <w:szCs w:val="24"/>
+          <w:lang w:val="es-ES"/>
+        </w:rPr>
+        <w:t>., ¿El criterio Exactitud es más importante que la Repetitividad? ¿Cuánto más?).</w:t>
+      </w:r>
+    </w:p>
+    <w:p>
+      <w:pPr>
+        <w:rPr>
+          <w:szCs w:val="24"/>
+          <w:lang w:val="es-ES"/>
+        </w:rPr>
+      </w:pPr>
+    </w:p>
+    <w:p>
+      <w:pPr>
+        <w:rPr>
+          <w:szCs w:val="24"/>
+          <w:lang w:val="es-ES"/>
+        </w:rPr>
+      </w:pPr>
+      <w:r>
+        <w:rPr>
+          <w:szCs w:val="24"/>
+          <w:lang w:val="es-ES"/>
+        </w:rPr>
+        <w:lastRenderedPageBreak/>
+        <w:t>Aplicación en el proceso: Se utiliza para calcular el vector de pesos (importancia) de los seis factores (Financieros, Operabilidad, etc.) y, si es necesario, los pesos de los atributos dentro de cada factor.</w:t>
+      </w:r>
+    </w:p>
+    <w:p>
+      <w:pPr>
+        <w:rPr>
+          <w:szCs w:val="24"/>
+          <w:lang w:val="es-ES"/>
+        </w:rPr>
+      </w:pPr>
+    </w:p>
+    <w:p>
+      <w:pPr>
+        <w:rPr>
+          <w:szCs w:val="24"/>
+          <w:lang w:val="es-ES"/>
+        </w:rPr>
+      </w:pPr>
+      <w:r>
+        <w:rPr>
+          <w:szCs w:val="24"/>
+          <w:lang w:val="es-ES"/>
+        </w:rPr>
+        <w:t>Ventaja: Provee una medida de consistencia (</w:t>
+      </w:r>
       <w:r>
         <w:rPr>
           <w:i/>
@@ -17716,7 +17906,170 @@
           <w:szCs w:val="24"/>
           <w:lang w:val="es-ES"/>
         </w:rPr>
-        <w:t>multipath</w:t>
+        <w:t>Ratio</w:t>
+      </w:r>
+      <w:r>
+        <w:rPr>
+          <w:szCs w:val="24"/>
+          <w:lang w:val="es-ES"/>
+        </w:rPr>
+        <w:t xml:space="preserve"> de Consistencia, CR) que valida la calidad de los juicios emitidos por los expertos.</w:t>
+      </w:r>
+    </w:p>
+    <w:p>
+      <w:pPr>
+        <w:rPr>
+          <w:szCs w:val="24"/>
+          <w:lang w:val="es-ES"/>
+        </w:rPr>
+      </w:pPr>
+    </w:p>
+    <w:p>
+      <w:pPr>
+        <w:pStyle w:val="Prrafodelista"/>
+        <w:numPr>
+          <w:ilvl w:val="0"/>
+          <w:numId w:val="66"/>
+        </w:numPr>
+        <w:rPr>
+          <w:szCs w:val="24"/>
+          <w:lang w:val="es-ES"/>
+        </w:rPr>
+      </w:pPr>
+      <w:r>
+        <w:rPr>
+          <w:szCs w:val="24"/>
+          <w:lang w:val="es-ES"/>
+        </w:rPr>
+        <w:t>Técnica de Orden de Preferencia por Similitud a la Solución Ideal (TOPSIS)</w:t>
+      </w:r>
+    </w:p>
+    <w:p>
+      <w:pPr>
+        <w:rPr>
+          <w:szCs w:val="24"/>
+          <w:lang w:val="es-ES"/>
+        </w:rPr>
+      </w:pPr>
+    </w:p>
+    <w:p>
+      <w:pPr>
+        <w:rPr>
+          <w:szCs w:val="24"/>
+          <w:lang w:val="es-ES"/>
+        </w:rPr>
+      </w:pPr>
+      <w:r>
+        <w:rPr>
+          <w:szCs w:val="24"/>
+          <w:lang w:val="es-ES"/>
+        </w:rPr>
+        <w:t>TOPSIS es un método de agregación simple que se basa en la idea de que la alternativa elegida debe tener la menor distancia euclidiana de la Solución Ideal Positiva (PIS) y la mayor distancia de la Solución Ideal Negativa (NIS).</w:t>
+      </w:r>
+    </w:p>
+    <w:p>
+      <w:pPr>
+        <w:rPr>
+          <w:szCs w:val="24"/>
+          <w:lang w:val="es-ES"/>
+        </w:rPr>
+      </w:pPr>
+    </w:p>
+    <w:p>
+      <w:pPr>
+        <w:rPr>
+          <w:szCs w:val="24"/>
+          <w:lang w:val="es-ES"/>
+        </w:rPr>
+      </w:pPr>
+      <w:r>
+        <w:rPr>
+          <w:szCs w:val="24"/>
+          <w:lang w:val="es-ES"/>
+        </w:rPr>
+        <w:t>Fundamento: Las tecnologías se clasifican en función de su cercanía a una solución teórica óptima (la mejor combinación de todos los atributos) y su lejanía de una solución teórica anti-óptima (la peor combinación).</w:t>
+      </w:r>
+    </w:p>
+    <w:p>
+      <w:pPr>
+        <w:rPr>
+          <w:szCs w:val="24"/>
+          <w:lang w:val="es-ES"/>
+        </w:rPr>
+      </w:pPr>
+    </w:p>
+    <w:p>
+      <w:pPr>
+        <w:rPr>
+          <w:szCs w:val="24"/>
+          <w:lang w:val="es-ES"/>
+        </w:rPr>
+      </w:pPr>
+      <w:r>
+        <w:rPr>
+          <w:szCs w:val="24"/>
+          <w:lang w:val="es-ES"/>
+        </w:rPr>
+        <w:t>Aplicación en el proceso: Se usa para clasificar las tecnologías de la más deseada a la menos deseada, una vez que los datos de entrada han sido normalizados y ponderados.</w:t>
+      </w:r>
+    </w:p>
+    <w:p>
+      <w:pPr>
+        <w:rPr>
+          <w:szCs w:val="24"/>
+          <w:lang w:val="es-ES"/>
+        </w:rPr>
+      </w:pPr>
+    </w:p>
+    <w:p>
+      <w:pPr>
+        <w:rPr>
+          <w:szCs w:val="24"/>
+          <w:lang w:val="es-ES"/>
+        </w:rPr>
+      </w:pPr>
+      <w:r>
+        <w:rPr>
+          <w:szCs w:val="24"/>
+          <w:lang w:val="es-ES"/>
+        </w:rPr>
+        <w:t>Ventaja: Es intuitivo, fácil de implementar y mantiene la lógica de maximizar beneficios mientras se minimizan los costos.</w:t>
+      </w:r>
+    </w:p>
+    <w:p>
+      <w:pPr>
+        <w:rPr>
+          <w:szCs w:val="24"/>
+          <w:lang w:val="es-ES"/>
+        </w:rPr>
+      </w:pPr>
+    </w:p>
+    <w:p>
+      <w:pPr>
+        <w:pStyle w:val="Prrafodelista"/>
+        <w:numPr>
+          <w:ilvl w:val="0"/>
+          <w:numId w:val="66"/>
+        </w:numPr>
+        <w:rPr>
+          <w:szCs w:val="24"/>
+          <w:lang w:val="es-ES"/>
+        </w:rPr>
+      </w:pPr>
+      <w:r>
+        <w:rPr>
+          <w:szCs w:val="24"/>
+          <w:lang w:val="es-ES"/>
+        </w:rPr>
+        <w:t xml:space="preserve">Métodos de </w:t>
+      </w:r>
+      <w:proofErr w:type="spellStart"/>
+      <w:r>
+        <w:rPr>
+          <w:szCs w:val="24"/>
+          <w:lang w:val="es-ES"/>
+        </w:rPr>
+        <w:t>Sobreclasificación</w:t>
       </w:r>
       <w:proofErr w:type="spellEnd"/>
       <w:r>
@@ -17724,84 +18077,623 @@
           <w:szCs w:val="24"/>
           <w:lang w:val="es-ES"/>
         </w:rPr>
-        <w:t>, por su parte, resultan preferibles para grandes caudales y líneas de crudo o residuales, donde la caída de presión y el mantenimiento mínimo son factores críticos.</w:t>
-      </w:r>
-    </w:p>
-    <w:p>
-      <w:pPr>
-        <w:rPr>
-          <w:szCs w:val="24"/>
-          <w:lang w:val="es-ES"/>
-        </w:rPr>
-      </w:pPr>
-    </w:p>
-    <w:p>
-      <w:pPr>
-        <w:rPr>
-          <w:szCs w:val="24"/>
-          <w:lang w:val="es-ES"/>
-        </w:rPr>
-      </w:pPr>
-      <w:r>
-        <w:rPr>
-          <w:szCs w:val="24"/>
-          <w:lang w:val="es-ES"/>
-        </w:rPr>
-        <w:t>Esta decisión asegura la trazabilidad metrológica y el cumplimiento de la normativa SAMH y de los estándares internacionales de medición, proporcionando una base sólida para la Fase II de la metodología, enfocada en la selección del proveedor y la configuración final del sistema de medición.</w:t>
-      </w:r>
-    </w:p>
-    <w:p>
-      <w:pPr>
-        <w:rPr>
-          <w:szCs w:val="24"/>
-          <w:lang w:val="es-ES"/>
-        </w:rPr>
-      </w:pPr>
-    </w:p>
-    <w:p>
-      <w:pPr>
-        <w:rPr>
-          <w:szCs w:val="24"/>
-          <w:lang w:val="en-US"/>
-        </w:rPr>
-      </w:pPr>
-      <w:r>
-        <w:rPr>
-          <w:szCs w:val="24"/>
-          <w:lang w:val="en-US"/>
-        </w:rPr>
-        <w:t xml:space="preserve">Baker, R. C. (2016). </w:t>
-      </w:r>
+        <w:t xml:space="preserve"> (PROMETHEE y ELECTRE)</w:t>
+      </w:r>
+    </w:p>
+    <w:p>
+      <w:pPr>
+        <w:rPr>
+          <w:szCs w:val="24"/>
+          <w:lang w:val="es-ES"/>
+        </w:rPr>
+      </w:pPr>
+    </w:p>
+    <w:p>
+      <w:pPr>
+        <w:rPr>
+          <w:szCs w:val="24"/>
+          <w:lang w:val="es-ES"/>
+        </w:rPr>
+      </w:pPr>
+      <w:r>
+        <w:rPr>
+          <w:szCs w:val="24"/>
+          <w:lang w:val="es-ES"/>
+        </w:rPr>
+        <w:t xml:space="preserve">Estos métodos (PROMETHEE - </w:t>
+      </w:r>
+      <w:proofErr w:type="spellStart"/>
+      <w:r>
+        <w:rPr>
+          <w:szCs w:val="24"/>
+          <w:lang w:val="es-ES"/>
+        </w:rPr>
+        <w:t>Preference</w:t>
+      </w:r>
+      <w:proofErr w:type="spellEnd"/>
+      <w:r>
+        <w:rPr>
+          <w:szCs w:val="24"/>
+          <w:lang w:val="es-ES"/>
+        </w:rPr>
+        <w:t xml:space="preserve"> Ranking </w:t>
+      </w:r>
+      <w:proofErr w:type="spellStart"/>
+      <w:r>
+        <w:rPr>
+          <w:szCs w:val="24"/>
+          <w:lang w:val="es-ES"/>
+        </w:rPr>
+        <w:t>Organization</w:t>
+      </w:r>
+      <w:proofErr w:type="spellEnd"/>
+      <w:r>
+        <w:rPr>
+          <w:szCs w:val="24"/>
+          <w:lang w:val="es-ES"/>
+        </w:rPr>
+        <w:t xml:space="preserve"> </w:t>
+      </w:r>
+      <w:proofErr w:type="spellStart"/>
+      <w:r>
+        <w:rPr>
+          <w:szCs w:val="24"/>
+          <w:lang w:val="es-ES"/>
+        </w:rPr>
+        <w:t>Method</w:t>
+      </w:r>
+      <w:proofErr w:type="spellEnd"/>
+      <w:r>
+        <w:rPr>
+          <w:szCs w:val="24"/>
+          <w:lang w:val="es-ES"/>
+        </w:rPr>
+        <w:t xml:space="preserve"> </w:t>
+      </w:r>
+      <w:proofErr w:type="spellStart"/>
+      <w:r>
+        <w:rPr>
+          <w:szCs w:val="24"/>
+          <w:lang w:val="es-ES"/>
+        </w:rPr>
+        <w:t>for</w:t>
+      </w:r>
+      <w:proofErr w:type="spellEnd"/>
+      <w:r>
+        <w:rPr>
+          <w:szCs w:val="24"/>
+          <w:lang w:val="es-ES"/>
+        </w:rPr>
+        <w:t xml:space="preserve"> </w:t>
+      </w:r>
+      <w:proofErr w:type="spellStart"/>
+      <w:r>
+        <w:rPr>
+          <w:szCs w:val="24"/>
+          <w:lang w:val="es-ES"/>
+        </w:rPr>
+        <w:t>Enrichment</w:t>
+      </w:r>
+      <w:proofErr w:type="spellEnd"/>
+      <w:r>
+        <w:rPr>
+          <w:szCs w:val="24"/>
+          <w:lang w:val="es-ES"/>
+        </w:rPr>
+        <w:t xml:space="preserve"> </w:t>
+      </w:r>
+      <w:proofErr w:type="spellStart"/>
+      <w:r>
+        <w:rPr>
+          <w:szCs w:val="24"/>
+          <w:lang w:val="es-ES"/>
+        </w:rPr>
+        <w:t>Evaluations</w:t>
+      </w:r>
+      <w:proofErr w:type="spellEnd"/>
+      <w:r>
+        <w:rPr>
+          <w:szCs w:val="24"/>
+          <w:lang w:val="es-ES"/>
+        </w:rPr>
+        <w:t xml:space="preserve">, y ELECTRE - </w:t>
+      </w:r>
+      <w:proofErr w:type="spellStart"/>
+      <w:r>
+        <w:rPr>
+          <w:szCs w:val="24"/>
+          <w:lang w:val="es-ES"/>
+        </w:rPr>
+        <w:t>ÉLimination</w:t>
+      </w:r>
+      <w:proofErr w:type="spellEnd"/>
+      <w:r>
+        <w:rPr>
+          <w:szCs w:val="24"/>
+          <w:lang w:val="es-ES"/>
+        </w:rPr>
+        <w:t xml:space="preserve"> Et Choix </w:t>
+      </w:r>
+      <w:proofErr w:type="spellStart"/>
+      <w:r>
+        <w:rPr>
+          <w:szCs w:val="24"/>
+          <w:lang w:val="es-ES"/>
+        </w:rPr>
+        <w:t>Traduisant</w:t>
+      </w:r>
+      <w:proofErr w:type="spellEnd"/>
+      <w:r>
+        <w:rPr>
+          <w:szCs w:val="24"/>
+          <w:lang w:val="es-ES"/>
+        </w:rPr>
+        <w:t xml:space="preserve"> la </w:t>
+      </w:r>
+      <w:proofErr w:type="spellStart"/>
+      <w:r>
+        <w:rPr>
+          <w:szCs w:val="24"/>
+          <w:lang w:val="es-ES"/>
+        </w:rPr>
+        <w:t>REalité</w:t>
+      </w:r>
+      <w:proofErr w:type="spellEnd"/>
+      <w:r>
+        <w:rPr>
+          <w:szCs w:val="24"/>
+          <w:lang w:val="es-ES"/>
+        </w:rPr>
+        <w:t>) se agrupan por su enfoque de establecer una relación de "</w:t>
+      </w:r>
+      <w:proofErr w:type="spellStart"/>
+      <w:r>
+        <w:rPr>
+          <w:szCs w:val="24"/>
+          <w:lang w:val="es-ES"/>
+        </w:rPr>
+        <w:t>sobreclasificación</w:t>
+      </w:r>
+      <w:proofErr w:type="spellEnd"/>
+      <w:r>
+        <w:rPr>
+          <w:szCs w:val="24"/>
+          <w:lang w:val="es-ES"/>
+        </w:rPr>
+        <w:t xml:space="preserve">" o </w:t>
+      </w:r>
+      <w:proofErr w:type="spellStart"/>
+      <w:r>
+        <w:rPr>
+          <w:szCs w:val="24"/>
+          <w:lang w:val="es-ES"/>
+        </w:rPr>
+        <w:t>outranking</w:t>
+      </w:r>
+      <w:proofErr w:type="spellEnd"/>
+      <w:r>
+        <w:rPr>
+          <w:szCs w:val="24"/>
+          <w:lang w:val="es-ES"/>
+        </w:rPr>
+        <w:t xml:space="preserve"> entre las alternativas.</w:t>
+      </w:r>
+    </w:p>
+    <w:p>
+      <w:pPr>
+        <w:rPr>
+          <w:szCs w:val="24"/>
+          <w:lang w:val="es-ES"/>
+        </w:rPr>
+      </w:pPr>
+    </w:p>
+    <w:p>
+      <w:pPr>
+        <w:rPr>
+          <w:szCs w:val="24"/>
+          <w:lang w:val="es-ES"/>
+        </w:rPr>
+      </w:pPr>
+      <w:r>
+        <w:rPr>
+          <w:szCs w:val="24"/>
+          <w:lang w:val="es-ES"/>
+        </w:rPr>
+        <w:t>Fundamento: No buscan una solución ideal única, sino que comparan pares de alternativas para determinar si una es estrictamente preferida sobre la otra (PROMETHEE) o si es "al menos tan buena" como la otra (ELECTRE).</w:t>
+      </w:r>
+    </w:p>
+    <w:p>
+      <w:pPr>
+        <w:rPr>
+          <w:szCs w:val="24"/>
+          <w:lang w:val="es-ES"/>
+        </w:rPr>
+      </w:pPr>
+    </w:p>
+    <w:p>
+      <w:pPr>
+        <w:rPr>
+          <w:szCs w:val="24"/>
+          <w:lang w:val="es-ES"/>
+        </w:rPr>
+      </w:pPr>
+      <w:r>
+        <w:rPr>
+          <w:szCs w:val="24"/>
+          <w:lang w:val="es-ES"/>
+        </w:rPr>
+        <w:t>Aplicación en el proceso: Son herramientas de validación o complemento, utilizadas para confirmar la robustez del ranking obtenido por TOPSIS o para manejar situaciones donde los conflictos entre criterios son muy pronunciados.</w:t>
+      </w:r>
+    </w:p>
+    <w:p>
+      <w:pPr>
+        <w:rPr>
+          <w:szCs w:val="24"/>
+          <w:lang w:val="es-ES"/>
+        </w:rPr>
+      </w:pPr>
+    </w:p>
+    <w:p>
+      <w:pPr>
+        <w:rPr>
+          <w:szCs w:val="24"/>
+          <w:lang w:val="es-ES"/>
+        </w:rPr>
+      </w:pPr>
+      <w:r>
+        <w:rPr>
+          <w:szCs w:val="24"/>
+          <w:lang w:val="es-ES"/>
+        </w:rPr>
+        <w:t>Ventaja: Permiten al decisor definir umbrales de preferencia y de indiferencia, lo que modela mejor la incertidumbre y las preferencias humanas.</w:t>
+      </w:r>
+      <w:r>
+        <w:rPr>
+          <w:szCs w:val="24"/>
+          <w:lang w:val="es-ES"/>
+        </w:rPr>
+        <w:t xml:space="preserve"> </w:t>
+      </w:r>
+    </w:p>
+    <w:p>
+      <w:pPr>
+        <w:rPr>
+          <w:szCs w:val="24"/>
+          <w:lang w:val="es-ES"/>
+        </w:rPr>
+      </w:pPr>
+    </w:p>
+    <w:p>
+      <w:pPr>
+        <w:pStyle w:val="Prrafodelista"/>
+        <w:numPr>
+          <w:ilvl w:val="0"/>
+          <w:numId w:val="66"/>
+        </w:numPr>
+        <w:rPr>
+          <w:szCs w:val="24"/>
+          <w:lang w:val="es-ES"/>
+        </w:rPr>
+      </w:pPr>
+      <w:r>
+        <w:rPr>
+          <w:szCs w:val="24"/>
+          <w:lang w:val="es-ES"/>
+        </w:rPr>
+        <w:t>Programación por Metas (</w:t>
+      </w:r>
+      <w:proofErr w:type="spellStart"/>
+      <w:r>
+        <w:rPr>
+          <w:szCs w:val="24"/>
+          <w:lang w:val="es-ES"/>
+        </w:rPr>
+        <w:t>Goal</w:t>
+      </w:r>
+      <w:proofErr w:type="spellEnd"/>
+      <w:r>
+        <w:rPr>
+          <w:szCs w:val="24"/>
+          <w:lang w:val="es-ES"/>
+        </w:rPr>
+        <w:t xml:space="preserve"> </w:t>
+      </w:r>
+      <w:proofErr w:type="spellStart"/>
+      <w:r>
+        <w:rPr>
+          <w:szCs w:val="24"/>
+          <w:lang w:val="es-ES"/>
+        </w:rPr>
+        <w:t>Programming</w:t>
+      </w:r>
+      <w:proofErr w:type="spellEnd"/>
+      <w:r>
+        <w:rPr>
+          <w:szCs w:val="24"/>
+          <w:lang w:val="es-ES"/>
+        </w:rPr>
+        <w:t>)</w:t>
+      </w:r>
+    </w:p>
+    <w:p>
+      <w:pPr>
+        <w:rPr>
+          <w:szCs w:val="24"/>
+          <w:lang w:val="es-ES"/>
+        </w:rPr>
+      </w:pPr>
+    </w:p>
+    <w:p>
+      <w:pPr>
+        <w:rPr>
+          <w:szCs w:val="24"/>
+          <w:lang w:val="es-ES"/>
+        </w:rPr>
+      </w:pPr>
+      <w:r>
+        <w:rPr>
+          <w:szCs w:val="24"/>
+          <w:lang w:val="es-ES"/>
+        </w:rPr>
+        <w:t>La Programación por Metas es una extensión de la programación lineal que se enfoca en minimizar las desviaciones respecto a metas predefinidas. Es particularmente útil cuando la organización establece objetivos fijos (metas) que deben ser alcanzados.</w:t>
+      </w:r>
+    </w:p>
+    <w:p>
+      <w:pPr>
+        <w:rPr>
+          <w:szCs w:val="24"/>
+          <w:lang w:val="es-ES"/>
+        </w:rPr>
+      </w:pPr>
+    </w:p>
+    <w:p>
+      <w:pPr>
+        <w:rPr>
+          <w:szCs w:val="24"/>
+          <w:lang w:val="es-ES"/>
+        </w:rPr>
+      </w:pPr>
+      <w:r>
+        <w:rPr>
+          <w:szCs w:val="24"/>
+          <w:lang w:val="es-ES"/>
+        </w:rPr>
+        <w:t>Fundamento: Se formulan desviaciones positivas (sobrecumplimiento) y negativas (</w:t>
+      </w:r>
+      <w:proofErr w:type="spellStart"/>
+      <w:r>
+        <w:rPr>
+          <w:szCs w:val="24"/>
+          <w:lang w:val="es-ES"/>
+        </w:rPr>
+        <w:t>subcumplimiento</w:t>
+      </w:r>
+      <w:proofErr w:type="spellEnd"/>
+      <w:r>
+        <w:rPr>
+          <w:szCs w:val="24"/>
+          <w:lang w:val="es-ES"/>
+        </w:rPr>
+        <w:t>) de cada meta, y el objetivo es minimizar las desviaciones negativas (no cumplir una meta) en un orden jerárquico.</w:t>
+      </w:r>
+    </w:p>
+    <w:p>
+      <w:pPr>
+        <w:rPr>
+          <w:szCs w:val="24"/>
+          <w:lang w:val="es-ES"/>
+        </w:rPr>
+      </w:pPr>
+    </w:p>
+    <w:p>
+      <w:pPr>
+        <w:rPr>
+          <w:szCs w:val="24"/>
+          <w:lang w:val="es-ES"/>
+        </w:rPr>
+      </w:pPr>
+      <w:r>
+        <w:rPr>
+          <w:szCs w:val="24"/>
+          <w:lang w:val="es-ES"/>
+        </w:rPr>
+        <w:t>Aplicación en el proceso: Se usa para el análisis de escenarios y la sensibilidad de los criterios, por ejemplo, "El VPN debe ser superior a 500,000 USD" o "El CAPEX debe ser inferior a 250,000 USD".</w:t>
+      </w:r>
+    </w:p>
+    <w:p>
+      <w:pPr>
+        <w:rPr>
+          <w:szCs w:val="24"/>
+          <w:lang w:val="es-ES"/>
+        </w:rPr>
+      </w:pPr>
+    </w:p>
+    <w:p>
+      <w:pPr>
+        <w:rPr>
+          <w:szCs w:val="24"/>
+          <w:lang w:val="es-ES"/>
+        </w:rPr>
+      </w:pPr>
+      <w:r>
+        <w:rPr>
+          <w:szCs w:val="24"/>
+          <w:lang w:val="es-ES"/>
+        </w:rPr>
+        <w:t>Ventaja: Permite incorporar restricciones y objetivos no monetarios (como la reducción de emisiones o el cumplimiento de normativas) de forma directa en el modelo de optimización.</w:t>
+      </w:r>
+    </w:p>
+    <w:p>
+      <w:pPr>
+        <w:rPr>
+          <w:szCs w:val="24"/>
+          <w:lang w:val="es-ES"/>
+        </w:rPr>
+      </w:pPr>
+    </w:p>
+    <w:p>
+      <w:pPr>
+        <w:rPr>
+          <w:szCs w:val="24"/>
+          <w:lang w:val="es-ES"/>
+        </w:rPr>
+      </w:pPr>
+      <w:r>
+        <w:rPr>
+          <w:szCs w:val="24"/>
+          <w:lang w:val="es-ES"/>
+        </w:rPr>
+        <w:t xml:space="preserve">La selección final de un método (o la combinación de varios) depende de la naturaleza del problema y de la preferencia del equipo de decisión. </w:t>
+      </w:r>
+    </w:p>
+    <w:p>
+      <w:pPr>
+        <w:rPr>
+          <w:szCs w:val="24"/>
+          <w:lang w:val="es-ES"/>
+        </w:rPr>
+      </w:pPr>
+    </w:p>
+    <w:p>
+      <w:pPr>
+        <w:rPr>
+          <w:szCs w:val="24"/>
+          <w:lang w:val="es-ES"/>
+        </w:rPr>
+      </w:pPr>
+    </w:p>
+    <w:p>
+      <w:pPr>
+        <w:pStyle w:val="Ttulo2"/>
+      </w:pPr>
+      <w:r>
+        <w:t>Conclusión técnica de la Fase I</w:t>
+      </w:r>
+    </w:p>
+    <w:p>
+      <w:pPr>
+        <w:rPr>
+          <w:szCs w:val="24"/>
+          <w:lang w:val="es-ES"/>
+        </w:rPr>
+      </w:pPr>
+    </w:p>
+    <w:p>
+      <w:pPr>
+        <w:rPr>
+          <w:szCs w:val="24"/>
+          <w:lang w:val="es-ES"/>
+        </w:rPr>
+      </w:pPr>
+    </w:p>
+    <w:p>
+      <w:pPr>
+        <w:rPr>
+          <w:szCs w:val="24"/>
+          <w:lang w:val="es-ES"/>
+        </w:rPr>
+      </w:pPr>
+      <w:r>
+        <w:rPr>
+          <w:szCs w:val="24"/>
+          <w:lang w:val="es-ES"/>
+        </w:rPr>
+        <w:t>El análisis demuestra que los medidores Coriolis constituyen la opción de mayor exactitud, estabilidad y confiabilidad metrológica, siendo idóneos para productos refinados y fluidos limpios.</w:t>
+      </w:r>
+    </w:p>
+    <w:p>
+      <w:pPr>
+        <w:rPr>
+          <w:szCs w:val="24"/>
+          <w:lang w:val="es-ES"/>
+        </w:rPr>
+      </w:pPr>
+    </w:p>
+    <w:p>
+      <w:pPr>
+        <w:rPr>
+          <w:szCs w:val="24"/>
+          <w:lang w:val="es-ES"/>
+        </w:rPr>
+      </w:pPr>
+    </w:p>
+    <w:p>
+      <w:pPr>
+        <w:rPr>
+          <w:szCs w:val="24"/>
+          <w:lang w:val="es-ES"/>
+        </w:rPr>
+      </w:pPr>
+      <w:r>
+        <w:rPr>
+          <w:szCs w:val="24"/>
+          <w:lang w:val="es-ES"/>
+        </w:rPr>
+        <w:t xml:space="preserve">Los medidores ultrasónicos </w:t>
+      </w:r>
+      <w:proofErr w:type="spellStart"/>
       <w:r>
         <w:rPr>
           <w:i/>
           <w:iCs/>
           <w:szCs w:val="24"/>
+          <w:lang w:val="es-ES"/>
+        </w:rPr>
+        <w:t>multipath</w:t>
+      </w:r>
+      <w:proofErr w:type="spellEnd"/>
+      <w:r>
+        <w:rPr>
+          <w:szCs w:val="24"/>
+          <w:lang w:val="es-ES"/>
+        </w:rPr>
+        <w:t>, por su parte, resultan preferibles para grandes caudales y líneas de crudo o residuales, donde la caída de presión y el mantenimiento mínimo son factores críticos.</w:t>
+      </w:r>
+    </w:p>
+    <w:p>
+      <w:pPr>
+        <w:rPr>
+          <w:szCs w:val="24"/>
+          <w:lang w:val="es-ES"/>
+        </w:rPr>
+      </w:pPr>
+    </w:p>
+    <w:p>
+      <w:pPr>
+        <w:rPr>
+          <w:szCs w:val="24"/>
+          <w:lang w:val="es-ES"/>
+        </w:rPr>
+      </w:pPr>
+      <w:r>
+        <w:rPr>
+          <w:szCs w:val="24"/>
+          <w:lang w:val="es-ES"/>
+        </w:rPr>
+        <w:t>Esta decisión asegura la trazabilidad metrológica y el cumplimiento de la normativa SAMH y de los estándares internacionales de medición, proporcionando una base sólida para la Fase II de la metodología, enfocada en la selección del proveedor y la configuración final del sistema de medición.</w:t>
+      </w:r>
+    </w:p>
+    <w:p>
+      <w:pPr>
+        <w:rPr>
+          <w:szCs w:val="24"/>
+          <w:lang w:val="es-ES"/>
+        </w:rPr>
+      </w:pPr>
+    </w:p>
+    <w:p>
+      <w:pPr>
+        <w:rPr>
+          <w:szCs w:val="24"/>
           <w:lang w:val="en-US"/>
         </w:rPr>
-        <w:t>Flow measurement handbook: Industrial designs, operating principles, performance, and applications</w:t>
-      </w:r>
+      </w:pPr>
       <w:r>
         <w:rPr>
           <w:szCs w:val="24"/>
           <w:lang w:val="en-US"/>
         </w:rPr>
-        <w:t>. Cambridge University Press.</w:t>
-      </w:r>
-    </w:p>
-    <w:p>
-      <w:pPr>
-        <w:rPr>
-          <w:szCs w:val="24"/>
-          <w:lang w:val="en-US"/>
-        </w:rPr>
-      </w:pPr>
-      <w:r>
-        <w:rPr>
-          <w:szCs w:val="24"/>
-          <w:lang w:val="en-US"/>
-        </w:rPr>
-        <w:t xml:space="preserve">Lipták, B. G. (Ed.). (2013). </w:t>
+        <w:t xml:space="preserve">Baker, R. C. (2016). </w:t>
       </w:r>
       <w:r>
         <w:rPr>
@@ -17810,14 +18702,14 @@
           <w:szCs w:val="24"/>
           <w:lang w:val="en-US"/>
         </w:rPr>
-        <w:t>Instrument engineers’ handbook, volume 2: Process control and optimization</w:t>
+        <w:t>Flow measurement handbook: Industrial designs, operating principles, performance, and applications</w:t>
       </w:r>
       <w:r>
         <w:rPr>
           <w:szCs w:val="24"/>
           <w:lang w:val="en-US"/>
         </w:rPr>
-        <w:t xml:space="preserve"> (4th ed.). CRC Press.</w:t>
+        <w:t>. Cambridge University Press.</w:t>
       </w:r>
     </w:p>
     <w:p>
@@ -17832,7 +18724,7 @@
           <w:szCs w:val="24"/>
           <w:lang w:val="en-US"/>
         </w:rPr>
-        <w:t xml:space="preserve">Miller, R. W. (1996). </w:t>
+        <w:t xml:space="preserve">Lipták, B. G. (Ed.). (2013). </w:t>
       </w:r>
       <w:r>
         <w:rPr>
@@ -17841,6 +18733,38 @@
           <w:szCs w:val="24"/>
           <w:lang w:val="en-US"/>
         </w:rPr>
+        <w:t>Instrument engineers’ handbook, volume 2: Process control and optimization</w:t>
+      </w:r>
+      <w:r>
+        <w:rPr>
+          <w:szCs w:val="24"/>
+          <w:lang w:val="en-US"/>
+        </w:rPr>
+        <w:t xml:space="preserve"> (4th ed.). CRC Press.</w:t>
+      </w:r>
+    </w:p>
+    <w:p>
+      <w:pPr>
+        <w:rPr>
+          <w:szCs w:val="24"/>
+          <w:lang w:val="en-US"/>
+        </w:rPr>
+      </w:pPr>
+      <w:r>
+        <w:rPr>
+          <w:szCs w:val="24"/>
+          <w:lang w:val="en-US"/>
+        </w:rPr>
+        <w:lastRenderedPageBreak/>
+        <w:t xml:space="preserve">Miller, R. W. (1996). </w:t>
+      </w:r>
+      <w:r>
+        <w:rPr>
+          <w:i/>
+          <w:iCs/>
+          <w:szCs w:val="24"/>
+          <w:lang w:val="en-US"/>
+        </w:rPr>
         <w:t>Flow measurement engineering handbook</w:t>
       </w:r>
       <w:r>
@@ -17863,7 +18787,6 @@
           <w:szCs w:val="24"/>
           <w:lang w:val="en-US"/>
         </w:rPr>
-        <w:lastRenderedPageBreak/>
         <w:t xml:space="preserve">Saaty, T. L. (1980). </w:t>
       </w:r>
       <w:r>
@@ -26738,6 +27661,95 @@
     </w:lvl>
   </w:abstractNum>
   <w:abstractNum w:abstractNumId="3" w15:restartNumberingAfterBreak="0">
+    <w:nsid w:val="0727049C"/>
+    <w:multiLevelType w:val="hybridMultilevel"/>
+    <w:tmpl w:val="098A5740"/>
+    <w:lvl w:ilvl="0" w:tplc="E58259E4">
+      <w:start w:val="1"/>
+      <w:numFmt w:val="lowerLetter"/>
+      <w:lvlText w:val="%1."/>
+      <w:lvlJc w:val="left"/>
+      <w:pPr>
+        <w:ind w:left="720" w:hanging="360"/>
+      </w:pPr>
+      <w:rPr>
+        <w:rFonts w:hint="default"/>
+      </w:rPr>
+    </w:lvl>
+    <w:lvl w:ilvl="1" w:tplc="FFFFFFFF" w:tentative="1">
+      <w:start w:val="1"/>
+      <w:numFmt w:val="lowerLetter"/>
+      <w:lvlText w:val="%2."/>
+      <w:lvlJc w:val="left"/>
+      <w:pPr>
+        <w:ind w:left="1440" w:hanging="360"/>
+      </w:pPr>
+    </w:lvl>
+    <w:lvl w:ilvl="2" w:tplc="FFFFFFFF" w:tentative="1">
+      <w:start w:val="1"/>
+      <w:numFmt w:val="lowerRoman"/>
+      <w:lvlText w:val="%3."/>
+      <w:lvlJc w:val="right"/>
+      <w:pPr>
+        <w:ind w:left="2160" w:hanging="180"/>
+      </w:pPr>
+    </w:lvl>
+    <w:lvl w:ilvl="3" w:tplc="FFFFFFFF" w:tentative="1">
+      <w:start w:val="1"/>
+      <w:numFmt w:val="decimal"/>
+      <w:lvlText w:val="%4."/>
+      <w:lvlJc w:val="left"/>
+      <w:pPr>
+        <w:ind w:left="2880" w:hanging="360"/>
+      </w:pPr>
+    </w:lvl>
+    <w:lvl w:ilvl="4" w:tplc="FFFFFFFF" w:tentative="1">
+      <w:start w:val="1"/>
+      <w:numFmt w:val="lowerLetter"/>
+      <w:lvlText w:val="%5."/>
+      <w:lvlJc w:val="left"/>
+      <w:pPr>
+        <w:ind w:left="3600" w:hanging="360"/>
+      </w:pPr>
+    </w:lvl>
+    <w:lvl w:ilvl="5" w:tplc="FFFFFFFF" w:tentative="1">
+      <w:start w:val="1"/>
+      <w:numFmt w:val="lowerRoman"/>
+      <w:lvlText w:val="%6."/>
+      <w:lvlJc w:val="right"/>
+      <w:pPr>
+        <w:ind w:left="4320" w:hanging="180"/>
+      </w:pPr>
+    </w:lvl>
+    <w:lvl w:ilvl="6" w:tplc="FFFFFFFF" w:tentative="1">
+      <w:start w:val="1"/>
+      <w:numFmt w:val="decimal"/>
+      <w:lvlText w:val="%7."/>
+      <w:lvlJc w:val="left"/>
+      <w:pPr>
+        <w:ind w:left="5040" w:hanging="360"/>
+      </w:pPr>
+    </w:lvl>
+    <w:lvl w:ilvl="7" w:tplc="FFFFFFFF" w:tentative="1">
+      <w:start w:val="1"/>
+      <w:numFmt w:val="lowerLetter"/>
+      <w:lvlText w:val="%8."/>
+      <w:lvlJc w:val="left"/>
+      <w:pPr>
+        <w:ind w:left="5760" w:hanging="360"/>
+      </w:pPr>
+    </w:lvl>
+    <w:lvl w:ilvl="8" w:tplc="FFFFFFFF" w:tentative="1">
+      <w:start w:val="1"/>
+      <w:numFmt w:val="lowerRoman"/>
+      <w:lvlText w:val="%9."/>
+      <w:lvlJc w:val="right"/>
+      <w:pPr>
+        <w:ind w:left="6480" w:hanging="180"/>
+      </w:pPr>
+    </w:lvl>
+  </w:abstractNum>
+  <w:abstractNum w:abstractNumId="4" w15:restartNumberingAfterBreak="0">
     <w:nsid w:val="1CFB0BA3"/>
     <w:multiLevelType w:val="hybridMultilevel"/>
     <w:tmpl w:val="32D0DCBC"/>
@@ -26823,7 +27835,7 @@
       </w:pPr>
     </w:lvl>
   </w:abstractNum>
-  <w:abstractNum w:abstractNumId="4" w15:restartNumberingAfterBreak="0">
+  <w:abstractNum w:abstractNumId="5" w15:restartNumberingAfterBreak="0">
     <w:nsid w:val="251D0237"/>
     <w:multiLevelType w:val="hybridMultilevel"/>
     <w:tmpl w:val="49EC494C"/>
@@ -26936,7 +27948,7 @@
       </w:rPr>
     </w:lvl>
   </w:abstractNum>
-  <w:abstractNum w:abstractNumId="5" w15:restartNumberingAfterBreak="0">
+  <w:abstractNum w:abstractNumId="6" w15:restartNumberingAfterBreak="0">
     <w:nsid w:val="29BB1CA6"/>
     <w:multiLevelType w:val="multilevel"/>
     <w:tmpl w:val="BFD02C00"/>
@@ -27057,7 +28069,7 @@
       </w:rPr>
     </w:lvl>
   </w:abstractNum>
-  <w:abstractNum w:abstractNumId="6" w15:restartNumberingAfterBreak="0">
+  <w:abstractNum w:abstractNumId="7" w15:restartNumberingAfterBreak="0">
     <w:nsid w:val="33AF6F6A"/>
     <w:multiLevelType w:val="multilevel"/>
     <w:tmpl w:val="01881930"/>
@@ -27188,7 +28200,7 @@
       </w:rPr>
     </w:lvl>
   </w:abstractNum>
-  <w:abstractNum w:abstractNumId="7" w15:restartNumberingAfterBreak="0">
+  <w:abstractNum w:abstractNumId="8" w15:restartNumberingAfterBreak="0">
     <w:nsid w:val="35594963"/>
     <w:multiLevelType w:val="multilevel"/>
     <w:tmpl w:val="459614F8"/>
@@ -27337,13 +28349,13 @@
       </w:rPr>
     </w:lvl>
   </w:abstractNum>
-  <w:abstractNum w:abstractNumId="8" w15:restartNumberingAfterBreak="0">
+  <w:abstractNum w:abstractNumId="9" w15:restartNumberingAfterBreak="0">
     <w:nsid w:val="36384600"/>
     <w:multiLevelType w:val="multilevel"/>
     <w:tmpl w:val="BFD02C00"/>
     <w:numStyleLink w:val="EstiloNuevo"/>
   </w:abstractNum>
-  <w:abstractNum w:abstractNumId="9" w15:restartNumberingAfterBreak="0">
+  <w:abstractNum w:abstractNumId="10" w15:restartNumberingAfterBreak="0">
     <w:nsid w:val="369115CE"/>
     <w:multiLevelType w:val="multilevel"/>
     <w:tmpl w:val="200A001F"/>
@@ -27429,7 +28441,7 @@
       </w:pPr>
     </w:lvl>
   </w:abstractNum>
-  <w:abstractNum w:abstractNumId="10" w15:restartNumberingAfterBreak="0">
+  <w:abstractNum w:abstractNumId="11" w15:restartNumberingAfterBreak="0">
     <w:nsid w:val="394D0277"/>
     <w:multiLevelType w:val="multilevel"/>
     <w:tmpl w:val="E8A6ABB4"/>
@@ -27549,7 +28561,7 @@
       </w:rPr>
     </w:lvl>
   </w:abstractNum>
-  <w:abstractNum w:abstractNumId="11" w15:restartNumberingAfterBreak="0">
+  <w:abstractNum w:abstractNumId="12" w15:restartNumberingAfterBreak="0">
     <w:nsid w:val="3AFB7A8E"/>
     <w:multiLevelType w:val="hybridMultilevel"/>
     <w:tmpl w:val="CC823C10"/>
@@ -27635,7 +28647,7 @@
       </w:pPr>
     </w:lvl>
   </w:abstractNum>
-  <w:abstractNum w:abstractNumId="12" w15:restartNumberingAfterBreak="0">
+  <w:abstractNum w:abstractNumId="13" w15:restartNumberingAfterBreak="0">
     <w:nsid w:val="3BCB2D21"/>
     <w:multiLevelType w:val="multilevel"/>
     <w:tmpl w:val="2822EBC2"/>
@@ -27798,13 +28810,13 @@
       </w:rPr>
     </w:lvl>
   </w:abstractNum>
-  <w:abstractNum w:abstractNumId="13" w15:restartNumberingAfterBreak="0">
+  <w:abstractNum w:abstractNumId="14" w15:restartNumberingAfterBreak="0">
     <w:nsid w:val="3CE27369"/>
     <w:multiLevelType w:val="multilevel"/>
     <w:tmpl w:val="BFD02C00"/>
     <w:numStyleLink w:val="EstiloNuevo"/>
   </w:abstractNum>
-  <w:abstractNum w:abstractNumId="14" w15:restartNumberingAfterBreak="0">
+  <w:abstractNum w:abstractNumId="15" w15:restartNumberingAfterBreak="0">
     <w:nsid w:val="42F338D1"/>
     <w:multiLevelType w:val="multilevel"/>
     <w:tmpl w:val="200A001F"/>
@@ -27890,7 +28902,7 @@
       </w:pPr>
     </w:lvl>
   </w:abstractNum>
-  <w:abstractNum w:abstractNumId="15" w15:restartNumberingAfterBreak="0">
+  <w:abstractNum w:abstractNumId="16" w15:restartNumberingAfterBreak="0">
     <w:nsid w:val="43987032"/>
     <w:multiLevelType w:val="multilevel"/>
     <w:tmpl w:val="06C871E0"/>
@@ -28039,7 +29051,7 @@
       </w:rPr>
     </w:lvl>
   </w:abstractNum>
-  <w:abstractNum w:abstractNumId="16" w15:restartNumberingAfterBreak="0">
+  <w:abstractNum w:abstractNumId="17" w15:restartNumberingAfterBreak="0">
     <w:nsid w:val="47BF2F59"/>
     <w:multiLevelType w:val="hybridMultilevel"/>
     <w:tmpl w:val="512C8088"/>
@@ -28125,7 +29137,7 @@
       </w:pPr>
     </w:lvl>
   </w:abstractNum>
-  <w:abstractNum w:abstractNumId="17" w15:restartNumberingAfterBreak="0">
+  <w:abstractNum w:abstractNumId="18" w15:restartNumberingAfterBreak="0">
     <w:nsid w:val="4B0958E6"/>
     <w:multiLevelType w:val="multilevel"/>
     <w:tmpl w:val="200A0025"/>
@@ -28220,7 +29232,7 @@
       </w:pPr>
     </w:lvl>
   </w:abstractNum>
-  <w:abstractNum w:abstractNumId="18" w15:restartNumberingAfterBreak="0">
+  <w:abstractNum w:abstractNumId="19" w15:restartNumberingAfterBreak="0">
     <w:nsid w:val="4C853F4D"/>
     <w:multiLevelType w:val="hybridMultilevel"/>
     <w:tmpl w:val="4FFA897C"/>
@@ -28333,7 +29345,7 @@
       </w:rPr>
     </w:lvl>
   </w:abstractNum>
-  <w:abstractNum w:abstractNumId="19" w15:restartNumberingAfterBreak="0">
+  <w:abstractNum w:abstractNumId="20" w15:restartNumberingAfterBreak="0">
     <w:nsid w:val="4E3D3589"/>
     <w:multiLevelType w:val="multilevel"/>
     <w:tmpl w:val="200A001F"/>
@@ -28419,7 +29431,7 @@
       </w:pPr>
     </w:lvl>
   </w:abstractNum>
-  <w:abstractNum w:abstractNumId="20" w15:restartNumberingAfterBreak="0">
+  <w:abstractNum w:abstractNumId="21" w15:restartNumberingAfterBreak="0">
     <w:nsid w:val="4EC22E70"/>
     <w:multiLevelType w:val="multilevel"/>
     <w:tmpl w:val="200A001F"/>
@@ -28505,7 +29517,7 @@
       </w:pPr>
     </w:lvl>
   </w:abstractNum>
-  <w:abstractNum w:abstractNumId="21" w15:restartNumberingAfterBreak="0">
+  <w:abstractNum w:abstractNumId="22" w15:restartNumberingAfterBreak="0">
     <w:nsid w:val="547B3738"/>
     <w:multiLevelType w:val="multilevel"/>
     <w:tmpl w:val="200A001D"/>
@@ -28591,7 +29603,7 @@
       </w:pPr>
     </w:lvl>
   </w:abstractNum>
-  <w:abstractNum w:abstractNumId="22" w15:restartNumberingAfterBreak="0">
+  <w:abstractNum w:abstractNumId="23" w15:restartNumberingAfterBreak="0">
     <w:nsid w:val="549E794F"/>
     <w:multiLevelType w:val="multilevel"/>
     <w:tmpl w:val="A2307480"/>
@@ -28715,7 +29727,7 @@
       </w:rPr>
     </w:lvl>
   </w:abstractNum>
-  <w:abstractNum w:abstractNumId="23" w15:restartNumberingAfterBreak="0">
+  <w:abstractNum w:abstractNumId="24" w15:restartNumberingAfterBreak="0">
     <w:nsid w:val="575062BD"/>
     <w:multiLevelType w:val="hybridMultilevel"/>
     <w:tmpl w:val="D79621F4"/>
@@ -28801,7 +29813,7 @@
       </w:pPr>
     </w:lvl>
   </w:abstractNum>
-  <w:abstractNum w:abstractNumId="24" w15:restartNumberingAfterBreak="0">
+  <w:abstractNum w:abstractNumId="25" w15:restartNumberingAfterBreak="0">
     <w:nsid w:val="59794576"/>
     <w:multiLevelType w:val="multilevel"/>
     <w:tmpl w:val="60921B38"/>
@@ -28932,7 +29944,7 @@
       </w:rPr>
     </w:lvl>
   </w:abstractNum>
-  <w:abstractNum w:abstractNumId="25" w15:restartNumberingAfterBreak="0">
+  <w:abstractNum w:abstractNumId="26" w15:restartNumberingAfterBreak="0">
     <w:nsid w:val="5F534F26"/>
     <w:multiLevelType w:val="multilevel"/>
     <w:tmpl w:val="64DCAD50"/>
@@ -29045,7 +30057,7 @@
       </w:rPr>
     </w:lvl>
   </w:abstractNum>
-  <w:abstractNum w:abstractNumId="26" w15:restartNumberingAfterBreak="0">
+  <w:abstractNum w:abstractNumId="27" w15:restartNumberingAfterBreak="0">
     <w:nsid w:val="60FE40B1"/>
     <w:multiLevelType w:val="hybridMultilevel"/>
     <w:tmpl w:val="FBE2B876"/>
@@ -29131,13 +30143,13 @@
       </w:pPr>
     </w:lvl>
   </w:abstractNum>
-  <w:abstractNum w:abstractNumId="27" w15:restartNumberingAfterBreak="0">
+  <w:abstractNum w:abstractNumId="28" w15:restartNumberingAfterBreak="0">
     <w:nsid w:val="611F3069"/>
     <w:multiLevelType w:val="multilevel"/>
     <w:tmpl w:val="A2307480"/>
     <w:numStyleLink w:val="Mislistas"/>
   </w:abstractNum>
-  <w:abstractNum w:abstractNumId="28" w15:restartNumberingAfterBreak="0">
+  <w:abstractNum w:abstractNumId="29" w15:restartNumberingAfterBreak="0">
     <w:nsid w:val="63464C94"/>
     <w:multiLevelType w:val="multilevel"/>
     <w:tmpl w:val="33AA4EA2"/>
@@ -29286,7 +30298,7 @@
       </w:rPr>
     </w:lvl>
   </w:abstractNum>
-  <w:abstractNum w:abstractNumId="29" w15:restartNumberingAfterBreak="0">
+  <w:abstractNum w:abstractNumId="30" w15:restartNumberingAfterBreak="0">
     <w:nsid w:val="635574DF"/>
     <w:multiLevelType w:val="multilevel"/>
     <w:tmpl w:val="BDD29E5C"/>
@@ -29449,7 +30461,7 @@
       </w:rPr>
     </w:lvl>
   </w:abstractNum>
-  <w:abstractNum w:abstractNumId="30" w15:restartNumberingAfterBreak="0">
+  <w:abstractNum w:abstractNumId="31" w15:restartNumberingAfterBreak="0">
     <w:nsid w:val="63F8647F"/>
     <w:multiLevelType w:val="hybridMultilevel"/>
     <w:tmpl w:val="6F186E36"/>
@@ -29538,7 +30550,7 @@
       </w:pPr>
     </w:lvl>
   </w:abstractNum>
-  <w:abstractNum w:abstractNumId="31" w15:restartNumberingAfterBreak="0">
+  <w:abstractNum w:abstractNumId="32" w15:restartNumberingAfterBreak="0">
     <w:nsid w:val="64B41028"/>
     <w:multiLevelType w:val="hybridMultilevel"/>
     <w:tmpl w:val="228A9524"/>
@@ -29624,7 +30636,7 @@
       </w:pPr>
     </w:lvl>
   </w:abstractNum>
-  <w:abstractNum w:abstractNumId="32" w15:restartNumberingAfterBreak="0">
+  <w:abstractNum w:abstractNumId="33" w15:restartNumberingAfterBreak="0">
     <w:nsid w:val="72E20C5F"/>
     <w:multiLevelType w:val="multilevel"/>
     <w:tmpl w:val="200A001F"/>
@@ -29710,10 +30722,10 @@
       </w:pPr>
     </w:lvl>
   </w:abstractNum>
-  <w:abstractNum w:abstractNumId="33" w15:restartNumberingAfterBreak="0">
+  <w:abstractNum w:abstractNumId="34" w15:restartNumberingAfterBreak="0">
     <w:nsid w:val="7F9F3956"/>
     <w:multiLevelType w:val="hybridMultilevel"/>
-    <w:tmpl w:val="A2F8ADF2"/>
+    <w:tmpl w:val="A852FF68"/>
     <w:lvl w:ilvl="0" w:tplc="04090019">
       <w:start w:val="1"/>
       <w:numFmt w:val="lowerLetter"/>
@@ -29797,22 +30809,22 @@
     </w:lvl>
   </w:abstractNum>
   <w:num w:numId="1" w16cid:durableId="838227900">
-    <w:abstractNumId w:val="30"/>
+    <w:abstractNumId w:val="31"/>
   </w:num>
   <w:num w:numId="2" w16cid:durableId="2141341593">
-    <w:abstractNumId w:val="30"/>
+    <w:abstractNumId w:val="31"/>
   </w:num>
   <w:num w:numId="3" w16cid:durableId="1056931507">
-    <w:abstractNumId w:val="30"/>
+    <w:abstractNumId w:val="31"/>
   </w:num>
   <w:num w:numId="4" w16cid:durableId="559905307">
-    <w:abstractNumId w:val="30"/>
+    <w:abstractNumId w:val="31"/>
   </w:num>
   <w:num w:numId="5" w16cid:durableId="357048668">
-    <w:abstractNumId w:val="30"/>
+    <w:abstractNumId w:val="31"/>
   </w:num>
   <w:num w:numId="6" w16cid:durableId="1863323276">
-    <w:abstractNumId w:val="30"/>
+    <w:abstractNumId w:val="31"/>
   </w:num>
   <w:num w:numId="7" w16cid:durableId="6566512">
     <w:abstractNumId w:val="2"/>
@@ -29956,7 +30968,7 @@
     </w:lvlOverride>
   </w:num>
   <w:num w:numId="11" w16cid:durableId="376204553">
-    <w:abstractNumId w:val="22"/>
+    <w:abstractNumId w:val="23"/>
     <w:lvlOverride w:ilvl="0">
       <w:lvl w:ilvl="0">
         <w:start w:val="1"/>
@@ -30095,7 +31107,7 @@
     </w:lvlOverride>
   </w:num>
   <w:num w:numId="12" w16cid:durableId="1214467318">
-    <w:abstractNumId w:val="22"/>
+    <w:abstractNumId w:val="23"/>
     <w:lvlOverride w:ilvl="0">
       <w:startOverride w:val="1"/>
     </w:lvlOverride>
@@ -30125,46 +31137,46 @@
     </w:lvlOverride>
   </w:num>
   <w:num w:numId="13" w16cid:durableId="1634872778">
-    <w:abstractNumId w:val="27"/>
+    <w:abstractNumId w:val="28"/>
   </w:num>
   <w:num w:numId="14" w16cid:durableId="663820282">
-    <w:abstractNumId w:val="16"/>
+    <w:abstractNumId w:val="17"/>
   </w:num>
   <w:num w:numId="15" w16cid:durableId="389814479">
-    <w:abstractNumId w:val="3"/>
+    <w:abstractNumId w:val="4"/>
   </w:num>
   <w:num w:numId="16" w16cid:durableId="2054114358">
+    <w:abstractNumId w:val="23"/>
+  </w:num>
+  <w:num w:numId="17" w16cid:durableId="635650443">
     <w:abstractNumId w:val="22"/>
   </w:num>
-  <w:num w:numId="17" w16cid:durableId="635650443">
+  <w:num w:numId="18" w16cid:durableId="751588057">
+    <w:abstractNumId w:val="6"/>
+  </w:num>
+  <w:num w:numId="19" w16cid:durableId="1817335701">
+    <w:abstractNumId w:val="14"/>
+  </w:num>
+  <w:num w:numId="20" w16cid:durableId="1749694112">
+    <w:abstractNumId w:val="11"/>
+  </w:num>
+  <w:num w:numId="21" w16cid:durableId="1718427045">
+    <w:abstractNumId w:val="9"/>
+  </w:num>
+  <w:num w:numId="22" w16cid:durableId="1691031828">
+    <w:abstractNumId w:val="10"/>
+  </w:num>
+  <w:num w:numId="23" w16cid:durableId="673999348">
+    <w:abstractNumId w:val="20"/>
+  </w:num>
+  <w:num w:numId="24" w16cid:durableId="1155221407">
+    <w:abstractNumId w:val="13"/>
+  </w:num>
+  <w:num w:numId="25" w16cid:durableId="397897178">
     <w:abstractNumId w:val="21"/>
   </w:num>
-  <w:num w:numId="18" w16cid:durableId="751588057">
-    <w:abstractNumId w:val="5"/>
-  </w:num>
-  <w:num w:numId="19" w16cid:durableId="1817335701">
+  <w:num w:numId="26" w16cid:durableId="797838217">
     <w:abstractNumId w:val="13"/>
-  </w:num>
-  <w:num w:numId="20" w16cid:durableId="1749694112">
-    <w:abstractNumId w:val="10"/>
-  </w:num>
-  <w:num w:numId="21" w16cid:durableId="1718427045">
-    <w:abstractNumId w:val="8"/>
-  </w:num>
-  <w:num w:numId="22" w16cid:durableId="1691031828">
-    <w:abstractNumId w:val="9"/>
-  </w:num>
-  <w:num w:numId="23" w16cid:durableId="673999348">
-    <w:abstractNumId w:val="19"/>
-  </w:num>
-  <w:num w:numId="24" w16cid:durableId="1155221407">
-    <w:abstractNumId w:val="12"/>
-  </w:num>
-  <w:num w:numId="25" w16cid:durableId="397897178">
-    <w:abstractNumId w:val="20"/>
-  </w:num>
-  <w:num w:numId="26" w16cid:durableId="797838217">
-    <w:abstractNumId w:val="12"/>
     <w:lvlOverride w:ilvl="0">
       <w:startOverride w:val="1"/>
     </w:lvlOverride>
@@ -30194,7 +31206,7 @@
     </w:lvlOverride>
   </w:num>
   <w:num w:numId="27" w16cid:durableId="1024477047">
-    <w:abstractNumId w:val="12"/>
+    <w:abstractNumId w:val="13"/>
     <w:lvlOverride w:ilvl="0">
       <w:startOverride w:val="2"/>
     </w:lvlOverride>
@@ -30224,115 +31236,121 @@
     </w:lvlOverride>
   </w:num>
   <w:num w:numId="28" w16cid:durableId="1595744004">
-    <w:abstractNumId w:val="29"/>
+    <w:abstractNumId w:val="30"/>
   </w:num>
   <w:num w:numId="29" w16cid:durableId="1098139854">
     <w:abstractNumId w:val="0"/>
   </w:num>
   <w:num w:numId="30" w16cid:durableId="517935226">
-    <w:abstractNumId w:val="31"/>
+    <w:abstractNumId w:val="32"/>
   </w:num>
   <w:num w:numId="31" w16cid:durableId="1645814784">
-    <w:abstractNumId w:val="14"/>
+    <w:abstractNumId w:val="15"/>
   </w:num>
   <w:num w:numId="32" w16cid:durableId="1778402819">
+    <w:abstractNumId w:val="13"/>
+  </w:num>
+  <w:num w:numId="33" w16cid:durableId="1513717096">
+    <w:abstractNumId w:val="33"/>
+  </w:num>
+  <w:num w:numId="34" w16cid:durableId="434977940">
+    <w:abstractNumId w:val="18"/>
+  </w:num>
+  <w:num w:numId="35" w16cid:durableId="64424017">
     <w:abstractNumId w:val="12"/>
   </w:num>
-  <w:num w:numId="33" w16cid:durableId="1513717096">
-    <w:abstractNumId w:val="32"/>
-  </w:num>
-  <w:num w:numId="34" w16cid:durableId="434977940">
-    <w:abstractNumId w:val="17"/>
-  </w:num>
-  <w:num w:numId="35" w16cid:durableId="64424017">
-    <w:abstractNumId w:val="11"/>
-  </w:num>
   <w:num w:numId="36" w16cid:durableId="1677489934">
-    <w:abstractNumId w:val="25"/>
+    <w:abstractNumId w:val="26"/>
   </w:num>
   <w:num w:numId="37" w16cid:durableId="1797525651">
-    <w:abstractNumId w:val="7"/>
+    <w:abstractNumId w:val="8"/>
   </w:num>
   <w:num w:numId="38" w16cid:durableId="705252719">
-    <w:abstractNumId w:val="17"/>
+    <w:abstractNumId w:val="18"/>
   </w:num>
   <w:num w:numId="39" w16cid:durableId="2007400216">
-    <w:abstractNumId w:val="28"/>
+    <w:abstractNumId w:val="29"/>
   </w:num>
   <w:num w:numId="40" w16cid:durableId="497962885">
-    <w:abstractNumId w:val="17"/>
+    <w:abstractNumId w:val="18"/>
   </w:num>
   <w:num w:numId="41" w16cid:durableId="634794383">
-    <w:abstractNumId w:val="17"/>
+    <w:abstractNumId w:val="18"/>
   </w:num>
   <w:num w:numId="42" w16cid:durableId="472454244">
-    <w:abstractNumId w:val="17"/>
+    <w:abstractNumId w:val="18"/>
   </w:num>
   <w:num w:numId="43" w16cid:durableId="2019845043">
-    <w:abstractNumId w:val="17"/>
+    <w:abstractNumId w:val="18"/>
   </w:num>
   <w:num w:numId="44" w16cid:durableId="741216303">
-    <w:abstractNumId w:val="17"/>
+    <w:abstractNumId w:val="18"/>
   </w:num>
   <w:num w:numId="45" w16cid:durableId="288168297">
-    <w:abstractNumId w:val="15"/>
+    <w:abstractNumId w:val="16"/>
   </w:num>
   <w:num w:numId="46" w16cid:durableId="506674306">
     <w:abstractNumId w:val="1"/>
   </w:num>
   <w:num w:numId="47" w16cid:durableId="1053121419">
-    <w:abstractNumId w:val="17"/>
+    <w:abstractNumId w:val="18"/>
   </w:num>
   <w:num w:numId="48" w16cid:durableId="874195518">
-    <w:abstractNumId w:val="17"/>
+    <w:abstractNumId w:val="18"/>
   </w:num>
   <w:num w:numId="49" w16cid:durableId="1242369654">
-    <w:abstractNumId w:val="17"/>
+    <w:abstractNumId w:val="18"/>
   </w:num>
   <w:num w:numId="50" w16cid:durableId="349374325">
-    <w:abstractNumId w:val="17"/>
+    <w:abstractNumId w:val="18"/>
   </w:num>
   <w:num w:numId="51" w16cid:durableId="1082220859">
-    <w:abstractNumId w:val="17"/>
+    <w:abstractNumId w:val="18"/>
   </w:num>
   <w:num w:numId="52" w16cid:durableId="2129857749">
-    <w:abstractNumId w:val="17"/>
+    <w:abstractNumId w:val="18"/>
   </w:num>
   <w:num w:numId="53" w16cid:durableId="532422262">
+    <w:abstractNumId w:val="19"/>
+  </w:num>
+  <w:num w:numId="54" w16cid:durableId="1827436028">
+    <w:abstractNumId w:val="5"/>
+  </w:num>
+  <w:num w:numId="55" w16cid:durableId="1318420429">
+    <w:abstractNumId w:val="25"/>
+  </w:num>
+  <w:num w:numId="56" w16cid:durableId="1899777873">
     <w:abstractNumId w:val="18"/>
   </w:num>
-  <w:num w:numId="54" w16cid:durableId="1827436028">
-    <w:abstractNumId w:val="4"/>
+  <w:num w:numId="57" w16cid:durableId="1734504679">
+    <w:abstractNumId w:val="18"/>
   </w:num>
-  <w:num w:numId="55" w16cid:durableId="1318420429">
+  <w:num w:numId="58" w16cid:durableId="1751998639">
+    <w:abstractNumId w:val="18"/>
+  </w:num>
+  <w:num w:numId="59" w16cid:durableId="800339683">
     <w:abstractNumId w:val="24"/>
   </w:num>
-  <w:num w:numId="56" w16cid:durableId="1899777873">
-    <w:abstractNumId w:val="17"/>
-  </w:num>
-  <w:num w:numId="57" w16cid:durableId="1734504679">
-    <w:abstractNumId w:val="17"/>
-  </w:num>
-  <w:num w:numId="58" w16cid:durableId="1751998639">
-    <w:abstractNumId w:val="17"/>
-  </w:num>
-  <w:num w:numId="59" w16cid:durableId="800339683">
-    <w:abstractNumId w:val="23"/>
-  </w:num>
   <w:num w:numId="60" w16cid:durableId="381832716">
-    <w:abstractNumId w:val="26"/>
+    <w:abstractNumId w:val="27"/>
   </w:num>
   <w:num w:numId="61" w16cid:durableId="632712236">
-    <w:abstractNumId w:val="17"/>
+    <w:abstractNumId w:val="18"/>
   </w:num>
   <w:num w:numId="62" w16cid:durableId="66653314">
-    <w:abstractNumId w:val="17"/>
+    <w:abstractNumId w:val="18"/>
   </w:num>
   <w:num w:numId="63" w16cid:durableId="559945825">
-    <w:abstractNumId w:val="6"/>
+    <w:abstractNumId w:val="7"/>
   </w:num>
   <w:num w:numId="64" w16cid:durableId="1179124638">
-    <w:abstractNumId w:val="33"/>
+    <w:abstractNumId w:val="34"/>
+  </w:num>
+  <w:num w:numId="65" w16cid:durableId="1197935533">
+    <w:abstractNumId w:val="18"/>
+  </w:num>
+  <w:num w:numId="66" w16cid:durableId="2113822566">
+    <w:abstractNumId w:val="3"/>
   </w:num>
 </w:numbering>
 </file>

</xml_diff>

<commit_message>
Actualización: 9 - 2025-12-07 01:08:51
</commit_message>
<xml_diff>
--- a/Informe técnico SIMEC v.0 metodología.docx
+++ b/Informe técnico SIMEC v.0 metodología.docx
@@ -11393,7 +11393,7 @@
           </mc:Choice>
           <mc:Fallback>
             <w:pict>
-              <v:shape w14:anchorId="1317DA04" id="Graphic 3" o:spid="_x0000_s1026" style="position:absolute;margin-left:70.35pt;margin-top:12.2pt;width:471.3pt;height:.1pt;z-index:-251656192;visibility:visible;mso-wrap-style:square;mso-wrap-distance-left:0;mso-wrap-distance-top:0;mso-wrap-distance-right:0;mso-wrap-distance-bottom:0;mso-position-horizontal:absolute;mso-position-horizontal-relative:page;mso-position-vertical:absolute;mso-position-vertical-relative:text;v-text-anchor:top" coordsize="5985510,1270" o:gfxdata="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" path="m,l5985027,e" filled="f" strokeweight=".33019mm">
+              <v:shape w14:anchorId="6C3E6D4F" id="Graphic 3" o:spid="_x0000_s1026" style="position:absolute;margin-left:70.35pt;margin-top:12.2pt;width:471.3pt;height:.1pt;z-index:-251656192;visibility:visible;mso-wrap-style:square;mso-wrap-distance-left:0;mso-wrap-distance-top:0;mso-wrap-distance-right:0;mso-wrap-distance-bottom:0;mso-position-horizontal:absolute;mso-position-horizontal-relative:page;mso-position-vertical:absolute;mso-position-vertical-relative:text;v-text-anchor:top" coordsize="5985510,1270" o:gfxdata="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" path="m,l5985027,e" filled="f" strokeweight=".33019mm">
                 <v:path arrowok="t"/>
                 <w10:wrap type="topAndBottom" anchorx="page"/>
               </v:shape>
@@ -11574,7 +11574,7 @@
           </mc:Choice>
           <mc:Fallback>
             <w:pict>
-              <v:shape w14:anchorId="056DA4A6" id="Graphic 4" o:spid="_x0000_s1026" style="position:absolute;margin-left:70.35pt;margin-top:3.9pt;width:471.3pt;height:.1pt;z-index:251659264;visibility:visible;mso-wrap-style:square;mso-wrap-distance-left:0;mso-wrap-distance-top:0;mso-wrap-distance-right:0;mso-wrap-distance-bottom:0;mso-position-horizontal:absolute;mso-position-horizontal-relative:page;mso-position-vertical:absolute;mso-position-vertical-relative:text;v-text-anchor:top" coordsize="5985510,1270" o:gfxdata="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" path="m,l5985027,e" filled="f" strokeweight=".20636mm">
+              <v:shape w14:anchorId="5ED27492" id="Graphic 4" o:spid="_x0000_s1026" style="position:absolute;margin-left:70.35pt;margin-top:3.9pt;width:471.3pt;height:.1pt;z-index:251659264;visibility:visible;mso-wrap-style:square;mso-wrap-distance-left:0;mso-wrap-distance-top:0;mso-wrap-distance-right:0;mso-wrap-distance-bottom:0;mso-position-horizontal:absolute;mso-position-horizontal-relative:page;mso-position-vertical:absolute;mso-position-vertical-relative:text;v-text-anchor:top" coordsize="5985510,1270" o:gfxdata="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" path="m,l5985027,e" filled="f" strokeweight=".20636mm">
                 <v:path arrowok="t"/>
                 <w10:wrap anchorx="page"/>
               </v:shape>
@@ -12677,7 +12677,7 @@
           </mc:Choice>
           <mc:Fallback>
             <w:pict>
-              <v:shape w14:anchorId="08C39A03" id="Graphic 7" o:spid="_x0000_s1026" style="position:absolute;margin-left:70.35pt;margin-top:3.95pt;width:471.3pt;height:.1pt;z-index:251662336;visibility:visible;mso-wrap-style:square;mso-wrap-distance-left:0;mso-wrap-distance-top:0;mso-wrap-distance-right:0;mso-wrap-distance-bottom:0;mso-position-horizontal:absolute;mso-position-horizontal-relative:page;mso-position-vertical:absolute;mso-position-vertical-relative:text;v-text-anchor:top" coordsize="5985510,1270" o:gfxdata="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" path="m,l5985027,e" filled="f" strokeweight=".20636mm">
+              <v:shape w14:anchorId="6813584D" id="Graphic 7" o:spid="_x0000_s1026" style="position:absolute;margin-left:70.35pt;margin-top:3.95pt;width:471.3pt;height:.1pt;z-index:251662336;visibility:visible;mso-wrap-style:square;mso-wrap-distance-left:0;mso-wrap-distance-top:0;mso-wrap-distance-right:0;mso-wrap-distance-bottom:0;mso-position-horizontal:absolute;mso-position-horizontal-relative:page;mso-position-vertical:absolute;mso-position-vertical-relative:text;v-text-anchor:top" coordsize="5985510,1270" o:gfxdata="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" path="m,l5985027,e" filled="f" strokeweight=".20636mm">
                 <v:path arrowok="t"/>
                 <w10:wrap anchorx="page"/>
               </v:shape>
@@ -13790,7 +13790,7 @@
           </mc:Choice>
           <mc:Fallback>
             <w:pict>
-              <v:shape w14:anchorId="141F264A" id="Graphic 9" o:spid="_x0000_s1026" style="position:absolute;margin-left:70.35pt;margin-top:12.2pt;width:471.3pt;height:.1pt;z-index:-251651072;visibility:visible;mso-wrap-style:square;mso-wrap-distance-left:0;mso-wrap-distance-top:0;mso-wrap-distance-right:0;mso-wrap-distance-bottom:0;mso-position-horizontal:absolute;mso-position-horizontal-relative:page;mso-position-vertical:absolute;mso-position-vertical-relative:text;v-text-anchor:top" coordsize="5985510,1270" o:gfxdata="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" path="m,l5985027,e" filled="f" strokeweight=".33019mm">
+              <v:shape w14:anchorId="5DCD1C1B" id="Graphic 9" o:spid="_x0000_s1026" style="position:absolute;margin-left:70.35pt;margin-top:12.2pt;width:471.3pt;height:.1pt;z-index:-251651072;visibility:visible;mso-wrap-style:square;mso-wrap-distance-left:0;mso-wrap-distance-top:0;mso-wrap-distance-right:0;mso-wrap-distance-bottom:0;mso-position-horizontal:absolute;mso-position-horizontal-relative:page;mso-position-vertical:absolute;mso-position-vertical-relative:text;v-text-anchor:top" coordsize="5985510,1270" o:gfxdata="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" path="m,l5985027,e" filled="f" strokeweight=".33019mm">
                 <v:path arrowok="t"/>
                 <w10:wrap type="topAndBottom" anchorx="page"/>
               </v:shape>
@@ -13959,7 +13959,7 @@
           </mc:Choice>
           <mc:Fallback>
             <w:pict>
-              <v:shape w14:anchorId="01091D6E" id="Graphic 10" o:spid="_x0000_s1026" style="position:absolute;margin-left:70.35pt;margin-top:4.1pt;width:471.3pt;height:.1pt;z-index:251664384;visibility:visible;mso-wrap-style:square;mso-wrap-distance-left:0;mso-wrap-distance-top:0;mso-wrap-distance-right:0;mso-wrap-distance-bottom:0;mso-position-horizontal:absolute;mso-position-horizontal-relative:page;mso-position-vertical:absolute;mso-position-vertical-relative:text;v-text-anchor:top" coordsize="5985510,1270" o:gfxdata="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" path="m,l5985027,e" filled="f" strokeweight=".20636mm">
+              <v:shape w14:anchorId="58F14FC1" id="Graphic 10" o:spid="_x0000_s1026" style="position:absolute;margin-left:70.35pt;margin-top:4.1pt;width:471.3pt;height:.1pt;z-index:251664384;visibility:visible;mso-wrap-style:square;mso-wrap-distance-left:0;mso-wrap-distance-top:0;mso-wrap-distance-right:0;mso-wrap-distance-bottom:0;mso-position-horizontal:absolute;mso-position-horizontal-relative:page;mso-position-vertical:absolute;mso-position-vertical-relative:text;v-text-anchor:top" coordsize="5985510,1270" o:gfxdata="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" path="m,l5985027,e" filled="f" strokeweight=".20636mm">
                 <v:path arrowok="t"/>
                 <w10:wrap anchorx="page"/>
               </v:shape>
@@ -14942,7 +14942,7 @@
           </mc:Choice>
           <mc:Fallback>
             <w:pict>
-              <v:shape w14:anchorId="7E7027DC" id="Graphic 13" o:spid="_x0000_s1026" style="position:absolute;margin-left:104.7pt;margin-top:12.2pt;width:402.65pt;height:.1pt;z-index:-251648000;visibility:visible;mso-wrap-style:square;mso-wrap-distance-left:0;mso-wrap-distance-top:0;mso-wrap-distance-right:0;mso-wrap-distance-bottom:0;mso-position-horizontal:absolute;mso-position-horizontal-relative:page;mso-position-vertical:absolute;mso-position-vertical-relative:text;v-text-anchor:top" coordsize="5113655,1270" o:gfxdata="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" path="m,l5113197,e" filled="f" strokeweight=".33019mm">
+              <v:shape w14:anchorId="231576E9" id="Graphic 13" o:spid="_x0000_s1026" style="position:absolute;margin-left:104.7pt;margin-top:12.2pt;width:402.65pt;height:.1pt;z-index:-251648000;visibility:visible;mso-wrap-style:square;mso-wrap-distance-left:0;mso-wrap-distance-top:0;mso-wrap-distance-right:0;mso-wrap-distance-bottom:0;mso-position-horizontal:absolute;mso-position-horizontal-relative:page;mso-position-vertical:absolute;mso-position-vertical-relative:text;v-text-anchor:top" coordsize="5113655,1270" o:gfxdata="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" path="m,l5113197,e" filled="f" strokeweight=".33019mm">
                 <v:path arrowok="t"/>
                 <w10:wrap type="topAndBottom" anchorx="page"/>
               </v:shape>
@@ -15096,7 +15096,7 @@
           </mc:Choice>
           <mc:Fallback>
             <w:pict>
-              <v:shape w14:anchorId="3304C0AD" id="Graphic 14" o:spid="_x0000_s1026" style="position:absolute;margin-left:104.7pt;margin-top:4.1pt;width:402.65pt;height:.1pt;z-index:251667456;visibility:visible;mso-wrap-style:square;mso-wrap-distance-left:0;mso-wrap-distance-top:0;mso-wrap-distance-right:0;mso-wrap-distance-bottom:0;mso-position-horizontal:absolute;mso-position-horizontal-relative:page;mso-position-vertical:absolute;mso-position-vertical-relative:text;v-text-anchor:top" coordsize="5113655,1270" o:gfxdata="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" path="m,l5113197,e" filled="f" strokeweight=".20636mm">
+              <v:shape w14:anchorId="3EF5A802" id="Graphic 14" o:spid="_x0000_s1026" style="position:absolute;margin-left:104.7pt;margin-top:4.1pt;width:402.65pt;height:.1pt;z-index:251667456;visibility:visible;mso-wrap-style:square;mso-wrap-distance-left:0;mso-wrap-distance-top:0;mso-wrap-distance-right:0;mso-wrap-distance-bottom:0;mso-position-horizontal:absolute;mso-position-horizontal-relative:page;mso-position-vertical:absolute;mso-position-vertical-relative:text;v-text-anchor:top" coordsize="5113655,1270" o:gfxdata="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" path="m,l5113197,e" filled="f" strokeweight=".20636mm">
                 <v:path arrowok="t"/>
                 <w10:wrap anchorx="page"/>
               </v:shape>
@@ -15595,7 +15595,7 @@
           </mc:Choice>
           <mc:Fallback>
             <w:pict>
-              <v:shape w14:anchorId="0189E131" id="Graphic 15" o:spid="_x0000_s1026" style="position:absolute;margin-left:104.7pt;margin-top:4.25pt;width:402.65pt;height:.1pt;z-index:-251646976;visibility:visible;mso-wrap-style:square;mso-wrap-distance-left:0;mso-wrap-distance-top:0;mso-wrap-distance-right:0;mso-wrap-distance-bottom:0;mso-position-horizontal:absolute;mso-position-horizontal-relative:page;mso-position-vertical:absolute;mso-position-vertical-relative:text;v-text-anchor:top" coordsize="5113655,1270" o:gfxdata="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" path="m,l5113197,e" filled="f" strokeweight=".33019mm">
+              <v:shape w14:anchorId="4CE566AA" id="Graphic 15" o:spid="_x0000_s1026" style="position:absolute;margin-left:104.7pt;margin-top:4.25pt;width:402.65pt;height:.1pt;z-index:-251646976;visibility:visible;mso-wrap-style:square;mso-wrap-distance-left:0;mso-wrap-distance-top:0;mso-wrap-distance-right:0;mso-wrap-distance-bottom:0;mso-position-horizontal:absolute;mso-position-horizontal-relative:page;mso-position-vertical:absolute;mso-position-vertical-relative:text;v-text-anchor:top" coordsize="5113655,1270" o:gfxdata="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" path="m,l5113197,e" filled="f" strokeweight=".33019mm">
                 <v:path arrowok="t"/>
                 <w10:wrap type="topAndBottom" anchorx="page"/>
               </v:shape>
@@ -22343,20 +22343,6 @@
     </w:p>
     <w:p>
       <w:pPr>
-        <w:rPr>
-          <w:szCs w:val="24"/>
-        </w:rPr>
-      </w:pPr>
-    </w:p>
-    <w:p>
-      <w:pPr>
-        <w:rPr>
-          <w:szCs w:val="24"/>
-        </w:rPr>
-      </w:pPr>
-    </w:p>
-    <w:p>
-      <w:pPr>
         <w:jc w:val="center"/>
         <w:rPr>
           <w:szCs w:val="24"/>
@@ -23173,6 +23159,69 @@
     </w:p>
     <w:p>
       <w:pPr>
+        <w:rPr>
+          <w:szCs w:val="24"/>
+        </w:rPr>
+      </w:pPr>
+      <w:r>
+        <w:rPr>
+          <w:szCs w:val="24"/>
+        </w:rPr>
+        <w:t xml:space="preserve">El panel de experto seleccionó el modelo de jerarquización por AHP, </w:t>
+      </w:r>
+      <w:r>
+        <w:rPr>
+          <w:szCs w:val="24"/>
+        </w:rPr>
+        <w:t xml:space="preserve">y </w:t>
+      </w:r>
+      <w:r>
+        <w:rPr>
+          <w:szCs w:val="24"/>
+        </w:rPr>
+        <w:t xml:space="preserve">según los criterios </w:t>
+      </w:r>
+      <w:r>
+        <w:rPr>
+          <w:szCs w:val="24"/>
+        </w:rPr>
+        <w:t xml:space="preserve">de </w:t>
+      </w:r>
+      <w:r>
+        <w:rPr>
+          <w:szCs w:val="24"/>
+        </w:rPr>
+        <w:t xml:space="preserve">mostrados en la </w:t>
+      </w:r>
+      <w:r>
+        <w:rPr>
+          <w:szCs w:val="24"/>
+        </w:rPr>
+        <w:t>Tabla 3.1.</w:t>
+      </w:r>
+    </w:p>
+    <w:p>
+      <w:pPr>
+        <w:rPr>
+          <w:szCs w:val="24"/>
+        </w:rPr>
+      </w:pPr>
+    </w:p>
+    <w:p>
+      <w:pPr>
+        <w:rPr>
+          <w:szCs w:val="24"/>
+        </w:rPr>
+      </w:pPr>
+      <w:r>
+        <w:rPr>
+          <w:szCs w:val="24"/>
+        </w:rPr>
+        <w:t xml:space="preserve">Tabla 3.1 </w:t>
+      </w:r>
+    </w:p>
+    <w:p>
+      <w:pPr>
         <w:pStyle w:val="Ttulo3"/>
       </w:pPr>
       <w:r>
@@ -23199,7 +23248,73 @@
           <w:szCs w:val="24"/>
           <w:lang w:val="es-ES"/>
         </w:rPr>
-        <w:t xml:space="preserve">En esta fase, el equipo multidisciplinario (Procesos, Instrumentación, Operaciones y SAMH) desarrolló una jerarquización inicial aplicando el </w:t>
+        <w:lastRenderedPageBreak/>
+        <w:t xml:space="preserve">En esta fase, el </w:t>
+      </w:r>
+      <w:r>
+        <w:rPr>
+          <w:szCs w:val="24"/>
+          <w:lang w:val="es-ES"/>
+        </w:rPr>
+        <w:t>panel de expertos</w:t>
+      </w:r>
+      <w:r>
+        <w:rPr>
+          <w:szCs w:val="24"/>
+          <w:lang w:val="es-ES"/>
+        </w:rPr>
+        <w:t xml:space="preserve"> desarrolló una jerarquización aplicando el </w:t>
+      </w:r>
+      <w:r>
+        <w:rPr>
+          <w:szCs w:val="24"/>
+          <w:lang w:val="es-ES"/>
+        </w:rPr>
+        <w:t xml:space="preserve">método </w:t>
+      </w:r>
+      <w:r>
+        <w:rPr>
+          <w:szCs w:val="24"/>
+          <w:lang w:val="es-ES"/>
+        </w:rPr>
+        <w:t>AHP</w:t>
+      </w:r>
+      <w:r>
+        <w:rPr>
+          <w:szCs w:val="24"/>
+          <w:lang w:val="es-ES"/>
+        </w:rPr>
+        <w:t xml:space="preserve"> de </w:t>
+      </w:r>
+      <w:proofErr w:type="spellStart"/>
+      <w:r>
+        <w:rPr>
+          <w:szCs w:val="24"/>
+          <w:lang w:val="es-ES"/>
+        </w:rPr>
+        <w:t>Saaty</w:t>
+      </w:r>
+      <w:proofErr w:type="spellEnd"/>
+      <w:r>
+        <w:rPr>
+          <w:szCs w:val="24"/>
+          <w:lang w:val="es-ES"/>
+        </w:rPr>
+        <w:t xml:space="preserve"> (1980), donde el criterio </w:t>
+      </w:r>
+      <w:r>
+        <w:rPr>
+          <w:szCs w:val="24"/>
+          <w:lang w:val="es-ES"/>
+        </w:rPr>
+        <w:t>“</w:t>
+      </w:r>
+      <w:r>
+        <w:rPr>
+          <w:szCs w:val="24"/>
+          <w:lang w:val="es-ES"/>
+        </w:rPr>
+        <w:t>precisión de la medida</w:t>
       </w:r>
       <w:r>
         <w:rPr>
@@ -23208,50 +23323,7 @@
           <w:szCs w:val="24"/>
           <w:lang w:val="es-ES"/>
         </w:rPr>
-        <w:t>Proceso Analítico Jerárquico (AHP)</w:t>
-      </w:r>
-      <w:r>
-        <w:rPr>
-          <w:szCs w:val="24"/>
-          <w:lang w:val="es-ES"/>
-        </w:rPr>
-        <w:t xml:space="preserve"> de </w:t>
-      </w:r>
-      <w:proofErr w:type="spellStart"/>
-      <w:r>
-        <w:rPr>
-          <w:b/>
-          <w:bCs/>
-          <w:szCs w:val="24"/>
-          <w:lang w:val="es-ES"/>
-        </w:rPr>
-        <w:t>Saaty</w:t>
-      </w:r>
-      <w:proofErr w:type="spellEnd"/>
-      <w:r>
-        <w:rPr>
-          <w:b/>
-          <w:bCs/>
-          <w:szCs w:val="24"/>
-          <w:lang w:val="es-ES"/>
-        </w:rPr>
-        <w:t xml:space="preserve"> (1980)</w:t>
-      </w:r>
-      <w:r>
-        <w:rPr>
-          <w:szCs w:val="24"/>
-          <w:lang w:val="es-ES"/>
-        </w:rPr>
-        <w:t xml:space="preserve">, donde el criterio </w:t>
-      </w:r>
-      <w:r>
-        <w:rPr>
-          <w:b/>
-          <w:bCs/>
-          <w:szCs w:val="24"/>
-          <w:lang w:val="es-ES"/>
-        </w:rPr>
-        <w:t>“precisión de la medida”</w:t>
+        <w:t>”</w:t>
       </w:r>
       <w:r>
         <w:rPr>
@@ -23262,29 +23334,17 @@
       </w:r>
       <w:r>
         <w:rPr>
-          <w:b/>
-          <w:bCs/>
-          <w:szCs w:val="24"/>
-          <w:lang w:val="es-ES"/>
-        </w:rPr>
-        <w:t xml:space="preserve">mayor peso </w:t>
-      </w:r>
-      <w:r>
-        <w:rPr>
-          <w:b/>
-          <w:bCs/>
-          <w:szCs w:val="24"/>
-          <w:lang w:val="es-ES"/>
-        </w:rPr>
-        <w:lastRenderedPageBreak/>
-        <w:t>relativo (0.35)</w:t>
-      </w:r>
-      <w:r>
-        <w:rPr>
-          <w:szCs w:val="24"/>
-          <w:lang w:val="es-ES"/>
-        </w:rPr>
-        <w:t>, seguido de repetitividad (0.20), confiabilidad (0.15), rango de operación (0.10), mantenimiento (0.10) y costo (0.10).</w:t>
+          <w:szCs w:val="24"/>
+          <w:lang w:val="es-ES"/>
+        </w:rPr>
+        <w:t>mayor peso relativo (0.35),</w:t>
+      </w:r>
+      <w:r>
+        <w:rPr>
+          <w:szCs w:val="24"/>
+          <w:lang w:val="es-ES"/>
+        </w:rPr>
+        <w:t xml:space="preserve"> seguido de repetitividad (0.20), confiabilidad (0.15), rango de operación (0.10), mantenimiento (0.10) y costo (0.10).</w:t>
       </w:r>
     </w:p>
     <w:p>

</xml_diff>